<commit_message>
fixed presentation text 2.2
</commit_message>
<xml_diff>
--- a/presentation/#Diser-presentation 1.docx
+++ b/presentation/#Diser-presentation 1.docx
@@ -393,7 +393,13 @@
         <w:t xml:space="preserve"> нанокристалів </w:t>
       </w:r>
       <w:r>
-        <w:t>в цьому діапазоні розмірів.</w:t>
+        <w:t xml:space="preserve">в діапазоні </w:t>
+      </w:r>
+      <w:r>
+        <w:t>одиниць нанометрів</w:t>
+      </w:r>
+      <w:r>
+        <w:t>.</w:t>
       </w:r>
     </w:p>
     <w:p>
@@ -445,7 +451,13 @@
         <w:t>,</w:t>
       </w:r>
       <w:r>
-        <w:t xml:space="preserve"> саме олово викликає інтерес.</w:t>
+        <w:t xml:space="preserve"> саме олово викликає </w:t>
+      </w:r>
+      <w:r>
+        <w:t xml:space="preserve">практичний </w:t>
+      </w:r>
+      <w:r>
+        <w:t>інтерес.</w:t>
       </w:r>
     </w:p>
     <w:p>
@@ -594,52 +606,20 @@
         <w:rPr>
           <w:szCs w:val="28"/>
         </w:rPr>
-        <w:t xml:space="preserve"> </w:t>
+        <w:t xml:space="preserve"> і шаруватих </w:t>
+      </w:r>
+      <w:r>
+        <w:rPr>
+          <w:szCs w:val="28"/>
+        </w:rPr>
+        <w:lastRenderedPageBreak/>
+        <w:t xml:space="preserve">структурах </w:t>
       </w:r>
       <w:r>
         <w:rPr>
           <w:szCs w:val="28"/>
         </w:rPr>
         <w:t>кремній-олово</w:t>
-      </w:r>
-      <w:r>
-        <w:rPr>
-          <w:szCs w:val="28"/>
-        </w:rPr>
-        <w:t xml:space="preserve"> і шаруватих структурах </w:t>
-      </w:r>
-      <w:r>
-        <w:rPr>
-          <w:szCs w:val="28"/>
-          <w:lang w:val="en-US"/>
-        </w:rPr>
-        <w:t>a</w:t>
-      </w:r>
-      <w:r>
-        <w:rPr>
-          <w:szCs w:val="28"/>
-        </w:rPr>
-        <w:t>-</w:t>
-      </w:r>
-      <w:r>
-        <w:rPr>
-          <w:szCs w:val="28"/>
-          <w:lang w:val="en-US"/>
-        </w:rPr>
-        <w:t>Si</w:t>
-      </w:r>
-      <w:r>
-        <w:rPr>
-          <w:szCs w:val="28"/>
-        </w:rPr>
-        <w:t>/</w:t>
-      </w:r>
-      <w:r>
-        <w:rPr>
-          <w:szCs w:val="28"/>
-          <w:lang w:val="en-US"/>
-        </w:rPr>
-        <w:t>Sn</w:t>
       </w:r>
       <w:r>
         <w:rPr>
@@ -675,8 +655,21 @@
           <w:bCs/>
           <w:szCs w:val="28"/>
         </w:rPr>
-        <w:lastRenderedPageBreak/>
-        <w:t xml:space="preserve">Для досягнення мети роботи поставлено наступні </w:t>
+        <w:t xml:space="preserve">Для досягнення мети </w:t>
+      </w:r>
+      <w:r>
+        <w:rPr>
+          <w:bCs/>
+          <w:szCs w:val="28"/>
+        </w:rPr>
+        <w:t xml:space="preserve">вирішувались </w:t>
+      </w:r>
+      <w:r>
+        <w:rPr>
+          <w:bCs/>
+          <w:szCs w:val="28"/>
+        </w:rPr>
+        <w:t xml:space="preserve">наступні </w:t>
       </w:r>
       <w:r>
         <w:rPr>
@@ -873,7 +866,6 @@
           <w:ilvl w:val="3"/>
           <w:numId w:val="2"/>
         </w:numPr>
-        <w:shd w:val="clear" w:color="auto" w:fill="D9D9D9" w:themeFill="background1" w:themeFillShade="D9"/>
         <w:spacing w:line="360" w:lineRule="auto"/>
         <w:ind w:left="851" w:hanging="284"/>
         <w:rPr>
@@ -1082,31 +1074,55 @@
         <w:rPr>
           <w:szCs w:val="28"/>
         </w:rPr>
-        <w:t xml:space="preserve">пектр КРС для досліджуваних структур </w:t>
-      </w:r>
-      <w:r>
-        <w:rPr>
-          <w:szCs w:val="28"/>
-        </w:rPr>
-        <w:t>дозволяє оцінити кристалічну і аморфну складову кремнію по відповідних смугах спектра</w:t>
-      </w:r>
-      <w:r>
-        <w:rPr>
-          <w:szCs w:val="28"/>
-        </w:rPr>
-        <w:t xml:space="preserve">. Тут широка смуга спектру в області 480 обернених сантиметрів виникає за рахунок аморфного кремнію, а вузька, в області від 500 до 520 – за рахунок нанокристалічного. По відношенню інтенсивностей цих смуг можна оцінити частку кристалічної фази, </w:t>
-      </w:r>
-      <w:r>
-        <w:rPr>
-          <w:szCs w:val="28"/>
-        </w:rPr>
-        <w:t>а</w:t>
-      </w:r>
-      <w:r>
-        <w:rPr>
-          <w:szCs w:val="28"/>
-        </w:rPr>
-        <w:t xml:space="preserve"> по положенню кристалічного піка – середні розміри нанокристалів.</w:t>
+        <w:t>пектр</w:t>
+      </w:r>
+      <w:r>
+        <w:rPr>
+          <w:szCs w:val="28"/>
+        </w:rPr>
+        <w:t>и</w:t>
+      </w:r>
+      <w:r>
+        <w:rPr>
+          <w:szCs w:val="28"/>
+        </w:rPr>
+        <w:t xml:space="preserve"> </w:t>
+      </w:r>
+      <w:r>
+        <w:rPr>
+          <w:szCs w:val="28"/>
+        </w:rPr>
+        <w:t>дозволя</w:t>
+      </w:r>
+      <w:r>
+        <w:rPr>
+          <w:szCs w:val="28"/>
+        </w:rPr>
+        <w:t>ють</w:t>
+      </w:r>
+      <w:r>
+        <w:rPr>
+          <w:szCs w:val="28"/>
+        </w:rPr>
+        <w:t xml:space="preserve"> оцінити кристалічну і аморфну складову кремнію по відповідних смугах</w:t>
+      </w:r>
+      <w:r>
+        <w:rPr>
+          <w:szCs w:val="28"/>
+        </w:rPr>
+        <w:t>. Тут широка смуга спектру виникає за рахунок аморфного кремнію, а вузька</w:t>
+      </w:r>
+      <w:r>
+        <w:rPr>
+          <w:szCs w:val="28"/>
+        </w:rPr>
+        <w:t xml:space="preserve"> </w:t>
+      </w:r>
+      <w:r>
+        <w:rPr>
+          <w:szCs w:val="28"/>
+        </w:rPr>
+        <w:t>– за рахунок нанокристалічного. По відношенню інтенсивностей цих смуг можна оцінити частку кристалічної фази, а по положенню кристалічного піка – середні розміри нанокристалів.</w:t>
       </w:r>
     </w:p>
     <w:p>
@@ -1148,21 +1164,7 @@
           <w:rFonts w:cs="Times New Roman"/>
           <w:szCs w:val="28"/>
         </w:rPr>
-        <w:t>ному травленні та Рентгенівського флуоресцентного</w:t>
-      </w:r>
-      <w:r>
-        <w:rPr>
-          <w:rFonts w:cs="Times New Roman"/>
-          <w:szCs w:val="28"/>
-        </w:rPr>
-        <w:t xml:space="preserve"> аналіз</w:t>
-      </w:r>
-      <w:r>
-        <w:rPr>
-          <w:rFonts w:cs="Times New Roman"/>
-          <w:szCs w:val="28"/>
-        </w:rPr>
-        <w:t>у</w:t>
+        <w:t>ному травленні</w:t>
       </w:r>
       <w:r>
         <w:rPr>
@@ -1218,19 +1220,6 @@
           <w:szCs w:val="28"/>
         </w:rPr>
         <w:t xml:space="preserve"> </w:t>
-      </w:r>
-      <w:r>
-        <w:rPr>
-          <w:rFonts w:cs="Times New Roman"/>
-          <w:szCs w:val="28"/>
-        </w:rPr>
-        <w:t xml:space="preserve">Олово розподілено відносно однорідно по товщині досліджуваних зразків. При тому, що </w:t>
-      </w:r>
-      <w:r>
-        <w:rPr>
-          <w:szCs w:val="28"/>
-        </w:rPr>
-        <w:t>методика Раманівського розсіювання з використанням зеленого лазера аналізує шар товщиною 30-50 нм, можна вважати розподіл олова в досліджуваній області однорідним.</w:t>
       </w:r>
     </w:p>
     <w:p>
@@ -1244,19 +1233,78 @@
         <w:rPr>
           <w:rFonts w:cs="Times New Roman"/>
           <w:szCs w:val="28"/>
-        </w:rPr>
-      </w:pPr>
-      <w:r>
-        <w:rPr>
-          <w:rFonts w:cs="Times New Roman"/>
-          <w:szCs w:val="28"/>
-        </w:rPr>
-        <w:t>Поверхня зразків досліджувалась електронною мікроскопією</w:t>
-      </w:r>
-      <w:r>
-        <w:rPr>
-          <w:rFonts w:cs="Times New Roman"/>
-          <w:szCs w:val="28"/>
+          <w:highlight w:val="lightGray"/>
+        </w:rPr>
+      </w:pPr>
+      <w:r>
+        <w:rPr>
+          <w:rFonts w:cs="Times New Roman"/>
+          <w:szCs w:val="28"/>
+          <w:highlight w:val="lightGray"/>
+        </w:rPr>
+        <w:t>Стан поверхні та розподіл домішок по воверхні плівок досліджувався р</w:t>
+      </w:r>
+      <w:r>
+        <w:rPr>
+          <w:rFonts w:cs="Times New Roman"/>
+          <w:szCs w:val="28"/>
+          <w:highlight w:val="lightGray"/>
+        </w:rPr>
+        <w:t>ентген</w:t>
+      </w:r>
+      <w:r>
+        <w:rPr>
+          <w:rFonts w:cs="Times New Roman"/>
+          <w:szCs w:val="28"/>
+          <w:highlight w:val="lightGray"/>
+        </w:rPr>
+        <w:t>о-</w:t>
+      </w:r>
+      <w:r>
+        <w:rPr>
+          <w:rFonts w:cs="Times New Roman"/>
+          <w:szCs w:val="28"/>
+          <w:highlight w:val="lightGray"/>
+        </w:rPr>
+        <w:t>флуоресцентн</w:t>
+      </w:r>
+      <w:r>
+        <w:rPr>
+          <w:rFonts w:cs="Times New Roman"/>
+          <w:szCs w:val="28"/>
+          <w:highlight w:val="lightGray"/>
+        </w:rPr>
+        <w:t>им</w:t>
+      </w:r>
+      <w:r>
+        <w:rPr>
+          <w:rFonts w:cs="Times New Roman"/>
+          <w:szCs w:val="28"/>
+          <w:highlight w:val="lightGray"/>
+        </w:rPr>
+        <w:t xml:space="preserve"> аналіз</w:t>
+      </w:r>
+      <w:r>
+        <w:rPr>
+          <w:rFonts w:cs="Times New Roman"/>
+          <w:szCs w:val="28"/>
+          <w:highlight w:val="lightGray"/>
+        </w:rPr>
+        <w:t>ом із</w:t>
+      </w:r>
+      <w:r>
+        <w:rPr>
+          <w:rFonts w:cs="Times New Roman"/>
+          <w:szCs w:val="28"/>
+          <w:highlight w:val="lightGray"/>
+        </w:rPr>
+        <w:t xml:space="preserve"> електронною мікроскопією</w:t>
+      </w:r>
+      <w:r>
+        <w:rPr>
+          <w:rFonts w:cs="Times New Roman"/>
+          <w:szCs w:val="28"/>
+          <w:highlight w:val="lightGray"/>
         </w:rPr>
         <w:t xml:space="preserve"> </w:t>
       </w:r>
@@ -1472,7 +1520,7 @@
         <w:rPr>
           <w:szCs w:val="28"/>
         </w:rPr>
-        <w:t>Результати такої оцінки приведені в таблиці. Частка кристалічної фази досягає 60% при середніх розмірах нанокристалів три нанометри.</w:t>
+        <w:t>Частка кристалічної фази досягає 60% при середніх розмірах нанокристалів три нанометри.</w:t>
       </w:r>
       <w:r>
         <w:rPr>
@@ -1484,7 +1532,13 @@
         <w:rPr>
           <w:szCs w:val="28"/>
         </w:rPr>
-        <w:t>егування оловом в концентраціях вище максимальної розчинності викликає формування нанокристалів кремнію розміром порядку одиниць нанометрів  вже в процесі формування сплаву кремній – олово при осадженні із газової фази</w:t>
+        <w:t>егування оловом в концентраціях вище максимальної розчинності викликає формування нанокристалів кремнію вже в процесі формування сплаву кремній – олово при осадженні із газової фази</w:t>
+      </w:r>
+      <w:r>
+        <w:rPr>
+          <w:szCs w:val="28"/>
+        </w:rPr>
+        <w:t>.</w:t>
       </w:r>
     </w:p>
     <w:p>
@@ -1625,19 +1679,13 @@
         <w:rPr>
           <w:szCs w:val="28"/>
         </w:rPr>
-        <w:t>Підт</w:t>
-      </w:r>
-      <w:r>
-        <w:rPr>
-          <w:szCs w:val="28"/>
-        </w:rPr>
-        <w:t xml:space="preserve">вердженням цьому є зменшення концентрації олова </w:t>
-      </w:r>
-      <w:r>
-        <w:rPr>
-          <w:szCs w:val="28"/>
-        </w:rPr>
-        <w:t>при віддаленні від мікрокраплини.</w:t>
+        <w:t>Олово дійсно поширються вглиб аморфної плівки</w:t>
+      </w:r>
+      <w:r>
+        <w:rPr>
+          <w:szCs w:val="28"/>
+        </w:rPr>
+        <w:t>.</w:t>
       </w:r>
     </w:p>
     <w:p>
@@ -1833,7 +1881,7 @@
           <w:rFonts w:cs="Times New Roman"/>
           <w:szCs w:val="28"/>
         </w:rPr>
-        <w:t>кристалізація аморфного кремнію в досліджуваних структурах носить пороговий характер</w:t>
+        <w:t>кристалізація аморфного кремнію носить пороговий характер</w:t>
       </w:r>
       <w:r>
         <w:rPr>
@@ -1876,14 +1924,21 @@
           <w:rFonts w:cs="Times New Roman"/>
           <w:szCs w:val="28"/>
         </w:rPr>
-        <w:t xml:space="preserve"> олова. Вона</w:t>
-      </w:r>
-      <w:r>
-        <w:rPr>
-          <w:rFonts w:cs="Times New Roman"/>
-          <w:szCs w:val="28"/>
-        </w:rPr>
-        <w:t xml:space="preserve"> починається коли </w:t>
+        <w:t xml:space="preserve"> олова. </w:t>
+      </w:r>
+      <w:r>
+        <w:rPr>
+          <w:rFonts w:cs="Times New Roman"/>
+          <w:szCs w:val="28"/>
+        </w:rPr>
+        <w:t xml:space="preserve">Кристалізація </w:t>
+      </w:r>
+      <w:r>
+        <w:rPr>
+          <w:rFonts w:cs="Times New Roman"/>
+          <w:szCs w:val="28"/>
+        </w:rPr>
+        <w:t xml:space="preserve">починається коли концентрація олова перевищує максимальну розчинність олова в кремнію, при якій олово збирається в </w:t>
       </w:r>
       <w:r>
         <w:rPr>
@@ -1891,14 +1946,35 @@
           <w:szCs w:val="28"/>
         </w:rPr>
         <w:lastRenderedPageBreak/>
-        <w:t xml:space="preserve">концентрація олова перевищує максимальну розчинність олова в кремнію, при якій олово збирається в краплі. При цьому, </w:t>
-      </w:r>
-      <w:r>
-        <w:rPr>
-          <w:rFonts w:cs="Times New Roman"/>
-          <w:szCs w:val="28"/>
-        </w:rPr>
-        <w:t>вперше було показано поширення фронту кристалізації кремнію від інтерфейсу олово кремній вглиб аморфного кремнію.</w:t>
+        <w:t xml:space="preserve">краплі. При цьому, </w:t>
+      </w:r>
+      <w:r>
+        <w:rPr>
+          <w:rFonts w:cs="Times New Roman"/>
+          <w:szCs w:val="28"/>
+        </w:rPr>
+        <w:t xml:space="preserve">вперше було показано поширення фронту кристалізації кремнію від інтерфейсу </w:t>
+      </w:r>
+      <w:r>
+        <w:rPr>
+          <w:rFonts w:cs="Times New Roman"/>
+          <w:szCs w:val="28"/>
+        </w:rPr>
+        <w:t>кремній</w:t>
+      </w:r>
+      <w:r>
+        <w:rPr>
+          <w:rFonts w:cs="Times New Roman"/>
+          <w:szCs w:val="28"/>
+        </w:rPr>
+        <w:t>-</w:t>
+      </w:r>
+      <w:r>
+        <w:rPr>
+          <w:rFonts w:cs="Times New Roman"/>
+          <w:szCs w:val="28"/>
+        </w:rPr>
+        <w:t>олово вглиб аморфного кремнію.</w:t>
       </w:r>
     </w:p>
     <w:p>
@@ -2144,7 +2220,49 @@
           <w:rFonts w:cs="Times New Roman"/>
           <w:szCs w:val="28"/>
         </w:rPr>
-        <w:t xml:space="preserve"> Це пояснюється фотографіями поверхні. Насправді, поверхня не гладка, а вкрита кульками. Тобто, олово збирається в краплі ще етапі формування плівок. </w:t>
+        <w:t xml:space="preserve"> Це пояснюється фотографіями поверхні. Насправді, поверхня не глад</w:t>
+      </w:r>
+      <w:r>
+        <w:rPr>
+          <w:rFonts w:cs="Times New Roman"/>
+          <w:szCs w:val="28"/>
+        </w:rPr>
+        <w:t>енька</w:t>
+      </w:r>
+      <w:r>
+        <w:rPr>
+          <w:rFonts w:cs="Times New Roman"/>
+          <w:szCs w:val="28"/>
+        </w:rPr>
+        <w:t xml:space="preserve">, а </w:t>
+      </w:r>
+      <w:r>
+        <w:rPr>
+          <w:rFonts w:cs="Times New Roman"/>
+          <w:szCs w:val="28"/>
+        </w:rPr>
+        <w:t>складається з кульок</w:t>
+      </w:r>
+      <w:r>
+        <w:rPr>
+          <w:rFonts w:cs="Times New Roman"/>
+          <w:szCs w:val="28"/>
+        </w:rPr>
+        <w:t xml:space="preserve">. Тобто, олово збирається в краплі ще </w:t>
+      </w:r>
+      <w:r>
+        <w:rPr>
+          <w:rFonts w:cs="Times New Roman"/>
+          <w:szCs w:val="28"/>
+        </w:rPr>
+        <w:t xml:space="preserve">на </w:t>
+      </w:r>
+      <w:r>
+        <w:rPr>
+          <w:rFonts w:cs="Times New Roman"/>
+          <w:szCs w:val="28"/>
+        </w:rPr>
+        <w:t xml:space="preserve">етапі формування плівок. </w:t>
       </w:r>
       <w:r>
         <w:rPr>
@@ -2275,14 +2393,43 @@
           <w:rFonts w:cs="Times New Roman"/>
           <w:szCs w:val="28"/>
         </w:rPr>
-        <w:t xml:space="preserve">, </w:t>
-      </w:r>
-      <w:r>
-        <w:rPr>
-          <w:rFonts w:cs="Times New Roman"/>
-          <w:szCs w:val="28"/>
-        </w:rPr>
-        <w:t xml:space="preserve">що описує  процеси утворення евтектики внаслідок розчинення аморфного кремнію в олові, </w:t>
+        <w:t>, що описує</w:t>
+      </w:r>
+      <w:r>
+        <w:rPr>
+          <w:rFonts w:cs="Times New Roman"/>
+          <w:szCs w:val="28"/>
+          <w:lang w:val="en-US"/>
+        </w:rPr>
+        <w:t>:</w:t>
+      </w:r>
+      <w:r>
+        <w:rPr>
+          <w:rFonts w:cs="Times New Roman"/>
+          <w:szCs w:val="28"/>
+        </w:rPr>
+        <w:t xml:space="preserve"> </w:t>
+      </w:r>
+    </w:p>
+    <w:p>
+      <w:pPr>
+        <w:pStyle w:val="ListParagraph"/>
+        <w:numPr>
+          <w:ilvl w:val="1"/>
+          <w:numId w:val="2"/>
+        </w:numPr>
+        <w:spacing w:line="360" w:lineRule="auto"/>
+        <w:rPr>
+          <w:rFonts w:cs="Times New Roman"/>
+          <w:szCs w:val="28"/>
+        </w:rPr>
+      </w:pPr>
+      <w:r>
+        <w:rPr>
+          <w:rFonts w:cs="Times New Roman"/>
+          <w:szCs w:val="28"/>
+        </w:rPr>
+        <w:t xml:space="preserve">процеси утворення евтектики внаслідок розчинення аморфного кремнію в олові, </w:t>
       </w:r>
       <w:r>
         <w:rPr>
@@ -2310,15 +2457,134 @@
           <w:rFonts w:cs="Times New Roman"/>
           <w:szCs w:val="28"/>
         </w:rPr>
-        <w:t xml:space="preserve"> теплоти при цьому; дифузію атомів Si, їх нуклеацію при пересиченні розчину; зниження температури при розчиненні а-Si до моменту досягнення пересичення та розігрів внаслідок виділення теплоти кристалізації і повернення до ненасиченого стану евтектики; циклічну </w:t>
-      </w:r>
+        <w:t xml:space="preserve"> </w:t>
+      </w:r>
+      <w:r>
+        <w:rPr>
+          <w:rFonts w:cs="Times New Roman"/>
+          <w:szCs w:val="28"/>
+        </w:rPr>
+        <w:t>при цьому</w:t>
+      </w:r>
+      <w:r>
+        <w:rPr>
+          <w:rFonts w:cs="Times New Roman"/>
+          <w:szCs w:val="28"/>
+        </w:rPr>
+        <w:t xml:space="preserve"> </w:t>
+      </w:r>
+      <w:r>
+        <w:rPr>
+          <w:rFonts w:cs="Times New Roman"/>
+          <w:szCs w:val="28"/>
+        </w:rPr>
+        <w:t xml:space="preserve">теплоти; </w:t>
+      </w:r>
+    </w:p>
+    <w:p>
+      <w:pPr>
+        <w:pStyle w:val="ListParagraph"/>
+        <w:numPr>
+          <w:ilvl w:val="1"/>
+          <w:numId w:val="2"/>
+        </w:numPr>
+        <w:spacing w:line="360" w:lineRule="auto"/>
+        <w:rPr>
+          <w:rFonts w:cs="Times New Roman"/>
+          <w:szCs w:val="28"/>
+        </w:rPr>
+      </w:pPr>
+      <w:r>
+        <w:rPr>
+          <w:rFonts w:cs="Times New Roman"/>
+          <w:szCs w:val="28"/>
+        </w:rPr>
+        <w:t xml:space="preserve">дифузію атомів </w:t>
+      </w:r>
+      <w:r>
+        <w:rPr>
+          <w:rFonts w:cs="Times New Roman"/>
+          <w:szCs w:val="28"/>
+        </w:rPr>
+        <w:t>кремнію</w:t>
+      </w:r>
+      <w:r>
+        <w:rPr>
+          <w:rFonts w:cs="Times New Roman"/>
+          <w:szCs w:val="28"/>
+        </w:rPr>
+        <w:t xml:space="preserve">, їх нуклеацію при пересиченні розчину; </w:t>
+      </w:r>
+    </w:p>
+    <w:p>
+      <w:pPr>
+        <w:pStyle w:val="ListParagraph"/>
+        <w:numPr>
+          <w:ilvl w:val="1"/>
+          <w:numId w:val="2"/>
+        </w:numPr>
+        <w:spacing w:line="360" w:lineRule="auto"/>
+        <w:rPr>
+          <w:rFonts w:cs="Times New Roman"/>
+          <w:szCs w:val="28"/>
+        </w:rPr>
+      </w:pPr>
+      <w:r>
+        <w:rPr>
+          <w:rFonts w:cs="Times New Roman"/>
+          <w:szCs w:val="28"/>
+        </w:rPr>
+        <w:t xml:space="preserve">зниження температури при розчиненні </w:t>
+      </w:r>
+      <w:r>
+        <w:rPr>
+          <w:rFonts w:cs="Times New Roman"/>
+          <w:szCs w:val="28"/>
+        </w:rPr>
+        <w:t>аморфного кремнію</w:t>
+      </w:r>
+      <w:r>
+        <w:rPr>
+          <w:rFonts w:cs="Times New Roman"/>
+          <w:szCs w:val="28"/>
+        </w:rPr>
+        <w:t xml:space="preserve"> до моменту досягнення пересичення </w:t>
+      </w:r>
+      <w:r>
+        <w:rPr>
+          <w:rFonts w:cs="Times New Roman"/>
+          <w:szCs w:val="28"/>
+        </w:rPr>
+        <w:t xml:space="preserve">(пауза) </w:t>
+      </w:r>
+      <w:r>
+        <w:rPr>
+          <w:rFonts w:cs="Times New Roman"/>
+          <w:szCs w:val="28"/>
+        </w:rPr>
+        <w:t xml:space="preserve">та розігрів внаслідок виділення теплоти кристалізації і повернення до ненасиченого стану евтектики; </w:t>
+      </w:r>
+    </w:p>
+    <w:p>
+      <w:pPr>
+        <w:pStyle w:val="ListParagraph"/>
+        <w:numPr>
+          <w:ilvl w:val="1"/>
+          <w:numId w:val="2"/>
+        </w:numPr>
+        <w:spacing w:line="360" w:lineRule="auto"/>
+        <w:rPr>
+          <w:rFonts w:cs="Times New Roman"/>
+          <w:szCs w:val="28"/>
+        </w:rPr>
+      </w:pPr>
       <w:r>
         <w:rPr>
           <w:rFonts w:cs="Times New Roman"/>
           <w:szCs w:val="28"/>
         </w:rPr>
         <w:lastRenderedPageBreak/>
-        <w:t>повторюваність процесів розчинення a-Si та утворення частинок  кристалічного Si при розпаді евтектики на інтерфейсі а-Si/Sn.</w:t>
+        <w:t>циклічну повторюваність процесів розчинення a-Si та утворення частинок  кристалічного Si при розпаді евтектики на інтерфейсі а-Si/Sn.</w:t>
       </w:r>
       <w:r>
         <w:rPr>
@@ -2326,90 +2592,6 @@
           <w:szCs w:val="28"/>
         </w:rPr>
         <w:t xml:space="preserve"> </w:t>
-      </w:r>
-      <w:r>
-        <w:rPr>
-          <w:rFonts w:cs="Times New Roman"/>
-          <w:szCs w:val="28"/>
-        </w:rPr>
-        <w:t xml:space="preserve">Можливість такого механізму забезпечується </w:t>
-      </w:r>
-      <w:r>
-        <w:rPr>
-          <w:rFonts w:cs="Times New Roman"/>
-          <w:szCs w:val="28"/>
-        </w:rPr>
-        <w:t>низьк</w:t>
-      </w:r>
-      <w:r>
-        <w:rPr>
-          <w:rFonts w:cs="Times New Roman"/>
-          <w:szCs w:val="28"/>
-        </w:rPr>
-        <w:t>ою</w:t>
-      </w:r>
-      <w:r>
-        <w:rPr>
-          <w:rFonts w:cs="Times New Roman"/>
-          <w:szCs w:val="28"/>
-        </w:rPr>
-        <w:t xml:space="preserve"> розчинніст</w:t>
-      </w:r>
-      <w:r>
-        <w:rPr>
-          <w:rFonts w:cs="Times New Roman"/>
-          <w:szCs w:val="28"/>
-        </w:rPr>
-        <w:t>ю</w:t>
-      </w:r>
-      <w:r>
-        <w:rPr>
-          <w:rFonts w:cs="Times New Roman"/>
-          <w:szCs w:val="28"/>
-        </w:rPr>
-        <w:t xml:space="preserve"> кремнію в рідкому олові, і в той же час низьк</w:t>
-      </w:r>
-      <w:r>
-        <w:rPr>
-          <w:rFonts w:cs="Times New Roman"/>
-          <w:szCs w:val="28"/>
-        </w:rPr>
-        <w:t>ою</w:t>
-      </w:r>
-      <w:r>
-        <w:rPr>
-          <w:rFonts w:cs="Times New Roman"/>
-          <w:szCs w:val="28"/>
-        </w:rPr>
-        <w:t xml:space="preserve"> розчинніст</w:t>
-      </w:r>
-      <w:r>
-        <w:rPr>
-          <w:rFonts w:cs="Times New Roman"/>
-          <w:szCs w:val="28"/>
-        </w:rPr>
-        <w:t>ю</w:t>
-      </w:r>
-      <w:r>
-        <w:rPr>
-          <w:rFonts w:cs="Times New Roman"/>
-          <w:szCs w:val="28"/>
-        </w:rPr>
-        <w:t xml:space="preserve"> олова в кристалічному кремнію. Низька концентрація кремнію при </w:t>
-      </w:r>
-      <w:r>
-        <w:rPr>
-          <w:rFonts w:cs="Times New Roman"/>
-          <w:szCs w:val="28"/>
-        </w:rPr>
-        <w:t>крисатлізації</w:t>
-      </w:r>
-      <w:r>
-        <w:rPr>
-          <w:rFonts w:cs="Times New Roman"/>
-          <w:szCs w:val="28"/>
-        </w:rPr>
-        <w:t xml:space="preserve"> обмежує ріст кристалів. </w:t>
       </w:r>
     </w:p>
     <w:p>
@@ -2431,6 +2613,42 @@
           <w:rFonts w:cs="Times New Roman"/>
           <w:szCs w:val="28"/>
         </w:rPr>
+        <w:t xml:space="preserve">Можливість такого механізму забезпечується низькою розчинністю кремнію в рідкому олові, і в той же час низькою розчинністю олова в кристалічному кремнію. </w:t>
+      </w:r>
+      <w:r>
+        <w:rPr>
+          <w:rFonts w:cs="Times New Roman"/>
+          <w:szCs w:val="28"/>
+        </w:rPr>
+        <w:t>При цьому н</w:t>
+      </w:r>
+      <w:r>
+        <w:rPr>
+          <w:rFonts w:cs="Times New Roman"/>
+          <w:szCs w:val="28"/>
+        </w:rPr>
+        <w:t>изька концентрація кремнію при крисатлізації обмежує ріст кристалів.</w:t>
+      </w:r>
+    </w:p>
+    <w:p>
+      <w:pPr>
+        <w:pStyle w:val="ListParagraph"/>
+        <w:numPr>
+          <w:ilvl w:val="0"/>
+          <w:numId w:val="7"/>
+        </w:numPr>
+        <w:spacing w:line="360" w:lineRule="auto"/>
+        <w:ind w:left="1134" w:hanging="425"/>
+        <w:rPr>
+          <w:rFonts w:cs="Times New Roman"/>
+          <w:szCs w:val="28"/>
+        </w:rPr>
+      </w:pPr>
+      <w:r>
+        <w:rPr>
+          <w:rFonts w:cs="Times New Roman"/>
+          <w:szCs w:val="28"/>
+        </w:rPr>
         <w:t xml:space="preserve">(17) </w:t>
       </w:r>
       <w:r>
@@ -2438,7 +2656,29 @@
           <w:rFonts w:cs="Times New Roman"/>
           <w:szCs w:val="28"/>
         </w:rPr>
-        <w:t>Отже, в розділі продемонстровано можливість отримання кремнієвих нанокристалічних плівок з домінантним розміром нанокристалів до 5-ти нанометрів. Також запропоновано механізм індукованої оловом кристалізації.</w:t>
+        <w:t>Отже, в розділі продемонстровано можливість отримання кремнієвих нанокристалічних плівок з домінантним розміром нанокристалів до 5-ти нанометрів. Також запропоновано механізм індукованої оловом кристалізації</w:t>
+      </w:r>
+      <w:r>
+        <w:rPr>
+          <w:rFonts w:cs="Times New Roman"/>
+          <w:szCs w:val="28"/>
+        </w:rPr>
+        <w:t xml:space="preserve"> і розроблено модель </w:t>
+      </w:r>
+      <w:r>
+        <w:rPr>
+          <w:rFonts w:cs="Times New Roman"/>
+          <w:szCs w:val="28"/>
+          <w:highlight w:val="lightGray"/>
+        </w:rPr>
+        <w:t>кількісного</w:t>
+      </w:r>
+      <w:r>
+        <w:rPr>
+          <w:rFonts w:cs="Times New Roman"/>
+          <w:szCs w:val="28"/>
+        </w:rPr>
+        <w:t xml:space="preserve"> опису механізму.</w:t>
       </w:r>
     </w:p>
     <w:p>
@@ -2476,23 +2716,48 @@
           <w:rFonts w:cs="Times New Roman"/>
           <w:szCs w:val="28"/>
         </w:rPr>
-        <w:t xml:space="preserve">При дослідженні впливу неперервного лазара на кристалізацію було показано можливість використання лазера одночасно для створення умов </w:t>
-      </w:r>
-      <w:r>
-        <w:rPr>
-          <w:rFonts w:cs="Times New Roman"/>
-          <w:szCs w:val="28"/>
-        </w:rPr>
-        <w:t xml:space="preserve">індукованої оловом кристалізації. </w:t>
-      </w:r>
-      <w:r>
-        <w:t>М</w:t>
-      </w:r>
-      <w:r>
-        <w:t>и можемо спостерігати утворення нанокристалів прямо під час сканування спектрів КРС</w:t>
-      </w:r>
-      <w:r>
-        <w:t>. (про це точно варто говорити? Це ставить під сумнів всю методику)</w:t>
+        <w:t xml:space="preserve">При дослідженні впливу неперервного лазара на кристалізацію </w:t>
+      </w:r>
+      <w:r>
+        <w:rPr>
+          <w:rFonts w:cs="Times New Roman"/>
+          <w:szCs w:val="28"/>
+        </w:rPr>
+        <w:t xml:space="preserve">лазер використовувався </w:t>
+      </w:r>
+      <w:r>
+        <w:rPr>
+          <w:rFonts w:cs="Times New Roman"/>
+          <w:szCs w:val="28"/>
+        </w:rPr>
+        <w:t xml:space="preserve">одночасно для створення умов </w:t>
+      </w:r>
+      <w:r>
+        <w:rPr>
+          <w:rFonts w:cs="Times New Roman"/>
+          <w:szCs w:val="28"/>
+        </w:rPr>
+        <w:t>індукованої оловом кристалізації</w:t>
+      </w:r>
+      <w:r>
+        <w:rPr>
+          <w:rFonts w:cs="Times New Roman"/>
+          <w:szCs w:val="28"/>
+        </w:rPr>
+        <w:t xml:space="preserve"> і аналізу фазового стану плівок</w:t>
+      </w:r>
+      <w:r>
+        <w:rPr>
+          <w:rFonts w:cs="Times New Roman"/>
+          <w:szCs w:val="28"/>
+        </w:rPr>
+        <w:t xml:space="preserve">. </w:t>
+      </w:r>
+      <w:r>
+        <w:t xml:space="preserve">Це давало можливість </w:t>
+      </w:r>
+      <w:r>
+        <w:t>спостерігати утворення нанокристалів прямо під час сканування спектрів КРС. (про це точно варто говорити? Це ставить під сумнів всю методику)</w:t>
       </w:r>
     </w:p>
     <w:p>
@@ -2503,54 +2768,33 @@
           <w:numId w:val="8"/>
         </w:numPr>
         <w:spacing w:line="360" w:lineRule="auto"/>
-        <w:rPr>
-          <w:strike/>
-        </w:rPr>
-      </w:pPr>
-      <w:r>
-        <w:rPr>
-          <w:strike/>
-        </w:rPr>
-        <w:t>Для кожної області спектри знімались в одній і тій же точці зразка, в порядку збільшення і зменшення потужності. При діаметрі лазерного пучка 1 мкм, максимальна потужність лазерного світла становила 3*10</w:t>
-      </w:r>
-      <w:r>
-        <w:rPr>
-          <w:strike/>
-          <w:vertAlign w:val="superscript"/>
-        </w:rPr>
-        <w:t>5</w:t>
-      </w:r>
-      <w:r>
-        <w:rPr>
-          <w:strike/>
-        </w:rPr>
-        <w:t xml:space="preserve"> Вт</w:t>
-      </w:r>
-      <w:r>
-        <w:rPr>
-          <w:strike/>
-          <w:lang w:val="ru-RU"/>
-        </w:rPr>
-        <w:t>/</w:t>
-      </w:r>
-      <w:r>
-        <w:rPr>
-          <w:strike/>
-        </w:rPr>
-        <w:t>см</w:t>
-      </w:r>
-      <w:r>
-        <w:rPr>
-          <w:strike/>
-          <w:vertAlign w:val="superscript"/>
-        </w:rPr>
-        <w:t>2</w:t>
-      </w:r>
-      <w:r>
-        <w:rPr>
-          <w:strike/>
-        </w:rPr>
-        <w:t>.</w:t>
+      </w:pPr>
+      <w:r>
+        <w:t>Б</w:t>
+      </w:r>
+      <w:r>
+        <w:t xml:space="preserve">ез олова зразки не кристалізуються навіть при максимальній потужності лазера. Тоді як при досягненні певної порогової потужності </w:t>
+      </w:r>
+      <w:r>
+        <w:t xml:space="preserve">лазера плівки з оловом </w:t>
+      </w:r>
+      <w:r>
+        <w:t>починаєть кристаліз</w:t>
+      </w:r>
+      <w:r>
+        <w:t>уватись з утворенням нанокристалів</w:t>
+      </w:r>
+      <w:r>
+        <w:t xml:space="preserve">. </w:t>
+      </w:r>
+      <w:r>
+        <w:t xml:space="preserve">При чому, кристалізація відбувається за час порядку тридцяти секунд. </w:t>
+      </w:r>
+      <w:r>
+        <w:t>При збільшенні потужності частка кристалічної фази і розміри нанокристалів теж збільшуються.</w:t>
+      </w:r>
+      <w:r>
+        <w:t xml:space="preserve"> При зменшенні потужності лазера кристалізація зразка зберігається, що свідчить про те, що це не тимчасовий ефект від дії лазера.</w:t>
       </w:r>
     </w:p>
     <w:p>
@@ -2561,27 +2805,56 @@
           <w:numId w:val="8"/>
         </w:numPr>
         <w:spacing w:line="360" w:lineRule="auto"/>
-      </w:pPr>
-      <w:r>
-        <w:t>Б</w:t>
-      </w:r>
-      <w:r>
-        <w:t>ез олова зразки не кристалізуються навіть при максимальній потужності лазера. Тоді як при досягненні певної порогової потужності н</w:t>
-      </w:r>
-      <w:r>
-        <w:t xml:space="preserve">ад оловом </w:t>
-      </w:r>
-      <w:r>
-        <w:t xml:space="preserve">починається кристалізація кремнію. </w:t>
-      </w:r>
-      <w:r>
-        <w:t xml:space="preserve">При чому, кристалізація відбувається за час порядку тридцяти секунд. </w:t>
-      </w:r>
-      <w:r>
-        <w:t>При збільшенні потужності частка кристалічної фази і розміри нанокристалів теж збільшуються.</w:t>
-      </w:r>
-      <w:r>
-        <w:t xml:space="preserve"> При зменшенні потужності лазера кристалізація зразка зберігається, що свідчить про те, що це не тимчасовий ефект від дії лазера.</w:t>
+        <w:rPr>
+          <w:rFonts w:cs="Times New Roman"/>
+          <w:szCs w:val="28"/>
+          <w:highlight w:val="yellow"/>
+        </w:rPr>
+      </w:pPr>
+      <w:r>
+        <w:t xml:space="preserve">(19) </w:t>
+      </w:r>
+      <w:r>
+        <w:t xml:space="preserve">Важливо відмітити, що спектри КРС чутливі до температури. Положення кристалічного піка зміщується в область нижчих частот при збільшенні температури. </w:t>
+      </w:r>
+      <w:r>
+        <w:t>Оцінки температури по цьому зсуву дають значення від 350С до 900С</w:t>
+      </w:r>
+      <w:r>
+        <w:t xml:space="preserve"> залежно від співвідношення шарів олова і кремнію</w:t>
+      </w:r>
+      <w:r>
+        <w:t>. Пі</w:t>
+      </w:r>
+      <w:r>
+        <w:t>сля утворення нанокристалів на плівці залишається характерний слід.</w:t>
+      </w:r>
+      <w:r>
+        <w:rPr>
+          <w:rFonts w:cs="Times New Roman"/>
+          <w:szCs w:val="28"/>
+        </w:rPr>
+        <w:t xml:space="preserve"> </w:t>
+      </w:r>
+    </w:p>
+    <w:p>
+      <w:pPr>
+        <w:spacing w:line="360" w:lineRule="auto"/>
+        <w:ind w:left="720"/>
+        <w:rPr>
+          <w:rFonts w:cs="Times New Roman"/>
+          <w:szCs w:val="28"/>
+        </w:rPr>
+      </w:pPr>
+      <w:r>
+        <w:rPr>
+          <w:rFonts w:cs="Times New Roman"/>
+          <w:szCs w:val="28"/>
+        </w:rPr>
+        <w:t xml:space="preserve">5.2 </w:t>
+      </w:r>
+      <w:r>
+        <w:t>Вплив світла імпульсного лазера на МІК в а-Si/Sn.</w:t>
       </w:r>
     </w:p>
     <w:p>
@@ -2593,122 +2866,99 @@
         </w:numPr>
         <w:spacing w:line="360" w:lineRule="auto"/>
         <w:rPr>
-          <w:rFonts w:cs="Times New Roman"/>
-          <w:szCs w:val="28"/>
-          <w:highlight w:val="yellow"/>
-        </w:rPr>
-      </w:pPr>
-      <w:r>
-        <w:t xml:space="preserve">(19) </w:t>
-      </w:r>
-      <w:r>
-        <w:t xml:space="preserve">Важливо відмітити, що спектри КРС чутливі до температури. Положення кристалічного піка зміщується в область нижчих частот при збільшенні температури. </w:t>
-      </w:r>
-      <w:r>
-        <w:t>Оцінки температури по цьому зсуву дають значення від 350С до 900С</w:t>
-      </w:r>
-      <w:r>
-        <w:t>. Початок кристалізації при досягненні температури близько 300С свідчить про температурний вплив лазера на індуковану оловом кристалізацію аморфного кремнію. Підтвер</w:t>
-      </w:r>
-      <w:r>
-        <w:t>д</w:t>
-      </w:r>
-      <w:r>
-        <w:t xml:space="preserve">женням цього є </w:t>
-      </w:r>
-      <w:r>
-        <w:t xml:space="preserve">наявінсть </w:t>
-      </w:r>
-      <w:r>
-        <w:rPr>
-          <w:rFonts w:cs="Times New Roman"/>
-          <w:szCs w:val="28"/>
-        </w:rPr>
-        <w:t>слід</w:t>
-      </w:r>
-      <w:r>
-        <w:rPr>
-          <w:rFonts w:cs="Times New Roman"/>
-          <w:szCs w:val="28"/>
-        </w:rPr>
-        <w:t>у</w:t>
-      </w:r>
-      <w:r>
-        <w:rPr>
-          <w:rFonts w:cs="Times New Roman"/>
-          <w:szCs w:val="28"/>
-        </w:rPr>
-        <w:t xml:space="preserve"> </w:t>
-      </w:r>
-      <w:r>
-        <w:rPr>
-          <w:rFonts w:cs="Times New Roman"/>
+          <w:szCs w:val="28"/>
+        </w:rPr>
+      </w:pPr>
+      <w:r>
+        <w:rPr>
           <w:szCs w:val="28"/>
         </w:rPr>
         <w:lastRenderedPageBreak/>
-        <w:t>від лазера</w:t>
-      </w:r>
-      <w:r>
-        <w:rPr>
-          <w:rFonts w:cs="Times New Roman"/>
-          <w:szCs w:val="28"/>
-        </w:rPr>
-        <w:t xml:space="preserve"> </w:t>
-      </w:r>
-      <w:r>
-        <w:rPr>
-          <w:rFonts w:cs="Times New Roman"/>
-          <w:szCs w:val="28"/>
-        </w:rPr>
-        <w:t>п</w:t>
-      </w:r>
-      <w:r>
-        <w:rPr>
-          <w:rFonts w:cs="Times New Roman"/>
-          <w:szCs w:val="28"/>
-        </w:rPr>
-        <w:t xml:space="preserve">ісля сканування спектрів у місці сканування. Діаметр плями від лазера </w:t>
-      </w:r>
-      <w:r>
-        <w:rPr>
-          <w:rFonts w:cs="Times New Roman"/>
-          <w:szCs w:val="28"/>
-        </w:rPr>
-        <w:t>на порядок</w:t>
-      </w:r>
-      <w:r>
-        <w:rPr>
-          <w:rFonts w:cs="Times New Roman"/>
-          <w:szCs w:val="28"/>
-        </w:rPr>
-        <w:t xml:space="preserve"> </w:t>
-      </w:r>
-      <w:r>
-        <w:rPr>
-          <w:rFonts w:cs="Times New Roman"/>
-          <w:szCs w:val="28"/>
-        </w:rPr>
-        <w:t xml:space="preserve">більший за діаметр лазерного пучка. </w:t>
-      </w:r>
-    </w:p>
-    <w:p>
-      <w:pPr>
-        <w:spacing w:line="360" w:lineRule="auto"/>
-        <w:ind w:left="720"/>
-        <w:rPr>
-          <w:rFonts w:cs="Times New Roman"/>
-          <w:szCs w:val="28"/>
-        </w:rPr>
-      </w:pPr>
-      <w:r>
-        <w:rPr>
-          <w:rFonts w:cs="Times New Roman"/>
-          <w:szCs w:val="28"/>
-        </w:rPr>
-        <w:t xml:space="preserve">5.2 </w:t>
-      </w:r>
-      <w:r>
-        <w:t>Вплив світла імпульсного лазера на МІК в а-Si/Sn.</w:t>
+        <w:t xml:space="preserve">(20) На слайді показано залежності параметрів кристалічності зразків від потужності імпульсу після їх сканування одиничними імпульсами лазера. </w:t>
+      </w:r>
+      <w:r>
+        <w:rPr>
+          <w:szCs w:val="28"/>
+        </w:rPr>
+        <w:t>Показано, що в</w:t>
+      </w:r>
+      <w:r>
+        <w:rPr>
+          <w:szCs w:val="28"/>
+        </w:rPr>
+        <w:t xml:space="preserve">плив інтенсивності лазерного випромінювання на </w:t>
+      </w:r>
+      <w:r>
+        <w:rPr>
+          <w:szCs w:val="28"/>
+        </w:rPr>
+        <w:t xml:space="preserve">індуковану оловом кристалізацію </w:t>
+      </w:r>
+      <w:r>
+        <w:rPr>
+          <w:szCs w:val="28"/>
+        </w:rPr>
+        <w:t xml:space="preserve">кремнію має порогів характер. </w:t>
+      </w:r>
+      <w:r>
+        <w:rPr>
+          <w:szCs w:val="28"/>
+        </w:rPr>
+        <w:t xml:space="preserve">При </w:t>
+      </w:r>
+      <w:r>
+        <w:rPr>
+          <w:szCs w:val="28"/>
+        </w:rPr>
+        <w:t xml:space="preserve">опроміненні лазером з </w:t>
+      </w:r>
+      <w:r>
+        <w:rPr>
+          <w:szCs w:val="28"/>
+        </w:rPr>
+        <w:t>довжин</w:t>
+      </w:r>
+      <w:r>
+        <w:rPr>
+          <w:szCs w:val="28"/>
+        </w:rPr>
+        <w:t>ою</w:t>
+      </w:r>
+      <w:r>
+        <w:rPr>
+          <w:szCs w:val="28"/>
+        </w:rPr>
+        <w:t xml:space="preserve"> хвилі 1070 мкм - частково кристалізовані </w:t>
+      </w:r>
+      <w:r>
+        <w:rPr>
+          <w:szCs w:val="28"/>
+        </w:rPr>
+        <w:t xml:space="preserve">вихідні </w:t>
+      </w:r>
+      <w:r>
+        <w:rPr>
+          <w:szCs w:val="28"/>
+        </w:rPr>
+        <w:t>зразки кристалізувались ще більше</w:t>
+      </w:r>
+      <w:r>
+        <w:rPr>
+          <w:szCs w:val="28"/>
+        </w:rPr>
+        <w:t xml:space="preserve"> за час порядку 10 наносекунд</w:t>
+      </w:r>
+      <w:r>
+        <w:rPr>
+          <w:szCs w:val="28"/>
+        </w:rPr>
+        <w:t xml:space="preserve">. </w:t>
+      </w:r>
+      <w:r>
+        <w:rPr>
+          <w:szCs w:val="28"/>
+        </w:rPr>
+        <w:t xml:space="preserve">Частка кристалічної фази кремнію і розміри нанокристалів ростуть корельовано з потужністю лазера. </w:t>
       </w:r>
     </w:p>
     <w:p>
@@ -2727,79 +2977,25 @@
         <w:rPr>
           <w:szCs w:val="28"/>
         </w:rPr>
-        <w:t xml:space="preserve">(20) На слайді показано залежності параметрів кристалічності зразків від потужності імпульсу після їх сканування одиничними імпульсами лазера. </w:t>
-      </w:r>
-      <w:r>
-        <w:rPr>
-          <w:szCs w:val="28"/>
-        </w:rPr>
-        <w:t>Показано, що в</w:t>
-      </w:r>
-      <w:r>
-        <w:rPr>
-          <w:szCs w:val="28"/>
-        </w:rPr>
-        <w:t xml:space="preserve">плив інтенсивності лазерного випромінювання на МІК кремнію за участю олова має порогів характер. </w:t>
-      </w:r>
-      <w:r>
-        <w:rPr>
-          <w:szCs w:val="28"/>
-        </w:rPr>
-        <w:t xml:space="preserve">При </w:t>
-      </w:r>
-      <w:r>
-        <w:rPr>
-          <w:szCs w:val="28"/>
-        </w:rPr>
-        <w:t xml:space="preserve">опроміненні лазером з </w:t>
-      </w:r>
-      <w:r>
-        <w:rPr>
-          <w:szCs w:val="28"/>
-        </w:rPr>
-        <w:t>довжин</w:t>
-      </w:r>
-      <w:r>
-        <w:rPr>
-          <w:szCs w:val="28"/>
-        </w:rPr>
-        <w:t>ою</w:t>
-      </w:r>
-      <w:r>
-        <w:rPr>
-          <w:szCs w:val="28"/>
-        </w:rPr>
-        <w:t xml:space="preserve"> хвилі 1070 мкм - частково кристалізовані </w:t>
-      </w:r>
-      <w:r>
-        <w:rPr>
-          <w:szCs w:val="28"/>
-        </w:rPr>
-        <w:t xml:space="preserve">вихідні </w:t>
-      </w:r>
-      <w:r>
-        <w:rPr>
-          <w:szCs w:val="28"/>
-        </w:rPr>
-        <w:t>зразки кристалізувались ще більше</w:t>
-      </w:r>
-      <w:r>
-        <w:rPr>
-          <w:szCs w:val="28"/>
-        </w:rPr>
-        <w:t xml:space="preserve"> за час порядку 10 наносекунд</w:t>
-      </w:r>
-      <w:r>
-        <w:rPr>
-          <w:szCs w:val="28"/>
-        </w:rPr>
-        <w:t xml:space="preserve">. </w:t>
-      </w:r>
-      <w:r>
-        <w:rPr>
-          <w:szCs w:val="28"/>
-        </w:rPr>
-        <w:t xml:space="preserve">Частка кристалічної фази кремнію і розміри нанокристалів ростуть корельовано з потужністю лазера. </w:t>
+        <w:t xml:space="preserve">У той же час, при відсутності початкової кристалізації спектри крс реєструють кремнієву підкладку при досягненні певної потужності. Плівка  аморфного кремнію просто руйнується. </w:t>
+      </w:r>
+      <w:r>
+        <w:rPr>
+          <w:szCs w:val="28"/>
+        </w:rPr>
+        <w:t xml:space="preserve">Аналіз цих результатів дозволяє зробити висновок </w:t>
+      </w:r>
+      <w:r>
+        <w:rPr>
+          <w:szCs w:val="28"/>
+        </w:rPr>
+        <w:t>свідчить про два етапи кристалізації у досліджуваних зразках – утворення зародків і ріст кристалів.</w:t>
+      </w:r>
+      <w:r>
+        <w:rPr>
+          <w:szCs w:val="28"/>
+        </w:rPr>
+        <w:t xml:space="preserve"> При цьому, етап утворення зародків триває довше 10 нс</w:t>
       </w:r>
     </w:p>
     <w:p>
@@ -2818,13 +3014,85 @@
         <w:rPr>
           <w:szCs w:val="28"/>
         </w:rPr>
-        <w:t>У той же час, при відсутності початкової кристалізації спектри крс реєструють кремнієву підкладку при досягненні певної потужності. Плівка з аморфного кремнію просто руйнується. Це свідчить про два етапи кристалізації у досліджуваних зразках – утворення зародків і ріст кристалів.</w:t>
-      </w:r>
-      <w:r>
-        <w:rPr>
-          <w:szCs w:val="28"/>
-        </w:rPr>
-        <w:t xml:space="preserve"> При цьому, етап утворення зародків триває довше 10 нс</w:t>
+        <w:t xml:space="preserve">(21) </w:t>
+      </w:r>
+      <w:r>
+        <w:rPr>
+          <w:szCs w:val="28"/>
+        </w:rPr>
+        <w:t xml:space="preserve">Для </w:t>
+      </w:r>
+      <w:r>
+        <w:rPr>
+          <w:szCs w:val="28"/>
+        </w:rPr>
+        <w:t xml:space="preserve">опромінення світлом з </w:t>
+      </w:r>
+      <w:r>
+        <w:rPr>
+          <w:szCs w:val="28"/>
+        </w:rPr>
+        <w:t>довжин</w:t>
+      </w:r>
+      <w:r>
+        <w:rPr>
+          <w:szCs w:val="28"/>
+        </w:rPr>
+        <w:t>ою</w:t>
+      </w:r>
+      <w:r>
+        <w:rPr>
+          <w:szCs w:val="28"/>
+        </w:rPr>
+        <w:t xml:space="preserve"> </w:t>
+      </w:r>
+      <w:r>
+        <w:rPr>
+          <w:szCs w:val="28"/>
+        </w:rPr>
+        <w:t xml:space="preserve">хвилі </w:t>
+      </w:r>
+      <w:r>
+        <w:rPr>
+          <w:szCs w:val="28"/>
+        </w:rPr>
+        <w:t xml:space="preserve">535 нм – ситуація інша. </w:t>
+      </w:r>
+      <w:r>
+        <w:rPr>
+          <w:szCs w:val="28"/>
+        </w:rPr>
+        <w:t>С</w:t>
+      </w:r>
+      <w:r>
+        <w:rPr>
+          <w:szCs w:val="28"/>
+        </w:rPr>
+        <w:t xml:space="preserve">вітло зеленого лазера поглинається переважно верхнім шаром кремнію з поганою теплопровідністю. Це може викликати значні механічні напруження за рахунок малої теплопровідності кремнію, </w:t>
+      </w:r>
+      <w:r>
+        <w:rPr>
+          <w:szCs w:val="28"/>
+        </w:rPr>
+        <w:t>і спричиняти руйнування плівки</w:t>
+      </w:r>
+      <w:r>
+        <w:rPr>
+          <w:szCs w:val="28"/>
+        </w:rPr>
+        <w:t>.</w:t>
+      </w:r>
+      <w:r>
+        <w:rPr>
+          <w:szCs w:val="28"/>
+        </w:rPr>
+        <w:t xml:space="preserve"> І таке руйнування спостерігається</w:t>
+      </w:r>
+      <w:r>
+        <w:rPr>
+          <w:szCs w:val="28"/>
+        </w:rPr>
+        <w:t xml:space="preserve"> при дослідженні фазового стану плівок після обробки одиночними імпульсами лазера.</w:t>
       </w:r>
     </w:p>
     <w:p>
@@ -2843,61 +3111,81 @@
         <w:rPr>
           <w:szCs w:val="28"/>
         </w:rPr>
-        <w:t xml:space="preserve">(21) </w:t>
-      </w:r>
-      <w:r>
-        <w:rPr>
-          <w:szCs w:val="28"/>
-        </w:rPr>
-        <w:t xml:space="preserve">Для </w:t>
-      </w:r>
-      <w:r>
-        <w:rPr>
-          <w:szCs w:val="28"/>
-        </w:rPr>
-        <w:t xml:space="preserve">опромінення </w:t>
-      </w:r>
-      <w:r>
-        <w:rPr>
-          <w:szCs w:val="28"/>
-        </w:rPr>
-        <w:t>світл</w:t>
-      </w:r>
-      <w:r>
-        <w:rPr>
-          <w:szCs w:val="28"/>
-        </w:rPr>
-        <w:t xml:space="preserve">ом з </w:t>
-      </w:r>
-      <w:r>
-        <w:rPr>
-          <w:szCs w:val="28"/>
-        </w:rPr>
-        <w:t>довжин</w:t>
-      </w:r>
-      <w:r>
-        <w:rPr>
-          <w:szCs w:val="28"/>
-        </w:rPr>
-        <w:t>ою</w:t>
-      </w:r>
-      <w:r>
-        <w:rPr>
-          <w:szCs w:val="28"/>
-        </w:rPr>
-        <w:t xml:space="preserve"> </w:t>
-      </w:r>
-      <w:r>
-        <w:rPr>
-          <w:szCs w:val="28"/>
-        </w:rPr>
-        <w:t xml:space="preserve">хвилі </w:t>
-      </w:r>
-      <w:r>
-        <w:rPr>
-          <w:szCs w:val="28"/>
-        </w:rPr>
-        <w:t xml:space="preserve">535 нм – ситуація інша. </w:t>
+        <w:t xml:space="preserve">(22) </w:t>
+      </w:r>
+      <w:r>
+        <w:rPr>
+          <w:szCs w:val="28"/>
+        </w:rPr>
+        <w:t>Отже в розділі було п</w:t>
+      </w:r>
+      <w:r>
+        <w:rPr>
+          <w:szCs w:val="28"/>
+        </w:rPr>
+        <w:t xml:space="preserve">оказано можливість використання лазера одночасно </w:t>
+      </w:r>
+      <w:r>
+        <w:rPr>
+          <w:szCs w:val="28"/>
+        </w:rPr>
+        <w:t>стимулювання</w:t>
+      </w:r>
+      <w:r>
+        <w:rPr>
+          <w:szCs w:val="28"/>
+        </w:rPr>
+        <w:t xml:space="preserve"> індукованої оловом кристалізації аморфного кремнію та  для вимірювання температури об'єкту обробки, розміру нанокристалів і частки займаного ними об’єму</w:t>
+      </w:r>
+      <w:r>
+        <w:rPr>
+          <w:szCs w:val="28"/>
+        </w:rPr>
+        <w:t>. Також було встановлено, що кристалізація відбувається в 2 етапи, причому етап утворення зародків триває довше 10 наносекунд.</w:t>
+      </w:r>
+      <w:r>
+        <w:rPr>
+          <w:szCs w:val="28"/>
+        </w:rPr>
+        <w:t>і</w:t>
+      </w:r>
+    </w:p>
+    <w:p>
+      <w:pPr>
+        <w:pStyle w:val="ListParagraph"/>
+        <w:numPr>
+          <w:ilvl w:val="0"/>
+          <w:numId w:val="1"/>
+        </w:numPr>
+        <w:spacing w:line="360" w:lineRule="auto"/>
+        <w:rPr>
+          <w:szCs w:val="28"/>
+        </w:rPr>
+      </w:pPr>
+      <w:r>
+        <w:rPr>
+          <w:szCs w:val="28"/>
+        </w:rPr>
+        <w:t xml:space="preserve">Висновки </w:t>
+      </w:r>
+      <w:r>
+        <w:rPr>
+          <w:szCs w:val="28"/>
+        </w:rPr>
+        <w:t>(</w:t>
+      </w:r>
+      <w:r>
+        <w:rPr>
+          <w:szCs w:val="28"/>
+          <w:highlight w:val="yellow"/>
+        </w:rPr>
+        <w:t>з задач</w:t>
+      </w:r>
+      <w:r>
+        <w:rPr>
+          <w:szCs w:val="28"/>
+        </w:rPr>
+        <w:t>)</w:t>
       </w:r>
     </w:p>
     <w:p>
@@ -2910,46 +3198,20 @@
         <w:spacing w:line="360" w:lineRule="auto"/>
         <w:rPr>
           <w:szCs w:val="28"/>
+        </w:rPr>
+      </w:pPr>
+      <w:r>
+        <w:rPr>
+          <w:szCs w:val="28"/>
+        </w:rPr>
+        <w:t>Загальні висновки відповідають поставленим задачам. Коротко їх можна сформулювати так</w:t>
+      </w:r>
+      <w:r>
+        <w:rPr>
+          <w:szCs w:val="28"/>
           <w:lang w:val="ru-RU"/>
         </w:rPr>
-      </w:pPr>
-      <w:r>
-        <w:rPr>
-          <w:szCs w:val="28"/>
-        </w:rPr>
-        <w:t xml:space="preserve">Такий розкид значень </w:t>
-      </w:r>
-      <w:r>
-        <w:rPr>
-          <w:szCs w:val="28"/>
-        </w:rPr>
-        <w:t xml:space="preserve">параметрів кристалізації </w:t>
-      </w:r>
-      <w:r>
-        <w:rPr>
-          <w:szCs w:val="28"/>
-        </w:rPr>
-        <w:t>може свідчити про руйнування зразка навіть при наявності нанокристалів до опромінення. Причиною такого руйнування є те, що світло зеленого лазера поглинається переважно верхнім шаром кремн</w:t>
-      </w:r>
-      <w:bookmarkStart w:id="0" w:name="_GoBack"/>
-      <w:bookmarkEnd w:id="0"/>
-      <w:r>
-        <w:rPr>
-          <w:szCs w:val="28"/>
-        </w:rPr>
-        <w:t>ію з поганою теплопровідністю. Це може викликати значні механічні напруження за рахунок малої теплопровідності кремнію, порівняно з оловом.</w:t>
-      </w:r>
-      <w:r>
-        <w:rPr>
-          <w:szCs w:val="28"/>
-        </w:rPr>
-        <w:t xml:space="preserve"> </w:t>
-      </w:r>
-      <w:r>
-        <w:rPr>
-          <w:szCs w:val="28"/>
-        </w:rPr>
-        <w:t>Теплові розрахунки це підтверджують.</w:t>
+        <w:t>:</w:t>
       </w:r>
     </w:p>
     <w:p>
@@ -2962,87 +3224,14 @@
         <w:spacing w:line="360" w:lineRule="auto"/>
         <w:rPr>
           <w:szCs w:val="28"/>
-        </w:rPr>
-      </w:pPr>
-      <w:r>
-        <w:rPr>
-          <w:szCs w:val="28"/>
-        </w:rPr>
-        <w:t xml:space="preserve">(22) </w:t>
-      </w:r>
-      <w:r>
-        <w:rPr>
-          <w:szCs w:val="28"/>
-        </w:rPr>
-        <w:t>Отже в розділі було п</w:t>
-      </w:r>
-      <w:r>
-        <w:rPr>
-          <w:szCs w:val="28"/>
-        </w:rPr>
-        <w:t xml:space="preserve">оказано можливість використання лазера одночасно </w:t>
-      </w:r>
-      <w:r>
-        <w:rPr>
-          <w:szCs w:val="28"/>
-        </w:rPr>
-        <w:t>стимулювання</w:t>
-      </w:r>
-      <w:r>
-        <w:rPr>
-          <w:szCs w:val="28"/>
-        </w:rPr>
-        <w:t xml:space="preserve"> індукованої оловом кристалізації аморфного кремнію та  для вимірювання температури об'єкту обробки, розміру нанокристалів і частки займаного ними об’єму</w:t>
-      </w:r>
-      <w:r>
-        <w:rPr>
-          <w:szCs w:val="28"/>
-        </w:rPr>
-        <w:t>. Також було встановлено, що кристалізація відбувається в 2 етапи, причому етап утворення зародків триває довше 10 наносекунд.</w:t>
-      </w:r>
-      <w:r>
-        <w:rPr>
-          <w:szCs w:val="28"/>
-        </w:rPr>
-        <w:t>і</w:t>
-      </w:r>
-    </w:p>
-    <w:p>
-      <w:pPr>
-        <w:pStyle w:val="ListParagraph"/>
-        <w:numPr>
-          <w:ilvl w:val="0"/>
-          <w:numId w:val="1"/>
-        </w:numPr>
-        <w:spacing w:line="360" w:lineRule="auto"/>
-        <w:rPr>
-          <w:szCs w:val="28"/>
-        </w:rPr>
-      </w:pPr>
-      <w:r>
-        <w:rPr>
-          <w:szCs w:val="28"/>
-        </w:rPr>
-        <w:t xml:space="preserve">Висновки </w:t>
-      </w:r>
-      <w:r>
-        <w:rPr>
-          <w:szCs w:val="28"/>
-        </w:rPr>
-        <w:t>(</w:t>
-      </w:r>
-      <w:r>
-        <w:rPr>
-          <w:szCs w:val="28"/>
-          <w:highlight w:val="yellow"/>
-        </w:rPr>
-        <w:t>з задач</w:t>
-      </w:r>
-      <w:r>
-        <w:rPr>
-          <w:szCs w:val="28"/>
-        </w:rPr>
-        <w:t>)</w:t>
+          <w:lang w:val="ru-RU"/>
+        </w:rPr>
+      </w:pPr>
+      <w:r>
+        <w:rPr>
+          <w:szCs w:val="28"/>
+        </w:rPr>
+        <w:t xml:space="preserve">Дисперсно розчинені в аморфному кремнії атоми олова не впливають помітним чином на його термічну кристалізацію. </w:t>
       </w:r>
     </w:p>
     <w:p>
@@ -3055,6 +3244,7 @@
         <w:spacing w:line="360" w:lineRule="auto"/>
         <w:rPr>
           <w:szCs w:val="28"/>
+          <w:lang w:val="ru-RU"/>
         </w:rPr>
       </w:pPr>
       <w:r>
@@ -3062,14 +3252,7 @@
           <w:szCs w:val="28"/>
         </w:rPr>
         <w:lastRenderedPageBreak/>
-        <w:t>Загальні висновки відповідають поставленим задачам. Коротко їх можна сформулювати так</w:t>
-      </w:r>
-      <w:r>
-        <w:rPr>
-          <w:szCs w:val="28"/>
-          <w:lang w:val="ru-RU"/>
-        </w:rPr>
-        <w:t>:</w:t>
+        <w:t>Експериментально визначена межа розчинності Sn в а-Si (біля 2 ат.% ) в плівкових сплавах Si:Sn.</w:t>
       </w:r>
     </w:p>
     <w:p>
@@ -3089,7 +3272,54 @@
         <w:rPr>
           <w:szCs w:val="28"/>
         </w:rPr>
-        <w:t xml:space="preserve">Дисперсно розчинені в аморфному кремнії атоми олова не впливають помітним чином на його термічну кристалізацію. </w:t>
+        <w:t xml:space="preserve">Кристалізація аморфного кремнію в плівкових сплавах </w:t>
+      </w:r>
+      <w:r>
+        <w:rPr>
+          <w:szCs w:val="28"/>
+          <w:lang w:val="en-US"/>
+        </w:rPr>
+        <w:t>Si</w:t>
+      </w:r>
+      <w:r>
+        <w:rPr>
+          <w:szCs w:val="28"/>
+          <w:lang w:val="ru-RU"/>
+        </w:rPr>
+        <w:t>:</w:t>
+      </w:r>
+      <w:r>
+        <w:rPr>
+          <w:szCs w:val="28"/>
+          <w:lang w:val="en-US"/>
+        </w:rPr>
+        <w:t>Sn</w:t>
+      </w:r>
+      <w:r>
+        <w:rPr>
+          <w:szCs w:val="28"/>
+          <w:lang w:val="ru-RU"/>
+        </w:rPr>
+        <w:t xml:space="preserve"> </w:t>
+      </w:r>
+      <w:r>
+        <w:rPr>
+          <w:szCs w:val="28"/>
+        </w:rPr>
+        <w:t>відбувається навколо крапель олова при температурах, вищих за 300</w:t>
+      </w:r>
+      <w:r>
+        <w:rPr>
+          <w:szCs w:val="28"/>
+          <w:vertAlign w:val="superscript"/>
+        </w:rPr>
+        <w:t>о</w:t>
+      </w:r>
+      <w:r>
+        <w:rPr>
+          <w:szCs w:val="28"/>
+        </w:rPr>
+        <w:t>С.</w:t>
       </w:r>
     </w:p>
     <w:p>
@@ -3109,7 +3339,7 @@
         <w:rPr>
           <w:szCs w:val="28"/>
         </w:rPr>
-        <w:t xml:space="preserve">При концентрації олова 2,5 ат.%  і вище в плівкових сплавах </w:t>
+        <w:t xml:space="preserve">Показано, що кристалізація аморфного кремнію в плівкових сплавах </w:t>
       </w:r>
       <w:r>
         <w:rPr>
@@ -3143,7 +3373,55 @@
         <w:rPr>
           <w:szCs w:val="28"/>
         </w:rPr>
-        <w:t>олово виділяється у краплі.</w:t>
+        <w:t xml:space="preserve">і шаруватих структурах </w:t>
+      </w:r>
+      <w:r>
+        <w:rPr>
+          <w:szCs w:val="28"/>
+          <w:lang w:val="en-US"/>
+        </w:rPr>
+        <w:t>a</w:t>
+      </w:r>
+      <w:r>
+        <w:rPr>
+          <w:szCs w:val="28"/>
+          <w:lang w:val="ru-RU"/>
+        </w:rPr>
+        <w:t>-</w:t>
+      </w:r>
+      <w:r>
+        <w:rPr>
+          <w:szCs w:val="28"/>
+          <w:lang w:val="en-US"/>
+        </w:rPr>
+        <w:t>Si</w:t>
+      </w:r>
+      <w:r>
+        <w:rPr>
+          <w:szCs w:val="28"/>
+          <w:lang w:val="ru-RU"/>
+        </w:rPr>
+        <w:t>/</w:t>
+      </w:r>
+      <w:r>
+        <w:rPr>
+          <w:szCs w:val="28"/>
+          <w:lang w:val="en-US"/>
+        </w:rPr>
+        <w:t>Sn</w:t>
+      </w:r>
+      <w:r>
+        <w:rPr>
+          <w:szCs w:val="28"/>
+          <w:lang w:val="ru-RU"/>
+        </w:rPr>
+        <w:t xml:space="preserve"> </w:t>
+      </w:r>
+      <w:r>
+        <w:rPr>
+          <w:szCs w:val="28"/>
+        </w:rPr>
+        <w:t>відбувається на інтерфейсі кремні-олово.</w:t>
       </w:r>
     </w:p>
     <w:p>
@@ -3163,54 +3441,20 @@
         <w:rPr>
           <w:szCs w:val="28"/>
         </w:rPr>
-        <w:t xml:space="preserve">Кристалізація аморфного кремнію в плівкових сплавах </w:t>
-      </w:r>
-      <w:r>
-        <w:rPr>
-          <w:szCs w:val="28"/>
-          <w:lang w:val="en-US"/>
-        </w:rPr>
-        <w:t>Si</w:t>
+        <w:t>Вперше продемонстровано утворення і дендритам подібне поширення нанокристалічної фази кремнію від інтерфейсу a-Si</w:t>
       </w:r>
       <w:r>
         <w:rPr>
           <w:szCs w:val="28"/>
           <w:lang w:val="ru-RU"/>
         </w:rPr>
-        <w:t>:</w:t>
-      </w:r>
-      <w:r>
-        <w:rPr>
-          <w:szCs w:val="28"/>
-          <w:lang w:val="en-US"/>
-        </w:rPr>
-        <w:t>Sn</w:t>
-      </w:r>
-      <w:r>
-        <w:rPr>
-          <w:szCs w:val="28"/>
-          <w:lang w:val="ru-RU"/>
-        </w:rPr>
-        <w:t xml:space="preserve"> </w:t>
-      </w:r>
-      <w:r>
-        <w:rPr>
-          <w:szCs w:val="28"/>
-        </w:rPr>
-        <w:t>відбувається навколо крапель олова при температурах, вищих за 300</w:t>
-      </w:r>
-      <w:r>
-        <w:rPr>
-          <w:szCs w:val="28"/>
-          <w:vertAlign w:val="superscript"/>
-        </w:rPr>
-        <w:t>о</w:t>
-      </w:r>
-      <w:r>
-        <w:rPr>
-          <w:szCs w:val="28"/>
-        </w:rPr>
-        <w:t>С.</w:t>
+        <w:t>/</w:t>
+      </w:r>
+      <w:r>
+        <w:rPr>
+          <w:szCs w:val="28"/>
+        </w:rPr>
+        <w:t>Sn вглиб об’єму аморфного кремнію.</w:t>
       </w:r>
     </w:p>
     <w:p>
@@ -3230,19 +3474,27 @@
         <w:rPr>
           <w:szCs w:val="28"/>
         </w:rPr>
-        <w:t>Вперше продемонстровано утворення і дендрита</w:t>
-      </w:r>
-      <w:r>
-        <w:rPr>
-          <w:szCs w:val="28"/>
-        </w:rPr>
-        <w:t>м подібне поширення нанокристалі</w:t>
-      </w:r>
-      <w:r>
-        <w:rPr>
-          <w:szCs w:val="28"/>
-        </w:rPr>
-        <w:t>чної фази кремнію від інтерфейсу a-Si</w:t>
+        <w:t xml:space="preserve">Експериментально доведено можливість формування нанокристалів кремнію з домінантними розмірами в діапазоні 2,7 – 4,5 нм у плівкових структурах </w:t>
+      </w:r>
+      <w:r>
+        <w:rPr>
+          <w:szCs w:val="28"/>
+          <w:lang w:val="en-US"/>
+        </w:rPr>
+        <w:t>a</w:t>
+      </w:r>
+      <w:r>
+        <w:rPr>
+          <w:szCs w:val="28"/>
+        </w:rPr>
+        <w:t>-</w:t>
+      </w:r>
+      <w:r>
+        <w:rPr>
+          <w:szCs w:val="28"/>
+          <w:lang w:val="en-US"/>
+        </w:rPr>
+        <w:t>Si</w:t>
       </w:r>
       <w:r>
         <w:rPr>
@@ -3254,8 +3506,42 @@
       <w:r>
         <w:rPr>
           <w:szCs w:val="28"/>
-        </w:rPr>
-        <w:t>Sn вглиб об’єму аморфного кремнію</w:t>
+          <w:lang w:val="en-US"/>
+        </w:rPr>
+        <w:t>Sn</w:t>
+      </w:r>
+      <w:r>
+        <w:rPr>
+          <w:szCs w:val="28"/>
+          <w:lang w:val="ru-RU"/>
+        </w:rPr>
+        <w:t>/</w:t>
+      </w:r>
+      <w:r>
+        <w:rPr>
+          <w:szCs w:val="28"/>
+          <w:lang w:val="en-US"/>
+        </w:rPr>
+        <w:t>a</w:t>
+      </w:r>
+      <w:r>
+        <w:rPr>
+          <w:szCs w:val="28"/>
+        </w:rPr>
+        <w:t>-</w:t>
+      </w:r>
+      <w:r>
+        <w:rPr>
+          <w:szCs w:val="28"/>
+          <w:lang w:val="en-US"/>
+        </w:rPr>
+        <w:t>Si</w:t>
+      </w:r>
+      <w:r>
+        <w:rPr>
+          <w:szCs w:val="28"/>
+        </w:rPr>
+        <w:t>.</w:t>
       </w:r>
     </w:p>
     <w:p>
@@ -3275,74 +3561,7 @@
         <w:rPr>
           <w:szCs w:val="28"/>
         </w:rPr>
-        <w:t xml:space="preserve">Експериментально продемонстрована можливість формування нанокристалів кремнію з домінантними розмірами в діапазоні 2,7 – 4,5 нм у плівкових структурах </w:t>
-      </w:r>
-      <w:r>
-        <w:rPr>
-          <w:szCs w:val="28"/>
-          <w:lang w:val="en-US"/>
-        </w:rPr>
-        <w:t>a</w:t>
-      </w:r>
-      <w:r>
-        <w:rPr>
-          <w:szCs w:val="28"/>
-        </w:rPr>
-        <w:t>-</w:t>
-      </w:r>
-      <w:r>
-        <w:rPr>
-          <w:szCs w:val="28"/>
-          <w:lang w:val="en-US"/>
-        </w:rPr>
-        <w:t>Si</w:t>
-      </w:r>
-      <w:r>
-        <w:rPr>
-          <w:szCs w:val="28"/>
-          <w:lang w:val="ru-RU"/>
-        </w:rPr>
-        <w:t>/</w:t>
-      </w:r>
-      <w:r>
-        <w:rPr>
-          <w:szCs w:val="28"/>
-          <w:lang w:val="en-US"/>
-        </w:rPr>
-        <w:t>Sn</w:t>
-      </w:r>
-      <w:r>
-        <w:rPr>
-          <w:szCs w:val="28"/>
-          <w:lang w:val="ru-RU"/>
-        </w:rPr>
-        <w:t>/</w:t>
-      </w:r>
-      <w:r>
-        <w:rPr>
-          <w:szCs w:val="28"/>
-          <w:lang w:val="en-US"/>
-        </w:rPr>
-        <w:t>a</w:t>
-      </w:r>
-      <w:r>
-        <w:rPr>
-          <w:szCs w:val="28"/>
-        </w:rPr>
-        <w:t>-</w:t>
-      </w:r>
-      <w:r>
-        <w:rPr>
-          <w:szCs w:val="28"/>
-          <w:lang w:val="en-US"/>
-        </w:rPr>
-        <w:t>Si</w:t>
-      </w:r>
-      <w:r>
-        <w:rPr>
-          <w:szCs w:val="28"/>
-        </w:rPr>
-        <w:t>.</w:t>
+        <w:t>Стимулюючий вплив олова на кристалізацію аморфного кремнію здійснюється через циклічне чергування процесів утворення і розпаду розчину кремнію в олові.</w:t>
       </w:r>
     </w:p>
     <w:p>
@@ -3362,7 +3581,20 @@
         <w:rPr>
           <w:szCs w:val="28"/>
         </w:rPr>
-        <w:t>Стимулюючий вплив олова на кристалізацію аморфного кремнію здійснюється через циклічне чергування процесів утворення і розпаду розчину кремнію в олові.</w:t>
+        <w:t>Мала розчинність кремнію в олові при температурах 230-450</w:t>
+      </w:r>
+      <w:r>
+        <w:rPr>
+          <w:szCs w:val="28"/>
+          <w:vertAlign w:val="superscript"/>
+        </w:rPr>
+        <w:t>о</w:t>
+      </w:r>
+      <w:r>
+        <w:rPr>
+          <w:szCs w:val="28"/>
+        </w:rPr>
+        <w:t>С служить фізичним обмеженням росту кристалів кремнію</w:t>
       </w:r>
     </w:p>
     <w:p>
@@ -3382,20 +3614,46 @@
         <w:rPr>
           <w:szCs w:val="28"/>
         </w:rPr>
-        <w:t>Мала розчинність кремнію в олові при температурах 230-600</w:t>
+        <w:t>Лазерне випромінювання потужністю понад 10</w:t>
       </w:r>
       <w:r>
         <w:rPr>
           <w:szCs w:val="28"/>
           <w:vertAlign w:val="superscript"/>
         </w:rPr>
-        <w:t>о</w:t>
-      </w:r>
-      <w:r>
-        <w:rPr>
-          <w:szCs w:val="28"/>
-        </w:rPr>
-        <w:t>С служить фізичним обмеженням росту кристалів кремнію</w:t>
+        <w:t xml:space="preserve">4 </w:t>
+      </w:r>
+      <w:r>
+        <w:rPr>
+          <w:szCs w:val="28"/>
+        </w:rPr>
+        <w:t>Вт</w:t>
+      </w:r>
+      <w:r>
+        <w:rPr>
+          <w:szCs w:val="28"/>
+          <w:lang w:val="ru-RU"/>
+        </w:rPr>
+        <w:t>/</w:t>
+      </w:r>
+      <w:r>
+        <w:rPr>
+          <w:szCs w:val="28"/>
+        </w:rPr>
+        <w:t>см</w:t>
+      </w:r>
+      <w:r>
+        <w:rPr>
+          <w:szCs w:val="28"/>
+          <w:vertAlign w:val="superscript"/>
+        </w:rPr>
+        <w:t>2</w:t>
+      </w:r>
+      <w:r>
+        <w:rPr>
+          <w:szCs w:val="28"/>
+        </w:rPr>
+        <w:t xml:space="preserve"> суттєво прискорює оловом індуковану кристалізацію аморфного кремнію порівняно з нагрівом у темноті. </w:t>
       </w:r>
     </w:p>
     <w:p>
@@ -3415,46 +3673,33 @@
         <w:rPr>
           <w:szCs w:val="28"/>
         </w:rPr>
-        <w:t>Оптичне лазерне випромінювання потужністю понад 10</w:t>
-      </w:r>
-      <w:r>
-        <w:rPr>
-          <w:szCs w:val="28"/>
-          <w:vertAlign w:val="superscript"/>
-        </w:rPr>
-        <w:t>4</w:t>
-      </w:r>
-      <w:r>
-        <w:rPr>
-          <w:szCs w:val="28"/>
-        </w:rPr>
-        <w:t>Вт</w:t>
+        <w:t>Процес МІК містить етап утворення кристалічних зародків тривалістю понад 10 нс та етап їх швидкого росту, в рази, (з 1,5 до 4,5 нм) за час</w:t>
       </w:r>
       <w:r>
         <w:rPr>
           <w:szCs w:val="28"/>
           <w:lang w:val="ru-RU"/>
         </w:rPr>
-        <w:t>/</w:t>
-      </w:r>
-      <w:r>
-        <w:rPr>
-          <w:szCs w:val="28"/>
-        </w:rPr>
-        <w:t>см</w:t>
-      </w:r>
-      <w:r>
-        <w:rPr>
-          <w:szCs w:val="28"/>
-          <w:vertAlign w:val="superscript"/>
-        </w:rPr>
-        <w:t>2</w:t>
-      </w:r>
-      <w:r>
-        <w:rPr>
-          <w:szCs w:val="28"/>
-        </w:rPr>
-        <w:t xml:space="preserve"> суттєво прискорює оловом індуковану кристалізацію аморфного кремнію при температурах вище точки плавлення олова</w:t>
+        <w:t xml:space="preserve"> </w:t>
+      </w:r>
+      <w:r>
+        <w:rPr>
+          <w:szCs w:val="28"/>
+        </w:rPr>
+        <w:t xml:space="preserve"> </w:t>
+      </w:r>
+      <w:r>
+        <w:rPr>
+          <w:szCs w:val="28"/>
+          <w:lang w:val="ru-RU"/>
+        </w:rPr>
+        <w:t xml:space="preserve"> </w:t>
+      </w:r>
+      <w:r>
+        <w:rPr>
+          <w:szCs w:val="28"/>
+        </w:rPr>
+        <w:t>̴10 нс.</w:t>
       </w:r>
     </w:p>
     <w:p>
@@ -3474,40 +3719,15 @@
         <w:rPr>
           <w:szCs w:val="28"/>
         </w:rPr>
-        <w:t xml:space="preserve">Процес МІК містить етап утворення кристалічних зародків тривалістю понад 10 нс та етап їх швидкого росту, в рази, (з 1,5 до 4,5 нм) за час </w:t>
-      </w:r>
-      <w:r>
-        <w:rPr>
-          <w:szCs w:val="28"/>
-          <w:lang w:val="ru-RU"/>
-        </w:rPr>
-        <w:t>~</w:t>
-      </w:r>
-      <w:r>
-        <w:rPr>
-          <w:szCs w:val="28"/>
-        </w:rPr>
-        <w:t>10 нс.</w:t>
-      </w:r>
-    </w:p>
-    <w:p>
-      <w:pPr>
-        <w:pStyle w:val="ListParagraph"/>
-        <w:numPr>
-          <w:ilvl w:val="0"/>
-          <w:numId w:val="8"/>
-        </w:numPr>
-        <w:spacing w:line="360" w:lineRule="auto"/>
-        <w:ind w:left="851"/>
-        <w:rPr>
-          <w:rFonts w:cs="Times New Roman"/>
-        </w:rPr>
-      </w:pPr>
-      <w:r>
-        <w:rPr>
-          <w:szCs w:val="28"/>
-        </w:rPr>
-        <w:t>Головними факторами впливу на кристалізацію аморфного кремнію в досліджуваних структурах є температура термообробок та потужність лазерного опромінення. Частка кристалічної фази і розміри нанокристалів ростуть корельовано з температурою або потужністю опромінення</w:t>
+        <w:t>Результати роботи опубліковані у восьми статтях, і таклж представлені на восьми конференціях</w:t>
+      </w:r>
+      <w:bookmarkStart w:id="0" w:name="_GoBack"/>
+      <w:bookmarkEnd w:id="0"/>
+      <w:r>
+        <w:rPr>
+          <w:szCs w:val="28"/>
+        </w:rPr>
+        <w:t xml:space="preserve"> </w:t>
       </w:r>
     </w:p>
     <w:sectPr>
@@ -4236,6 +4456,232 @@
     </w:lvl>
   </w:abstractNum>
   <w:abstractNum w:abstractNumId="6" w15:restartNumberingAfterBreak="0">
+    <w:nsid w:val="20AF0018"/>
+    <w:multiLevelType w:val="hybridMultilevel"/>
+    <w:tmpl w:val="79B82BC4"/>
+    <w:lvl w:ilvl="0" w:tplc="8AB49706">
+      <w:start w:val="1"/>
+      <w:numFmt w:val="decimal"/>
+      <w:lvlText w:val="%1."/>
+      <w:lvlJc w:val="left"/>
+      <w:pPr>
+        <w:tabs>
+          <w:tab w:val="num" w:pos="720"/>
+        </w:tabs>
+        <w:ind w:left="720" w:hanging="360"/>
+      </w:pPr>
+    </w:lvl>
+    <w:lvl w:ilvl="1" w:tplc="287ED18A" w:tentative="1">
+      <w:start w:val="1"/>
+      <w:numFmt w:val="decimal"/>
+      <w:lvlText w:val="%2."/>
+      <w:lvlJc w:val="left"/>
+      <w:pPr>
+        <w:tabs>
+          <w:tab w:val="num" w:pos="1440"/>
+        </w:tabs>
+        <w:ind w:left="1440" w:hanging="360"/>
+      </w:pPr>
+    </w:lvl>
+    <w:lvl w:ilvl="2" w:tplc="4A24C92E" w:tentative="1">
+      <w:start w:val="1"/>
+      <w:numFmt w:val="decimal"/>
+      <w:lvlText w:val="%3."/>
+      <w:lvlJc w:val="left"/>
+      <w:pPr>
+        <w:tabs>
+          <w:tab w:val="num" w:pos="2160"/>
+        </w:tabs>
+        <w:ind w:left="2160" w:hanging="360"/>
+      </w:pPr>
+    </w:lvl>
+    <w:lvl w:ilvl="3" w:tplc="819821B8" w:tentative="1">
+      <w:start w:val="1"/>
+      <w:numFmt w:val="decimal"/>
+      <w:lvlText w:val="%4."/>
+      <w:lvlJc w:val="left"/>
+      <w:pPr>
+        <w:tabs>
+          <w:tab w:val="num" w:pos="2880"/>
+        </w:tabs>
+        <w:ind w:left="2880" w:hanging="360"/>
+      </w:pPr>
+    </w:lvl>
+    <w:lvl w:ilvl="4" w:tplc="185CE870" w:tentative="1">
+      <w:start w:val="1"/>
+      <w:numFmt w:val="decimal"/>
+      <w:lvlText w:val="%5."/>
+      <w:lvlJc w:val="left"/>
+      <w:pPr>
+        <w:tabs>
+          <w:tab w:val="num" w:pos="3600"/>
+        </w:tabs>
+        <w:ind w:left="3600" w:hanging="360"/>
+      </w:pPr>
+    </w:lvl>
+    <w:lvl w:ilvl="5" w:tplc="AF561068" w:tentative="1">
+      <w:start w:val="1"/>
+      <w:numFmt w:val="decimal"/>
+      <w:lvlText w:val="%6."/>
+      <w:lvlJc w:val="left"/>
+      <w:pPr>
+        <w:tabs>
+          <w:tab w:val="num" w:pos="4320"/>
+        </w:tabs>
+        <w:ind w:left="4320" w:hanging="360"/>
+      </w:pPr>
+    </w:lvl>
+    <w:lvl w:ilvl="6" w:tplc="AC9E944E" w:tentative="1">
+      <w:start w:val="1"/>
+      <w:numFmt w:val="decimal"/>
+      <w:lvlText w:val="%7."/>
+      <w:lvlJc w:val="left"/>
+      <w:pPr>
+        <w:tabs>
+          <w:tab w:val="num" w:pos="5040"/>
+        </w:tabs>
+        <w:ind w:left="5040" w:hanging="360"/>
+      </w:pPr>
+    </w:lvl>
+    <w:lvl w:ilvl="7" w:tplc="F4B0BBB2" w:tentative="1">
+      <w:start w:val="1"/>
+      <w:numFmt w:val="decimal"/>
+      <w:lvlText w:val="%8."/>
+      <w:lvlJc w:val="left"/>
+      <w:pPr>
+        <w:tabs>
+          <w:tab w:val="num" w:pos="5760"/>
+        </w:tabs>
+        <w:ind w:left="5760" w:hanging="360"/>
+      </w:pPr>
+    </w:lvl>
+    <w:lvl w:ilvl="8" w:tplc="2EB89DEC" w:tentative="1">
+      <w:start w:val="1"/>
+      <w:numFmt w:val="decimal"/>
+      <w:lvlText w:val="%9."/>
+      <w:lvlJc w:val="left"/>
+      <w:pPr>
+        <w:tabs>
+          <w:tab w:val="num" w:pos="6480"/>
+        </w:tabs>
+        <w:ind w:left="6480" w:hanging="360"/>
+      </w:pPr>
+    </w:lvl>
+  </w:abstractNum>
+  <w:abstractNum w:abstractNumId="7" w15:restartNumberingAfterBreak="0">
+    <w:nsid w:val="25706A03"/>
+    <w:multiLevelType w:val="hybridMultilevel"/>
+    <w:tmpl w:val="9D903528"/>
+    <w:lvl w:ilvl="0" w:tplc="8722BC8C">
+      <w:start w:val="1"/>
+      <w:numFmt w:val="decimal"/>
+      <w:lvlText w:val="%1."/>
+      <w:lvlJc w:val="left"/>
+      <w:pPr>
+        <w:tabs>
+          <w:tab w:val="num" w:pos="720"/>
+        </w:tabs>
+        <w:ind w:left="720" w:hanging="360"/>
+      </w:pPr>
+    </w:lvl>
+    <w:lvl w:ilvl="1" w:tplc="B8BA6044" w:tentative="1">
+      <w:start w:val="1"/>
+      <w:numFmt w:val="decimal"/>
+      <w:lvlText w:val="%2."/>
+      <w:lvlJc w:val="left"/>
+      <w:pPr>
+        <w:tabs>
+          <w:tab w:val="num" w:pos="1440"/>
+        </w:tabs>
+        <w:ind w:left="1440" w:hanging="360"/>
+      </w:pPr>
+    </w:lvl>
+    <w:lvl w:ilvl="2" w:tplc="70AC0E24" w:tentative="1">
+      <w:start w:val="1"/>
+      <w:numFmt w:val="decimal"/>
+      <w:lvlText w:val="%3."/>
+      <w:lvlJc w:val="left"/>
+      <w:pPr>
+        <w:tabs>
+          <w:tab w:val="num" w:pos="2160"/>
+        </w:tabs>
+        <w:ind w:left="2160" w:hanging="360"/>
+      </w:pPr>
+    </w:lvl>
+    <w:lvl w:ilvl="3" w:tplc="F8DA7F50" w:tentative="1">
+      <w:start w:val="1"/>
+      <w:numFmt w:val="decimal"/>
+      <w:lvlText w:val="%4."/>
+      <w:lvlJc w:val="left"/>
+      <w:pPr>
+        <w:tabs>
+          <w:tab w:val="num" w:pos="2880"/>
+        </w:tabs>
+        <w:ind w:left="2880" w:hanging="360"/>
+      </w:pPr>
+    </w:lvl>
+    <w:lvl w:ilvl="4" w:tplc="B19C23A0" w:tentative="1">
+      <w:start w:val="1"/>
+      <w:numFmt w:val="decimal"/>
+      <w:lvlText w:val="%5."/>
+      <w:lvlJc w:val="left"/>
+      <w:pPr>
+        <w:tabs>
+          <w:tab w:val="num" w:pos="3600"/>
+        </w:tabs>
+        <w:ind w:left="3600" w:hanging="360"/>
+      </w:pPr>
+    </w:lvl>
+    <w:lvl w:ilvl="5" w:tplc="2C5E7806" w:tentative="1">
+      <w:start w:val="1"/>
+      <w:numFmt w:val="decimal"/>
+      <w:lvlText w:val="%6."/>
+      <w:lvlJc w:val="left"/>
+      <w:pPr>
+        <w:tabs>
+          <w:tab w:val="num" w:pos="4320"/>
+        </w:tabs>
+        <w:ind w:left="4320" w:hanging="360"/>
+      </w:pPr>
+    </w:lvl>
+    <w:lvl w:ilvl="6" w:tplc="EC3EC438" w:tentative="1">
+      <w:start w:val="1"/>
+      <w:numFmt w:val="decimal"/>
+      <w:lvlText w:val="%7."/>
+      <w:lvlJc w:val="left"/>
+      <w:pPr>
+        <w:tabs>
+          <w:tab w:val="num" w:pos="5040"/>
+        </w:tabs>
+        <w:ind w:left="5040" w:hanging="360"/>
+      </w:pPr>
+    </w:lvl>
+    <w:lvl w:ilvl="7" w:tplc="2EF6FE96" w:tentative="1">
+      <w:start w:val="1"/>
+      <w:numFmt w:val="decimal"/>
+      <w:lvlText w:val="%8."/>
+      <w:lvlJc w:val="left"/>
+      <w:pPr>
+        <w:tabs>
+          <w:tab w:val="num" w:pos="5760"/>
+        </w:tabs>
+        <w:ind w:left="5760" w:hanging="360"/>
+      </w:pPr>
+    </w:lvl>
+    <w:lvl w:ilvl="8" w:tplc="8DDA7D7E" w:tentative="1">
+      <w:start w:val="1"/>
+      <w:numFmt w:val="decimal"/>
+      <w:lvlText w:val="%9."/>
+      <w:lvlJc w:val="left"/>
+      <w:pPr>
+        <w:tabs>
+          <w:tab w:val="num" w:pos="6480"/>
+        </w:tabs>
+        <w:ind w:left="6480" w:hanging="360"/>
+      </w:pPr>
+    </w:lvl>
+  </w:abstractNum>
+  <w:abstractNum w:abstractNumId="8" w15:restartNumberingAfterBreak="0">
     <w:nsid w:val="29AB4272"/>
     <w:multiLevelType w:val="multilevel"/>
     <w:tmpl w:val="04190021"/>
@@ -4348,7 +4794,120 @@
       </w:rPr>
     </w:lvl>
   </w:abstractNum>
-  <w:abstractNum w:abstractNumId="7" w15:restartNumberingAfterBreak="0">
+  <w:abstractNum w:abstractNumId="9" w15:restartNumberingAfterBreak="0">
+    <w:nsid w:val="30F26D79"/>
+    <w:multiLevelType w:val="hybridMultilevel"/>
+    <w:tmpl w:val="F4E0E454"/>
+    <w:lvl w:ilvl="0" w:tplc="EE42121C">
+      <w:start w:val="6"/>
+      <w:numFmt w:val="decimal"/>
+      <w:lvlText w:val="%1."/>
+      <w:lvlJc w:val="left"/>
+      <w:pPr>
+        <w:tabs>
+          <w:tab w:val="num" w:pos="720"/>
+        </w:tabs>
+        <w:ind w:left="720" w:hanging="360"/>
+      </w:pPr>
+    </w:lvl>
+    <w:lvl w:ilvl="1" w:tplc="185E2DB0" w:tentative="1">
+      <w:start w:val="1"/>
+      <w:numFmt w:val="decimal"/>
+      <w:lvlText w:val="%2."/>
+      <w:lvlJc w:val="left"/>
+      <w:pPr>
+        <w:tabs>
+          <w:tab w:val="num" w:pos="1440"/>
+        </w:tabs>
+        <w:ind w:left="1440" w:hanging="360"/>
+      </w:pPr>
+    </w:lvl>
+    <w:lvl w:ilvl="2" w:tplc="13AC08C4" w:tentative="1">
+      <w:start w:val="1"/>
+      <w:numFmt w:val="decimal"/>
+      <w:lvlText w:val="%3."/>
+      <w:lvlJc w:val="left"/>
+      <w:pPr>
+        <w:tabs>
+          <w:tab w:val="num" w:pos="2160"/>
+        </w:tabs>
+        <w:ind w:left="2160" w:hanging="360"/>
+      </w:pPr>
+    </w:lvl>
+    <w:lvl w:ilvl="3" w:tplc="83C8F248" w:tentative="1">
+      <w:start w:val="1"/>
+      <w:numFmt w:val="decimal"/>
+      <w:lvlText w:val="%4."/>
+      <w:lvlJc w:val="left"/>
+      <w:pPr>
+        <w:tabs>
+          <w:tab w:val="num" w:pos="2880"/>
+        </w:tabs>
+        <w:ind w:left="2880" w:hanging="360"/>
+      </w:pPr>
+    </w:lvl>
+    <w:lvl w:ilvl="4" w:tplc="37D40CCA" w:tentative="1">
+      <w:start w:val="1"/>
+      <w:numFmt w:val="decimal"/>
+      <w:lvlText w:val="%5."/>
+      <w:lvlJc w:val="left"/>
+      <w:pPr>
+        <w:tabs>
+          <w:tab w:val="num" w:pos="3600"/>
+        </w:tabs>
+        <w:ind w:left="3600" w:hanging="360"/>
+      </w:pPr>
+    </w:lvl>
+    <w:lvl w:ilvl="5" w:tplc="0CDA42F8" w:tentative="1">
+      <w:start w:val="1"/>
+      <w:numFmt w:val="decimal"/>
+      <w:lvlText w:val="%6."/>
+      <w:lvlJc w:val="left"/>
+      <w:pPr>
+        <w:tabs>
+          <w:tab w:val="num" w:pos="4320"/>
+        </w:tabs>
+        <w:ind w:left="4320" w:hanging="360"/>
+      </w:pPr>
+    </w:lvl>
+    <w:lvl w:ilvl="6" w:tplc="73FC1D7A" w:tentative="1">
+      <w:start w:val="1"/>
+      <w:numFmt w:val="decimal"/>
+      <w:lvlText w:val="%7."/>
+      <w:lvlJc w:val="left"/>
+      <w:pPr>
+        <w:tabs>
+          <w:tab w:val="num" w:pos="5040"/>
+        </w:tabs>
+        <w:ind w:left="5040" w:hanging="360"/>
+      </w:pPr>
+    </w:lvl>
+    <w:lvl w:ilvl="7" w:tplc="4BA0ACC4" w:tentative="1">
+      <w:start w:val="1"/>
+      <w:numFmt w:val="decimal"/>
+      <w:lvlText w:val="%8."/>
+      <w:lvlJc w:val="left"/>
+      <w:pPr>
+        <w:tabs>
+          <w:tab w:val="num" w:pos="5760"/>
+        </w:tabs>
+        <w:ind w:left="5760" w:hanging="360"/>
+      </w:pPr>
+    </w:lvl>
+    <w:lvl w:ilvl="8" w:tplc="57723C6C" w:tentative="1">
+      <w:start w:val="1"/>
+      <w:numFmt w:val="decimal"/>
+      <w:lvlText w:val="%9."/>
+      <w:lvlJc w:val="left"/>
+      <w:pPr>
+        <w:tabs>
+          <w:tab w:val="num" w:pos="6480"/>
+        </w:tabs>
+        <w:ind w:left="6480" w:hanging="360"/>
+      </w:pPr>
+    </w:lvl>
+  </w:abstractNum>
+  <w:abstractNum w:abstractNumId="10" w15:restartNumberingAfterBreak="0">
     <w:nsid w:val="3412462B"/>
     <w:multiLevelType w:val="hybridMultilevel"/>
     <w:tmpl w:val="45F06EBC"/>
@@ -4461,7 +5020,120 @@
       </w:pPr>
     </w:lvl>
   </w:abstractNum>
-  <w:abstractNum w:abstractNumId="8" w15:restartNumberingAfterBreak="0">
+  <w:abstractNum w:abstractNumId="11" w15:restartNumberingAfterBreak="0">
+    <w:nsid w:val="36C562AB"/>
+    <w:multiLevelType w:val="hybridMultilevel"/>
+    <w:tmpl w:val="0492CE0E"/>
+    <w:lvl w:ilvl="0" w:tplc="A892593E">
+      <w:start w:val="1"/>
+      <w:numFmt w:val="decimal"/>
+      <w:lvlText w:val="%1."/>
+      <w:lvlJc w:val="left"/>
+      <w:pPr>
+        <w:tabs>
+          <w:tab w:val="num" w:pos="720"/>
+        </w:tabs>
+        <w:ind w:left="720" w:hanging="360"/>
+      </w:pPr>
+    </w:lvl>
+    <w:lvl w:ilvl="1" w:tplc="32403E78" w:tentative="1">
+      <w:start w:val="1"/>
+      <w:numFmt w:val="decimal"/>
+      <w:lvlText w:val="%2."/>
+      <w:lvlJc w:val="left"/>
+      <w:pPr>
+        <w:tabs>
+          <w:tab w:val="num" w:pos="1440"/>
+        </w:tabs>
+        <w:ind w:left="1440" w:hanging="360"/>
+      </w:pPr>
+    </w:lvl>
+    <w:lvl w:ilvl="2" w:tplc="D3808868" w:tentative="1">
+      <w:start w:val="1"/>
+      <w:numFmt w:val="decimal"/>
+      <w:lvlText w:val="%3."/>
+      <w:lvlJc w:val="left"/>
+      <w:pPr>
+        <w:tabs>
+          <w:tab w:val="num" w:pos="2160"/>
+        </w:tabs>
+        <w:ind w:left="2160" w:hanging="360"/>
+      </w:pPr>
+    </w:lvl>
+    <w:lvl w:ilvl="3" w:tplc="A606D54A" w:tentative="1">
+      <w:start w:val="1"/>
+      <w:numFmt w:val="decimal"/>
+      <w:lvlText w:val="%4."/>
+      <w:lvlJc w:val="left"/>
+      <w:pPr>
+        <w:tabs>
+          <w:tab w:val="num" w:pos="2880"/>
+        </w:tabs>
+        <w:ind w:left="2880" w:hanging="360"/>
+      </w:pPr>
+    </w:lvl>
+    <w:lvl w:ilvl="4" w:tplc="2DA4552E" w:tentative="1">
+      <w:start w:val="1"/>
+      <w:numFmt w:val="decimal"/>
+      <w:lvlText w:val="%5."/>
+      <w:lvlJc w:val="left"/>
+      <w:pPr>
+        <w:tabs>
+          <w:tab w:val="num" w:pos="3600"/>
+        </w:tabs>
+        <w:ind w:left="3600" w:hanging="360"/>
+      </w:pPr>
+    </w:lvl>
+    <w:lvl w:ilvl="5" w:tplc="32881B82" w:tentative="1">
+      <w:start w:val="1"/>
+      <w:numFmt w:val="decimal"/>
+      <w:lvlText w:val="%6."/>
+      <w:lvlJc w:val="left"/>
+      <w:pPr>
+        <w:tabs>
+          <w:tab w:val="num" w:pos="4320"/>
+        </w:tabs>
+        <w:ind w:left="4320" w:hanging="360"/>
+      </w:pPr>
+    </w:lvl>
+    <w:lvl w:ilvl="6" w:tplc="A428FF8A" w:tentative="1">
+      <w:start w:val="1"/>
+      <w:numFmt w:val="decimal"/>
+      <w:lvlText w:val="%7."/>
+      <w:lvlJc w:val="left"/>
+      <w:pPr>
+        <w:tabs>
+          <w:tab w:val="num" w:pos="5040"/>
+        </w:tabs>
+        <w:ind w:left="5040" w:hanging="360"/>
+      </w:pPr>
+    </w:lvl>
+    <w:lvl w:ilvl="7" w:tplc="F7787FD4" w:tentative="1">
+      <w:start w:val="1"/>
+      <w:numFmt w:val="decimal"/>
+      <w:lvlText w:val="%8."/>
+      <w:lvlJc w:val="left"/>
+      <w:pPr>
+        <w:tabs>
+          <w:tab w:val="num" w:pos="5760"/>
+        </w:tabs>
+        <w:ind w:left="5760" w:hanging="360"/>
+      </w:pPr>
+    </w:lvl>
+    <w:lvl w:ilvl="8" w:tplc="6382FF30" w:tentative="1">
+      <w:start w:val="1"/>
+      <w:numFmt w:val="decimal"/>
+      <w:lvlText w:val="%9."/>
+      <w:lvlJc w:val="left"/>
+      <w:pPr>
+        <w:tabs>
+          <w:tab w:val="num" w:pos="6480"/>
+        </w:tabs>
+        <w:ind w:left="6480" w:hanging="360"/>
+      </w:pPr>
+    </w:lvl>
+  </w:abstractNum>
+  <w:abstractNum w:abstractNumId="12" w15:restartNumberingAfterBreak="0">
     <w:nsid w:val="38B656E8"/>
     <w:multiLevelType w:val="hybridMultilevel"/>
     <w:tmpl w:val="7010A4D8"/>
@@ -4574,10 +5246,10 @@
       </w:rPr>
     </w:lvl>
   </w:abstractNum>
-  <w:abstractNum w:abstractNumId="9" w15:restartNumberingAfterBreak="0">
+  <w:abstractNum w:abstractNumId="13" w15:restartNumberingAfterBreak="0">
     <w:nsid w:val="39B76D5B"/>
     <w:multiLevelType w:val="hybridMultilevel"/>
-    <w:tmpl w:val="B316F3A0"/>
+    <w:tmpl w:val="426A3DDE"/>
     <w:lvl w:ilvl="0" w:tplc="04190001">
       <w:start w:val="1"/>
       <w:numFmt w:val="bullet"/>
@@ -4590,104 +5262,217 @@
         <w:rFonts w:ascii="Symbol" w:hAnsi="Symbol" w:hint="default"/>
       </w:rPr>
     </w:lvl>
-    <w:lvl w:ilvl="1" w:tplc="04190003" w:tentative="1">
+    <w:lvl w:ilvl="1" w:tplc="BDA6FE3E">
+      <w:start w:val="5"/>
+      <w:numFmt w:val="bullet"/>
+      <w:lvlText w:val="-"/>
+      <w:lvlJc w:val="left"/>
+      <w:pPr>
+        <w:ind w:left="2160" w:hanging="360"/>
+      </w:pPr>
+      <w:rPr>
+        <w:rFonts w:ascii="Times New Roman" w:eastAsiaTheme="minorHAnsi" w:hAnsi="Times New Roman" w:cs="Times New Roman" w:hint="default"/>
+      </w:rPr>
+    </w:lvl>
+    <w:lvl w:ilvl="2" w:tplc="04190005" w:tentative="1">
+      <w:start w:val="1"/>
+      <w:numFmt w:val="bullet"/>
+      <w:lvlText w:val=""/>
+      <w:lvlJc w:val="left"/>
+      <w:pPr>
+        <w:ind w:left="2880" w:hanging="360"/>
+      </w:pPr>
+      <w:rPr>
+        <w:rFonts w:ascii="Wingdings" w:hAnsi="Wingdings" w:hint="default"/>
+      </w:rPr>
+    </w:lvl>
+    <w:lvl w:ilvl="3" w:tplc="04190001">
+      <w:start w:val="1"/>
+      <w:numFmt w:val="bullet"/>
+      <w:lvlText w:val=""/>
+      <w:lvlJc w:val="left"/>
+      <w:pPr>
+        <w:ind w:left="3600" w:hanging="360"/>
+      </w:pPr>
+      <w:rPr>
+        <w:rFonts w:ascii="Symbol" w:hAnsi="Symbol" w:hint="default"/>
+      </w:rPr>
+    </w:lvl>
+    <w:lvl w:ilvl="4" w:tplc="04190003" w:tentative="1">
       <w:start w:val="1"/>
       <w:numFmt w:val="bullet"/>
       <w:lvlText w:val="o"/>
       <w:lvlJc w:val="left"/>
       <w:pPr>
+        <w:ind w:left="4320" w:hanging="360"/>
+      </w:pPr>
+      <w:rPr>
+        <w:rFonts w:ascii="Courier New" w:hAnsi="Courier New" w:cs="Courier New" w:hint="default"/>
+      </w:rPr>
+    </w:lvl>
+    <w:lvl w:ilvl="5" w:tplc="04190005" w:tentative="1">
+      <w:start w:val="1"/>
+      <w:numFmt w:val="bullet"/>
+      <w:lvlText w:val=""/>
+      <w:lvlJc w:val="left"/>
+      <w:pPr>
+        <w:ind w:left="5040" w:hanging="360"/>
+      </w:pPr>
+      <w:rPr>
+        <w:rFonts w:ascii="Wingdings" w:hAnsi="Wingdings" w:hint="default"/>
+      </w:rPr>
+    </w:lvl>
+    <w:lvl w:ilvl="6" w:tplc="04190001" w:tentative="1">
+      <w:start w:val="1"/>
+      <w:numFmt w:val="bullet"/>
+      <w:lvlText w:val=""/>
+      <w:lvlJc w:val="left"/>
+      <w:pPr>
+        <w:ind w:left="5760" w:hanging="360"/>
+      </w:pPr>
+      <w:rPr>
+        <w:rFonts w:ascii="Symbol" w:hAnsi="Symbol" w:hint="default"/>
+      </w:rPr>
+    </w:lvl>
+    <w:lvl w:ilvl="7" w:tplc="04190003" w:tentative="1">
+      <w:start w:val="1"/>
+      <w:numFmt w:val="bullet"/>
+      <w:lvlText w:val="o"/>
+      <w:lvlJc w:val="left"/>
+      <w:pPr>
+        <w:ind w:left="6480" w:hanging="360"/>
+      </w:pPr>
+      <w:rPr>
+        <w:rFonts w:ascii="Courier New" w:hAnsi="Courier New" w:cs="Courier New" w:hint="default"/>
+      </w:rPr>
+    </w:lvl>
+    <w:lvl w:ilvl="8" w:tplc="04190005" w:tentative="1">
+      <w:start w:val="1"/>
+      <w:numFmt w:val="bullet"/>
+      <w:lvlText w:val=""/>
+      <w:lvlJc w:val="left"/>
+      <w:pPr>
+        <w:ind w:left="7200" w:hanging="360"/>
+      </w:pPr>
+      <w:rPr>
+        <w:rFonts w:ascii="Wingdings" w:hAnsi="Wingdings" w:hint="default"/>
+      </w:rPr>
+    </w:lvl>
+  </w:abstractNum>
+  <w:abstractNum w:abstractNumId="14" w15:restartNumberingAfterBreak="0">
+    <w:nsid w:val="467C4850"/>
+    <w:multiLevelType w:val="hybridMultilevel"/>
+    <w:tmpl w:val="D7D0F46C"/>
+    <w:lvl w:ilvl="0" w:tplc="625865FE">
+      <w:start w:val="6"/>
+      <w:numFmt w:val="decimal"/>
+      <w:lvlText w:val="%1."/>
+      <w:lvlJc w:val="left"/>
+      <w:pPr>
+        <w:tabs>
+          <w:tab w:val="num" w:pos="720"/>
+        </w:tabs>
+        <w:ind w:left="720" w:hanging="360"/>
+      </w:pPr>
+    </w:lvl>
+    <w:lvl w:ilvl="1" w:tplc="485C70DE" w:tentative="1">
+      <w:start w:val="1"/>
+      <w:numFmt w:val="decimal"/>
+      <w:lvlText w:val="%2."/>
+      <w:lvlJc w:val="left"/>
+      <w:pPr>
+        <w:tabs>
+          <w:tab w:val="num" w:pos="1440"/>
+        </w:tabs>
+        <w:ind w:left="1440" w:hanging="360"/>
+      </w:pPr>
+    </w:lvl>
+    <w:lvl w:ilvl="2" w:tplc="97B8DED2" w:tentative="1">
+      <w:start w:val="1"/>
+      <w:numFmt w:val="decimal"/>
+      <w:lvlText w:val="%3."/>
+      <w:lvlJc w:val="left"/>
+      <w:pPr>
+        <w:tabs>
+          <w:tab w:val="num" w:pos="2160"/>
+        </w:tabs>
         <w:ind w:left="2160" w:hanging="360"/>
       </w:pPr>
-      <w:rPr>
-        <w:rFonts w:ascii="Courier New" w:hAnsi="Courier New" w:cs="Courier New" w:hint="default"/>
-      </w:rPr>
-    </w:lvl>
-    <w:lvl w:ilvl="2" w:tplc="04190005" w:tentative="1">
-      <w:start w:val="1"/>
-      <w:numFmt w:val="bullet"/>
-      <w:lvlText w:val=""/>
-      <w:lvlJc w:val="left"/>
-      <w:pPr>
+    </w:lvl>
+    <w:lvl w:ilvl="3" w:tplc="9FA0321C" w:tentative="1">
+      <w:start w:val="1"/>
+      <w:numFmt w:val="decimal"/>
+      <w:lvlText w:val="%4."/>
+      <w:lvlJc w:val="left"/>
+      <w:pPr>
+        <w:tabs>
+          <w:tab w:val="num" w:pos="2880"/>
+        </w:tabs>
         <w:ind w:left="2880" w:hanging="360"/>
       </w:pPr>
-      <w:rPr>
-        <w:rFonts w:ascii="Wingdings" w:hAnsi="Wingdings" w:hint="default"/>
-      </w:rPr>
-    </w:lvl>
-    <w:lvl w:ilvl="3" w:tplc="04190001">
-      <w:start w:val="1"/>
-      <w:numFmt w:val="bullet"/>
-      <w:lvlText w:val=""/>
-      <w:lvlJc w:val="left"/>
-      <w:pPr>
+    </w:lvl>
+    <w:lvl w:ilvl="4" w:tplc="B7C8E1F8" w:tentative="1">
+      <w:start w:val="1"/>
+      <w:numFmt w:val="decimal"/>
+      <w:lvlText w:val="%5."/>
+      <w:lvlJc w:val="left"/>
+      <w:pPr>
+        <w:tabs>
+          <w:tab w:val="num" w:pos="3600"/>
+        </w:tabs>
         <w:ind w:left="3600" w:hanging="360"/>
       </w:pPr>
-      <w:rPr>
-        <w:rFonts w:ascii="Symbol" w:hAnsi="Symbol" w:hint="default"/>
-      </w:rPr>
-    </w:lvl>
-    <w:lvl w:ilvl="4" w:tplc="04190003" w:tentative="1">
-      <w:start w:val="1"/>
-      <w:numFmt w:val="bullet"/>
-      <w:lvlText w:val="o"/>
-      <w:lvlJc w:val="left"/>
-      <w:pPr>
+    </w:lvl>
+    <w:lvl w:ilvl="5" w:tplc="67989A68" w:tentative="1">
+      <w:start w:val="1"/>
+      <w:numFmt w:val="decimal"/>
+      <w:lvlText w:val="%6."/>
+      <w:lvlJc w:val="left"/>
+      <w:pPr>
+        <w:tabs>
+          <w:tab w:val="num" w:pos="4320"/>
+        </w:tabs>
         <w:ind w:left="4320" w:hanging="360"/>
       </w:pPr>
-      <w:rPr>
-        <w:rFonts w:ascii="Courier New" w:hAnsi="Courier New" w:cs="Courier New" w:hint="default"/>
-      </w:rPr>
-    </w:lvl>
-    <w:lvl w:ilvl="5" w:tplc="04190005" w:tentative="1">
-      <w:start w:val="1"/>
-      <w:numFmt w:val="bullet"/>
-      <w:lvlText w:val=""/>
-      <w:lvlJc w:val="left"/>
-      <w:pPr>
+    </w:lvl>
+    <w:lvl w:ilvl="6" w:tplc="F42CC186" w:tentative="1">
+      <w:start w:val="1"/>
+      <w:numFmt w:val="decimal"/>
+      <w:lvlText w:val="%7."/>
+      <w:lvlJc w:val="left"/>
+      <w:pPr>
+        <w:tabs>
+          <w:tab w:val="num" w:pos="5040"/>
+        </w:tabs>
         <w:ind w:left="5040" w:hanging="360"/>
       </w:pPr>
-      <w:rPr>
-        <w:rFonts w:ascii="Wingdings" w:hAnsi="Wingdings" w:hint="default"/>
-      </w:rPr>
-    </w:lvl>
-    <w:lvl w:ilvl="6" w:tplc="04190001" w:tentative="1">
-      <w:start w:val="1"/>
-      <w:numFmt w:val="bullet"/>
-      <w:lvlText w:val=""/>
-      <w:lvlJc w:val="left"/>
-      <w:pPr>
+    </w:lvl>
+    <w:lvl w:ilvl="7" w:tplc="DB90E66C" w:tentative="1">
+      <w:start w:val="1"/>
+      <w:numFmt w:val="decimal"/>
+      <w:lvlText w:val="%8."/>
+      <w:lvlJc w:val="left"/>
+      <w:pPr>
+        <w:tabs>
+          <w:tab w:val="num" w:pos="5760"/>
+        </w:tabs>
         <w:ind w:left="5760" w:hanging="360"/>
       </w:pPr>
-      <w:rPr>
-        <w:rFonts w:ascii="Symbol" w:hAnsi="Symbol" w:hint="default"/>
-      </w:rPr>
-    </w:lvl>
-    <w:lvl w:ilvl="7" w:tplc="04190003" w:tentative="1">
-      <w:start w:val="1"/>
-      <w:numFmt w:val="bullet"/>
-      <w:lvlText w:val="o"/>
-      <w:lvlJc w:val="left"/>
-      <w:pPr>
+    </w:lvl>
+    <w:lvl w:ilvl="8" w:tplc="61D212BE" w:tentative="1">
+      <w:start w:val="1"/>
+      <w:numFmt w:val="decimal"/>
+      <w:lvlText w:val="%9."/>
+      <w:lvlJc w:val="left"/>
+      <w:pPr>
+        <w:tabs>
+          <w:tab w:val="num" w:pos="6480"/>
+        </w:tabs>
         <w:ind w:left="6480" w:hanging="360"/>
       </w:pPr>
-      <w:rPr>
-        <w:rFonts w:ascii="Courier New" w:hAnsi="Courier New" w:cs="Courier New" w:hint="default"/>
-      </w:rPr>
-    </w:lvl>
-    <w:lvl w:ilvl="8" w:tplc="04190005" w:tentative="1">
-      <w:start w:val="1"/>
-      <w:numFmt w:val="bullet"/>
-      <w:lvlText w:val=""/>
-      <w:lvlJc w:val="left"/>
-      <w:pPr>
-        <w:ind w:left="7200" w:hanging="360"/>
-      </w:pPr>
-      <w:rPr>
-        <w:rFonts w:ascii="Wingdings" w:hAnsi="Wingdings" w:hint="default"/>
-      </w:rPr>
     </w:lvl>
   </w:abstractNum>
-  <w:abstractNum w:abstractNumId="10" w15:restartNumberingAfterBreak="0">
+  <w:abstractNum w:abstractNumId="15" w15:restartNumberingAfterBreak="0">
     <w:nsid w:val="48900A32"/>
     <w:multiLevelType w:val="hybridMultilevel"/>
     <w:tmpl w:val="A5C4F34E"/>
@@ -4800,7 +5585,7 @@
       </w:pPr>
     </w:lvl>
   </w:abstractNum>
-  <w:abstractNum w:abstractNumId="11" w15:restartNumberingAfterBreak="0">
+  <w:abstractNum w:abstractNumId="16" w15:restartNumberingAfterBreak="0">
     <w:nsid w:val="4E294AB9"/>
     <w:multiLevelType w:val="hybridMultilevel"/>
     <w:tmpl w:val="A4D63F6E"/>
@@ -4913,7 +5698,120 @@
       </w:pPr>
     </w:lvl>
   </w:abstractNum>
-  <w:abstractNum w:abstractNumId="12" w15:restartNumberingAfterBreak="0">
+  <w:abstractNum w:abstractNumId="17" w15:restartNumberingAfterBreak="0">
+    <w:nsid w:val="50A63F8C"/>
+    <w:multiLevelType w:val="hybridMultilevel"/>
+    <w:tmpl w:val="29842CD0"/>
+    <w:lvl w:ilvl="0" w:tplc="B0BEEB9E">
+      <w:start w:val="6"/>
+      <w:numFmt w:val="decimal"/>
+      <w:lvlText w:val="%1."/>
+      <w:lvlJc w:val="left"/>
+      <w:pPr>
+        <w:tabs>
+          <w:tab w:val="num" w:pos="720"/>
+        </w:tabs>
+        <w:ind w:left="720" w:hanging="360"/>
+      </w:pPr>
+    </w:lvl>
+    <w:lvl w:ilvl="1" w:tplc="9B524378" w:tentative="1">
+      <w:start w:val="1"/>
+      <w:numFmt w:val="decimal"/>
+      <w:lvlText w:val="%2."/>
+      <w:lvlJc w:val="left"/>
+      <w:pPr>
+        <w:tabs>
+          <w:tab w:val="num" w:pos="1440"/>
+        </w:tabs>
+        <w:ind w:left="1440" w:hanging="360"/>
+      </w:pPr>
+    </w:lvl>
+    <w:lvl w:ilvl="2" w:tplc="A75E6066" w:tentative="1">
+      <w:start w:val="1"/>
+      <w:numFmt w:val="decimal"/>
+      <w:lvlText w:val="%3."/>
+      <w:lvlJc w:val="left"/>
+      <w:pPr>
+        <w:tabs>
+          <w:tab w:val="num" w:pos="2160"/>
+        </w:tabs>
+        <w:ind w:left="2160" w:hanging="360"/>
+      </w:pPr>
+    </w:lvl>
+    <w:lvl w:ilvl="3" w:tplc="C7DAA604" w:tentative="1">
+      <w:start w:val="1"/>
+      <w:numFmt w:val="decimal"/>
+      <w:lvlText w:val="%4."/>
+      <w:lvlJc w:val="left"/>
+      <w:pPr>
+        <w:tabs>
+          <w:tab w:val="num" w:pos="2880"/>
+        </w:tabs>
+        <w:ind w:left="2880" w:hanging="360"/>
+      </w:pPr>
+    </w:lvl>
+    <w:lvl w:ilvl="4" w:tplc="6564428A" w:tentative="1">
+      <w:start w:val="1"/>
+      <w:numFmt w:val="decimal"/>
+      <w:lvlText w:val="%5."/>
+      <w:lvlJc w:val="left"/>
+      <w:pPr>
+        <w:tabs>
+          <w:tab w:val="num" w:pos="3600"/>
+        </w:tabs>
+        <w:ind w:left="3600" w:hanging="360"/>
+      </w:pPr>
+    </w:lvl>
+    <w:lvl w:ilvl="5" w:tplc="1D3E50DA" w:tentative="1">
+      <w:start w:val="1"/>
+      <w:numFmt w:val="decimal"/>
+      <w:lvlText w:val="%6."/>
+      <w:lvlJc w:val="left"/>
+      <w:pPr>
+        <w:tabs>
+          <w:tab w:val="num" w:pos="4320"/>
+        </w:tabs>
+        <w:ind w:left="4320" w:hanging="360"/>
+      </w:pPr>
+    </w:lvl>
+    <w:lvl w:ilvl="6" w:tplc="1660C742" w:tentative="1">
+      <w:start w:val="1"/>
+      <w:numFmt w:val="decimal"/>
+      <w:lvlText w:val="%7."/>
+      <w:lvlJc w:val="left"/>
+      <w:pPr>
+        <w:tabs>
+          <w:tab w:val="num" w:pos="5040"/>
+        </w:tabs>
+        <w:ind w:left="5040" w:hanging="360"/>
+      </w:pPr>
+    </w:lvl>
+    <w:lvl w:ilvl="7" w:tplc="CAF235CA" w:tentative="1">
+      <w:start w:val="1"/>
+      <w:numFmt w:val="decimal"/>
+      <w:lvlText w:val="%8."/>
+      <w:lvlJc w:val="left"/>
+      <w:pPr>
+        <w:tabs>
+          <w:tab w:val="num" w:pos="5760"/>
+        </w:tabs>
+        <w:ind w:left="5760" w:hanging="360"/>
+      </w:pPr>
+    </w:lvl>
+    <w:lvl w:ilvl="8" w:tplc="E02EF934" w:tentative="1">
+      <w:start w:val="1"/>
+      <w:numFmt w:val="decimal"/>
+      <w:lvlText w:val="%9."/>
+      <w:lvlJc w:val="left"/>
+      <w:pPr>
+        <w:tabs>
+          <w:tab w:val="num" w:pos="6480"/>
+        </w:tabs>
+        <w:ind w:left="6480" w:hanging="360"/>
+      </w:pPr>
+    </w:lvl>
+  </w:abstractNum>
+  <w:abstractNum w:abstractNumId="18" w15:restartNumberingAfterBreak="0">
     <w:nsid w:val="532C7D07"/>
     <w:multiLevelType w:val="multilevel"/>
     <w:tmpl w:val="7A3EFA64"/>
@@ -5026,7 +5924,7 @@
       </w:rPr>
     </w:lvl>
   </w:abstractNum>
-  <w:abstractNum w:abstractNumId="13" w15:restartNumberingAfterBreak="0">
+  <w:abstractNum w:abstractNumId="19" w15:restartNumberingAfterBreak="0">
     <w:nsid w:val="57552F16"/>
     <w:multiLevelType w:val="hybridMultilevel"/>
     <w:tmpl w:val="17AA1344"/>
@@ -5139,7 +6037,7 @@
       </w:pPr>
     </w:lvl>
   </w:abstractNum>
-  <w:abstractNum w:abstractNumId="14" w15:restartNumberingAfterBreak="0">
+  <w:abstractNum w:abstractNumId="20" w15:restartNumberingAfterBreak="0">
     <w:nsid w:val="6D38550F"/>
     <w:multiLevelType w:val="multilevel"/>
     <w:tmpl w:val="04190021"/>
@@ -5252,7 +6150,120 @@
       </w:rPr>
     </w:lvl>
   </w:abstractNum>
-  <w:abstractNum w:abstractNumId="15" w15:restartNumberingAfterBreak="0">
+  <w:abstractNum w:abstractNumId="21" w15:restartNumberingAfterBreak="0">
+    <w:nsid w:val="6DED6417"/>
+    <w:multiLevelType w:val="hybridMultilevel"/>
+    <w:tmpl w:val="4322E8F2"/>
+    <w:lvl w:ilvl="0" w:tplc="3E687D4E">
+      <w:start w:val="6"/>
+      <w:numFmt w:val="decimal"/>
+      <w:lvlText w:val="%1."/>
+      <w:lvlJc w:val="left"/>
+      <w:pPr>
+        <w:tabs>
+          <w:tab w:val="num" w:pos="720"/>
+        </w:tabs>
+        <w:ind w:left="720" w:hanging="360"/>
+      </w:pPr>
+    </w:lvl>
+    <w:lvl w:ilvl="1" w:tplc="A2F87F60" w:tentative="1">
+      <w:start w:val="1"/>
+      <w:numFmt w:val="decimal"/>
+      <w:lvlText w:val="%2."/>
+      <w:lvlJc w:val="left"/>
+      <w:pPr>
+        <w:tabs>
+          <w:tab w:val="num" w:pos="1440"/>
+        </w:tabs>
+        <w:ind w:left="1440" w:hanging="360"/>
+      </w:pPr>
+    </w:lvl>
+    <w:lvl w:ilvl="2" w:tplc="E9343846" w:tentative="1">
+      <w:start w:val="1"/>
+      <w:numFmt w:val="decimal"/>
+      <w:lvlText w:val="%3."/>
+      <w:lvlJc w:val="left"/>
+      <w:pPr>
+        <w:tabs>
+          <w:tab w:val="num" w:pos="2160"/>
+        </w:tabs>
+        <w:ind w:left="2160" w:hanging="360"/>
+      </w:pPr>
+    </w:lvl>
+    <w:lvl w:ilvl="3" w:tplc="648A777C" w:tentative="1">
+      <w:start w:val="1"/>
+      <w:numFmt w:val="decimal"/>
+      <w:lvlText w:val="%4."/>
+      <w:lvlJc w:val="left"/>
+      <w:pPr>
+        <w:tabs>
+          <w:tab w:val="num" w:pos="2880"/>
+        </w:tabs>
+        <w:ind w:left="2880" w:hanging="360"/>
+      </w:pPr>
+    </w:lvl>
+    <w:lvl w:ilvl="4" w:tplc="605050A6" w:tentative="1">
+      <w:start w:val="1"/>
+      <w:numFmt w:val="decimal"/>
+      <w:lvlText w:val="%5."/>
+      <w:lvlJc w:val="left"/>
+      <w:pPr>
+        <w:tabs>
+          <w:tab w:val="num" w:pos="3600"/>
+        </w:tabs>
+        <w:ind w:left="3600" w:hanging="360"/>
+      </w:pPr>
+    </w:lvl>
+    <w:lvl w:ilvl="5" w:tplc="4E20921E" w:tentative="1">
+      <w:start w:val="1"/>
+      <w:numFmt w:val="decimal"/>
+      <w:lvlText w:val="%6."/>
+      <w:lvlJc w:val="left"/>
+      <w:pPr>
+        <w:tabs>
+          <w:tab w:val="num" w:pos="4320"/>
+        </w:tabs>
+        <w:ind w:left="4320" w:hanging="360"/>
+      </w:pPr>
+    </w:lvl>
+    <w:lvl w:ilvl="6" w:tplc="128C092A" w:tentative="1">
+      <w:start w:val="1"/>
+      <w:numFmt w:val="decimal"/>
+      <w:lvlText w:val="%7."/>
+      <w:lvlJc w:val="left"/>
+      <w:pPr>
+        <w:tabs>
+          <w:tab w:val="num" w:pos="5040"/>
+        </w:tabs>
+        <w:ind w:left="5040" w:hanging="360"/>
+      </w:pPr>
+    </w:lvl>
+    <w:lvl w:ilvl="7" w:tplc="F14A5194" w:tentative="1">
+      <w:start w:val="1"/>
+      <w:numFmt w:val="decimal"/>
+      <w:lvlText w:val="%8."/>
+      <w:lvlJc w:val="left"/>
+      <w:pPr>
+        <w:tabs>
+          <w:tab w:val="num" w:pos="5760"/>
+        </w:tabs>
+        <w:ind w:left="5760" w:hanging="360"/>
+      </w:pPr>
+    </w:lvl>
+    <w:lvl w:ilvl="8" w:tplc="1068C3F0" w:tentative="1">
+      <w:start w:val="1"/>
+      <w:numFmt w:val="decimal"/>
+      <w:lvlText w:val="%9."/>
+      <w:lvlJc w:val="left"/>
+      <w:pPr>
+        <w:tabs>
+          <w:tab w:val="num" w:pos="6480"/>
+        </w:tabs>
+        <w:ind w:left="6480" w:hanging="360"/>
+      </w:pPr>
+    </w:lvl>
+  </w:abstractNum>
+  <w:abstractNum w:abstractNumId="22" w15:restartNumberingAfterBreak="0">
     <w:nsid w:val="6EE1792B"/>
     <w:multiLevelType w:val="multilevel"/>
     <w:tmpl w:val="0419001F"/>
@@ -5342,31 +6353,31 @@
     <w:abstractNumId w:val="2"/>
   </w:num>
   <w:num w:numId="2">
-    <w:abstractNumId w:val="9"/>
+    <w:abstractNumId w:val="13"/>
   </w:num>
   <w:num w:numId="3">
-    <w:abstractNumId w:val="6"/>
+    <w:abstractNumId w:val="8"/>
   </w:num>
   <w:num w:numId="4">
-    <w:abstractNumId w:val="14"/>
+    <w:abstractNumId w:val="20"/>
   </w:num>
   <w:num w:numId="5">
-    <w:abstractNumId w:val="7"/>
+    <w:abstractNumId w:val="10"/>
   </w:num>
   <w:num w:numId="6">
     <w:abstractNumId w:val="5"/>
   </w:num>
   <w:num w:numId="7">
-    <w:abstractNumId w:val="8"/>
+    <w:abstractNumId w:val="12"/>
   </w:num>
   <w:num w:numId="8">
     <w:abstractNumId w:val="0"/>
   </w:num>
   <w:num w:numId="9">
-    <w:abstractNumId w:val="15"/>
+    <w:abstractNumId w:val="22"/>
   </w:num>
   <w:num w:numId="10">
-    <w:abstractNumId w:val="12"/>
+    <w:abstractNumId w:val="18"/>
   </w:num>
   <w:num w:numId="11">
     <w:abstractNumId w:val="1"/>
@@ -5378,13 +6389,34 @@
     <w:abstractNumId w:val="4"/>
   </w:num>
   <w:num w:numId="14">
-    <w:abstractNumId w:val="10"/>
+    <w:abstractNumId w:val="15"/>
   </w:num>
   <w:num w:numId="15">
-    <w:abstractNumId w:val="13"/>
+    <w:abstractNumId w:val="19"/>
   </w:num>
   <w:num w:numId="16">
+    <w:abstractNumId w:val="16"/>
+  </w:num>
+  <w:num w:numId="17">
     <w:abstractNumId w:val="11"/>
+  </w:num>
+  <w:num w:numId="18">
+    <w:abstractNumId w:val="7"/>
+  </w:num>
+  <w:num w:numId="19">
+    <w:abstractNumId w:val="6"/>
+  </w:num>
+  <w:num w:numId="20">
+    <w:abstractNumId w:val="17"/>
+  </w:num>
+  <w:num w:numId="21">
+    <w:abstractNumId w:val="9"/>
+  </w:num>
+  <w:num w:numId="22">
+    <w:abstractNumId w:val="21"/>
+  </w:num>
+  <w:num w:numId="23">
+    <w:abstractNumId w:val="14"/>
   </w:num>
 </w:numbering>
 </file>
@@ -5561,7 +6593,7 @@
     <w:lsdException w:name="Table Web 2" w:semiHidden="1" w:unhideWhenUsed="1"/>
     <w:lsdException w:name="Table Web 3" w:semiHidden="1" w:unhideWhenUsed="1"/>
     <w:lsdException w:name="Balloon Text" w:semiHidden="1" w:unhideWhenUsed="1"/>
-    <w:lsdException w:name="Table Grid" w:semiHidden="1" w:uiPriority="59" w:unhideWhenUsed="1"/>
+    <w:lsdException w:name="Table Grid" w:uiPriority="59"/>
     <w:lsdException w:name="Table Theme" w:semiHidden="1" w:unhideWhenUsed="1"/>
     <w:lsdException w:name="Placeholder Text" w:semiHidden="1"/>
     <w:lsdException w:name="No Spacing" w:uiPriority="1" w:qFormat="1"/>
@@ -5846,7 +6878,6 @@
   <w:style w:type="character" w:default="1" w:styleId="DefaultParagraphFont">
     <w:name w:val="Default Paragraph Font"/>
     <w:uiPriority w:val="1"/>
-    <w:semiHidden/>
     <w:unhideWhenUsed/>
   </w:style>
   <w:style w:type="table" w:default="1" w:styleId="TableNormal">

</xml_diff>

<commit_message>
presentation: ready for dry run
</commit_message>
<xml_diff>
--- a/presentation/#Diser-presentation 1.docx
+++ b/presentation/#Diser-presentation 1.docx
@@ -1,10 +1,10 @@
 
 <file path=word/document.xml><?xml version="1.0" encoding="utf-8"?>
-<w:document xmlns:wpc="http://schemas.microsoft.com/office/word/2010/wordprocessingCanvas" xmlns:cx="http://schemas.microsoft.com/office/drawing/2014/chartex" xmlns:cx1="http://schemas.microsoft.com/office/drawing/2015/9/8/chartex" xmlns:cx2="http://schemas.microsoft.com/office/drawing/2015/10/21/chartex" xmlns:cx3="http://schemas.microsoft.com/office/drawing/2016/5/9/chartex" xmlns:cx4="http://schemas.microsoft.com/office/drawing/2016/5/10/chartex" xmlns:cx5="http://schemas.microsoft.com/office/drawing/2016/5/11/chartex" xmlns:cx6="http://schemas.microsoft.com/office/drawing/2016/5/12/chartex" xmlns:cx7="http://schemas.microsoft.com/office/drawing/2016/5/13/chartex" xmlns:cx8="http://schemas.microsoft.com/office/drawing/2016/5/14/chartex" xmlns:mc="http://schemas.openxmlformats.org/markup-compatibility/2006" xmlns:aink="http://schemas.microsoft.com/office/drawing/2016/ink" xmlns:am3d="http://schemas.microsoft.com/office/drawing/2017/model3d" xmlns:o="urn:schemas-microsoft-com:office:office" xmlns:r="http://schemas.openxmlformats.org/officeDocument/2006/relationships" xmlns:m="http://schemas.openxmlformats.org/officeDocument/2006/math" xmlns:v="urn:schemas-microsoft-com:vml" xmlns:wp14="http://schemas.microsoft.com/office/word/2010/wordprocessingDrawing" xmlns:wp="http://schemas.openxmlformats.org/drawingml/2006/wordprocessingDrawing" xmlns:w10="urn:schemas-microsoft-com:office:word" xmlns:w="http://schemas.openxmlformats.org/wordprocessingml/2006/main" xmlns:w14="http://schemas.microsoft.com/office/word/2010/wordml" xmlns:w15="http://schemas.microsoft.com/office/word/2012/wordml" xmlns:w16cid="http://schemas.microsoft.com/office/word/2016/wordml/cid" xmlns:w16se="http://schemas.microsoft.com/office/word/2015/wordml/symex" xmlns:wpg="http://schemas.microsoft.com/office/word/2010/wordprocessingGroup" xmlns:wpi="http://schemas.microsoft.com/office/word/2010/wordprocessingInk" xmlns:wne="http://schemas.microsoft.com/office/word/2006/wordml" xmlns:wps="http://schemas.microsoft.com/office/word/2010/wordprocessingShape" mc:Ignorable="w14 w15 w16se w16cid wp14">
+<w:document xmlns:wpc="http://schemas.microsoft.com/office/word/2010/wordprocessingCanvas" xmlns:mc="http://schemas.openxmlformats.org/markup-compatibility/2006" xmlns:o="urn:schemas-microsoft-com:office:office" xmlns:r="http://schemas.openxmlformats.org/officeDocument/2006/relationships" xmlns:m="http://schemas.openxmlformats.org/officeDocument/2006/math" xmlns:v="urn:schemas-microsoft-com:vml" xmlns:wp14="http://schemas.microsoft.com/office/word/2010/wordprocessingDrawing" xmlns:wp="http://schemas.openxmlformats.org/drawingml/2006/wordprocessingDrawing" xmlns:w10="urn:schemas-microsoft-com:office:word" xmlns:w="http://schemas.openxmlformats.org/wordprocessingml/2006/main" xmlns:w14="http://schemas.microsoft.com/office/word/2010/wordml" xmlns:wpg="http://schemas.microsoft.com/office/word/2010/wordprocessingGroup" xmlns:wpi="http://schemas.microsoft.com/office/word/2010/wordprocessingInk" xmlns:wne="http://schemas.microsoft.com/office/word/2006/wordml" xmlns:wps="http://schemas.microsoft.com/office/word/2010/wordprocessingShape" mc:Ignorable="w14 wp14">
   <w:body>
     <w:p>
       <w:pPr>
-        <w:pStyle w:val="Heading1"/>
+        <w:pStyle w:val="1"/>
         <w:spacing w:line="360" w:lineRule="auto"/>
       </w:pPr>
       <w:r>
@@ -13,7 +13,7 @@
     </w:p>
     <w:p>
       <w:pPr>
-        <w:pStyle w:val="ListParagraph"/>
+        <w:pStyle w:val="a3"/>
         <w:numPr>
           <w:ilvl w:val="0"/>
           <w:numId w:val="1"/>
@@ -35,13 +35,49 @@
         <w:rPr>
           <w:rFonts w:cs="Times New Roman"/>
           <w:szCs w:val="28"/>
+          <w:lang w:val="ru-RU"/>
         </w:rPr>
         <w:t xml:space="preserve"> </w:t>
+      </w:r>
+      <w:r>
+        <w:rPr>
+          <w:rFonts w:cs="Times New Roman"/>
+          <w:szCs w:val="28"/>
+        </w:rPr>
+        <w:t xml:space="preserve">доброго дня </w:t>
+      </w:r>
+      <w:r>
+        <w:rPr>
+          <w:rFonts w:cs="Times New Roman"/>
+          <w:szCs w:val="28"/>
+        </w:rPr>
+        <w:t xml:space="preserve">Шановні члени </w:t>
+      </w:r>
+      <w:r>
+        <w:rPr>
+          <w:rFonts w:cs="Times New Roman"/>
+          <w:szCs w:val="28"/>
+        </w:rPr>
+        <w:t xml:space="preserve"> </w:t>
+      </w:r>
+      <w:r>
+        <w:rPr>
+          <w:rFonts w:cs="Times New Roman"/>
+          <w:szCs w:val="28"/>
+        </w:rPr>
+        <w:t>вченої ради</w:t>
+      </w:r>
+      <w:r>
+        <w:rPr>
+          <w:rFonts w:cs="Times New Roman"/>
+          <w:szCs w:val="28"/>
+        </w:rPr>
+        <w:t xml:space="preserve"> і всі присутні</w:t>
       </w:r>
     </w:p>
     <w:p>
       <w:pPr>
-        <w:pStyle w:val="ListParagraph"/>
+        <w:pStyle w:val="a3"/>
         <w:numPr>
           <w:ilvl w:val="3"/>
           <w:numId w:val="2"/>
@@ -72,26 +108,65 @@
           <w:rFonts w:cs="Times New Roman"/>
           <w:szCs w:val="28"/>
         </w:rPr>
-        <w:t>ляю Вашій увазі дисертацію на</w:t>
-      </w:r>
-      <w:r>
-        <w:rPr>
-          <w:rFonts w:cs="Times New Roman"/>
-          <w:szCs w:val="28"/>
-        </w:rPr>
-        <w:t xml:space="preserve"> здобуття наукового ступеня кандидата фіз.-мат наук на тему «Вплив олова на формування нанокристалів кремнію плівкових сплавах кремній-олово та гетеро структурах кремній олово»</w:t>
-      </w:r>
-      <w:r>
-        <w:rPr>
-          <w:rFonts w:cs="Times New Roman"/>
-          <w:szCs w:val="28"/>
-        </w:rPr>
-        <w:t>. Робота виконувалась під керівництвом доктора фіз.-мат наук Неймаша Володимира Борисовича.</w:t>
+        <w:t xml:space="preserve">ляю Вашій увазі дисертацію </w:t>
+      </w:r>
+      <w:r>
+        <w:rPr>
+          <w:rFonts w:cs="Times New Roman"/>
+          <w:szCs w:val="28"/>
+        </w:rPr>
+        <w:t>на тему «Вплив олова на формування нанокристалів кремнію плівкових сплавах кремній-олово та гетеро структурах кремній олово»</w:t>
+      </w:r>
+      <w:r>
+        <w:rPr>
+          <w:rFonts w:cs="Times New Roman"/>
+          <w:szCs w:val="28"/>
+        </w:rPr>
+        <w:t xml:space="preserve">. Робота </w:t>
+      </w:r>
+      <w:bookmarkStart w:id="0" w:name="_GoBack"/>
+      <w:bookmarkEnd w:id="0"/>
+      <w:r>
+        <w:rPr>
+          <w:rFonts w:cs="Times New Roman"/>
+          <w:szCs w:val="28"/>
+        </w:rPr>
+        <w:t xml:space="preserve">виконувалась </w:t>
+      </w:r>
+      <w:r>
+        <w:rPr>
+          <w:rFonts w:cs="Times New Roman"/>
+          <w:szCs w:val="28"/>
+        </w:rPr>
+        <w:t xml:space="preserve">в ЛРТ </w:t>
+      </w:r>
+      <w:r>
+        <w:rPr>
+          <w:rFonts w:cs="Times New Roman"/>
+          <w:szCs w:val="28"/>
+        </w:rPr>
+        <w:t xml:space="preserve">під керівництвом доктора </w:t>
+      </w:r>
+      <w:proofErr w:type="spellStart"/>
+      <w:r>
+        <w:rPr>
+          <w:rFonts w:cs="Times New Roman"/>
+          <w:szCs w:val="28"/>
+        </w:rPr>
+        <w:t>фіз.-мат</w:t>
+      </w:r>
+      <w:proofErr w:type="spellEnd"/>
+      <w:r>
+        <w:rPr>
+          <w:rFonts w:cs="Times New Roman"/>
+          <w:szCs w:val="28"/>
+        </w:rPr>
+        <w:t xml:space="preserve"> наук Неймаша Володимира Борисовича.</w:t>
       </w:r>
     </w:p>
     <w:p>
       <w:pPr>
-        <w:pStyle w:val="ListParagraph"/>
+        <w:pStyle w:val="a3"/>
         <w:numPr>
           <w:ilvl w:val="3"/>
           <w:numId w:val="2"/>
@@ -134,7 +209,7 @@
     </w:p>
     <w:p>
       <w:pPr>
-        <w:pStyle w:val="ListParagraph"/>
+        <w:pStyle w:val="a3"/>
         <w:numPr>
           <w:ilvl w:val="0"/>
           <w:numId w:val="2"/>
@@ -345,7 +420,7 @@
     </w:p>
     <w:p>
       <w:pPr>
-        <w:pStyle w:val="ListParagraph"/>
+        <w:pStyle w:val="a3"/>
         <w:numPr>
           <w:ilvl w:val="0"/>
           <w:numId w:val="2"/>
@@ -404,7 +479,7 @@
     </w:p>
     <w:p>
       <w:pPr>
-        <w:pStyle w:val="ListParagraph"/>
+        <w:pStyle w:val="a3"/>
         <w:numPr>
           <w:ilvl w:val="0"/>
           <w:numId w:val="2"/>
@@ -462,7 +537,7 @@
     </w:p>
     <w:p>
       <w:pPr>
-        <w:pStyle w:val="ListParagraph"/>
+        <w:pStyle w:val="a3"/>
         <w:numPr>
           <w:ilvl w:val="0"/>
           <w:numId w:val="2"/>
@@ -562,7 +637,7 @@
     </w:p>
     <w:p>
       <w:pPr>
-        <w:pStyle w:val="ListParagraph"/>
+        <w:pStyle w:val="a3"/>
         <w:numPr>
           <w:ilvl w:val="0"/>
           <w:numId w:val="2"/>
@@ -583,21 +658,21 @@
       </w:r>
       <w:r>
         <w:rPr>
-          <w:rStyle w:val="10"/>
+          <w:rStyle w:val="12"/>
           <w:szCs w:val="28"/>
         </w:rPr>
         <w:t>експериментальн</w:t>
       </w:r>
       <w:r>
         <w:rPr>
-          <w:rStyle w:val="10"/>
+          <w:rStyle w:val="12"/>
           <w:szCs w:val="28"/>
         </w:rPr>
         <w:t>о</w:t>
       </w:r>
       <w:r>
         <w:rPr>
-          <w:rStyle w:val="10"/>
+          <w:rStyle w:val="12"/>
           <w:szCs w:val="28"/>
         </w:rPr>
         <w:t xml:space="preserve"> встановити механізм впливу олова на термічну кристалізацію аморфного кремнію у плівкових сплавах</w:t>
@@ -606,14 +681,7 @@
         <w:rPr>
           <w:szCs w:val="28"/>
         </w:rPr>
-        <w:t xml:space="preserve"> і шаруватих </w:t>
-      </w:r>
-      <w:r>
-        <w:rPr>
-          <w:szCs w:val="28"/>
-        </w:rPr>
-        <w:lastRenderedPageBreak/>
-        <w:t xml:space="preserve">структурах </w:t>
+        <w:t xml:space="preserve"> і шаруватих структурах </w:t>
       </w:r>
       <w:r>
         <w:rPr>
@@ -623,7 +691,7 @@
       </w:r>
       <w:r>
         <w:rPr>
-          <w:rStyle w:val="10"/>
+          <w:rStyle w:val="12"/>
           <w:szCs w:val="28"/>
         </w:rPr>
         <w:t xml:space="preserve"> та оцінити можливості його використання для управління розмірами нанокристалів</w:t>
@@ -638,7 +706,7 @@
     </w:p>
     <w:p>
       <w:pPr>
-        <w:pStyle w:val="ListParagraph"/>
+        <w:pStyle w:val="a3"/>
         <w:numPr>
           <w:ilvl w:val="0"/>
           <w:numId w:val="2"/>
@@ -655,6 +723,7 @@
           <w:bCs/>
           <w:szCs w:val="28"/>
         </w:rPr>
+        <w:lastRenderedPageBreak/>
         <w:t xml:space="preserve">Для досягнення мети </w:t>
       </w:r>
       <w:r>
@@ -689,7 +758,7 @@
     </w:p>
     <w:p>
       <w:pPr>
-        <w:pStyle w:val="ListParagraph"/>
+        <w:pStyle w:val="a3"/>
         <w:numPr>
           <w:ilvl w:val="4"/>
           <w:numId w:val="3"/>
@@ -718,7 +787,7 @@
     </w:p>
     <w:p>
       <w:pPr>
-        <w:pStyle w:val="ListParagraph"/>
+        <w:pStyle w:val="a3"/>
         <w:numPr>
           <w:ilvl w:val="4"/>
           <w:numId w:val="3"/>
@@ -770,7 +839,7 @@
     </w:p>
     <w:p>
       <w:pPr>
-        <w:pStyle w:val="ListParagraph"/>
+        <w:pStyle w:val="a3"/>
         <w:numPr>
           <w:ilvl w:val="4"/>
           <w:numId w:val="3"/>
@@ -861,7 +930,7 @@
     </w:p>
     <w:p>
       <w:pPr>
-        <w:pStyle w:val="ListParagraph"/>
+        <w:pStyle w:val="a3"/>
         <w:numPr>
           <w:ilvl w:val="3"/>
           <w:numId w:val="2"/>
@@ -883,7 +952,7 @@
     </w:p>
     <w:p>
       <w:pPr>
-        <w:pStyle w:val="ListParagraph"/>
+        <w:pStyle w:val="a3"/>
         <w:numPr>
           <w:ilvl w:val="0"/>
           <w:numId w:val="1"/>
@@ -904,7 +973,7 @@
     </w:p>
     <w:p>
       <w:pPr>
-        <w:pStyle w:val="ListParagraph"/>
+        <w:pStyle w:val="a3"/>
         <w:numPr>
           <w:ilvl w:val="2"/>
           <w:numId w:val="11"/>
@@ -1009,7 +1078,7 @@
     </w:p>
     <w:p>
       <w:pPr>
-        <w:pStyle w:val="ListParagraph"/>
+        <w:pStyle w:val="a3"/>
         <w:numPr>
           <w:ilvl w:val="2"/>
           <w:numId w:val="11"/>
@@ -1030,7 +1099,7 @@
     </w:p>
     <w:p>
       <w:pPr>
-        <w:pStyle w:val="ListParagraph"/>
+        <w:pStyle w:val="a3"/>
         <w:numPr>
           <w:ilvl w:val="2"/>
           <w:numId w:val="11"/>
@@ -1127,7 +1196,7 @@
     </w:p>
     <w:p>
       <w:pPr>
-        <w:pStyle w:val="ListParagraph"/>
+        <w:pStyle w:val="a3"/>
         <w:numPr>
           <w:ilvl w:val="2"/>
           <w:numId w:val="10"/>
@@ -1143,7 +1212,35 @@
           <w:rFonts w:cs="Times New Roman"/>
           <w:szCs w:val="28"/>
         </w:rPr>
-        <w:t xml:space="preserve">Аналіз вмісту та просторового розподілу домішок </w:t>
+        <w:t xml:space="preserve">Аналіз </w:t>
+      </w:r>
+      <w:r>
+        <w:rPr>
+          <w:rFonts w:cs="Times New Roman"/>
+          <w:szCs w:val="28"/>
+        </w:rPr>
+        <w:t>просторового розподілу</w:t>
+      </w:r>
+      <w:r>
+        <w:rPr>
+          <w:rFonts w:cs="Times New Roman"/>
+          <w:szCs w:val="28"/>
+        </w:rPr>
+        <w:t xml:space="preserve"> </w:t>
+      </w:r>
+      <w:r>
+        <w:rPr>
+          <w:rFonts w:cs="Times New Roman"/>
+          <w:szCs w:val="28"/>
+        </w:rPr>
+        <w:t>елементів</w:t>
+      </w:r>
+      <w:r>
+        <w:rPr>
+          <w:rFonts w:cs="Times New Roman"/>
+          <w:szCs w:val="28"/>
+        </w:rPr>
+        <w:t xml:space="preserve"> </w:t>
       </w:r>
       <w:r>
         <w:rPr>
@@ -1224,7 +1321,7 @@
     </w:p>
     <w:p>
       <w:pPr>
-        <w:pStyle w:val="ListParagraph"/>
+        <w:pStyle w:val="a3"/>
         <w:numPr>
           <w:ilvl w:val="2"/>
           <w:numId w:val="11"/>
@@ -1233,70 +1330,19 @@
         <w:rPr>
           <w:rFonts w:cs="Times New Roman"/>
           <w:szCs w:val="28"/>
-          <w:highlight w:val="lightGray"/>
-        </w:rPr>
-      </w:pPr>
-      <w:r>
-        <w:rPr>
-          <w:rFonts w:cs="Times New Roman"/>
-          <w:szCs w:val="28"/>
-          <w:highlight w:val="lightGray"/>
-        </w:rPr>
-        <w:t>Стан поверхні та розподіл домішок по воверхні плівок досліджувався р</w:t>
-      </w:r>
-      <w:r>
-        <w:rPr>
-          <w:rFonts w:cs="Times New Roman"/>
-          <w:szCs w:val="28"/>
-          <w:highlight w:val="lightGray"/>
-        </w:rPr>
-        <w:t>ентген</w:t>
-      </w:r>
-      <w:r>
-        <w:rPr>
-          <w:rFonts w:cs="Times New Roman"/>
-          <w:szCs w:val="28"/>
-          <w:highlight w:val="lightGray"/>
-        </w:rPr>
-        <w:t>о-</w:t>
-      </w:r>
-      <w:r>
-        <w:rPr>
-          <w:rFonts w:cs="Times New Roman"/>
-          <w:szCs w:val="28"/>
-          <w:highlight w:val="lightGray"/>
-        </w:rPr>
-        <w:t>флуоресцентн</w:t>
-      </w:r>
-      <w:r>
-        <w:rPr>
-          <w:rFonts w:cs="Times New Roman"/>
-          <w:szCs w:val="28"/>
-          <w:highlight w:val="lightGray"/>
-        </w:rPr>
-        <w:t>им</w:t>
-      </w:r>
-      <w:r>
-        <w:rPr>
-          <w:rFonts w:cs="Times New Roman"/>
-          <w:szCs w:val="28"/>
-          <w:highlight w:val="lightGray"/>
-        </w:rPr>
-        <w:t xml:space="preserve"> аналіз</w:t>
-      </w:r>
-      <w:r>
-        <w:rPr>
-          <w:rFonts w:cs="Times New Roman"/>
-          <w:szCs w:val="28"/>
-          <w:highlight w:val="lightGray"/>
-        </w:rPr>
-        <w:t>ом із</w:t>
-      </w:r>
-      <w:r>
-        <w:rPr>
-          <w:rFonts w:cs="Times New Roman"/>
-          <w:szCs w:val="28"/>
-          <w:highlight w:val="lightGray"/>
+        </w:rPr>
+      </w:pPr>
+      <w:r>
+        <w:rPr>
+          <w:rFonts w:cs="Times New Roman"/>
+          <w:szCs w:val="28"/>
+        </w:rPr>
+        <w:t>Стан поверхні та розподіл домішок по воверхні плівок досліджувався рентгено-флуоресцентним аналізом із</w:t>
+      </w:r>
+      <w:r>
+        <w:rPr>
+          <w:rFonts w:cs="Times New Roman"/>
+          <w:szCs w:val="28"/>
         </w:rPr>
         <w:t xml:space="preserve"> електронною мікроскопією</w:t>
       </w:r>
@@ -1304,14 +1350,13 @@
         <w:rPr>
           <w:rFonts w:cs="Times New Roman"/>
           <w:szCs w:val="28"/>
-          <w:highlight w:val="lightGray"/>
         </w:rPr>
         <w:t xml:space="preserve"> </w:t>
       </w:r>
     </w:p>
     <w:p>
       <w:pPr>
-        <w:pStyle w:val="ListParagraph"/>
+        <w:pStyle w:val="a3"/>
         <w:numPr>
           <w:ilvl w:val="0"/>
           <w:numId w:val="1"/>
@@ -1325,7 +1370,7 @@
     </w:p>
     <w:p>
       <w:pPr>
-        <w:pStyle w:val="ListParagraph"/>
+        <w:pStyle w:val="a3"/>
         <w:numPr>
           <w:ilvl w:val="2"/>
           <w:numId w:val="10"/>
@@ -1341,7 +1386,6 @@
           <w:rFonts w:cs="Times New Roman"/>
           <w:szCs w:val="28"/>
         </w:rPr>
-        <w:lastRenderedPageBreak/>
         <w:t>(</w:t>
       </w:r>
       <w:r>
@@ -1388,7 +1432,7 @@
     </w:p>
     <w:p>
       <w:pPr>
-        <w:pStyle w:val="ListParagraph"/>
+        <w:pStyle w:val="a3"/>
         <w:numPr>
           <w:ilvl w:val="2"/>
           <w:numId w:val="10"/>
@@ -1403,6 +1447,7 @@
         <w:rPr>
           <w:szCs w:val="28"/>
         </w:rPr>
+        <w:lastRenderedPageBreak/>
         <w:t>(</w:t>
       </w:r>
       <w:r>
@@ -1468,7 +1513,7 @@
     </w:p>
     <w:p>
       <w:pPr>
-        <w:pStyle w:val="ListParagraph"/>
+        <w:pStyle w:val="a3"/>
         <w:numPr>
           <w:ilvl w:val="2"/>
           <w:numId w:val="10"/>
@@ -1543,7 +1588,7 @@
     </w:p>
     <w:p>
       <w:pPr>
-        <w:pStyle w:val="ListParagraph"/>
+        <w:pStyle w:val="a3"/>
         <w:numPr>
           <w:ilvl w:val="2"/>
           <w:numId w:val="10"/>
@@ -1605,7 +1650,7 @@
     </w:p>
     <w:p>
       <w:pPr>
-        <w:pStyle w:val="ListParagraph"/>
+        <w:pStyle w:val="a3"/>
         <w:numPr>
           <w:ilvl w:val="2"/>
           <w:numId w:val="10"/>
@@ -1690,7 +1735,7 @@
     </w:p>
     <w:p>
       <w:pPr>
-        <w:pStyle w:val="ListParagraph"/>
+        <w:pStyle w:val="a3"/>
         <w:numPr>
           <w:ilvl w:val="2"/>
           <w:numId w:val="10"/>
@@ -1837,7 +1882,7 @@
     </w:p>
     <w:p>
       <w:pPr>
-        <w:pStyle w:val="ListParagraph"/>
+        <w:pStyle w:val="a3"/>
         <w:numPr>
           <w:ilvl w:val="2"/>
           <w:numId w:val="10"/>
@@ -1846,6 +1891,7 @@
         <w:rPr>
           <w:rFonts w:cs="Times New Roman"/>
           <w:szCs w:val="28"/>
+          <w:lang w:val="ru-RU"/>
         </w:rPr>
       </w:pPr>
       <w:r>
@@ -1881,105 +1927,86 @@
           <w:rFonts w:cs="Times New Roman"/>
           <w:szCs w:val="28"/>
         </w:rPr>
-        <w:t>кристалізація аморфного кремнію носить пороговий характер</w:t>
-      </w:r>
-      <w:r>
-        <w:rPr>
-          <w:rFonts w:cs="Times New Roman"/>
-          <w:szCs w:val="28"/>
-        </w:rPr>
-        <w:t xml:space="preserve">, </w:t>
-      </w:r>
-      <w:r>
-        <w:rPr>
-          <w:rFonts w:cs="Times New Roman"/>
-          <w:szCs w:val="28"/>
-        </w:rPr>
-        <w:t>по</w:t>
-      </w:r>
-      <w:r>
-        <w:rPr>
-          <w:rFonts w:cs="Times New Roman"/>
-          <w:szCs w:val="28"/>
-        </w:rPr>
-        <w:t>в</w:t>
-      </w:r>
-      <w:r>
-        <w:rPr>
-          <w:rFonts w:cs="Times New Roman"/>
-          <w:szCs w:val="28"/>
-          <w:lang w:val="ru-RU"/>
-        </w:rPr>
-        <w:t>’</w:t>
-      </w:r>
-      <w:r>
-        <w:rPr>
-          <w:rFonts w:cs="Times New Roman"/>
-          <w:szCs w:val="28"/>
-        </w:rPr>
-        <w:t>язаний перевищенням граничної розчинності</w:t>
-      </w:r>
-      <w:r>
-        <w:rPr>
-          <w:rFonts w:cs="Times New Roman"/>
-          <w:szCs w:val="28"/>
-        </w:rPr>
-        <w:t xml:space="preserve"> олова. </w:t>
-      </w:r>
-      <w:r>
-        <w:rPr>
-          <w:rFonts w:cs="Times New Roman"/>
-          <w:szCs w:val="28"/>
-        </w:rPr>
-        <w:t xml:space="preserve">Кристалізація </w:t>
-      </w:r>
-      <w:r>
-        <w:rPr>
-          <w:rFonts w:cs="Times New Roman"/>
-          <w:szCs w:val="28"/>
-        </w:rPr>
-        <w:t xml:space="preserve">починається коли концентрація олова перевищує максимальну розчинність олова в кремнію, при якій олово збирається в </w:t>
-      </w:r>
-      <w:r>
-        <w:rPr>
-          <w:rFonts w:cs="Times New Roman"/>
-          <w:szCs w:val="28"/>
-        </w:rPr>
-        <w:lastRenderedPageBreak/>
-        <w:t xml:space="preserve">краплі. При цьому, </w:t>
-      </w:r>
-      <w:r>
-        <w:rPr>
-          <w:rFonts w:cs="Times New Roman"/>
-          <w:szCs w:val="28"/>
-        </w:rPr>
-        <w:t xml:space="preserve">вперше було показано поширення фронту кристалізації кремнію від інтерфейсу </w:t>
-      </w:r>
-      <w:r>
-        <w:rPr>
-          <w:rFonts w:cs="Times New Roman"/>
-          <w:szCs w:val="28"/>
-        </w:rPr>
-        <w:t>кремній</w:t>
-      </w:r>
-      <w:r>
-        <w:rPr>
-          <w:rFonts w:cs="Times New Roman"/>
-          <w:szCs w:val="28"/>
-        </w:rPr>
-        <w:t>-</w:t>
-      </w:r>
-      <w:r>
-        <w:rPr>
-          <w:rFonts w:cs="Times New Roman"/>
-          <w:szCs w:val="28"/>
-        </w:rPr>
-        <w:t>олово вглиб аморфного кремнію.</w:t>
+        <w:t>Дисперсно розчинені в аморфному кремнії атоми олова не впливають помітним чином на його термічну кристалізацію.</w:t>
       </w:r>
     </w:p>
     <w:p>
       <w:pPr>
-        <w:pStyle w:val="ListParagraph"/>
+        <w:pStyle w:val="a3"/>
+        <w:numPr>
+          <w:ilvl w:val="2"/>
+          <w:numId w:val="10"/>
+        </w:numPr>
+        <w:spacing w:line="360" w:lineRule="auto"/>
+        <w:rPr>
+          <w:rFonts w:cs="Times New Roman"/>
+          <w:szCs w:val="28"/>
+          <w:lang w:val="ru-RU"/>
+        </w:rPr>
+      </w:pPr>
+      <w:r>
+        <w:rPr>
+          <w:rFonts w:cs="Times New Roman"/>
+          <w:szCs w:val="28"/>
+        </w:rPr>
+        <w:t>Ф</w:t>
+      </w:r>
+      <w:r>
+        <w:rPr>
+          <w:rFonts w:cs="Times New Roman"/>
+          <w:szCs w:val="28"/>
+        </w:rPr>
+        <w:t>ормування нанокристалів кремнію в процесі осадження сплаву кремній – олово із газової фази відбувається лише при легуванні оловом в концентраціях вище 2,5 ат.% , коли з’являються кластери металічного олова.</w:t>
+      </w:r>
+    </w:p>
+    <w:p>
+      <w:pPr>
+        <w:pStyle w:val="a3"/>
+        <w:numPr>
+          <w:ilvl w:val="2"/>
+          <w:numId w:val="10"/>
+        </w:numPr>
+        <w:spacing w:line="360" w:lineRule="auto"/>
+        <w:rPr>
+          <w:rFonts w:cs="Times New Roman"/>
+          <w:szCs w:val="28"/>
+          <w:lang w:val="ru-RU"/>
+        </w:rPr>
+      </w:pPr>
+      <w:r>
+        <w:rPr>
+          <w:rFonts w:cs="Times New Roman"/>
+          <w:szCs w:val="28"/>
+        </w:rPr>
+        <w:t>Вперше продемонстровано утворення і дендритам подібне поширення нанокристалічної фази кремнію від інтерфейсу a-Si</w:t>
+      </w:r>
+      <w:r>
+        <w:rPr>
+          <w:rFonts w:cs="Times New Roman"/>
+          <w:szCs w:val="28"/>
+          <w:lang w:val="ru-RU"/>
+        </w:rPr>
+        <w:t>/</w:t>
+      </w:r>
+      <w:r>
+        <w:rPr>
+          <w:rFonts w:cs="Times New Roman"/>
+          <w:szCs w:val="28"/>
+        </w:rPr>
+        <w:t xml:space="preserve">Sn вглиб об’єму </w:t>
+      </w:r>
+      <w:r>
+        <w:rPr>
+          <w:rFonts w:cs="Times New Roman"/>
+          <w:szCs w:val="28"/>
+        </w:rPr>
+        <w:lastRenderedPageBreak/>
+        <w:t xml:space="preserve">аморфного кремнію, що не вкладається в рамки раніше відомих механізмів індукованої металами кристалізації.  </w:t>
+      </w:r>
+    </w:p>
+    <w:p>
+      <w:pPr>
+        <w:pStyle w:val="a3"/>
         <w:numPr>
           <w:ilvl w:val="0"/>
           <w:numId w:val="1"/>
@@ -2019,7 +2046,7 @@
     </w:p>
     <w:p>
       <w:pPr>
-        <w:pStyle w:val="ListParagraph"/>
+        <w:pStyle w:val="a3"/>
         <w:numPr>
           <w:ilvl w:val="0"/>
           <w:numId w:val="7"/>
@@ -2071,12 +2098,40 @@
           <w:rFonts w:cs="Times New Roman"/>
           <w:szCs w:val="28"/>
         </w:rPr>
-        <w:t xml:space="preserve"> кристалізація відбувається на інтерфейсі кремній олово, було виготовлено шарувату структуру, яка, по суті, є великою моделлю краплини олова. </w:t>
+        <w:t xml:space="preserve"> кристалізація відбувається на інтерфейсі кремній олово, було виготовлено шарувату структуру, яка, по суті, є </w:t>
+      </w:r>
+      <w:r>
+        <w:rPr>
+          <w:rFonts w:cs="Times New Roman"/>
+          <w:szCs w:val="28"/>
+        </w:rPr>
+        <w:t>макроскопічною</w:t>
+      </w:r>
+      <w:r>
+        <w:rPr>
+          <w:rFonts w:cs="Times New Roman"/>
+          <w:szCs w:val="28"/>
+        </w:rPr>
+        <w:t xml:space="preserve"> моделлю</w:t>
+      </w:r>
+      <w:r>
+        <w:rPr>
+          <w:rFonts w:cs="Times New Roman"/>
+          <w:szCs w:val="28"/>
+        </w:rPr>
+        <w:t xml:space="preserve"> мікро</w:t>
+      </w:r>
+      <w:r>
+        <w:rPr>
+          <w:rFonts w:cs="Times New Roman"/>
+          <w:szCs w:val="28"/>
+        </w:rPr>
+        <w:t xml:space="preserve">краплини олова. </w:t>
       </w:r>
     </w:p>
     <w:p>
       <w:pPr>
-        <w:pStyle w:val="ListParagraph"/>
+        <w:pStyle w:val="a3"/>
         <w:numPr>
           <w:ilvl w:val="0"/>
           <w:numId w:val="7"/>
@@ -2140,7 +2195,7 @@
     </w:p>
     <w:p>
       <w:pPr>
-        <w:pStyle w:val="ListParagraph"/>
+        <w:pStyle w:val="a3"/>
         <w:numPr>
           <w:ilvl w:val="0"/>
           <w:numId w:val="7"/>
@@ -2290,7 +2345,7 @@
     </w:p>
     <w:p>
       <w:pPr>
-        <w:pStyle w:val="ListParagraph"/>
+        <w:pStyle w:val="a3"/>
         <w:numPr>
           <w:ilvl w:val="0"/>
           <w:numId w:val="7"/>
@@ -2340,7 +2395,7 @@
     </w:p>
     <w:p>
       <w:pPr>
-        <w:pStyle w:val="ListParagraph"/>
+        <w:pStyle w:val="a3"/>
         <w:numPr>
           <w:ilvl w:val="0"/>
           <w:numId w:val="7"/>
@@ -2413,7 +2468,7 @@
     </w:p>
     <w:p>
       <w:pPr>
-        <w:pStyle w:val="ListParagraph"/>
+        <w:pStyle w:val="a3"/>
         <w:numPr>
           <w:ilvl w:val="1"/>
           <w:numId w:val="2"/>
@@ -2464,14 +2519,7 @@
           <w:rFonts w:cs="Times New Roman"/>
           <w:szCs w:val="28"/>
         </w:rPr>
-        <w:t>при цьому</w:t>
-      </w:r>
-      <w:r>
-        <w:rPr>
-          <w:rFonts w:cs="Times New Roman"/>
-          <w:szCs w:val="28"/>
-        </w:rPr>
-        <w:t xml:space="preserve"> </w:t>
+        <w:t xml:space="preserve">при цьому </w:t>
       </w:r>
       <w:r>
         <w:rPr>
@@ -2483,7 +2531,7 @@
     </w:p>
     <w:p>
       <w:pPr>
-        <w:pStyle w:val="ListParagraph"/>
+        <w:pStyle w:val="a3"/>
         <w:numPr>
           <w:ilvl w:val="1"/>
           <w:numId w:val="2"/>
@@ -2518,7 +2566,7 @@
     </w:p>
     <w:p>
       <w:pPr>
-        <w:pStyle w:val="ListParagraph"/>
+        <w:pStyle w:val="a3"/>
         <w:numPr>
           <w:ilvl w:val="1"/>
           <w:numId w:val="2"/>
@@ -2567,7 +2615,7 @@
     </w:p>
     <w:p>
       <w:pPr>
-        <w:pStyle w:val="ListParagraph"/>
+        <w:pStyle w:val="a3"/>
         <w:numPr>
           <w:ilvl w:val="1"/>
           <w:numId w:val="2"/>
@@ -2596,7 +2644,7 @@
     </w:p>
     <w:p>
       <w:pPr>
-        <w:pStyle w:val="ListParagraph"/>
+        <w:pStyle w:val="a3"/>
         <w:numPr>
           <w:ilvl w:val="0"/>
           <w:numId w:val="7"/>
@@ -2632,7 +2680,7 @@
     </w:p>
     <w:p>
       <w:pPr>
-        <w:pStyle w:val="ListParagraph"/>
+        <w:pStyle w:val="a3"/>
         <w:numPr>
           <w:ilvl w:val="0"/>
           <w:numId w:val="7"/>
@@ -2656,34 +2704,139 @@
           <w:rFonts w:cs="Times New Roman"/>
           <w:szCs w:val="28"/>
         </w:rPr>
-        <w:t>Отже, в розділі продемонстровано можливість отримання кремнієвих нанокристалічних плівок з домінантним розміром нанокристалів до 5-ти нанометрів. Також запропоновано механізм індукованої оловом кристалізації</w:t>
-      </w:r>
-      <w:r>
-        <w:rPr>
-          <w:rFonts w:cs="Times New Roman"/>
-          <w:szCs w:val="28"/>
-        </w:rPr>
-        <w:t xml:space="preserve"> і розроблено модель </w:t>
-      </w:r>
-      <w:r>
-        <w:rPr>
-          <w:rFonts w:cs="Times New Roman"/>
-          <w:szCs w:val="28"/>
-          <w:highlight w:val="lightGray"/>
-        </w:rPr>
-        <w:t>кількісного</w:t>
-      </w:r>
-      <w:r>
-        <w:rPr>
-          <w:rFonts w:cs="Times New Roman"/>
-          <w:szCs w:val="28"/>
-        </w:rPr>
-        <w:t xml:space="preserve"> опису механізму.</w:t>
+        <w:t xml:space="preserve">Отже, в розділі </w:t>
+      </w:r>
+      <w:r>
+        <w:rPr>
+          <w:rFonts w:cs="Times New Roman"/>
+          <w:szCs w:val="28"/>
+        </w:rPr>
+        <w:t xml:space="preserve">Експериментально продемонстрована можливість одержання за допомогою індукованої оловом кристалізації у плівкових структурах </w:t>
+      </w:r>
+      <w:r>
+        <w:rPr>
+          <w:rFonts w:cs="Times New Roman"/>
+          <w:szCs w:val="28"/>
+          <w:lang w:val="en-US"/>
+        </w:rPr>
+        <w:t>a</w:t>
+      </w:r>
+      <w:r>
+        <w:rPr>
+          <w:rFonts w:cs="Times New Roman"/>
+          <w:szCs w:val="28"/>
+        </w:rPr>
+        <w:t>-</w:t>
+      </w:r>
+      <w:r>
+        <w:rPr>
+          <w:rFonts w:cs="Times New Roman"/>
+          <w:szCs w:val="28"/>
+          <w:lang w:val="en-US"/>
+        </w:rPr>
+        <w:t>Si</w:t>
+      </w:r>
+      <w:r>
+        <w:rPr>
+          <w:rFonts w:cs="Times New Roman"/>
+          <w:szCs w:val="28"/>
+        </w:rPr>
+        <w:t>/</w:t>
+      </w:r>
+      <w:r>
+        <w:rPr>
+          <w:rFonts w:cs="Times New Roman"/>
+          <w:szCs w:val="28"/>
+          <w:lang w:val="en-US"/>
+        </w:rPr>
+        <w:t>Sn</w:t>
+      </w:r>
+      <w:r>
+        <w:rPr>
+          <w:rFonts w:cs="Times New Roman"/>
+          <w:szCs w:val="28"/>
+        </w:rPr>
+        <w:t>/</w:t>
+      </w:r>
+      <w:r>
+        <w:rPr>
+          <w:rFonts w:cs="Times New Roman"/>
+          <w:szCs w:val="28"/>
+          <w:lang w:val="en-US"/>
+        </w:rPr>
+        <w:t>a</w:t>
+      </w:r>
+      <w:r>
+        <w:rPr>
+          <w:rFonts w:cs="Times New Roman"/>
+          <w:szCs w:val="28"/>
+        </w:rPr>
+        <w:t>-</w:t>
+      </w:r>
+      <w:r>
+        <w:rPr>
+          <w:rFonts w:cs="Times New Roman"/>
+          <w:szCs w:val="28"/>
+          <w:lang w:val="en-US"/>
+        </w:rPr>
+        <w:t>Si</w:t>
+      </w:r>
+      <w:r>
+        <w:rPr>
+          <w:rFonts w:cs="Times New Roman"/>
+          <w:szCs w:val="28"/>
+        </w:rPr>
+        <w:t xml:space="preserve"> нанокристалів кремнію з домінантними розмірами в діапазоні 2,7 – 4,5 нм. </w:t>
       </w:r>
     </w:p>
     <w:p>
       <w:pPr>
-        <w:pStyle w:val="ListParagraph"/>
+        <w:pStyle w:val="a3"/>
+        <w:numPr>
+          <w:ilvl w:val="0"/>
+          <w:numId w:val="7"/>
+        </w:numPr>
+        <w:spacing w:line="360" w:lineRule="auto"/>
+        <w:ind w:left="1134" w:hanging="425"/>
+        <w:rPr>
+          <w:rFonts w:cs="Times New Roman"/>
+          <w:szCs w:val="28"/>
+        </w:rPr>
+      </w:pPr>
+      <w:r>
+        <w:rPr>
+          <w:rFonts w:cs="Times New Roman"/>
+          <w:szCs w:val="28"/>
+        </w:rPr>
+        <w:t>Запропоновано новий механізм індукованої оловом кристалізації аморфного кремнію, як періодичну послідовність процесів утворення і розпаду розчину кремнію в олові.</w:t>
+      </w:r>
+    </w:p>
+    <w:p>
+      <w:pPr>
+        <w:pStyle w:val="a3"/>
+        <w:numPr>
+          <w:ilvl w:val="0"/>
+          <w:numId w:val="7"/>
+        </w:numPr>
+        <w:spacing w:line="360" w:lineRule="auto"/>
+        <w:ind w:left="1134" w:hanging="425"/>
+        <w:rPr>
+          <w:rFonts w:cs="Times New Roman"/>
+          <w:szCs w:val="28"/>
+          <w:lang w:val="ru-RU"/>
+        </w:rPr>
+      </w:pPr>
+      <w:r>
+        <w:rPr>
+          <w:rFonts w:cs="Times New Roman"/>
+          <w:szCs w:val="28"/>
+        </w:rPr>
+        <w:t>Розроблена теоретична модель кількісного опису процесів індукованої оловом кристалізації аморфного кремнію по запропонованому механізму.</w:t>
+      </w:r>
+    </w:p>
+    <w:p>
+      <w:pPr>
+        <w:pStyle w:val="a3"/>
         <w:numPr>
           <w:ilvl w:val="0"/>
           <w:numId w:val="1"/>
@@ -2697,7 +2850,7 @@
     </w:p>
     <w:p>
       <w:pPr>
-        <w:pStyle w:val="ListParagraph"/>
+        <w:pStyle w:val="a3"/>
         <w:numPr>
           <w:ilvl w:val="1"/>
           <w:numId w:val="1"/>
@@ -2716,53 +2869,83 @@
           <w:rFonts w:cs="Times New Roman"/>
           <w:szCs w:val="28"/>
         </w:rPr>
-        <w:t xml:space="preserve">При дослідженні впливу неперервного лазара на кристалізацію </w:t>
-      </w:r>
-      <w:r>
-        <w:rPr>
-          <w:rFonts w:cs="Times New Roman"/>
-          <w:szCs w:val="28"/>
-        </w:rPr>
-        <w:t xml:space="preserve">лазер використовувався </w:t>
-      </w:r>
-      <w:r>
-        <w:rPr>
-          <w:rFonts w:cs="Times New Roman"/>
-          <w:szCs w:val="28"/>
-        </w:rPr>
-        <w:t xml:space="preserve">одночасно для створення умов </w:t>
-      </w:r>
-      <w:r>
-        <w:rPr>
-          <w:rFonts w:cs="Times New Roman"/>
-          <w:szCs w:val="28"/>
-        </w:rPr>
-        <w:t>індукованої оловом кристалізації</w:t>
-      </w:r>
-      <w:r>
-        <w:rPr>
-          <w:rFonts w:cs="Times New Roman"/>
-          <w:szCs w:val="28"/>
-        </w:rPr>
-        <w:t xml:space="preserve"> і аналізу фазового стану плівок</w:t>
-      </w:r>
-      <w:r>
-        <w:rPr>
-          <w:rFonts w:cs="Times New Roman"/>
-          <w:szCs w:val="28"/>
-        </w:rPr>
-        <w:t xml:space="preserve">. </w:t>
-      </w:r>
-      <w:r>
-        <w:t xml:space="preserve">Це давало можливість </w:t>
-      </w:r>
-      <w:r>
-        <w:t>спостерігати утворення нанокристалів прямо під час сканування спектрів КРС. (про це точно варто говорити? Це ставить під сумнів всю методику)</w:t>
+        <w:t xml:space="preserve">При дослідженні </w:t>
+      </w:r>
+      <w:r>
+        <w:rPr>
+          <w:rFonts w:cs="Times New Roman"/>
+          <w:szCs w:val="28"/>
+        </w:rPr>
+        <w:t xml:space="preserve">спектрів </w:t>
+      </w:r>
+      <w:r>
+        <w:rPr>
+          <w:rFonts w:cs="Times New Roman"/>
+          <w:szCs w:val="28"/>
+        </w:rPr>
+        <w:t>КРС для плівков</w:t>
+      </w:r>
+      <w:r>
+        <w:rPr>
+          <w:rFonts w:cs="Times New Roman"/>
+          <w:szCs w:val="28"/>
+        </w:rPr>
+        <w:t xml:space="preserve">их </w:t>
+      </w:r>
+      <w:r>
+        <w:rPr>
+          <w:rFonts w:cs="Times New Roman"/>
+          <w:szCs w:val="28"/>
+        </w:rPr>
+        <w:t>структур кремній</w:t>
+      </w:r>
+      <w:r>
+        <w:rPr>
+          <w:rFonts w:cs="Times New Roman"/>
+          <w:szCs w:val="28"/>
+        </w:rPr>
+        <w:t>-олово</w:t>
+      </w:r>
+      <w:r>
+        <w:rPr>
+          <w:rFonts w:cs="Times New Roman"/>
+          <w:szCs w:val="28"/>
+        </w:rPr>
+        <w:t xml:space="preserve"> в якості збудника ми використо</w:t>
+      </w:r>
+      <w:r>
+        <w:rPr>
+          <w:rFonts w:cs="Times New Roman"/>
+          <w:szCs w:val="28"/>
+        </w:rPr>
+        <w:t>вували лазер</w:t>
+      </w:r>
+      <w:r>
+        <w:rPr>
+          <w:rFonts w:cs="Times New Roman"/>
+          <w:szCs w:val="28"/>
+          <w:lang w:val="ru-RU"/>
+        </w:rPr>
+        <w:t>;</w:t>
+      </w:r>
+      <w:r>
+        <w:rPr>
+          <w:rFonts w:cs="Times New Roman"/>
+          <w:szCs w:val="28"/>
+        </w:rPr>
+        <w:t xml:space="preserve"> а</w:t>
+      </w:r>
+      <w:r>
+        <w:rPr>
+          <w:rFonts w:cs="Times New Roman"/>
+          <w:szCs w:val="28"/>
+        </w:rPr>
+        <w:t>ле в режимі такої  його потужності, що забезпечувало локальний розігрів зразка до температури вище плавлення олова. Це давало можливість спостерігати появу та ріст смуги кристалічної фази в спектрі безпосередньо під час кристалізації.</w:t>
       </w:r>
     </w:p>
     <w:p>
       <w:pPr>
-        <w:pStyle w:val="ListParagraph"/>
+        <w:pStyle w:val="a3"/>
         <w:numPr>
           <w:ilvl w:val="0"/>
           <w:numId w:val="8"/>
@@ -2770,16 +2953,28 @@
         <w:spacing w:line="360" w:lineRule="auto"/>
       </w:pPr>
       <w:r>
-        <w:t>Б</w:t>
-      </w:r>
-      <w:r>
-        <w:t xml:space="preserve">ез олова зразки не кристалізуються навіть при максимальній потужності лазера. Тоді як при досягненні певної порогової потужності </w:t>
+        <w:t>Тоді як зразки б</w:t>
+      </w:r>
+      <w:r>
+        <w:t xml:space="preserve">ез олова не кристалізуються навіть при </w:t>
+      </w:r>
+      <w:r>
+        <w:t>максимальній потужності лазера,</w:t>
+      </w:r>
+      <w:r>
+        <w:t xml:space="preserve"> при досягненні порогової потужності </w:t>
       </w:r>
       <w:r>
         <w:t xml:space="preserve">лазера плівки з оловом </w:t>
       </w:r>
       <w:r>
-        <w:t>починаєть кристаліз</w:t>
+        <w:t>почина</w:t>
+      </w:r>
+      <w:r>
+        <w:t>ю</w:t>
+      </w:r>
+      <w:r>
+        <w:t>ть кристаліз</w:t>
       </w:r>
       <w:r>
         <w:t>уватись з утворенням нанокристалів</w:t>
@@ -2788,18 +2983,39 @@
         <w:t xml:space="preserve">. </w:t>
       </w:r>
       <w:r>
-        <w:t xml:space="preserve">При чому, кристалізація відбувається за час порядку тридцяти секунд. </w:t>
-      </w:r>
-      <w:r>
-        <w:t>При збільшенні потужності частка кристалічної фази і розміри нанокристалів теж збільшуються.</w:t>
-      </w:r>
-      <w:r>
-        <w:t xml:space="preserve"> При зменшенні потужності лазера кристалізація зразка зберігається, що свідчить про те, що це не тимчасовий ефект від дії лазера.</w:t>
+        <w:t xml:space="preserve">При чому, </w:t>
+      </w:r>
+      <w:r>
+        <w:t xml:space="preserve"> </w:t>
+      </w:r>
+      <w:r>
+        <w:t xml:space="preserve">кристалізація відбувається за час порядку тридцяти секунд. </w:t>
+      </w:r>
+      <w:r>
+        <w:t xml:space="preserve">При збільшенні потужності </w:t>
+      </w:r>
+      <w:r>
+        <w:t xml:space="preserve">лазера </w:t>
+      </w:r>
+      <w:r>
+        <w:t>частка кристалічної фази і розміри нанокристалів теж збільшуються.</w:t>
+      </w:r>
+      <w:r>
+        <w:t xml:space="preserve"> При зменшенні</w:t>
+      </w:r>
+      <w:r>
+        <w:t xml:space="preserve"> потужності кристалічність</w:t>
+      </w:r>
+      <w:r>
+        <w:t xml:space="preserve"> зразка зберігається, що свідчить про те, що це не тимчасовий ефект від дії лазера</w:t>
+      </w:r>
+      <w:r>
+        <w:t>.</w:t>
       </w:r>
     </w:p>
     <w:p>
       <w:pPr>
-        <w:pStyle w:val="ListParagraph"/>
+        <w:pStyle w:val="a3"/>
         <w:numPr>
           <w:ilvl w:val="0"/>
           <w:numId w:val="8"/>
@@ -2815,26 +3031,63 @@
         <w:t xml:space="preserve">(19) </w:t>
       </w:r>
       <w:r>
-        <w:t xml:space="preserve">Важливо відмітити, що спектри КРС чутливі до температури. Положення кристалічного піка зміщується в область нижчих частот при збільшенні температури. </w:t>
+        <w:t>Завдяки тому</w:t>
+      </w:r>
+      <w:r>
+        <w:t>,</w:t>
+      </w:r>
+      <w:r>
+        <w:t xml:space="preserve"> що положення кристалічного піка на спектрах КРС залежить від температури, нам вдалося оцінити температуру під час кристалізації  із аналізу зсуву кристалічної смуги при охолодженні до</w:t>
+      </w:r>
+      <w:r>
+        <w:t xml:space="preserve"> </w:t>
+      </w:r>
+      <w:r>
+        <w:lastRenderedPageBreak/>
+        <w:t>кімнатної температури після кристалізації.</w:t>
+      </w:r>
+      <w:r>
+        <w:t xml:space="preserve"> </w:t>
       </w:r>
       <w:r>
         <w:t>Оцінки температури по цьому зсуву дають значення від 350С до 900С</w:t>
       </w:r>
       <w:r>
-        <w:t xml:space="preserve"> залежно від співвідношення шарів олова і кремнію</w:t>
-      </w:r>
-      <w:r>
-        <w:t>. Пі</w:t>
-      </w:r>
-      <w:r>
-        <w:t>сля утворення нанокристалів на плівці залишається характерний слід.</w:t>
-      </w:r>
-      <w:r>
-        <w:rPr>
-          <w:rFonts w:cs="Times New Roman"/>
-          <w:szCs w:val="28"/>
-        </w:rPr>
+        <w:t xml:space="preserve"> залежно від співвідношення </w:t>
+      </w:r>
+      <w:proofErr w:type="spellStart"/>
+      <w:r>
+        <w:t>товщин</w:t>
+      </w:r>
+      <w:proofErr w:type="spellEnd"/>
+      <w:r>
         <w:t xml:space="preserve"> </w:t>
+      </w:r>
+      <w:r>
+        <w:t>шарів олова і кремнію</w:t>
+      </w:r>
+      <w:r>
+        <w:t>.</w:t>
+      </w:r>
+      <w:r>
+        <w:t xml:space="preserve"> Внаслідок утворення нанокристалів в області лазерного розігріву залишається характерний слід, діаметр якого на порядок більший за діаметр лазерного променя</w:t>
+      </w:r>
+      <w:r>
+        <w:t>.</w:t>
+      </w:r>
+      <w:r>
+        <w:rPr>
+          <w:rFonts w:cs="Times New Roman"/>
+          <w:szCs w:val="28"/>
+        </w:rPr>
+        <w:t xml:space="preserve"> </w:t>
+      </w:r>
+      <w:r>
+        <w:rPr>
+          <w:rFonts w:cs="Times New Roman"/>
+          <w:szCs w:val="28"/>
+        </w:rPr>
+        <w:t>Цей результат може бути додатковим свідченням на користь запропонованого механізму кристалізації, де фронт кристалізації рухається від розплаву олова в аморфну матрицю.</w:t>
       </w:r>
     </w:p>
     <w:p>
@@ -2859,7 +3112,7 @@
     </w:p>
     <w:p>
       <w:pPr>
-        <w:pStyle w:val="ListParagraph"/>
+        <w:pStyle w:val="a3"/>
         <w:numPr>
           <w:ilvl w:val="0"/>
           <w:numId w:val="8"/>
@@ -2873,14 +3126,25 @@
         <w:rPr>
           <w:szCs w:val="28"/>
         </w:rPr>
-        <w:lastRenderedPageBreak/>
-        <w:t xml:space="preserve">(20) На слайді показано залежності параметрів кристалічності зразків від потужності імпульсу після їх сканування одиничними імпульсами лазера. </w:t>
-      </w:r>
-      <w:r>
-        <w:rPr>
-          <w:szCs w:val="28"/>
-        </w:rPr>
-        <w:t>Показано, що в</w:t>
+        <w:t xml:space="preserve">(20) На слайді показано залежності </w:t>
+      </w:r>
+      <w:r>
+        <w:rPr>
+          <w:szCs w:val="28"/>
+        </w:rPr>
+        <w:t>розмірів нанокристалів та частки кристалічної фази</w:t>
+      </w:r>
+      <w:r>
+        <w:rPr>
+          <w:szCs w:val="28"/>
+        </w:rPr>
+        <w:t xml:space="preserve"> зразків від потужності імпульсу після їх сканування одиничними імпульсами лазера. </w:t>
+      </w:r>
+      <w:r>
+        <w:rPr>
+          <w:szCs w:val="28"/>
+        </w:rPr>
+        <w:t>В</w:t>
       </w:r>
       <w:r>
         <w:rPr>
@@ -2963,7 +3227,7 @@
     </w:p>
     <w:p>
       <w:pPr>
-        <w:pStyle w:val="ListParagraph"/>
+        <w:pStyle w:val="a3"/>
         <w:numPr>
           <w:ilvl w:val="0"/>
           <w:numId w:val="8"/>
@@ -2977,30 +3241,46 @@
         <w:rPr>
           <w:szCs w:val="28"/>
         </w:rPr>
-        <w:t xml:space="preserve">У той же час, при відсутності початкової кристалізації спектри крс реєструють кремнієву підкладку при досягненні певної потужності. Плівка  аморфного кремнію просто руйнується. </w:t>
-      </w:r>
-      <w:r>
-        <w:rPr>
-          <w:szCs w:val="28"/>
-        </w:rPr>
-        <w:t xml:space="preserve">Аналіз цих результатів дозволяє зробити висновок </w:t>
-      </w:r>
-      <w:r>
-        <w:rPr>
-          <w:szCs w:val="28"/>
-        </w:rPr>
-        <w:t>свідчить про два етапи кристалізації у досліджуваних зразках – утворення зародків і ріст кристалів.</w:t>
-      </w:r>
-      <w:r>
-        <w:rPr>
-          <w:szCs w:val="28"/>
-        </w:rPr>
-        <w:t xml:space="preserve"> При цьому, етап утворення зародків триває довше 10 нс</w:t>
+        <w:t xml:space="preserve">У той же час, при відсутності </w:t>
+      </w:r>
+      <w:r>
+        <w:rPr>
+          <w:szCs w:val="28"/>
+        </w:rPr>
+        <w:t xml:space="preserve">зародків підвищення потужності аж до руйнування плівки не призводить до кристалізації. </w:t>
+      </w:r>
+      <w:r>
+        <w:rPr>
+          <w:szCs w:val="28"/>
+          <w:highlight w:val="lightGray"/>
+        </w:rPr>
+        <w:t>Більш детальний аналіз цих результатів дозволив</w:t>
+      </w:r>
+      <w:r>
+        <w:rPr>
+          <w:szCs w:val="28"/>
+          <w:highlight w:val="lightGray"/>
+        </w:rPr>
+        <w:t xml:space="preserve"> зробити висновок </w:t>
+      </w:r>
+      <w:r>
+        <w:rPr>
+          <w:szCs w:val="28"/>
+          <w:highlight w:val="lightGray"/>
+        </w:rPr>
+        <w:t>про два етапи кристалізації у досліджуваних зразках – утворення зародків і ріст кристалів. При цьому, етап утворення зародків триває довше 10 нс</w:t>
+      </w:r>
+      <w:r>
+        <w:rPr>
+          <w:szCs w:val="28"/>
+          <w:highlight w:val="lightGray"/>
+        </w:rPr>
+        <w:t>.</w:t>
       </w:r>
     </w:p>
     <w:p>
       <w:pPr>
-        <w:pStyle w:val="ListParagraph"/>
+        <w:pStyle w:val="a3"/>
         <w:numPr>
           <w:ilvl w:val="0"/>
           <w:numId w:val="8"/>
@@ -3062,25 +3342,73 @@
         <w:rPr>
           <w:szCs w:val="28"/>
         </w:rPr>
-        <w:t>С</w:t>
-      </w:r>
-      <w:r>
-        <w:rPr>
-          <w:szCs w:val="28"/>
-        </w:rPr>
-        <w:t xml:space="preserve">вітло зеленого лазера поглинається переважно верхнім шаром кремнію з поганою теплопровідністю. Це може викликати значні механічні напруження за рахунок малої теплопровідності кремнію, </w:t>
-      </w:r>
-      <w:r>
-        <w:rPr>
-          <w:szCs w:val="28"/>
-        </w:rPr>
-        <w:t>і спричиняти руйнування плівки</w:t>
-      </w:r>
-      <w:r>
-        <w:rPr>
-          <w:szCs w:val="28"/>
-        </w:rPr>
-        <w:t>.</w:t>
+        <w:t>На відміну від інфрачервоного</w:t>
+      </w:r>
+      <w:r>
+        <w:rPr>
+          <w:szCs w:val="28"/>
+        </w:rPr>
+        <w:t xml:space="preserve"> світла, для якого кремнієвий шар є прозорим, і </w:t>
+      </w:r>
+      <w:r>
+        <w:rPr>
+          <w:szCs w:val="28"/>
+        </w:rPr>
+        <w:t>яке</w:t>
+      </w:r>
+      <w:r>
+        <w:rPr>
+          <w:szCs w:val="28"/>
+        </w:rPr>
+        <w:t xml:space="preserve"> поглинається в шарі олова</w:t>
+      </w:r>
+      <w:r>
+        <w:rPr>
+          <w:szCs w:val="28"/>
+        </w:rPr>
+        <w:t>, с</w:t>
+      </w:r>
+      <w:r>
+        <w:rPr>
+          <w:szCs w:val="28"/>
+        </w:rPr>
+        <w:t xml:space="preserve">вітло зеленого лазера поглинається переважно верхнім шаром кремнію з поганою теплопровідністю. Це може викликати значні </w:t>
+      </w:r>
+      <w:r>
+        <w:rPr>
+          <w:szCs w:val="28"/>
+        </w:rPr>
+        <w:t>градієнти температури і, відповідно, термо</w:t>
+      </w:r>
+      <w:r>
+        <w:rPr>
+          <w:szCs w:val="28"/>
+        </w:rPr>
+        <w:t xml:space="preserve">механічні напруження, </w:t>
+      </w:r>
+      <w:r>
+        <w:rPr>
+          <w:szCs w:val="28"/>
+        </w:rPr>
+        <w:t>с</w:t>
+      </w:r>
+      <w:r>
+        <w:rPr>
+          <w:szCs w:val="28"/>
+        </w:rPr>
+        <w:t>причиня</w:t>
+      </w:r>
+      <w:r>
+        <w:rPr>
+          <w:szCs w:val="28"/>
+        </w:rPr>
+        <w:t>ючи</w:t>
+      </w:r>
+      <w:r>
+        <w:rPr>
+          <w:szCs w:val="28"/>
+        </w:rPr>
+        <w:t xml:space="preserve"> руйнування плівки.</w:t>
       </w:r>
       <w:r>
         <w:rPr>
@@ -3097,7 +3425,7 @@
     </w:p>
     <w:p>
       <w:pPr>
-        <w:pStyle w:val="ListParagraph"/>
+        <w:pStyle w:val="a3"/>
         <w:numPr>
           <w:ilvl w:val="0"/>
           <w:numId w:val="8"/>
@@ -3123,36 +3451,206 @@
         <w:rPr>
           <w:szCs w:val="28"/>
         </w:rPr>
-        <w:t xml:space="preserve">оказано можливість використання лазера одночасно </w:t>
-      </w:r>
-      <w:r>
-        <w:rPr>
-          <w:szCs w:val="28"/>
-        </w:rPr>
-        <w:t>стимулювання</w:t>
-      </w:r>
-      <w:r>
-        <w:rPr>
-          <w:szCs w:val="28"/>
-        </w:rPr>
-        <w:t xml:space="preserve"> індукованої оловом кристалізації аморфного кремнію та  для вимірювання температури об'єкту обробки, розміру нанокристалів і частки займаного ними об’єму</w:t>
-      </w:r>
-      <w:r>
-        <w:rPr>
-          <w:szCs w:val="28"/>
-        </w:rPr>
-        <w:t>. Також було встановлено, що кристалізація відбувається в 2 етапи, причому етап утворення зародків триває довше 10 наносекунд.</w:t>
-      </w:r>
-      <w:r>
-        <w:rPr>
-          <w:szCs w:val="28"/>
-        </w:rPr>
-        <w:t>і</w:t>
+        <w:t>оказано</w:t>
+      </w:r>
+      <w:r>
+        <w:rPr>
+          <w:szCs w:val="28"/>
+        </w:rPr>
+        <w:t>, що л</w:t>
+      </w:r>
+      <w:r>
+        <w:rPr>
+          <w:szCs w:val="28"/>
+        </w:rPr>
+        <w:t xml:space="preserve">азерне випромінювання потужністю понад </w:t>
+      </w:r>
+      <w:r>
+        <w:rPr>
+          <w:szCs w:val="28"/>
+        </w:rPr>
+        <w:t>10</w:t>
+      </w:r>
+      <w:r>
+        <w:rPr>
+          <w:szCs w:val="28"/>
+          <w:vertAlign w:val="superscript"/>
+        </w:rPr>
+        <w:t>4</w:t>
+      </w:r>
+      <w:r>
+        <w:rPr>
+          <w:szCs w:val="28"/>
+          <w:vertAlign w:val="superscript"/>
+        </w:rPr>
+        <w:t xml:space="preserve"> </w:t>
+      </w:r>
+      <w:r>
+        <w:rPr>
+          <w:szCs w:val="28"/>
+        </w:rPr>
+        <w:t>Вт</w:t>
+      </w:r>
+      <w:r>
+        <w:rPr>
+          <w:szCs w:val="28"/>
+        </w:rPr>
+        <w:t>/</w:t>
+      </w:r>
+      <w:r>
+        <w:rPr>
+          <w:szCs w:val="28"/>
+        </w:rPr>
+        <w:t>см</w:t>
+      </w:r>
+      <w:r>
+        <w:rPr>
+          <w:szCs w:val="28"/>
+          <w:vertAlign w:val="superscript"/>
+        </w:rPr>
+        <w:t>2</w:t>
+      </w:r>
+      <w:r>
+        <w:rPr>
+          <w:szCs w:val="28"/>
+        </w:rPr>
+        <w:t xml:space="preserve"> суттєво прискорює індуковану оловом кристалізацію </w:t>
+      </w:r>
+      <w:r>
+        <w:rPr>
+          <w:szCs w:val="28"/>
+        </w:rPr>
+        <w:lastRenderedPageBreak/>
+        <w:t xml:space="preserve">аморфного кремнію порівняно з термообробками у темноті </w:t>
+      </w:r>
+      <w:r>
+        <w:rPr>
+          <w:szCs w:val="28"/>
+        </w:rPr>
+        <w:t>при тих же температурах.</w:t>
       </w:r>
     </w:p>
     <w:p>
       <w:pPr>
-        <w:pStyle w:val="ListParagraph"/>
+        <w:pStyle w:val="a3"/>
+        <w:numPr>
+          <w:ilvl w:val="0"/>
+          <w:numId w:val="8"/>
+        </w:numPr>
+        <w:spacing w:line="360" w:lineRule="auto"/>
+        <w:rPr>
+          <w:szCs w:val="28"/>
+          <w:lang w:val="ru-RU"/>
+        </w:rPr>
+      </w:pPr>
+      <w:r>
+        <w:rPr>
+          <w:szCs w:val="28"/>
+        </w:rPr>
+        <w:t>Достатньо 10</w:t>
+      </w:r>
+      <w:r>
+        <w:rPr>
+          <w:szCs w:val="28"/>
+          <w:lang w:val="ru-RU"/>
+        </w:rPr>
+        <w:t xml:space="preserve"> </w:t>
+      </w:r>
+      <w:r>
+        <w:rPr>
+          <w:szCs w:val="28"/>
+        </w:rPr>
+        <w:t xml:space="preserve">нс лазерного опромінення потужністю </w:t>
+      </w:r>
+      <w:r>
+        <w:rPr>
+          <w:szCs w:val="28"/>
+          <w:lang w:val="ru-RU"/>
+        </w:rPr>
+        <w:t xml:space="preserve">  </w:t>
+      </w:r>
+      <w:r>
+        <w:rPr>
+          <w:szCs w:val="28"/>
+        </w:rPr>
+        <w:t>̴</w:t>
+      </w:r>
+      <w:r>
+        <w:rPr>
+          <w:szCs w:val="28"/>
+          <w:lang w:val="ru-RU"/>
+        </w:rPr>
+        <w:t>10</w:t>
+      </w:r>
+      <w:r>
+        <w:rPr>
+          <w:szCs w:val="28"/>
+          <w:vertAlign w:val="superscript"/>
+        </w:rPr>
+        <w:t xml:space="preserve">4 </w:t>
+      </w:r>
+      <w:r>
+        <w:rPr>
+          <w:szCs w:val="28"/>
+        </w:rPr>
+        <w:t>Вт</w:t>
+      </w:r>
+      <w:r>
+        <w:rPr>
+          <w:szCs w:val="28"/>
+          <w:lang w:val="ru-RU"/>
+        </w:rPr>
+        <w:t>/</w:t>
+      </w:r>
+      <w:r>
+        <w:rPr>
+          <w:szCs w:val="28"/>
+        </w:rPr>
+        <w:t>см2</w:t>
+      </w:r>
+      <w:r>
+        <w:rPr>
+          <w:szCs w:val="28"/>
+          <w:lang w:val="ru-RU"/>
+        </w:rPr>
+        <w:t xml:space="preserve"> </w:t>
+      </w:r>
+      <w:r>
+        <w:rPr>
+          <w:szCs w:val="28"/>
+        </w:rPr>
+        <w:t>для збільшення розміру нанокристалів в 2-3 рази.</w:t>
+      </w:r>
+    </w:p>
+    <w:p>
+      <w:pPr>
+        <w:pStyle w:val="a3"/>
+        <w:numPr>
+          <w:ilvl w:val="0"/>
+          <w:numId w:val="8"/>
+        </w:numPr>
+        <w:spacing w:line="360" w:lineRule="auto"/>
+        <w:rPr>
+          <w:szCs w:val="28"/>
+          <w:lang w:val="ru-RU"/>
+        </w:rPr>
+      </w:pPr>
+      <w:r>
+        <w:rPr>
+          <w:szCs w:val="28"/>
+        </w:rPr>
+        <w:t>Показано можливість використання лазера одночасно для створення температ</w:t>
+      </w:r>
+      <w:r>
+        <w:rPr>
+          <w:szCs w:val="28"/>
+        </w:rPr>
+        <w:t>урних умов індукованої оловом кристалізації аморфного кремнію та  для вимірювання розміру нанокристалів і частки займаного ними об’єму.</w:t>
+      </w:r>
+    </w:p>
+    <w:p>
+      <w:pPr>
+        <w:pStyle w:val="a3"/>
         <w:numPr>
           <w:ilvl w:val="0"/>
           <w:numId w:val="1"/>
@@ -3166,31 +3664,18 @@
         <w:rPr>
           <w:szCs w:val="28"/>
         </w:rPr>
-        <w:t xml:space="preserve">Висновки </w:t>
-      </w:r>
-      <w:r>
-        <w:rPr>
-          <w:szCs w:val="28"/>
-        </w:rPr>
-        <w:t>(</w:t>
-      </w:r>
-      <w:r>
-        <w:rPr>
-          <w:szCs w:val="28"/>
-          <w:highlight w:val="yellow"/>
-        </w:rPr>
-        <w:t>з задач</w:t>
-      </w:r>
-      <w:r>
-        <w:rPr>
-          <w:szCs w:val="28"/>
-        </w:rPr>
-        <w:t>)</w:t>
+        <w:t xml:space="preserve">(23) </w:t>
+      </w:r>
+      <w:r>
+        <w:rPr>
+          <w:szCs w:val="28"/>
+        </w:rPr>
+        <w:t>Висновки</w:t>
       </w:r>
     </w:p>
     <w:p>
       <w:pPr>
-        <w:pStyle w:val="ListParagraph"/>
+        <w:pStyle w:val="a3"/>
         <w:numPr>
           <w:ilvl w:val="0"/>
           <w:numId w:val="8"/>
@@ -3216,7 +3701,7 @@
     </w:p>
     <w:p>
       <w:pPr>
-        <w:pStyle w:val="ListParagraph"/>
+        <w:pStyle w:val="a3"/>
         <w:numPr>
           <w:ilvl w:val="0"/>
           <w:numId w:val="8"/>
@@ -3236,7 +3721,7 @@
     </w:p>
     <w:p>
       <w:pPr>
-        <w:pStyle w:val="ListParagraph"/>
+        <w:pStyle w:val="a3"/>
         <w:numPr>
           <w:ilvl w:val="0"/>
           <w:numId w:val="8"/>
@@ -3251,13 +3736,86 @@
         <w:rPr>
           <w:szCs w:val="28"/>
         </w:rPr>
-        <w:lastRenderedPageBreak/>
-        <w:t>Експериментально визначена межа розчинності Sn в а-Si (біля 2 ат.% ) в плівкових сплавах Si:Sn.</w:t>
+        <w:t xml:space="preserve">Експериментально визначена межа розчинності </w:t>
+      </w:r>
+      <w:r>
+        <w:rPr>
+          <w:szCs w:val="28"/>
+          <w:lang w:val="en-US"/>
+        </w:rPr>
+        <w:t>Sn</w:t>
+      </w:r>
+      <w:r>
+        <w:rPr>
+          <w:szCs w:val="28"/>
+          <w:lang w:val="ru-RU"/>
+        </w:rPr>
+        <w:t xml:space="preserve"> </w:t>
+      </w:r>
+      <w:r>
+        <w:rPr>
+          <w:szCs w:val="28"/>
+        </w:rPr>
+        <w:t>в</w:t>
+      </w:r>
+      <w:r>
+        <w:rPr>
+          <w:szCs w:val="28"/>
+          <w:lang w:val="ru-RU"/>
+        </w:rPr>
+        <w:t xml:space="preserve"> </w:t>
+      </w:r>
+      <w:r>
+        <w:rPr>
+          <w:szCs w:val="28"/>
+        </w:rPr>
+        <w:t>а-</w:t>
+      </w:r>
+      <w:r>
+        <w:rPr>
+          <w:szCs w:val="28"/>
+          <w:lang w:val="en-US"/>
+        </w:rPr>
+        <w:t>Si</w:t>
+      </w:r>
+      <w:r>
+        <w:rPr>
+          <w:szCs w:val="28"/>
+        </w:rPr>
+        <w:t xml:space="preserve"> (біля 2 ат.% ) </w:t>
+      </w:r>
+      <w:r>
+        <w:rPr>
+          <w:szCs w:val="28"/>
+        </w:rPr>
+        <w:t xml:space="preserve">в плівкових сплавах </w:t>
+      </w:r>
+      <w:proofErr w:type="spellStart"/>
+      <w:r>
+        <w:rPr>
+          <w:szCs w:val="28"/>
+          <w:lang w:val="en-US"/>
+        </w:rPr>
+        <w:t>Si:Sn</w:t>
+      </w:r>
+      <w:proofErr w:type="spellEnd"/>
+      <w:r>
+        <w:rPr>
+          <w:szCs w:val="28"/>
+        </w:rPr>
+        <w:t>.</w:t>
+      </w:r>
+      <w:r>
+        <w:rPr>
+          <w:szCs w:val="28"/>
+          <w:lang w:val="en-US"/>
+        </w:rPr>
+        <w:t xml:space="preserve"> </w:t>
       </w:r>
     </w:p>
     <w:p>
       <w:pPr>
-        <w:pStyle w:val="ListParagraph"/>
+        <w:pStyle w:val="a3"/>
         <w:numPr>
           <w:ilvl w:val="0"/>
           <w:numId w:val="8"/>
@@ -3272,7 +3830,7 @@
         <w:rPr>
           <w:szCs w:val="28"/>
         </w:rPr>
-        <w:t xml:space="preserve">Кристалізація аморфного кремнію в плівкових сплавах </w:t>
+        <w:t xml:space="preserve">Показано, що кристалізація аморфного кремнію в плівкових сплавах </w:t>
       </w:r>
       <w:r>
         <w:rPr>
@@ -3306,25 +3864,74 @@
         <w:rPr>
           <w:szCs w:val="28"/>
         </w:rPr>
-        <w:t>відбувається навколо крапель олова при температурах, вищих за 300</w:t>
-      </w:r>
-      <w:r>
-        <w:rPr>
-          <w:szCs w:val="28"/>
-          <w:vertAlign w:val="superscript"/>
-        </w:rPr>
-        <w:t>о</w:t>
-      </w:r>
-      <w:r>
-        <w:rPr>
-          <w:szCs w:val="28"/>
-        </w:rPr>
-        <w:t>С.</w:t>
+        <w:t xml:space="preserve">і шаруватих структурах </w:t>
+      </w:r>
+      <w:r>
+        <w:rPr>
+          <w:szCs w:val="28"/>
+          <w:lang w:val="en-US"/>
+        </w:rPr>
+        <w:t>a</w:t>
+      </w:r>
+      <w:r>
+        <w:rPr>
+          <w:szCs w:val="28"/>
+          <w:lang w:val="ru-RU"/>
+        </w:rPr>
+        <w:t>-</w:t>
+      </w:r>
+      <w:r>
+        <w:rPr>
+          <w:szCs w:val="28"/>
+          <w:lang w:val="en-US"/>
+        </w:rPr>
+        <w:t>Si</w:t>
+      </w:r>
+      <w:r>
+        <w:rPr>
+          <w:szCs w:val="28"/>
+          <w:lang w:val="ru-RU"/>
+        </w:rPr>
+        <w:t>/</w:t>
+      </w:r>
+      <w:r>
+        <w:rPr>
+          <w:szCs w:val="28"/>
+          <w:lang w:val="en-US"/>
+        </w:rPr>
+        <w:t>Sn</w:t>
+      </w:r>
+      <w:r>
+        <w:rPr>
+          <w:szCs w:val="28"/>
+          <w:lang w:val="ru-RU"/>
+        </w:rPr>
+        <w:t xml:space="preserve"> </w:t>
+      </w:r>
+      <w:r>
+        <w:rPr>
+          <w:szCs w:val="28"/>
+        </w:rPr>
+        <w:t xml:space="preserve">відбувається на інтерфейсі </w:t>
+      </w:r>
+      <w:proofErr w:type="spellStart"/>
+      <w:r>
+        <w:rPr>
+          <w:szCs w:val="28"/>
+        </w:rPr>
+        <w:t>кремні-олово</w:t>
+      </w:r>
+      <w:proofErr w:type="spellEnd"/>
+      <w:r>
+        <w:rPr>
+          <w:szCs w:val="28"/>
+        </w:rPr>
+        <w:t>.</w:t>
       </w:r>
     </w:p>
     <w:p>
       <w:pPr>
-        <w:pStyle w:val="ListParagraph"/>
+        <w:pStyle w:val="a3"/>
         <w:numPr>
           <w:ilvl w:val="0"/>
           <w:numId w:val="8"/>
@@ -3339,94 +3946,25 @@
         <w:rPr>
           <w:szCs w:val="28"/>
         </w:rPr>
-        <w:t xml:space="preserve">Показано, що кристалізація аморфного кремнію в плівкових сплавах </w:t>
-      </w:r>
-      <w:r>
-        <w:rPr>
-          <w:szCs w:val="28"/>
-          <w:lang w:val="en-US"/>
-        </w:rPr>
-        <w:t>Si</w:t>
+        <w:t>Вперше продемонстровано утворення і дендритам подібне поширення нанокристалічної фази кремнію від інтерфейсу a-Si</w:t>
       </w:r>
       <w:r>
         <w:rPr>
           <w:szCs w:val="28"/>
           <w:lang w:val="ru-RU"/>
         </w:rPr>
-        <w:t>:</w:t>
-      </w:r>
-      <w:r>
-        <w:rPr>
-          <w:szCs w:val="28"/>
-          <w:lang w:val="en-US"/>
-        </w:rPr>
-        <w:t>Sn</w:t>
-      </w:r>
-      <w:r>
-        <w:rPr>
-          <w:szCs w:val="28"/>
-          <w:lang w:val="ru-RU"/>
-        </w:rPr>
-        <w:t xml:space="preserve"> </w:t>
-      </w:r>
-      <w:r>
-        <w:rPr>
-          <w:szCs w:val="28"/>
-        </w:rPr>
-        <w:t xml:space="preserve">і шаруватих структурах </w:t>
-      </w:r>
-      <w:r>
-        <w:rPr>
-          <w:szCs w:val="28"/>
-          <w:lang w:val="en-US"/>
-        </w:rPr>
-        <w:t>a</w:t>
-      </w:r>
-      <w:r>
-        <w:rPr>
-          <w:szCs w:val="28"/>
-          <w:lang w:val="ru-RU"/>
-        </w:rPr>
-        <w:t>-</w:t>
-      </w:r>
-      <w:r>
-        <w:rPr>
-          <w:szCs w:val="28"/>
-          <w:lang w:val="en-US"/>
-        </w:rPr>
-        <w:t>Si</w:t>
-      </w:r>
-      <w:r>
-        <w:rPr>
-          <w:szCs w:val="28"/>
-          <w:lang w:val="ru-RU"/>
-        </w:rPr>
         <w:t>/</w:t>
       </w:r>
       <w:r>
         <w:rPr>
           <w:szCs w:val="28"/>
-          <w:lang w:val="en-US"/>
-        </w:rPr>
-        <w:t>Sn</w:t>
-      </w:r>
-      <w:r>
-        <w:rPr>
-          <w:szCs w:val="28"/>
-          <w:lang w:val="ru-RU"/>
-        </w:rPr>
-        <w:t xml:space="preserve"> </w:t>
-      </w:r>
-      <w:r>
-        <w:rPr>
-          <w:szCs w:val="28"/>
-        </w:rPr>
-        <w:t>відбувається на інтерфейсі кремні-олово.</w:t>
+        </w:rPr>
+        <w:t>Sn вглиб об’єму аморфного кремнію.</w:t>
       </w:r>
     </w:p>
     <w:p>
       <w:pPr>
-        <w:pStyle w:val="ListParagraph"/>
+        <w:pStyle w:val="a3"/>
         <w:numPr>
           <w:ilvl w:val="0"/>
           <w:numId w:val="8"/>
@@ -3441,7 +3979,33 @@
         <w:rPr>
           <w:szCs w:val="28"/>
         </w:rPr>
-        <w:t>Вперше продемонстровано утворення і дендритам подібне поширення нанокристалічної фази кремнію від інтерфейсу a-Si</w:t>
+        <w:t>Експериментально доведено можливіс</w:t>
+      </w:r>
+      <w:r>
+        <w:rPr>
+          <w:szCs w:val="28"/>
+        </w:rPr>
+        <w:t xml:space="preserve">ть формування нанокристалів кремнію з домінантними розмірами в діапазоні 2,7 – 4,5 нм у плівкових структурах </w:t>
+      </w:r>
+      <w:r>
+        <w:rPr>
+          <w:szCs w:val="28"/>
+          <w:lang w:val="en-US"/>
+        </w:rPr>
+        <w:t>a</w:t>
+      </w:r>
+      <w:r>
+        <w:rPr>
+          <w:szCs w:val="28"/>
+        </w:rPr>
+        <w:t>-</w:t>
+      </w:r>
+      <w:r>
+        <w:rPr>
+          <w:szCs w:val="28"/>
+          <w:lang w:val="en-US"/>
+        </w:rPr>
+        <w:t>Si</w:t>
       </w:r>
       <w:r>
         <w:rPr>
@@ -3453,13 +4017,47 @@
       <w:r>
         <w:rPr>
           <w:szCs w:val="28"/>
-        </w:rPr>
-        <w:t>Sn вглиб об’єму аморфного кремнію.</w:t>
+          <w:lang w:val="en-US"/>
+        </w:rPr>
+        <w:t>Sn</w:t>
+      </w:r>
+      <w:r>
+        <w:rPr>
+          <w:szCs w:val="28"/>
+          <w:lang w:val="ru-RU"/>
+        </w:rPr>
+        <w:t>/</w:t>
+      </w:r>
+      <w:r>
+        <w:rPr>
+          <w:szCs w:val="28"/>
+          <w:lang w:val="en-US"/>
+        </w:rPr>
+        <w:t>a</w:t>
+      </w:r>
+      <w:r>
+        <w:rPr>
+          <w:szCs w:val="28"/>
+        </w:rPr>
+        <w:t>-</w:t>
+      </w:r>
+      <w:r>
+        <w:rPr>
+          <w:szCs w:val="28"/>
+          <w:lang w:val="en-US"/>
+        </w:rPr>
+        <w:t>Si</w:t>
+      </w:r>
+      <w:r>
+        <w:rPr>
+          <w:szCs w:val="28"/>
+        </w:rPr>
+        <w:t>.</w:t>
       </w:r>
     </w:p>
     <w:p>
       <w:pPr>
-        <w:pStyle w:val="ListParagraph"/>
+        <w:pStyle w:val="a3"/>
         <w:numPr>
           <w:ilvl w:val="0"/>
           <w:numId w:val="8"/>
@@ -3474,79 +4072,12 @@
         <w:rPr>
           <w:szCs w:val="28"/>
         </w:rPr>
-        <w:t xml:space="preserve">Експериментально доведено можливість формування нанокристалів кремнію з домінантними розмірами в діапазоні 2,7 – 4,5 нм у плівкових структурах </w:t>
-      </w:r>
-      <w:r>
-        <w:rPr>
-          <w:szCs w:val="28"/>
-          <w:lang w:val="en-US"/>
-        </w:rPr>
-        <w:t>a</w:t>
-      </w:r>
-      <w:r>
-        <w:rPr>
-          <w:szCs w:val="28"/>
-        </w:rPr>
-        <w:t>-</w:t>
-      </w:r>
-      <w:r>
-        <w:rPr>
-          <w:szCs w:val="28"/>
-          <w:lang w:val="en-US"/>
-        </w:rPr>
-        <w:t>Si</w:t>
-      </w:r>
-      <w:r>
-        <w:rPr>
-          <w:szCs w:val="28"/>
-          <w:lang w:val="ru-RU"/>
-        </w:rPr>
-        <w:t>/</w:t>
-      </w:r>
-      <w:r>
-        <w:rPr>
-          <w:szCs w:val="28"/>
-          <w:lang w:val="en-US"/>
-        </w:rPr>
-        <w:t>Sn</w:t>
-      </w:r>
-      <w:r>
-        <w:rPr>
-          <w:szCs w:val="28"/>
-          <w:lang w:val="ru-RU"/>
-        </w:rPr>
-        <w:t>/</w:t>
-      </w:r>
-      <w:r>
-        <w:rPr>
-          <w:szCs w:val="28"/>
-          <w:lang w:val="en-US"/>
-        </w:rPr>
-        <w:t>a</w:t>
-      </w:r>
-      <w:r>
-        <w:rPr>
-          <w:szCs w:val="28"/>
-        </w:rPr>
-        <w:t>-</w:t>
-      </w:r>
-      <w:r>
-        <w:rPr>
-          <w:szCs w:val="28"/>
-          <w:lang w:val="en-US"/>
-        </w:rPr>
-        <w:t>Si</w:t>
-      </w:r>
-      <w:r>
-        <w:rPr>
-          <w:szCs w:val="28"/>
-        </w:rPr>
-        <w:t>.</w:t>
+        <w:t>Стимулюючий вплив олова на кристалізацію аморфного кремнію здійснюється через циклічне чергування процесів утворення і розпаду розчину кремнію в олові.</w:t>
       </w:r>
     </w:p>
     <w:p>
       <w:pPr>
-        <w:pStyle w:val="ListParagraph"/>
+        <w:pStyle w:val="a3"/>
         <w:numPr>
           <w:ilvl w:val="0"/>
           <w:numId w:val="8"/>
@@ -3561,12 +4092,25 @@
         <w:rPr>
           <w:szCs w:val="28"/>
         </w:rPr>
-        <w:t>Стимулюючий вплив олова на кристалізацію аморфного кремнію здійснюється через циклічне чергування процесів утворення і розпаду розчину кремнію в олові.</w:t>
+        <w:t>Мала розчинність кремнію в олові при температурах 230-450</w:t>
+      </w:r>
+      <w:r>
+        <w:rPr>
+          <w:szCs w:val="28"/>
+          <w:vertAlign w:val="superscript"/>
+        </w:rPr>
+        <w:t>о</w:t>
+      </w:r>
+      <w:r>
+        <w:rPr>
+          <w:szCs w:val="28"/>
+        </w:rPr>
+        <w:t>С служить фізичним обмеженням росту кристалів кремнію.</w:t>
       </w:r>
     </w:p>
     <w:p>
       <w:pPr>
-        <w:pStyle w:val="ListParagraph"/>
+        <w:pStyle w:val="a3"/>
         <w:numPr>
           <w:ilvl w:val="0"/>
           <w:numId w:val="8"/>
@@ -3581,25 +4125,51 @@
         <w:rPr>
           <w:szCs w:val="28"/>
         </w:rPr>
-        <w:t>Мала розчинність кремнію в олові при температурах 230-450</w:t>
+        <w:t>Лазерне випромінювання потужністю понад 10</w:t>
       </w:r>
       <w:r>
         <w:rPr>
           <w:szCs w:val="28"/>
           <w:vertAlign w:val="superscript"/>
         </w:rPr>
-        <w:t>о</w:t>
-      </w:r>
-      <w:r>
-        <w:rPr>
-          <w:szCs w:val="28"/>
-        </w:rPr>
-        <w:t>С служить фізичним обмеженням росту кристалів кремнію</w:t>
+        <w:t xml:space="preserve">4 </w:t>
+      </w:r>
+      <w:r>
+        <w:rPr>
+          <w:szCs w:val="28"/>
+        </w:rPr>
+        <w:t>Вт</w:t>
+      </w:r>
+      <w:r>
+        <w:rPr>
+          <w:szCs w:val="28"/>
+          <w:lang w:val="ru-RU"/>
+        </w:rPr>
+        <w:t>/</w:t>
+      </w:r>
+      <w:r>
+        <w:rPr>
+          <w:szCs w:val="28"/>
+        </w:rPr>
+        <w:t>см</w:t>
+      </w:r>
+      <w:r>
+        <w:rPr>
+          <w:szCs w:val="28"/>
+          <w:vertAlign w:val="superscript"/>
+        </w:rPr>
+        <w:t>2</w:t>
+      </w:r>
+      <w:r>
+        <w:rPr>
+          <w:szCs w:val="28"/>
+        </w:rPr>
+        <w:t xml:space="preserve"> суттєво прискорює індуковану оловом кристалізацію аморфного кремнію порівняно з нагрівом у темноті. </w:t>
       </w:r>
     </w:p>
     <w:p>
       <w:pPr>
-        <w:pStyle w:val="ListParagraph"/>
+        <w:pStyle w:val="a3"/>
         <w:numPr>
           <w:ilvl w:val="0"/>
           <w:numId w:val="8"/>
@@ -3614,120 +4184,7 @@
         <w:rPr>
           <w:szCs w:val="28"/>
         </w:rPr>
-        <w:t>Лазерне випромінювання потужністю понад 10</w:t>
-      </w:r>
-      <w:r>
-        <w:rPr>
-          <w:szCs w:val="28"/>
-          <w:vertAlign w:val="superscript"/>
-        </w:rPr>
-        <w:t xml:space="preserve">4 </w:t>
-      </w:r>
-      <w:r>
-        <w:rPr>
-          <w:szCs w:val="28"/>
-        </w:rPr>
-        <w:t>Вт</w:t>
-      </w:r>
-      <w:r>
-        <w:rPr>
-          <w:szCs w:val="28"/>
-          <w:lang w:val="ru-RU"/>
-        </w:rPr>
-        <w:t>/</w:t>
-      </w:r>
-      <w:r>
-        <w:rPr>
-          <w:szCs w:val="28"/>
-        </w:rPr>
-        <w:t>см</w:t>
-      </w:r>
-      <w:r>
-        <w:rPr>
-          <w:szCs w:val="28"/>
-          <w:vertAlign w:val="superscript"/>
-        </w:rPr>
-        <w:t>2</w:t>
-      </w:r>
-      <w:r>
-        <w:rPr>
-          <w:szCs w:val="28"/>
-        </w:rPr>
-        <w:t xml:space="preserve"> суттєво прискорює оловом індуковану кристалізацію аморфного кремнію порівняно з нагрівом у темноті. </w:t>
-      </w:r>
-    </w:p>
-    <w:p>
-      <w:pPr>
-        <w:pStyle w:val="ListParagraph"/>
-        <w:numPr>
-          <w:ilvl w:val="0"/>
-          <w:numId w:val="8"/>
-        </w:numPr>
-        <w:spacing w:line="360" w:lineRule="auto"/>
-        <w:rPr>
-          <w:szCs w:val="28"/>
-          <w:lang w:val="ru-RU"/>
-        </w:rPr>
-      </w:pPr>
-      <w:r>
-        <w:rPr>
-          <w:szCs w:val="28"/>
-        </w:rPr>
-        <w:t>Процес МІК містить етап утворення кристалічних зародків тривалістю понад 10 нс та етап їх швидкого росту, в рази, (з 1,5 до 4,5 нм) за час</w:t>
-      </w:r>
-      <w:r>
-        <w:rPr>
-          <w:szCs w:val="28"/>
-          <w:lang w:val="ru-RU"/>
-        </w:rPr>
-        <w:t xml:space="preserve"> </w:t>
-      </w:r>
-      <w:r>
-        <w:rPr>
-          <w:szCs w:val="28"/>
-        </w:rPr>
-        <w:t xml:space="preserve"> </w:t>
-      </w:r>
-      <w:r>
-        <w:rPr>
-          <w:szCs w:val="28"/>
-          <w:lang w:val="ru-RU"/>
-        </w:rPr>
-        <w:t xml:space="preserve"> </w:t>
-      </w:r>
-      <w:r>
-        <w:rPr>
-          <w:szCs w:val="28"/>
-        </w:rPr>
-        <w:t>̴10 нс.</w:t>
-      </w:r>
-    </w:p>
-    <w:p>
-      <w:pPr>
-        <w:pStyle w:val="ListParagraph"/>
-        <w:numPr>
-          <w:ilvl w:val="0"/>
-          <w:numId w:val="8"/>
-        </w:numPr>
-        <w:spacing w:line="360" w:lineRule="auto"/>
-        <w:rPr>
-          <w:szCs w:val="28"/>
-          <w:lang w:val="ru-RU"/>
-        </w:rPr>
-      </w:pPr>
-      <w:r>
-        <w:rPr>
-          <w:szCs w:val="28"/>
-        </w:rPr>
-        <w:t>Результати роботи опубліковані у восьми статтях, і таклж представлені на восьми конференціях</w:t>
-      </w:r>
-      <w:bookmarkStart w:id="0" w:name="_GoBack"/>
-      <w:bookmarkEnd w:id="0"/>
-      <w:r>
-        <w:rPr>
-          <w:szCs w:val="28"/>
-        </w:rPr>
-        <w:t xml:space="preserve"> </w:t>
+        <w:t xml:space="preserve">Результати роботи опубліковані у восьми статтях, і таклж представлені на восьми конференціях </w:t>
       </w:r>
     </w:p>
     <w:sectPr>
@@ -3741,8 +4198,8 @@
 </file>
 
 <file path=word/numbering.xml><?xml version="1.0" encoding="utf-8"?>
-<w:numbering xmlns:wpc="http://schemas.microsoft.com/office/word/2010/wordprocessingCanvas" xmlns:cx="http://schemas.microsoft.com/office/drawing/2014/chartex" xmlns:cx1="http://schemas.microsoft.com/office/drawing/2015/9/8/chartex" xmlns:cx2="http://schemas.microsoft.com/office/drawing/2015/10/21/chartex" xmlns:cx3="http://schemas.microsoft.com/office/drawing/2016/5/9/chartex" xmlns:cx4="http://schemas.microsoft.com/office/drawing/2016/5/10/chartex" xmlns:cx5="http://schemas.microsoft.com/office/drawing/2016/5/11/chartex" xmlns:cx6="http://schemas.microsoft.com/office/drawing/2016/5/12/chartex" xmlns:cx7="http://schemas.microsoft.com/office/drawing/2016/5/13/chartex" xmlns:cx8="http://schemas.microsoft.com/office/drawing/2016/5/14/chartex" xmlns:mc="http://schemas.openxmlformats.org/markup-compatibility/2006" xmlns:aink="http://schemas.microsoft.com/office/drawing/2016/ink" xmlns:am3d="http://schemas.microsoft.com/office/drawing/2017/model3d" xmlns:o="urn:schemas-microsoft-com:office:office" xmlns:r="http://schemas.openxmlformats.org/officeDocument/2006/relationships" xmlns:m="http://schemas.openxmlformats.org/officeDocument/2006/math" xmlns:v="urn:schemas-microsoft-com:vml" xmlns:wp14="http://schemas.microsoft.com/office/word/2010/wordprocessingDrawing" xmlns:wp="http://schemas.openxmlformats.org/drawingml/2006/wordprocessingDrawing" xmlns:w10="urn:schemas-microsoft-com:office:word" xmlns:w="http://schemas.openxmlformats.org/wordprocessingml/2006/main" xmlns:w14="http://schemas.microsoft.com/office/word/2010/wordml" xmlns:w15="http://schemas.microsoft.com/office/word/2012/wordml" xmlns:w16cid="http://schemas.microsoft.com/office/word/2016/wordml/cid" xmlns:w16se="http://schemas.microsoft.com/office/word/2015/wordml/symex" xmlns:wpg="http://schemas.microsoft.com/office/word/2010/wordprocessingGroup" xmlns:wpi="http://schemas.microsoft.com/office/word/2010/wordprocessingInk" xmlns:wne="http://schemas.microsoft.com/office/word/2006/wordml" xmlns:wps="http://schemas.microsoft.com/office/word/2010/wordprocessingShape" mc:Ignorable="w14 w15 w16se w16cid wp14">
-  <w:abstractNum w:abstractNumId="0" w15:restartNumberingAfterBreak="0">
+<w:numbering xmlns:wpc="http://schemas.microsoft.com/office/word/2010/wordprocessingCanvas" xmlns:mc="http://schemas.openxmlformats.org/markup-compatibility/2006" xmlns:o="urn:schemas-microsoft-com:office:office" xmlns:r="http://schemas.openxmlformats.org/officeDocument/2006/relationships" xmlns:m="http://schemas.openxmlformats.org/officeDocument/2006/math" xmlns:v="urn:schemas-microsoft-com:vml" xmlns:wp14="http://schemas.microsoft.com/office/word/2010/wordprocessingDrawing" xmlns:wp="http://schemas.openxmlformats.org/drawingml/2006/wordprocessingDrawing" xmlns:w10="urn:schemas-microsoft-com:office:word" xmlns:w="http://schemas.openxmlformats.org/wordprocessingml/2006/main" xmlns:w14="http://schemas.microsoft.com/office/word/2010/wordml" xmlns:wpg="http://schemas.microsoft.com/office/word/2010/wordprocessingGroup" xmlns:wpi="http://schemas.microsoft.com/office/word/2010/wordprocessingInk" xmlns:wne="http://schemas.microsoft.com/office/word/2006/wordml" xmlns:wps="http://schemas.microsoft.com/office/word/2010/wordprocessingShape" mc:Ignorable="w14 wp14">
+  <w:abstractNum w:abstractNumId="0">
     <w:nsid w:val="00B30FCF"/>
     <w:multiLevelType w:val="hybridMultilevel"/>
     <w:tmpl w:val="0DE44DAA"/>
@@ -3855,7 +4312,7 @@
       </w:rPr>
     </w:lvl>
   </w:abstractNum>
-  <w:abstractNum w:abstractNumId="1" w15:restartNumberingAfterBreak="0">
+  <w:abstractNum w:abstractNumId="1">
     <w:nsid w:val="00BC47A3"/>
     <w:multiLevelType w:val="multilevel"/>
     <w:tmpl w:val="7A3EFA64"/>
@@ -3968,7 +4425,120 @@
       </w:rPr>
     </w:lvl>
   </w:abstractNum>
-  <w:abstractNum w:abstractNumId="2" w15:restartNumberingAfterBreak="0">
+  <w:abstractNum w:abstractNumId="2">
+    <w:nsid w:val="01AC4A8A"/>
+    <w:multiLevelType w:val="hybridMultilevel"/>
+    <w:tmpl w:val="955ECA3A"/>
+    <w:lvl w:ilvl="0" w:tplc="874C1952">
+      <w:start w:val="5"/>
+      <w:numFmt w:val="decimal"/>
+      <w:lvlText w:val="%1."/>
+      <w:lvlJc w:val="left"/>
+      <w:pPr>
+        <w:tabs>
+          <w:tab w:val="num" w:pos="720"/>
+        </w:tabs>
+        <w:ind w:left="720" w:hanging="360"/>
+      </w:pPr>
+    </w:lvl>
+    <w:lvl w:ilvl="1" w:tplc="B1A6A748" w:tentative="1">
+      <w:start w:val="1"/>
+      <w:numFmt w:val="decimal"/>
+      <w:lvlText w:val="%2."/>
+      <w:lvlJc w:val="left"/>
+      <w:pPr>
+        <w:tabs>
+          <w:tab w:val="num" w:pos="1440"/>
+        </w:tabs>
+        <w:ind w:left="1440" w:hanging="360"/>
+      </w:pPr>
+    </w:lvl>
+    <w:lvl w:ilvl="2" w:tplc="F3EAF9F8" w:tentative="1">
+      <w:start w:val="1"/>
+      <w:numFmt w:val="decimal"/>
+      <w:lvlText w:val="%3."/>
+      <w:lvlJc w:val="left"/>
+      <w:pPr>
+        <w:tabs>
+          <w:tab w:val="num" w:pos="2160"/>
+        </w:tabs>
+        <w:ind w:left="2160" w:hanging="360"/>
+      </w:pPr>
+    </w:lvl>
+    <w:lvl w:ilvl="3" w:tplc="42E6DBC2" w:tentative="1">
+      <w:start w:val="1"/>
+      <w:numFmt w:val="decimal"/>
+      <w:lvlText w:val="%4."/>
+      <w:lvlJc w:val="left"/>
+      <w:pPr>
+        <w:tabs>
+          <w:tab w:val="num" w:pos="2880"/>
+        </w:tabs>
+        <w:ind w:left="2880" w:hanging="360"/>
+      </w:pPr>
+    </w:lvl>
+    <w:lvl w:ilvl="4" w:tplc="4BCAD43E" w:tentative="1">
+      <w:start w:val="1"/>
+      <w:numFmt w:val="decimal"/>
+      <w:lvlText w:val="%5."/>
+      <w:lvlJc w:val="left"/>
+      <w:pPr>
+        <w:tabs>
+          <w:tab w:val="num" w:pos="3600"/>
+        </w:tabs>
+        <w:ind w:left="3600" w:hanging="360"/>
+      </w:pPr>
+    </w:lvl>
+    <w:lvl w:ilvl="5" w:tplc="F60CF66A" w:tentative="1">
+      <w:start w:val="1"/>
+      <w:numFmt w:val="decimal"/>
+      <w:lvlText w:val="%6."/>
+      <w:lvlJc w:val="left"/>
+      <w:pPr>
+        <w:tabs>
+          <w:tab w:val="num" w:pos="4320"/>
+        </w:tabs>
+        <w:ind w:left="4320" w:hanging="360"/>
+      </w:pPr>
+    </w:lvl>
+    <w:lvl w:ilvl="6" w:tplc="DF4889D6" w:tentative="1">
+      <w:start w:val="1"/>
+      <w:numFmt w:val="decimal"/>
+      <w:lvlText w:val="%7."/>
+      <w:lvlJc w:val="left"/>
+      <w:pPr>
+        <w:tabs>
+          <w:tab w:val="num" w:pos="5040"/>
+        </w:tabs>
+        <w:ind w:left="5040" w:hanging="360"/>
+      </w:pPr>
+    </w:lvl>
+    <w:lvl w:ilvl="7" w:tplc="7C1CDCF8" w:tentative="1">
+      <w:start w:val="1"/>
+      <w:numFmt w:val="decimal"/>
+      <w:lvlText w:val="%8."/>
+      <w:lvlJc w:val="left"/>
+      <w:pPr>
+        <w:tabs>
+          <w:tab w:val="num" w:pos="5760"/>
+        </w:tabs>
+        <w:ind w:left="5760" w:hanging="360"/>
+      </w:pPr>
+    </w:lvl>
+    <w:lvl w:ilvl="8" w:tplc="B63CC7F8" w:tentative="1">
+      <w:start w:val="1"/>
+      <w:numFmt w:val="decimal"/>
+      <w:lvlText w:val="%9."/>
+      <w:lvlJc w:val="left"/>
+      <w:pPr>
+        <w:tabs>
+          <w:tab w:val="num" w:pos="6480"/>
+        </w:tabs>
+        <w:ind w:left="6480" w:hanging="360"/>
+      </w:pPr>
+    </w:lvl>
+  </w:abstractNum>
+  <w:abstractNum w:abstractNumId="3">
     <w:nsid w:val="059E1D8C"/>
     <w:multiLevelType w:val="multilevel"/>
     <w:tmpl w:val="8B30511A"/>
@@ -4089,7 +4659,7 @@
       </w:rPr>
     </w:lvl>
   </w:abstractNum>
-  <w:abstractNum w:abstractNumId="3" w15:restartNumberingAfterBreak="0">
+  <w:abstractNum w:abstractNumId="4">
     <w:nsid w:val="05C57516"/>
     <w:multiLevelType w:val="hybridMultilevel"/>
     <w:tmpl w:val="45F8ACD0"/>
@@ -4202,7 +4772,7 @@
       </w:rPr>
     </w:lvl>
   </w:abstractNum>
-  <w:abstractNum w:abstractNumId="4" w15:restartNumberingAfterBreak="0">
+  <w:abstractNum w:abstractNumId="5">
     <w:nsid w:val="127A0C19"/>
     <w:multiLevelType w:val="hybridMultilevel"/>
     <w:tmpl w:val="8B48AE20"/>
@@ -4342,7 +4912,7 @@
       </w:rPr>
     </w:lvl>
   </w:abstractNum>
-  <w:abstractNum w:abstractNumId="5" w15:restartNumberingAfterBreak="0">
+  <w:abstractNum w:abstractNumId="6">
     <w:nsid w:val="1E1B1923"/>
     <w:multiLevelType w:val="hybridMultilevel"/>
     <w:tmpl w:val="FF1C8280"/>
@@ -4455,7 +5025,7 @@
       </w:pPr>
     </w:lvl>
   </w:abstractNum>
-  <w:abstractNum w:abstractNumId="6" w15:restartNumberingAfterBreak="0">
+  <w:abstractNum w:abstractNumId="7">
     <w:nsid w:val="20AF0018"/>
     <w:multiLevelType w:val="hybridMultilevel"/>
     <w:tmpl w:val="79B82BC4"/>
@@ -4568,7 +5138,120 @@
       </w:pPr>
     </w:lvl>
   </w:abstractNum>
-  <w:abstractNum w:abstractNumId="7" w15:restartNumberingAfterBreak="0">
+  <w:abstractNum w:abstractNumId="8">
+    <w:nsid w:val="22F36D9E"/>
+    <w:multiLevelType w:val="hybridMultilevel"/>
+    <w:tmpl w:val="09100E74"/>
+    <w:lvl w:ilvl="0" w:tplc="C536401A">
+      <w:start w:val="1"/>
+      <w:numFmt w:val="decimal"/>
+      <w:lvlText w:val="%1."/>
+      <w:lvlJc w:val="left"/>
+      <w:pPr>
+        <w:tabs>
+          <w:tab w:val="num" w:pos="720"/>
+        </w:tabs>
+        <w:ind w:left="720" w:hanging="360"/>
+      </w:pPr>
+    </w:lvl>
+    <w:lvl w:ilvl="1" w:tplc="8B2ED416" w:tentative="1">
+      <w:start w:val="1"/>
+      <w:numFmt w:val="decimal"/>
+      <w:lvlText w:val="%2."/>
+      <w:lvlJc w:val="left"/>
+      <w:pPr>
+        <w:tabs>
+          <w:tab w:val="num" w:pos="1440"/>
+        </w:tabs>
+        <w:ind w:left="1440" w:hanging="360"/>
+      </w:pPr>
+    </w:lvl>
+    <w:lvl w:ilvl="2" w:tplc="E88CFB4A" w:tentative="1">
+      <w:start w:val="1"/>
+      <w:numFmt w:val="decimal"/>
+      <w:lvlText w:val="%3."/>
+      <w:lvlJc w:val="left"/>
+      <w:pPr>
+        <w:tabs>
+          <w:tab w:val="num" w:pos="2160"/>
+        </w:tabs>
+        <w:ind w:left="2160" w:hanging="360"/>
+      </w:pPr>
+    </w:lvl>
+    <w:lvl w:ilvl="3" w:tplc="0712A7D6" w:tentative="1">
+      <w:start w:val="1"/>
+      <w:numFmt w:val="decimal"/>
+      <w:lvlText w:val="%4."/>
+      <w:lvlJc w:val="left"/>
+      <w:pPr>
+        <w:tabs>
+          <w:tab w:val="num" w:pos="2880"/>
+        </w:tabs>
+        <w:ind w:left="2880" w:hanging="360"/>
+      </w:pPr>
+    </w:lvl>
+    <w:lvl w:ilvl="4" w:tplc="5622ECB0" w:tentative="1">
+      <w:start w:val="1"/>
+      <w:numFmt w:val="decimal"/>
+      <w:lvlText w:val="%5."/>
+      <w:lvlJc w:val="left"/>
+      <w:pPr>
+        <w:tabs>
+          <w:tab w:val="num" w:pos="3600"/>
+        </w:tabs>
+        <w:ind w:left="3600" w:hanging="360"/>
+      </w:pPr>
+    </w:lvl>
+    <w:lvl w:ilvl="5" w:tplc="D0803E12" w:tentative="1">
+      <w:start w:val="1"/>
+      <w:numFmt w:val="decimal"/>
+      <w:lvlText w:val="%6."/>
+      <w:lvlJc w:val="left"/>
+      <w:pPr>
+        <w:tabs>
+          <w:tab w:val="num" w:pos="4320"/>
+        </w:tabs>
+        <w:ind w:left="4320" w:hanging="360"/>
+      </w:pPr>
+    </w:lvl>
+    <w:lvl w:ilvl="6" w:tplc="B3A43476" w:tentative="1">
+      <w:start w:val="1"/>
+      <w:numFmt w:val="decimal"/>
+      <w:lvlText w:val="%7."/>
+      <w:lvlJc w:val="left"/>
+      <w:pPr>
+        <w:tabs>
+          <w:tab w:val="num" w:pos="5040"/>
+        </w:tabs>
+        <w:ind w:left="5040" w:hanging="360"/>
+      </w:pPr>
+    </w:lvl>
+    <w:lvl w:ilvl="7" w:tplc="EF844A88" w:tentative="1">
+      <w:start w:val="1"/>
+      <w:numFmt w:val="decimal"/>
+      <w:lvlText w:val="%8."/>
+      <w:lvlJc w:val="left"/>
+      <w:pPr>
+        <w:tabs>
+          <w:tab w:val="num" w:pos="5760"/>
+        </w:tabs>
+        <w:ind w:left="5760" w:hanging="360"/>
+      </w:pPr>
+    </w:lvl>
+    <w:lvl w:ilvl="8" w:tplc="AEC4116A" w:tentative="1">
+      <w:start w:val="1"/>
+      <w:numFmt w:val="decimal"/>
+      <w:lvlText w:val="%9."/>
+      <w:lvlJc w:val="left"/>
+      <w:pPr>
+        <w:tabs>
+          <w:tab w:val="num" w:pos="6480"/>
+        </w:tabs>
+        <w:ind w:left="6480" w:hanging="360"/>
+      </w:pPr>
+    </w:lvl>
+  </w:abstractNum>
+  <w:abstractNum w:abstractNumId="9">
     <w:nsid w:val="25706A03"/>
     <w:multiLevelType w:val="hybridMultilevel"/>
     <w:tmpl w:val="9D903528"/>
@@ -4681,7 +5364,7 @@
       </w:pPr>
     </w:lvl>
   </w:abstractNum>
-  <w:abstractNum w:abstractNumId="8" w15:restartNumberingAfterBreak="0">
+  <w:abstractNum w:abstractNumId="10">
     <w:nsid w:val="29AB4272"/>
     <w:multiLevelType w:val="multilevel"/>
     <w:tmpl w:val="04190021"/>
@@ -4794,7 +5477,7 @@
       </w:rPr>
     </w:lvl>
   </w:abstractNum>
-  <w:abstractNum w:abstractNumId="9" w15:restartNumberingAfterBreak="0">
+  <w:abstractNum w:abstractNumId="11">
     <w:nsid w:val="30F26D79"/>
     <w:multiLevelType w:val="hybridMultilevel"/>
     <w:tmpl w:val="F4E0E454"/>
@@ -4907,7 +5590,7 @@
       </w:pPr>
     </w:lvl>
   </w:abstractNum>
-  <w:abstractNum w:abstractNumId="10" w15:restartNumberingAfterBreak="0">
+  <w:abstractNum w:abstractNumId="12">
     <w:nsid w:val="3412462B"/>
     <w:multiLevelType w:val="hybridMultilevel"/>
     <w:tmpl w:val="45F06EBC"/>
@@ -5020,7 +5703,7 @@
       </w:pPr>
     </w:lvl>
   </w:abstractNum>
-  <w:abstractNum w:abstractNumId="11" w15:restartNumberingAfterBreak="0">
+  <w:abstractNum w:abstractNumId="13">
     <w:nsid w:val="36C562AB"/>
     <w:multiLevelType w:val="hybridMultilevel"/>
     <w:tmpl w:val="0492CE0E"/>
@@ -5133,7 +5816,120 @@
       </w:pPr>
     </w:lvl>
   </w:abstractNum>
-  <w:abstractNum w:abstractNumId="12" w15:restartNumberingAfterBreak="0">
+  <w:abstractNum w:abstractNumId="14">
+    <w:nsid w:val="388B7DAC"/>
+    <w:multiLevelType w:val="hybridMultilevel"/>
+    <w:tmpl w:val="056698A2"/>
+    <w:lvl w:ilvl="0" w:tplc="27C6578C">
+      <w:start w:val="1"/>
+      <w:numFmt w:val="decimal"/>
+      <w:lvlText w:val="%1."/>
+      <w:lvlJc w:val="left"/>
+      <w:pPr>
+        <w:tabs>
+          <w:tab w:val="num" w:pos="720"/>
+        </w:tabs>
+        <w:ind w:left="720" w:hanging="360"/>
+      </w:pPr>
+    </w:lvl>
+    <w:lvl w:ilvl="1" w:tplc="018806E0" w:tentative="1">
+      <w:start w:val="1"/>
+      <w:numFmt w:val="decimal"/>
+      <w:lvlText w:val="%2."/>
+      <w:lvlJc w:val="left"/>
+      <w:pPr>
+        <w:tabs>
+          <w:tab w:val="num" w:pos="1440"/>
+        </w:tabs>
+        <w:ind w:left="1440" w:hanging="360"/>
+      </w:pPr>
+    </w:lvl>
+    <w:lvl w:ilvl="2" w:tplc="1FA6A422" w:tentative="1">
+      <w:start w:val="1"/>
+      <w:numFmt w:val="decimal"/>
+      <w:lvlText w:val="%3."/>
+      <w:lvlJc w:val="left"/>
+      <w:pPr>
+        <w:tabs>
+          <w:tab w:val="num" w:pos="2160"/>
+        </w:tabs>
+        <w:ind w:left="2160" w:hanging="360"/>
+      </w:pPr>
+    </w:lvl>
+    <w:lvl w:ilvl="3" w:tplc="467C9722" w:tentative="1">
+      <w:start w:val="1"/>
+      <w:numFmt w:val="decimal"/>
+      <w:lvlText w:val="%4."/>
+      <w:lvlJc w:val="left"/>
+      <w:pPr>
+        <w:tabs>
+          <w:tab w:val="num" w:pos="2880"/>
+        </w:tabs>
+        <w:ind w:left="2880" w:hanging="360"/>
+      </w:pPr>
+    </w:lvl>
+    <w:lvl w:ilvl="4" w:tplc="93C45C04" w:tentative="1">
+      <w:start w:val="1"/>
+      <w:numFmt w:val="decimal"/>
+      <w:lvlText w:val="%5."/>
+      <w:lvlJc w:val="left"/>
+      <w:pPr>
+        <w:tabs>
+          <w:tab w:val="num" w:pos="3600"/>
+        </w:tabs>
+        <w:ind w:left="3600" w:hanging="360"/>
+      </w:pPr>
+    </w:lvl>
+    <w:lvl w:ilvl="5" w:tplc="612EAC06" w:tentative="1">
+      <w:start w:val="1"/>
+      <w:numFmt w:val="decimal"/>
+      <w:lvlText w:val="%6."/>
+      <w:lvlJc w:val="left"/>
+      <w:pPr>
+        <w:tabs>
+          <w:tab w:val="num" w:pos="4320"/>
+        </w:tabs>
+        <w:ind w:left="4320" w:hanging="360"/>
+      </w:pPr>
+    </w:lvl>
+    <w:lvl w:ilvl="6" w:tplc="0784CACC" w:tentative="1">
+      <w:start w:val="1"/>
+      <w:numFmt w:val="decimal"/>
+      <w:lvlText w:val="%7."/>
+      <w:lvlJc w:val="left"/>
+      <w:pPr>
+        <w:tabs>
+          <w:tab w:val="num" w:pos="5040"/>
+        </w:tabs>
+        <w:ind w:left="5040" w:hanging="360"/>
+      </w:pPr>
+    </w:lvl>
+    <w:lvl w:ilvl="7" w:tplc="8CFC2D20" w:tentative="1">
+      <w:start w:val="1"/>
+      <w:numFmt w:val="decimal"/>
+      <w:lvlText w:val="%8."/>
+      <w:lvlJc w:val="left"/>
+      <w:pPr>
+        <w:tabs>
+          <w:tab w:val="num" w:pos="5760"/>
+        </w:tabs>
+        <w:ind w:left="5760" w:hanging="360"/>
+      </w:pPr>
+    </w:lvl>
+    <w:lvl w:ilvl="8" w:tplc="81F27E38" w:tentative="1">
+      <w:start w:val="1"/>
+      <w:numFmt w:val="decimal"/>
+      <w:lvlText w:val="%9."/>
+      <w:lvlJc w:val="left"/>
+      <w:pPr>
+        <w:tabs>
+          <w:tab w:val="num" w:pos="6480"/>
+        </w:tabs>
+        <w:ind w:left="6480" w:hanging="360"/>
+      </w:pPr>
+    </w:lvl>
+  </w:abstractNum>
+  <w:abstractNum w:abstractNumId="15">
     <w:nsid w:val="38B656E8"/>
     <w:multiLevelType w:val="hybridMultilevel"/>
     <w:tmpl w:val="7010A4D8"/>
@@ -5246,7 +6042,7 @@
       </w:rPr>
     </w:lvl>
   </w:abstractNum>
-  <w:abstractNum w:abstractNumId="13" w15:restartNumberingAfterBreak="0">
+  <w:abstractNum w:abstractNumId="16">
     <w:nsid w:val="39B76D5B"/>
     <w:multiLevelType w:val="hybridMultilevel"/>
     <w:tmpl w:val="426A3DDE"/>
@@ -5359,7 +6155,147 @@
       </w:rPr>
     </w:lvl>
   </w:abstractNum>
-  <w:abstractNum w:abstractNumId="14" w15:restartNumberingAfterBreak="0">
+  <w:abstractNum w:abstractNumId="17">
+    <w:nsid w:val="3F9209AA"/>
+    <w:multiLevelType w:val="hybridMultilevel"/>
+    <w:tmpl w:val="CF6607B0"/>
+    <w:lvl w:ilvl="0" w:tplc="4198F520">
+      <w:start w:val="1"/>
+      <w:numFmt w:val="bullet"/>
+      <w:lvlText w:val="•"/>
+      <w:lvlJc w:val="left"/>
+      <w:pPr>
+        <w:tabs>
+          <w:tab w:val="num" w:pos="720"/>
+        </w:tabs>
+        <w:ind w:left="720" w:hanging="360"/>
+      </w:pPr>
+      <w:rPr>
+        <w:rFonts w:ascii="Arial" w:hAnsi="Arial" w:hint="default"/>
+      </w:rPr>
+    </w:lvl>
+    <w:lvl w:ilvl="1" w:tplc="73B2FC74" w:tentative="1">
+      <w:start w:val="1"/>
+      <w:numFmt w:val="bullet"/>
+      <w:lvlText w:val="•"/>
+      <w:lvlJc w:val="left"/>
+      <w:pPr>
+        <w:tabs>
+          <w:tab w:val="num" w:pos="1440"/>
+        </w:tabs>
+        <w:ind w:left="1440" w:hanging="360"/>
+      </w:pPr>
+      <w:rPr>
+        <w:rFonts w:ascii="Arial" w:hAnsi="Arial" w:hint="default"/>
+      </w:rPr>
+    </w:lvl>
+    <w:lvl w:ilvl="2" w:tplc="A960326A" w:tentative="1">
+      <w:start w:val="1"/>
+      <w:numFmt w:val="bullet"/>
+      <w:lvlText w:val="•"/>
+      <w:lvlJc w:val="left"/>
+      <w:pPr>
+        <w:tabs>
+          <w:tab w:val="num" w:pos="2160"/>
+        </w:tabs>
+        <w:ind w:left="2160" w:hanging="360"/>
+      </w:pPr>
+      <w:rPr>
+        <w:rFonts w:ascii="Arial" w:hAnsi="Arial" w:hint="default"/>
+      </w:rPr>
+    </w:lvl>
+    <w:lvl w:ilvl="3" w:tplc="5F326476" w:tentative="1">
+      <w:start w:val="1"/>
+      <w:numFmt w:val="bullet"/>
+      <w:lvlText w:val="•"/>
+      <w:lvlJc w:val="left"/>
+      <w:pPr>
+        <w:tabs>
+          <w:tab w:val="num" w:pos="2880"/>
+        </w:tabs>
+        <w:ind w:left="2880" w:hanging="360"/>
+      </w:pPr>
+      <w:rPr>
+        <w:rFonts w:ascii="Arial" w:hAnsi="Arial" w:hint="default"/>
+      </w:rPr>
+    </w:lvl>
+    <w:lvl w:ilvl="4" w:tplc="9D065D38" w:tentative="1">
+      <w:start w:val="1"/>
+      <w:numFmt w:val="bullet"/>
+      <w:lvlText w:val="•"/>
+      <w:lvlJc w:val="left"/>
+      <w:pPr>
+        <w:tabs>
+          <w:tab w:val="num" w:pos="3600"/>
+        </w:tabs>
+        <w:ind w:left="3600" w:hanging="360"/>
+      </w:pPr>
+      <w:rPr>
+        <w:rFonts w:ascii="Arial" w:hAnsi="Arial" w:hint="default"/>
+      </w:rPr>
+    </w:lvl>
+    <w:lvl w:ilvl="5" w:tplc="82B4A592" w:tentative="1">
+      <w:start w:val="1"/>
+      <w:numFmt w:val="bullet"/>
+      <w:lvlText w:val="•"/>
+      <w:lvlJc w:val="left"/>
+      <w:pPr>
+        <w:tabs>
+          <w:tab w:val="num" w:pos="4320"/>
+        </w:tabs>
+        <w:ind w:left="4320" w:hanging="360"/>
+      </w:pPr>
+      <w:rPr>
+        <w:rFonts w:ascii="Arial" w:hAnsi="Arial" w:hint="default"/>
+      </w:rPr>
+    </w:lvl>
+    <w:lvl w:ilvl="6" w:tplc="6298B7D8" w:tentative="1">
+      <w:start w:val="1"/>
+      <w:numFmt w:val="bullet"/>
+      <w:lvlText w:val="•"/>
+      <w:lvlJc w:val="left"/>
+      <w:pPr>
+        <w:tabs>
+          <w:tab w:val="num" w:pos="5040"/>
+        </w:tabs>
+        <w:ind w:left="5040" w:hanging="360"/>
+      </w:pPr>
+      <w:rPr>
+        <w:rFonts w:ascii="Arial" w:hAnsi="Arial" w:hint="default"/>
+      </w:rPr>
+    </w:lvl>
+    <w:lvl w:ilvl="7" w:tplc="90A2114E" w:tentative="1">
+      <w:start w:val="1"/>
+      <w:numFmt w:val="bullet"/>
+      <w:lvlText w:val="•"/>
+      <w:lvlJc w:val="left"/>
+      <w:pPr>
+        <w:tabs>
+          <w:tab w:val="num" w:pos="5760"/>
+        </w:tabs>
+        <w:ind w:left="5760" w:hanging="360"/>
+      </w:pPr>
+      <w:rPr>
+        <w:rFonts w:ascii="Arial" w:hAnsi="Arial" w:hint="default"/>
+      </w:rPr>
+    </w:lvl>
+    <w:lvl w:ilvl="8" w:tplc="4D8EB5C6" w:tentative="1">
+      <w:start w:val="1"/>
+      <w:numFmt w:val="bullet"/>
+      <w:lvlText w:val="•"/>
+      <w:lvlJc w:val="left"/>
+      <w:pPr>
+        <w:tabs>
+          <w:tab w:val="num" w:pos="6480"/>
+        </w:tabs>
+        <w:ind w:left="6480" w:hanging="360"/>
+      </w:pPr>
+      <w:rPr>
+        <w:rFonts w:ascii="Arial" w:hAnsi="Arial" w:hint="default"/>
+      </w:rPr>
+    </w:lvl>
+  </w:abstractNum>
+  <w:abstractNum w:abstractNumId="18">
     <w:nsid w:val="467C4850"/>
     <w:multiLevelType w:val="hybridMultilevel"/>
     <w:tmpl w:val="D7D0F46C"/>
@@ -5472,7 +6408,7 @@
       </w:pPr>
     </w:lvl>
   </w:abstractNum>
-  <w:abstractNum w:abstractNumId="15" w15:restartNumberingAfterBreak="0">
+  <w:abstractNum w:abstractNumId="19">
     <w:nsid w:val="48900A32"/>
     <w:multiLevelType w:val="hybridMultilevel"/>
     <w:tmpl w:val="A5C4F34E"/>
@@ -5585,7 +6521,7 @@
       </w:pPr>
     </w:lvl>
   </w:abstractNum>
-  <w:abstractNum w:abstractNumId="16" w15:restartNumberingAfterBreak="0">
+  <w:abstractNum w:abstractNumId="20">
     <w:nsid w:val="4E294AB9"/>
     <w:multiLevelType w:val="hybridMultilevel"/>
     <w:tmpl w:val="A4D63F6E"/>
@@ -5698,7 +6634,7 @@
       </w:pPr>
     </w:lvl>
   </w:abstractNum>
-  <w:abstractNum w:abstractNumId="17" w15:restartNumberingAfterBreak="0">
+  <w:abstractNum w:abstractNumId="21">
     <w:nsid w:val="50A63F8C"/>
     <w:multiLevelType w:val="hybridMultilevel"/>
     <w:tmpl w:val="29842CD0"/>
@@ -5811,7 +6747,7 @@
       </w:pPr>
     </w:lvl>
   </w:abstractNum>
-  <w:abstractNum w:abstractNumId="18" w15:restartNumberingAfterBreak="0">
+  <w:abstractNum w:abstractNumId="22">
     <w:nsid w:val="532C7D07"/>
     <w:multiLevelType w:val="multilevel"/>
     <w:tmpl w:val="7A3EFA64"/>
@@ -5924,7 +6860,7 @@
       </w:rPr>
     </w:lvl>
   </w:abstractNum>
-  <w:abstractNum w:abstractNumId="19" w15:restartNumberingAfterBreak="0">
+  <w:abstractNum w:abstractNumId="23">
     <w:nsid w:val="57552F16"/>
     <w:multiLevelType w:val="hybridMultilevel"/>
     <w:tmpl w:val="17AA1344"/>
@@ -6037,7 +6973,120 @@
       </w:pPr>
     </w:lvl>
   </w:abstractNum>
-  <w:abstractNum w:abstractNumId="20" w15:restartNumberingAfterBreak="0">
+  <w:abstractNum w:abstractNumId="24">
+    <w:nsid w:val="6CB47E76"/>
+    <w:multiLevelType w:val="hybridMultilevel"/>
+    <w:tmpl w:val="90CED7AC"/>
+    <w:lvl w:ilvl="0" w:tplc="95624548">
+      <w:start w:val="1"/>
+      <w:numFmt w:val="decimal"/>
+      <w:lvlText w:val="%1."/>
+      <w:lvlJc w:val="left"/>
+      <w:pPr>
+        <w:tabs>
+          <w:tab w:val="num" w:pos="720"/>
+        </w:tabs>
+        <w:ind w:left="720" w:hanging="360"/>
+      </w:pPr>
+    </w:lvl>
+    <w:lvl w:ilvl="1" w:tplc="52C818B4" w:tentative="1">
+      <w:start w:val="1"/>
+      <w:numFmt w:val="decimal"/>
+      <w:lvlText w:val="%2."/>
+      <w:lvlJc w:val="left"/>
+      <w:pPr>
+        <w:tabs>
+          <w:tab w:val="num" w:pos="1440"/>
+        </w:tabs>
+        <w:ind w:left="1440" w:hanging="360"/>
+      </w:pPr>
+    </w:lvl>
+    <w:lvl w:ilvl="2" w:tplc="EEE42B6E" w:tentative="1">
+      <w:start w:val="1"/>
+      <w:numFmt w:val="decimal"/>
+      <w:lvlText w:val="%3."/>
+      <w:lvlJc w:val="left"/>
+      <w:pPr>
+        <w:tabs>
+          <w:tab w:val="num" w:pos="2160"/>
+        </w:tabs>
+        <w:ind w:left="2160" w:hanging="360"/>
+      </w:pPr>
+    </w:lvl>
+    <w:lvl w:ilvl="3" w:tplc="A3187168" w:tentative="1">
+      <w:start w:val="1"/>
+      <w:numFmt w:val="decimal"/>
+      <w:lvlText w:val="%4."/>
+      <w:lvlJc w:val="left"/>
+      <w:pPr>
+        <w:tabs>
+          <w:tab w:val="num" w:pos="2880"/>
+        </w:tabs>
+        <w:ind w:left="2880" w:hanging="360"/>
+      </w:pPr>
+    </w:lvl>
+    <w:lvl w:ilvl="4" w:tplc="11CAE406" w:tentative="1">
+      <w:start w:val="1"/>
+      <w:numFmt w:val="decimal"/>
+      <w:lvlText w:val="%5."/>
+      <w:lvlJc w:val="left"/>
+      <w:pPr>
+        <w:tabs>
+          <w:tab w:val="num" w:pos="3600"/>
+        </w:tabs>
+        <w:ind w:left="3600" w:hanging="360"/>
+      </w:pPr>
+    </w:lvl>
+    <w:lvl w:ilvl="5" w:tplc="59A6CFB0" w:tentative="1">
+      <w:start w:val="1"/>
+      <w:numFmt w:val="decimal"/>
+      <w:lvlText w:val="%6."/>
+      <w:lvlJc w:val="left"/>
+      <w:pPr>
+        <w:tabs>
+          <w:tab w:val="num" w:pos="4320"/>
+        </w:tabs>
+        <w:ind w:left="4320" w:hanging="360"/>
+      </w:pPr>
+    </w:lvl>
+    <w:lvl w:ilvl="6" w:tplc="0AE43CE4" w:tentative="1">
+      <w:start w:val="1"/>
+      <w:numFmt w:val="decimal"/>
+      <w:lvlText w:val="%7."/>
+      <w:lvlJc w:val="left"/>
+      <w:pPr>
+        <w:tabs>
+          <w:tab w:val="num" w:pos="5040"/>
+        </w:tabs>
+        <w:ind w:left="5040" w:hanging="360"/>
+      </w:pPr>
+    </w:lvl>
+    <w:lvl w:ilvl="7" w:tplc="7B2245E6" w:tentative="1">
+      <w:start w:val="1"/>
+      <w:numFmt w:val="decimal"/>
+      <w:lvlText w:val="%8."/>
+      <w:lvlJc w:val="left"/>
+      <w:pPr>
+        <w:tabs>
+          <w:tab w:val="num" w:pos="5760"/>
+        </w:tabs>
+        <w:ind w:left="5760" w:hanging="360"/>
+      </w:pPr>
+    </w:lvl>
+    <w:lvl w:ilvl="8" w:tplc="F022E5A6" w:tentative="1">
+      <w:start w:val="1"/>
+      <w:numFmt w:val="decimal"/>
+      <w:lvlText w:val="%9."/>
+      <w:lvlJc w:val="left"/>
+      <w:pPr>
+        <w:tabs>
+          <w:tab w:val="num" w:pos="6480"/>
+        </w:tabs>
+        <w:ind w:left="6480" w:hanging="360"/>
+      </w:pPr>
+    </w:lvl>
+  </w:abstractNum>
+  <w:abstractNum w:abstractNumId="25">
     <w:nsid w:val="6D38550F"/>
     <w:multiLevelType w:val="multilevel"/>
     <w:tmpl w:val="04190021"/>
@@ -6150,7 +7199,7 @@
       </w:rPr>
     </w:lvl>
   </w:abstractNum>
-  <w:abstractNum w:abstractNumId="21" w15:restartNumberingAfterBreak="0">
+  <w:abstractNum w:abstractNumId="26">
     <w:nsid w:val="6DED6417"/>
     <w:multiLevelType w:val="hybridMultilevel"/>
     <w:tmpl w:val="4322E8F2"/>
@@ -6263,7 +7312,7 @@
       </w:pPr>
     </w:lvl>
   </w:abstractNum>
-  <w:abstractNum w:abstractNumId="22" w15:restartNumberingAfterBreak="0">
+  <w:abstractNum w:abstractNumId="27">
     <w:nsid w:val="6EE1792B"/>
     <w:multiLevelType w:val="multilevel"/>
     <w:tmpl w:val="0419001F"/>
@@ -6349,80 +7398,238 @@
       </w:pPr>
     </w:lvl>
   </w:abstractNum>
+  <w:abstractNum w:abstractNumId="28">
+    <w:nsid w:val="7EEF6D07"/>
+    <w:multiLevelType w:val="hybridMultilevel"/>
+    <w:tmpl w:val="DABAB63E"/>
+    <w:lvl w:ilvl="0" w:tplc="FE024BAE">
+      <w:start w:val="1"/>
+      <w:numFmt w:val="bullet"/>
+      <w:lvlText w:val="•"/>
+      <w:lvlJc w:val="left"/>
+      <w:pPr>
+        <w:tabs>
+          <w:tab w:val="num" w:pos="720"/>
+        </w:tabs>
+        <w:ind w:left="720" w:hanging="360"/>
+      </w:pPr>
+      <w:rPr>
+        <w:rFonts w:ascii="Arial" w:hAnsi="Arial" w:hint="default"/>
+      </w:rPr>
+    </w:lvl>
+    <w:lvl w:ilvl="1" w:tplc="C144D15E" w:tentative="1">
+      <w:start w:val="1"/>
+      <w:numFmt w:val="bullet"/>
+      <w:lvlText w:val="•"/>
+      <w:lvlJc w:val="left"/>
+      <w:pPr>
+        <w:tabs>
+          <w:tab w:val="num" w:pos="1440"/>
+        </w:tabs>
+        <w:ind w:left="1440" w:hanging="360"/>
+      </w:pPr>
+      <w:rPr>
+        <w:rFonts w:ascii="Arial" w:hAnsi="Arial" w:hint="default"/>
+      </w:rPr>
+    </w:lvl>
+    <w:lvl w:ilvl="2" w:tplc="7B640D0A" w:tentative="1">
+      <w:start w:val="1"/>
+      <w:numFmt w:val="bullet"/>
+      <w:lvlText w:val="•"/>
+      <w:lvlJc w:val="left"/>
+      <w:pPr>
+        <w:tabs>
+          <w:tab w:val="num" w:pos="2160"/>
+        </w:tabs>
+        <w:ind w:left="2160" w:hanging="360"/>
+      </w:pPr>
+      <w:rPr>
+        <w:rFonts w:ascii="Arial" w:hAnsi="Arial" w:hint="default"/>
+      </w:rPr>
+    </w:lvl>
+    <w:lvl w:ilvl="3" w:tplc="9D2E6BB4" w:tentative="1">
+      <w:start w:val="1"/>
+      <w:numFmt w:val="bullet"/>
+      <w:lvlText w:val="•"/>
+      <w:lvlJc w:val="left"/>
+      <w:pPr>
+        <w:tabs>
+          <w:tab w:val="num" w:pos="2880"/>
+        </w:tabs>
+        <w:ind w:left="2880" w:hanging="360"/>
+      </w:pPr>
+      <w:rPr>
+        <w:rFonts w:ascii="Arial" w:hAnsi="Arial" w:hint="default"/>
+      </w:rPr>
+    </w:lvl>
+    <w:lvl w:ilvl="4" w:tplc="57A26368" w:tentative="1">
+      <w:start w:val="1"/>
+      <w:numFmt w:val="bullet"/>
+      <w:lvlText w:val="•"/>
+      <w:lvlJc w:val="left"/>
+      <w:pPr>
+        <w:tabs>
+          <w:tab w:val="num" w:pos="3600"/>
+        </w:tabs>
+        <w:ind w:left="3600" w:hanging="360"/>
+      </w:pPr>
+      <w:rPr>
+        <w:rFonts w:ascii="Arial" w:hAnsi="Arial" w:hint="default"/>
+      </w:rPr>
+    </w:lvl>
+    <w:lvl w:ilvl="5" w:tplc="07B88F84" w:tentative="1">
+      <w:start w:val="1"/>
+      <w:numFmt w:val="bullet"/>
+      <w:lvlText w:val="•"/>
+      <w:lvlJc w:val="left"/>
+      <w:pPr>
+        <w:tabs>
+          <w:tab w:val="num" w:pos="4320"/>
+        </w:tabs>
+        <w:ind w:left="4320" w:hanging="360"/>
+      </w:pPr>
+      <w:rPr>
+        <w:rFonts w:ascii="Arial" w:hAnsi="Arial" w:hint="default"/>
+      </w:rPr>
+    </w:lvl>
+    <w:lvl w:ilvl="6" w:tplc="3FEA89F6" w:tentative="1">
+      <w:start w:val="1"/>
+      <w:numFmt w:val="bullet"/>
+      <w:lvlText w:val="•"/>
+      <w:lvlJc w:val="left"/>
+      <w:pPr>
+        <w:tabs>
+          <w:tab w:val="num" w:pos="5040"/>
+        </w:tabs>
+        <w:ind w:left="5040" w:hanging="360"/>
+      </w:pPr>
+      <w:rPr>
+        <w:rFonts w:ascii="Arial" w:hAnsi="Arial" w:hint="default"/>
+      </w:rPr>
+    </w:lvl>
+    <w:lvl w:ilvl="7" w:tplc="4C4C673E" w:tentative="1">
+      <w:start w:val="1"/>
+      <w:numFmt w:val="bullet"/>
+      <w:lvlText w:val="•"/>
+      <w:lvlJc w:val="left"/>
+      <w:pPr>
+        <w:tabs>
+          <w:tab w:val="num" w:pos="5760"/>
+        </w:tabs>
+        <w:ind w:left="5760" w:hanging="360"/>
+      </w:pPr>
+      <w:rPr>
+        <w:rFonts w:ascii="Arial" w:hAnsi="Arial" w:hint="default"/>
+      </w:rPr>
+    </w:lvl>
+    <w:lvl w:ilvl="8" w:tplc="300E0352" w:tentative="1">
+      <w:start w:val="1"/>
+      <w:numFmt w:val="bullet"/>
+      <w:lvlText w:val="•"/>
+      <w:lvlJc w:val="left"/>
+      <w:pPr>
+        <w:tabs>
+          <w:tab w:val="num" w:pos="6480"/>
+        </w:tabs>
+        <w:ind w:left="6480" w:hanging="360"/>
+      </w:pPr>
+      <w:rPr>
+        <w:rFonts w:ascii="Arial" w:hAnsi="Arial" w:hint="default"/>
+      </w:rPr>
+    </w:lvl>
+  </w:abstractNum>
   <w:num w:numId="1">
-    <w:abstractNumId w:val="2"/>
+    <w:abstractNumId w:val="3"/>
   </w:num>
   <w:num w:numId="2">
-    <w:abstractNumId w:val="13"/>
+    <w:abstractNumId w:val="16"/>
   </w:num>
   <w:num w:numId="3">
-    <w:abstractNumId w:val="8"/>
+    <w:abstractNumId w:val="10"/>
   </w:num>
   <w:num w:numId="4">
-    <w:abstractNumId w:val="20"/>
+    <w:abstractNumId w:val="25"/>
   </w:num>
   <w:num w:numId="5">
-    <w:abstractNumId w:val="10"/>
+    <w:abstractNumId w:val="12"/>
   </w:num>
   <w:num w:numId="6">
-    <w:abstractNumId w:val="5"/>
+    <w:abstractNumId w:val="6"/>
   </w:num>
   <w:num w:numId="7">
-    <w:abstractNumId w:val="12"/>
+    <w:abstractNumId w:val="15"/>
   </w:num>
   <w:num w:numId="8">
     <w:abstractNumId w:val="0"/>
   </w:num>
   <w:num w:numId="9">
-    <w:abstractNumId w:val="22"/>
+    <w:abstractNumId w:val="27"/>
   </w:num>
   <w:num w:numId="10">
-    <w:abstractNumId w:val="18"/>
+    <w:abstractNumId w:val="22"/>
   </w:num>
   <w:num w:numId="11">
     <w:abstractNumId w:val="1"/>
   </w:num>
   <w:num w:numId="12">
-    <w:abstractNumId w:val="3"/>
+    <w:abstractNumId w:val="4"/>
   </w:num>
   <w:num w:numId="13">
-    <w:abstractNumId w:val="4"/>
+    <w:abstractNumId w:val="5"/>
   </w:num>
   <w:num w:numId="14">
-    <w:abstractNumId w:val="15"/>
+    <w:abstractNumId w:val="19"/>
   </w:num>
   <w:num w:numId="15">
-    <w:abstractNumId w:val="19"/>
+    <w:abstractNumId w:val="23"/>
   </w:num>
   <w:num w:numId="16">
-    <w:abstractNumId w:val="16"/>
+    <w:abstractNumId w:val="20"/>
   </w:num>
   <w:num w:numId="17">
+    <w:abstractNumId w:val="13"/>
+  </w:num>
+  <w:num w:numId="18">
+    <w:abstractNumId w:val="9"/>
+  </w:num>
+  <w:num w:numId="19">
+    <w:abstractNumId w:val="7"/>
+  </w:num>
+  <w:num w:numId="20">
+    <w:abstractNumId w:val="21"/>
+  </w:num>
+  <w:num w:numId="21">
     <w:abstractNumId w:val="11"/>
   </w:num>
-  <w:num w:numId="18">
-    <w:abstractNumId w:val="7"/>
+  <w:num w:numId="22">
+    <w:abstractNumId w:val="26"/>
   </w:num>
-  <w:num w:numId="19">
-    <w:abstractNumId w:val="6"/>
+  <w:num w:numId="23">
+    <w:abstractNumId w:val="18"/>
   </w:num>
-  <w:num w:numId="20">
+  <w:num w:numId="24">
+    <w:abstractNumId w:val="28"/>
+  </w:num>
+  <w:num w:numId="25">
     <w:abstractNumId w:val="17"/>
   </w:num>
-  <w:num w:numId="21">
-    <w:abstractNumId w:val="9"/>
+  <w:num w:numId="26">
+    <w:abstractNumId w:val="24"/>
   </w:num>
-  <w:num w:numId="22">
-    <w:abstractNumId w:val="21"/>
+  <w:num w:numId="27">
+    <w:abstractNumId w:val="2"/>
   </w:num>
-  <w:num w:numId="23">
+  <w:num w:numId="28">
+    <w:abstractNumId w:val="8"/>
+  </w:num>
+  <w:num w:numId="29">
     <w:abstractNumId w:val="14"/>
   </w:num>
 </w:numbering>
 </file>
 
 <file path=word/styles.xml><?xml version="1.0" encoding="utf-8"?>
-<w:styles xmlns:mc="http://schemas.openxmlformats.org/markup-compatibility/2006" xmlns:r="http://schemas.openxmlformats.org/officeDocument/2006/relationships" xmlns:w="http://schemas.openxmlformats.org/wordprocessingml/2006/main" xmlns:w14="http://schemas.microsoft.com/office/word/2010/wordml" xmlns:w15="http://schemas.microsoft.com/office/word/2012/wordml" xmlns:w16cid="http://schemas.microsoft.com/office/word/2016/wordml/cid" xmlns:w16se="http://schemas.microsoft.com/office/word/2015/wordml/symex" mc:Ignorable="w14 w15 w16se w16cid">
+<w:styles xmlns:mc="http://schemas.openxmlformats.org/markup-compatibility/2006" xmlns:r="http://schemas.openxmlformats.org/officeDocument/2006/relationships" xmlns:w="http://schemas.openxmlformats.org/wordprocessingml/2006/main" xmlns:w14="http://schemas.microsoft.com/office/word/2010/wordml" mc:Ignorable="w14">
   <w:docDefaults>
     <w:rPrDefault>
       <w:rPr>
@@ -6438,385 +7645,146 @@
       </w:pPr>
     </w:pPrDefault>
   </w:docDefaults>
-  <w:latentStyles w:defLockedState="0" w:defUIPriority="99" w:defSemiHidden="0" w:defUnhideWhenUsed="0" w:defQFormat="0" w:count="376">
-    <w:lsdException w:name="Normal" w:uiPriority="0" w:qFormat="1"/>
-    <w:lsdException w:name="heading 1" w:uiPriority="9" w:qFormat="1"/>
-    <w:lsdException w:name="heading 2" w:semiHidden="1" w:uiPriority="9" w:unhideWhenUsed="1" w:qFormat="1"/>
-    <w:lsdException w:name="heading 3" w:semiHidden="1" w:uiPriority="9" w:unhideWhenUsed="1" w:qFormat="1"/>
-    <w:lsdException w:name="heading 4" w:semiHidden="1" w:uiPriority="9" w:unhideWhenUsed="1" w:qFormat="1"/>
-    <w:lsdException w:name="heading 5" w:semiHidden="1" w:uiPriority="9" w:unhideWhenUsed="1" w:qFormat="1"/>
-    <w:lsdException w:name="heading 6" w:semiHidden="1" w:uiPriority="9" w:unhideWhenUsed="1" w:qFormat="1"/>
-    <w:lsdException w:name="heading 7" w:semiHidden="1" w:uiPriority="9" w:unhideWhenUsed="1" w:qFormat="1"/>
-    <w:lsdException w:name="heading 8" w:semiHidden="1" w:uiPriority="9" w:unhideWhenUsed="1" w:qFormat="1"/>
-    <w:lsdException w:name="heading 9" w:semiHidden="1" w:uiPriority="9" w:unhideWhenUsed="1" w:qFormat="1"/>
-    <w:lsdException w:name="index 1" w:semiHidden="1" w:unhideWhenUsed="1"/>
-    <w:lsdException w:name="index 2" w:semiHidden="1" w:unhideWhenUsed="1"/>
-    <w:lsdException w:name="index 3" w:semiHidden="1" w:unhideWhenUsed="1"/>
-    <w:lsdException w:name="index 4" w:semiHidden="1" w:unhideWhenUsed="1"/>
-    <w:lsdException w:name="index 5" w:semiHidden="1" w:unhideWhenUsed="1"/>
-    <w:lsdException w:name="index 6" w:semiHidden="1" w:unhideWhenUsed="1"/>
-    <w:lsdException w:name="index 7" w:semiHidden="1" w:unhideWhenUsed="1"/>
-    <w:lsdException w:name="index 8" w:semiHidden="1" w:unhideWhenUsed="1"/>
-    <w:lsdException w:name="index 9" w:semiHidden="1" w:unhideWhenUsed="1"/>
-    <w:lsdException w:name="toc 1" w:semiHidden="1" w:uiPriority="39" w:unhideWhenUsed="1"/>
-    <w:lsdException w:name="toc 2" w:semiHidden="1" w:uiPriority="39" w:unhideWhenUsed="1"/>
-    <w:lsdException w:name="toc 3" w:semiHidden="1" w:uiPriority="39" w:unhideWhenUsed="1"/>
-    <w:lsdException w:name="toc 4" w:semiHidden="1" w:uiPriority="39" w:unhideWhenUsed="1"/>
-    <w:lsdException w:name="toc 5" w:semiHidden="1" w:uiPriority="39" w:unhideWhenUsed="1"/>
-    <w:lsdException w:name="toc 6" w:semiHidden="1" w:uiPriority="39" w:unhideWhenUsed="1"/>
-    <w:lsdException w:name="toc 7" w:semiHidden="1" w:uiPriority="39" w:unhideWhenUsed="1"/>
-    <w:lsdException w:name="toc 8" w:semiHidden="1" w:uiPriority="39" w:unhideWhenUsed="1"/>
-    <w:lsdException w:name="toc 9" w:semiHidden="1" w:uiPriority="39" w:unhideWhenUsed="1"/>
-    <w:lsdException w:name="Normal Indent" w:semiHidden="1" w:unhideWhenUsed="1"/>
-    <w:lsdException w:name="footnote text" w:semiHidden="1" w:unhideWhenUsed="1"/>
-    <w:lsdException w:name="annotation text" w:semiHidden="1" w:unhideWhenUsed="1"/>
-    <w:lsdException w:name="header" w:semiHidden="1" w:unhideWhenUsed="1"/>
-    <w:lsdException w:name="footer" w:semiHidden="1" w:unhideWhenUsed="1"/>
-    <w:lsdException w:name="index heading" w:semiHidden="1" w:unhideWhenUsed="1"/>
-    <w:lsdException w:name="caption" w:semiHidden="1" w:uiPriority="35" w:unhideWhenUsed="1" w:qFormat="1"/>
-    <w:lsdException w:name="table of figures" w:semiHidden="1" w:unhideWhenUsed="1"/>
-    <w:lsdException w:name="envelope address" w:semiHidden="1" w:unhideWhenUsed="1"/>
-    <w:lsdException w:name="envelope return" w:semiHidden="1" w:unhideWhenUsed="1"/>
-    <w:lsdException w:name="footnote reference" w:semiHidden="1" w:unhideWhenUsed="1"/>
-    <w:lsdException w:name="annotation reference" w:semiHidden="1" w:unhideWhenUsed="1"/>
-    <w:lsdException w:name="line number" w:semiHidden="1" w:unhideWhenUsed="1"/>
-    <w:lsdException w:name="page number" w:semiHidden="1" w:unhideWhenUsed="1"/>
-    <w:lsdException w:name="endnote reference" w:semiHidden="1" w:unhideWhenUsed="1"/>
-    <w:lsdException w:name="endnote text" w:semiHidden="1" w:unhideWhenUsed="1"/>
-    <w:lsdException w:name="table of authorities" w:semiHidden="1" w:unhideWhenUsed="1"/>
-    <w:lsdException w:name="macro" w:semiHidden="1" w:unhideWhenUsed="1"/>
-    <w:lsdException w:name="toa heading" w:semiHidden="1" w:unhideWhenUsed="1"/>
-    <w:lsdException w:name="List" w:semiHidden="1" w:unhideWhenUsed="1"/>
-    <w:lsdException w:name="List Bullet" w:semiHidden="1" w:unhideWhenUsed="1"/>
-    <w:lsdException w:name="List Number" w:semiHidden="1" w:unhideWhenUsed="1"/>
-    <w:lsdException w:name="List 2" w:semiHidden="1" w:unhideWhenUsed="1"/>
-    <w:lsdException w:name="List 3" w:semiHidden="1" w:unhideWhenUsed="1"/>
-    <w:lsdException w:name="List 4" w:semiHidden="1" w:unhideWhenUsed="1"/>
-    <w:lsdException w:name="List 5" w:semiHidden="1" w:unhideWhenUsed="1"/>
-    <w:lsdException w:name="List Bullet 2" w:semiHidden="1" w:unhideWhenUsed="1"/>
-    <w:lsdException w:name="List Bullet 3" w:semiHidden="1" w:unhideWhenUsed="1"/>
-    <w:lsdException w:name="List Bullet 4" w:semiHidden="1" w:unhideWhenUsed="1"/>
-    <w:lsdException w:name="List Bullet 5" w:semiHidden="1" w:unhideWhenUsed="1"/>
-    <w:lsdException w:name="List Number 2" w:semiHidden="1" w:unhideWhenUsed="1"/>
-    <w:lsdException w:name="List Number 3" w:semiHidden="1" w:unhideWhenUsed="1"/>
-    <w:lsdException w:name="List Number 4" w:semiHidden="1" w:unhideWhenUsed="1"/>
-    <w:lsdException w:name="List Number 5" w:semiHidden="1" w:unhideWhenUsed="1"/>
-    <w:lsdException w:name="Title" w:uiPriority="10" w:qFormat="1"/>
-    <w:lsdException w:name="Closing" w:semiHidden="1" w:unhideWhenUsed="1"/>
-    <w:lsdException w:name="Signature" w:semiHidden="1" w:unhideWhenUsed="1"/>
-    <w:lsdException w:name="Default Paragraph Font" w:semiHidden="1" w:uiPriority="1" w:unhideWhenUsed="1"/>
-    <w:lsdException w:name="Body Text" w:semiHidden="1" w:unhideWhenUsed="1"/>
-    <w:lsdException w:name="Body Text Indent" w:semiHidden="1" w:unhideWhenUsed="1"/>
-    <w:lsdException w:name="List Continue" w:semiHidden="1" w:unhideWhenUsed="1"/>
-    <w:lsdException w:name="List Continue 2" w:semiHidden="1" w:unhideWhenUsed="1"/>
-    <w:lsdException w:name="List Continue 3" w:semiHidden="1" w:unhideWhenUsed="1"/>
-    <w:lsdException w:name="List Continue 4" w:semiHidden="1" w:unhideWhenUsed="1"/>
-    <w:lsdException w:name="List Continue 5" w:semiHidden="1" w:unhideWhenUsed="1"/>
-    <w:lsdException w:name="Message Header" w:semiHidden="1" w:unhideWhenUsed="1"/>
-    <w:lsdException w:name="Subtitle" w:uiPriority="11" w:qFormat="1"/>
-    <w:lsdException w:name="Salutation" w:semiHidden="1" w:unhideWhenUsed="1"/>
-    <w:lsdException w:name="Date" w:semiHidden="1" w:unhideWhenUsed="1"/>
-    <w:lsdException w:name="Body Text First Indent" w:semiHidden="1" w:unhideWhenUsed="1"/>
-    <w:lsdException w:name="Body Text First Indent 2" w:semiHidden="1" w:unhideWhenUsed="1"/>
-    <w:lsdException w:name="Note Heading" w:semiHidden="1" w:unhideWhenUsed="1"/>
-    <w:lsdException w:name="Body Text 2" w:semiHidden="1" w:unhideWhenUsed="1"/>
-    <w:lsdException w:name="Body Text 3" w:semiHidden="1" w:unhideWhenUsed="1"/>
-    <w:lsdException w:name="Body Text Indent 2" w:semiHidden="1" w:unhideWhenUsed="1"/>
-    <w:lsdException w:name="Body Text Indent 3" w:semiHidden="1" w:unhideWhenUsed="1"/>
-    <w:lsdException w:name="Block Text" w:semiHidden="1" w:unhideWhenUsed="1"/>
-    <w:lsdException w:name="Hyperlink" w:semiHidden="1" w:unhideWhenUsed="1"/>
-    <w:lsdException w:name="FollowedHyperlink" w:semiHidden="1" w:unhideWhenUsed="1"/>
-    <w:lsdException w:name="Strong" w:uiPriority="22" w:qFormat="1"/>
-    <w:lsdException w:name="Emphasis" w:uiPriority="20" w:qFormat="1"/>
-    <w:lsdException w:name="Document Map" w:semiHidden="1" w:unhideWhenUsed="1"/>
-    <w:lsdException w:name="Plain Text" w:semiHidden="1" w:unhideWhenUsed="1"/>
-    <w:lsdException w:name="E-mail Signature" w:semiHidden="1" w:unhideWhenUsed="1"/>
-    <w:lsdException w:name="HTML Top of Form" w:semiHidden="1" w:unhideWhenUsed="1"/>
-    <w:lsdException w:name="HTML Bottom of Form" w:semiHidden="1" w:unhideWhenUsed="1"/>
-    <w:lsdException w:name="Normal (Web)" w:semiHidden="1" w:unhideWhenUsed="1"/>
-    <w:lsdException w:name="HTML Acronym" w:semiHidden="1" w:unhideWhenUsed="1"/>
-    <w:lsdException w:name="HTML Address" w:semiHidden="1" w:unhideWhenUsed="1"/>
-    <w:lsdException w:name="HTML Cite" w:semiHidden="1" w:unhideWhenUsed="1"/>
-    <w:lsdException w:name="HTML Code" w:semiHidden="1" w:unhideWhenUsed="1"/>
-    <w:lsdException w:name="HTML Definition" w:semiHidden="1" w:unhideWhenUsed="1"/>
-    <w:lsdException w:name="HTML Keyboard" w:semiHidden="1" w:unhideWhenUsed="1"/>
-    <w:lsdException w:name="HTML Preformatted" w:semiHidden="1" w:unhideWhenUsed="1"/>
-    <w:lsdException w:name="HTML Sample" w:semiHidden="1" w:unhideWhenUsed="1"/>
-    <w:lsdException w:name="HTML Typewriter" w:semiHidden="1" w:unhideWhenUsed="1"/>
-    <w:lsdException w:name="HTML Variable" w:semiHidden="1" w:unhideWhenUsed="1"/>
-    <w:lsdException w:name="Normal Table" w:semiHidden="1" w:unhideWhenUsed="1"/>
-    <w:lsdException w:name="annotation subject" w:semiHidden="1" w:unhideWhenUsed="1"/>
-    <w:lsdException w:name="No List" w:semiHidden="1" w:unhideWhenUsed="1"/>
-    <w:lsdException w:name="Outline List 1" w:semiHidden="1" w:unhideWhenUsed="1"/>
-    <w:lsdException w:name="Outline List 2" w:semiHidden="1" w:unhideWhenUsed="1"/>
-    <w:lsdException w:name="Outline List 3" w:semiHidden="1" w:unhideWhenUsed="1"/>
-    <w:lsdException w:name="Table Simple 1" w:semiHidden="1" w:unhideWhenUsed="1"/>
-    <w:lsdException w:name="Table Simple 2" w:semiHidden="1" w:unhideWhenUsed="1"/>
-    <w:lsdException w:name="Table Simple 3" w:semiHidden="1" w:unhideWhenUsed="1"/>
-    <w:lsdException w:name="Table Classic 1" w:semiHidden="1" w:unhideWhenUsed="1"/>
-    <w:lsdException w:name="Table Classic 2" w:semiHidden="1" w:unhideWhenUsed="1"/>
-    <w:lsdException w:name="Table Classic 3" w:semiHidden="1" w:unhideWhenUsed="1"/>
-    <w:lsdException w:name="Table Classic 4" w:semiHidden="1" w:unhideWhenUsed="1"/>
-    <w:lsdException w:name="Table Colorful 1" w:semiHidden="1" w:unhideWhenUsed="1"/>
-    <w:lsdException w:name="Table Colorful 2" w:semiHidden="1" w:unhideWhenUsed="1"/>
-    <w:lsdException w:name="Table Colorful 3" w:semiHidden="1" w:unhideWhenUsed="1"/>
-    <w:lsdException w:name="Table Columns 1" w:semiHidden="1" w:unhideWhenUsed="1"/>
-    <w:lsdException w:name="Table Columns 2" w:semiHidden="1" w:unhideWhenUsed="1"/>
-    <w:lsdException w:name="Table Columns 3" w:semiHidden="1" w:unhideWhenUsed="1"/>
-    <w:lsdException w:name="Table Columns 4" w:semiHidden="1" w:unhideWhenUsed="1"/>
-    <w:lsdException w:name="Table Columns 5" w:semiHidden="1" w:unhideWhenUsed="1"/>
-    <w:lsdException w:name="Table Grid 1" w:semiHidden="1" w:unhideWhenUsed="1"/>
-    <w:lsdException w:name="Table Grid 2" w:semiHidden="1" w:unhideWhenUsed="1"/>
-    <w:lsdException w:name="Table Grid 3" w:semiHidden="1" w:unhideWhenUsed="1"/>
-    <w:lsdException w:name="Table Grid 4" w:semiHidden="1" w:unhideWhenUsed="1"/>
-    <w:lsdException w:name="Table Grid 5" w:semiHidden="1" w:unhideWhenUsed="1"/>
-    <w:lsdException w:name="Table Grid 6" w:semiHidden="1" w:unhideWhenUsed="1"/>
-    <w:lsdException w:name="Table Grid 7" w:semiHidden="1" w:unhideWhenUsed="1"/>
-    <w:lsdException w:name="Table Grid 8" w:semiHidden="1" w:unhideWhenUsed="1"/>
-    <w:lsdException w:name="Table List 1" w:semiHidden="1" w:unhideWhenUsed="1"/>
-    <w:lsdException w:name="Table List 2" w:semiHidden="1" w:unhideWhenUsed="1"/>
-    <w:lsdException w:name="Table List 3" w:semiHidden="1" w:unhideWhenUsed="1"/>
-    <w:lsdException w:name="Table List 4" w:semiHidden="1" w:unhideWhenUsed="1"/>
-    <w:lsdException w:name="Table List 5" w:semiHidden="1" w:unhideWhenUsed="1"/>
-    <w:lsdException w:name="Table List 6" w:semiHidden="1" w:unhideWhenUsed="1"/>
-    <w:lsdException w:name="Table List 7" w:semiHidden="1" w:unhideWhenUsed="1"/>
-    <w:lsdException w:name="Table List 8" w:semiHidden="1" w:unhideWhenUsed="1"/>
-    <w:lsdException w:name="Table 3D effects 1" w:semiHidden="1" w:unhideWhenUsed="1"/>
-    <w:lsdException w:name="Table 3D effects 2" w:semiHidden="1" w:unhideWhenUsed="1"/>
-    <w:lsdException w:name="Table 3D effects 3" w:semiHidden="1" w:unhideWhenUsed="1"/>
-    <w:lsdException w:name="Table Contemporary" w:semiHidden="1" w:unhideWhenUsed="1"/>
-    <w:lsdException w:name="Table Elegant" w:semiHidden="1" w:unhideWhenUsed="1"/>
-    <w:lsdException w:name="Table Professional" w:semiHidden="1" w:unhideWhenUsed="1"/>
-    <w:lsdException w:name="Table Subtle 1" w:semiHidden="1" w:unhideWhenUsed="1"/>
-    <w:lsdException w:name="Table Subtle 2" w:semiHidden="1" w:unhideWhenUsed="1"/>
-    <w:lsdException w:name="Table Web 1" w:semiHidden="1" w:unhideWhenUsed="1"/>
-    <w:lsdException w:name="Table Web 2" w:semiHidden="1" w:unhideWhenUsed="1"/>
-    <w:lsdException w:name="Table Web 3" w:semiHidden="1" w:unhideWhenUsed="1"/>
-    <w:lsdException w:name="Balloon Text" w:semiHidden="1" w:unhideWhenUsed="1"/>
-    <w:lsdException w:name="Table Grid" w:uiPriority="59"/>
-    <w:lsdException w:name="Table Theme" w:semiHidden="1" w:unhideWhenUsed="1"/>
-    <w:lsdException w:name="Placeholder Text" w:semiHidden="1"/>
-    <w:lsdException w:name="No Spacing" w:uiPriority="1" w:qFormat="1"/>
-    <w:lsdException w:name="Light Shading" w:uiPriority="60"/>
-    <w:lsdException w:name="Light List" w:uiPriority="61"/>
-    <w:lsdException w:name="Light Grid" w:uiPriority="62"/>
-    <w:lsdException w:name="Medium Shading 1" w:uiPriority="63"/>
-    <w:lsdException w:name="Medium Shading 2" w:uiPriority="64"/>
-    <w:lsdException w:name="Medium List 1" w:uiPriority="65"/>
-    <w:lsdException w:name="Medium List 2" w:uiPriority="66"/>
-    <w:lsdException w:name="Medium Grid 1" w:uiPriority="67"/>
-    <w:lsdException w:name="Medium Grid 2" w:uiPriority="68"/>
-    <w:lsdException w:name="Medium Grid 3" w:uiPriority="69"/>
-    <w:lsdException w:name="Dark List" w:uiPriority="70"/>
-    <w:lsdException w:name="Colorful Shading" w:uiPriority="71"/>
-    <w:lsdException w:name="Colorful List" w:uiPriority="72"/>
-    <w:lsdException w:name="Colorful Grid" w:uiPriority="73"/>
-    <w:lsdException w:name="Light Shading Accent 1" w:uiPriority="60"/>
-    <w:lsdException w:name="Light List Accent 1" w:uiPriority="61"/>
-    <w:lsdException w:name="Light Grid Accent 1" w:uiPriority="62"/>
-    <w:lsdException w:name="Medium Shading 1 Accent 1" w:uiPriority="63"/>
-    <w:lsdException w:name="Medium Shading 2 Accent 1" w:uiPriority="64"/>
-    <w:lsdException w:name="Medium List 1 Accent 1" w:uiPriority="65"/>
-    <w:lsdException w:name="Revision" w:semiHidden="1"/>
-    <w:lsdException w:name="List Paragraph" w:uiPriority="34" w:qFormat="1"/>
-    <w:lsdException w:name="Quote" w:uiPriority="29" w:qFormat="1"/>
-    <w:lsdException w:name="Intense Quote" w:uiPriority="30" w:qFormat="1"/>
-    <w:lsdException w:name="Medium List 2 Accent 1" w:uiPriority="66"/>
-    <w:lsdException w:name="Medium Grid 1 Accent 1" w:uiPriority="67"/>
-    <w:lsdException w:name="Medium Grid 2 Accent 1" w:uiPriority="68"/>
-    <w:lsdException w:name="Medium Grid 3 Accent 1" w:uiPriority="69"/>
-    <w:lsdException w:name="Dark List Accent 1" w:uiPriority="70"/>
-    <w:lsdException w:name="Colorful Shading Accent 1" w:uiPriority="71"/>
-    <w:lsdException w:name="Colorful List Accent 1" w:uiPriority="72"/>
-    <w:lsdException w:name="Colorful Grid Accent 1" w:uiPriority="73"/>
-    <w:lsdException w:name="Light Shading Accent 2" w:uiPriority="60"/>
-    <w:lsdException w:name="Light List Accent 2" w:uiPriority="61"/>
-    <w:lsdException w:name="Light Grid Accent 2" w:uiPriority="62"/>
-    <w:lsdException w:name="Medium Shading 1 Accent 2" w:uiPriority="63"/>
-    <w:lsdException w:name="Medium Shading 2 Accent 2" w:uiPriority="64"/>
-    <w:lsdException w:name="Medium List 1 Accent 2" w:uiPriority="65"/>
-    <w:lsdException w:name="Medium List 2 Accent 2" w:uiPriority="66"/>
-    <w:lsdException w:name="Medium Grid 1 Accent 2" w:uiPriority="67"/>
-    <w:lsdException w:name="Medium Grid 2 Accent 2" w:uiPriority="68"/>
-    <w:lsdException w:name="Medium Grid 3 Accent 2" w:uiPriority="69"/>
-    <w:lsdException w:name="Dark List Accent 2" w:uiPriority="70"/>
-    <w:lsdException w:name="Colorful Shading Accent 2" w:uiPriority="71"/>
-    <w:lsdException w:name="Colorful List Accent 2" w:uiPriority="72"/>
-    <w:lsdException w:name="Colorful Grid Accent 2" w:uiPriority="73"/>
-    <w:lsdException w:name="Light Shading Accent 3" w:uiPriority="60"/>
-    <w:lsdException w:name="Light List Accent 3" w:uiPriority="61"/>
-    <w:lsdException w:name="Light Grid Accent 3" w:uiPriority="62"/>
-    <w:lsdException w:name="Medium Shading 1 Accent 3" w:uiPriority="63"/>
-    <w:lsdException w:name="Medium Shading 2 Accent 3" w:uiPriority="64"/>
-    <w:lsdException w:name="Medium List 1 Accent 3" w:uiPriority="65"/>
-    <w:lsdException w:name="Medium List 2 Accent 3" w:uiPriority="66"/>
-    <w:lsdException w:name="Medium Grid 1 Accent 3" w:uiPriority="67"/>
-    <w:lsdException w:name="Medium Grid 2 Accent 3" w:uiPriority="68"/>
-    <w:lsdException w:name="Medium Grid 3 Accent 3" w:uiPriority="69"/>
-    <w:lsdException w:name="Dark List Accent 3" w:uiPriority="70"/>
-    <w:lsdException w:name="Colorful Shading Accent 3" w:uiPriority="71"/>
-    <w:lsdException w:name="Colorful List Accent 3" w:uiPriority="72"/>
-    <w:lsdException w:name="Colorful Grid Accent 3" w:uiPriority="73"/>
-    <w:lsdException w:name="Light Shading Accent 4" w:uiPriority="60"/>
-    <w:lsdException w:name="Light List Accent 4" w:uiPriority="61"/>
-    <w:lsdException w:name="Light Grid Accent 4" w:uiPriority="62"/>
-    <w:lsdException w:name="Medium Shading 1 Accent 4" w:uiPriority="63"/>
-    <w:lsdException w:name="Medium Shading 2 Accent 4" w:uiPriority="64"/>
-    <w:lsdException w:name="Medium List 1 Accent 4" w:uiPriority="65"/>
-    <w:lsdException w:name="Medium List 2 Accent 4" w:uiPriority="66"/>
-    <w:lsdException w:name="Medium Grid 1 Accent 4" w:uiPriority="67"/>
-    <w:lsdException w:name="Medium Grid 2 Accent 4" w:uiPriority="68"/>
-    <w:lsdException w:name="Medium Grid 3 Accent 4" w:uiPriority="69"/>
-    <w:lsdException w:name="Dark List Accent 4" w:uiPriority="70"/>
-    <w:lsdException w:name="Colorful Shading Accent 4" w:uiPriority="71"/>
-    <w:lsdException w:name="Colorful List Accent 4" w:uiPriority="72"/>
-    <w:lsdException w:name="Colorful Grid Accent 4" w:uiPriority="73"/>
-    <w:lsdException w:name="Light Shading Accent 5" w:uiPriority="60"/>
-    <w:lsdException w:name="Light List Accent 5" w:uiPriority="61"/>
-    <w:lsdException w:name="Light Grid Accent 5" w:uiPriority="62"/>
-    <w:lsdException w:name="Medium Shading 1 Accent 5" w:uiPriority="63"/>
-    <w:lsdException w:name="Medium Shading 2 Accent 5" w:uiPriority="64"/>
-    <w:lsdException w:name="Medium List 1 Accent 5" w:uiPriority="65"/>
-    <w:lsdException w:name="Medium List 2 Accent 5" w:uiPriority="66"/>
-    <w:lsdException w:name="Medium Grid 1 Accent 5" w:uiPriority="67"/>
-    <w:lsdException w:name="Medium Grid 2 Accent 5" w:uiPriority="68"/>
-    <w:lsdException w:name="Medium Grid 3 Accent 5" w:uiPriority="69"/>
-    <w:lsdException w:name="Dark List Accent 5" w:uiPriority="70"/>
-    <w:lsdException w:name="Colorful Shading Accent 5" w:uiPriority="71"/>
-    <w:lsdException w:name="Colorful List Accent 5" w:uiPriority="72"/>
-    <w:lsdException w:name="Colorful Grid Accent 5" w:uiPriority="73"/>
-    <w:lsdException w:name="Light Shading Accent 6" w:uiPriority="60"/>
-    <w:lsdException w:name="Light List Accent 6" w:uiPriority="61"/>
-    <w:lsdException w:name="Light Grid Accent 6" w:uiPriority="62"/>
-    <w:lsdException w:name="Medium Shading 1 Accent 6" w:uiPriority="63"/>
-    <w:lsdException w:name="Medium Shading 2 Accent 6" w:uiPriority="64"/>
-    <w:lsdException w:name="Medium List 1 Accent 6" w:uiPriority="65"/>
-    <w:lsdException w:name="Medium List 2 Accent 6" w:uiPriority="66"/>
-    <w:lsdException w:name="Medium Grid 1 Accent 6" w:uiPriority="67"/>
-    <w:lsdException w:name="Medium Grid 2 Accent 6" w:uiPriority="68"/>
-    <w:lsdException w:name="Medium Grid 3 Accent 6" w:uiPriority="69"/>
-    <w:lsdException w:name="Dark List Accent 6" w:uiPriority="70"/>
-    <w:lsdException w:name="Colorful Shading Accent 6" w:uiPriority="71"/>
-    <w:lsdException w:name="Colorful List Accent 6" w:uiPriority="72"/>
-    <w:lsdException w:name="Colorful Grid Accent 6" w:uiPriority="73"/>
-    <w:lsdException w:name="Subtle Emphasis" w:uiPriority="19" w:qFormat="1"/>
-    <w:lsdException w:name="Intense Emphasis" w:uiPriority="21" w:qFormat="1"/>
-    <w:lsdException w:name="Subtle Reference" w:uiPriority="31" w:qFormat="1"/>
-    <w:lsdException w:name="Intense Reference" w:uiPriority="32" w:qFormat="1"/>
-    <w:lsdException w:name="Book Title" w:uiPriority="33" w:qFormat="1"/>
-    <w:lsdException w:name="Bibliography" w:semiHidden="1" w:uiPriority="37" w:unhideWhenUsed="1"/>
-    <w:lsdException w:name="TOC Heading" w:semiHidden="1" w:uiPriority="39" w:unhideWhenUsed="1" w:qFormat="1"/>
-    <w:lsdException w:name="Plain Table 1" w:uiPriority="41"/>
-    <w:lsdException w:name="Plain Table 2" w:uiPriority="42"/>
-    <w:lsdException w:name="Plain Table 3" w:uiPriority="43"/>
-    <w:lsdException w:name="Plain Table 4" w:uiPriority="44"/>
-    <w:lsdException w:name="Plain Table 5" w:uiPriority="45"/>
-    <w:lsdException w:name="Grid Table Light" w:uiPriority="40"/>
-    <w:lsdException w:name="Grid Table 1 Light" w:uiPriority="46"/>
-    <w:lsdException w:name="Grid Table 2" w:uiPriority="47"/>
-    <w:lsdException w:name="Grid Table 3" w:uiPriority="48"/>
-    <w:lsdException w:name="Grid Table 4" w:uiPriority="49"/>
-    <w:lsdException w:name="Grid Table 5 Dark" w:uiPriority="50"/>
-    <w:lsdException w:name="Grid Table 6 Colorful" w:uiPriority="51"/>
-    <w:lsdException w:name="Grid Table 7 Colorful" w:uiPriority="52"/>
-    <w:lsdException w:name="Grid Table 1 Light Accent 1" w:uiPriority="46"/>
-    <w:lsdException w:name="Grid Table 2 Accent 1" w:uiPriority="47"/>
-    <w:lsdException w:name="Grid Table 3 Accent 1" w:uiPriority="48"/>
-    <w:lsdException w:name="Grid Table 4 Accent 1" w:uiPriority="49"/>
-    <w:lsdException w:name="Grid Table 5 Dark Accent 1" w:uiPriority="50"/>
-    <w:lsdException w:name="Grid Table 6 Colorful Accent 1" w:uiPriority="51"/>
-    <w:lsdException w:name="Grid Table 7 Colorful Accent 1" w:uiPriority="52"/>
-    <w:lsdException w:name="Grid Table 1 Light Accent 2" w:uiPriority="46"/>
-    <w:lsdException w:name="Grid Table 2 Accent 2" w:uiPriority="47"/>
-    <w:lsdException w:name="Grid Table 3 Accent 2" w:uiPriority="48"/>
-    <w:lsdException w:name="Grid Table 4 Accent 2" w:uiPriority="49"/>
-    <w:lsdException w:name="Grid Table 5 Dark Accent 2" w:uiPriority="50"/>
-    <w:lsdException w:name="Grid Table 6 Colorful Accent 2" w:uiPriority="51"/>
-    <w:lsdException w:name="Grid Table 7 Colorful Accent 2" w:uiPriority="52"/>
-    <w:lsdException w:name="Grid Table 1 Light Accent 3" w:uiPriority="46"/>
-    <w:lsdException w:name="Grid Table 2 Accent 3" w:uiPriority="47"/>
-    <w:lsdException w:name="Grid Table 3 Accent 3" w:uiPriority="48"/>
-    <w:lsdException w:name="Grid Table 4 Accent 3" w:uiPriority="49"/>
-    <w:lsdException w:name="Grid Table 5 Dark Accent 3" w:uiPriority="50"/>
-    <w:lsdException w:name="Grid Table 6 Colorful Accent 3" w:uiPriority="51"/>
-    <w:lsdException w:name="Grid Table 7 Colorful Accent 3" w:uiPriority="52"/>
-    <w:lsdException w:name="Grid Table 1 Light Accent 4" w:uiPriority="46"/>
-    <w:lsdException w:name="Grid Table 2 Accent 4" w:uiPriority="47"/>
-    <w:lsdException w:name="Grid Table 3 Accent 4" w:uiPriority="48"/>
-    <w:lsdException w:name="Grid Table 4 Accent 4" w:uiPriority="49"/>
-    <w:lsdException w:name="Grid Table 5 Dark Accent 4" w:uiPriority="50"/>
-    <w:lsdException w:name="Grid Table 6 Colorful Accent 4" w:uiPriority="51"/>
-    <w:lsdException w:name="Grid Table 7 Colorful Accent 4" w:uiPriority="52"/>
-    <w:lsdException w:name="Grid Table 1 Light Accent 5" w:uiPriority="46"/>
-    <w:lsdException w:name="Grid Table 2 Accent 5" w:uiPriority="47"/>
-    <w:lsdException w:name="Grid Table 3 Accent 5" w:uiPriority="48"/>
-    <w:lsdException w:name="Grid Table 4 Accent 5" w:uiPriority="49"/>
-    <w:lsdException w:name="Grid Table 5 Dark Accent 5" w:uiPriority="50"/>
-    <w:lsdException w:name="Grid Table 6 Colorful Accent 5" w:uiPriority="51"/>
-    <w:lsdException w:name="Grid Table 7 Colorful Accent 5" w:uiPriority="52"/>
-    <w:lsdException w:name="Grid Table 1 Light Accent 6" w:uiPriority="46"/>
-    <w:lsdException w:name="Grid Table 2 Accent 6" w:uiPriority="47"/>
-    <w:lsdException w:name="Grid Table 3 Accent 6" w:uiPriority="48"/>
-    <w:lsdException w:name="Grid Table 4 Accent 6" w:uiPriority="49"/>
-    <w:lsdException w:name="Grid Table 5 Dark Accent 6" w:uiPriority="50"/>
-    <w:lsdException w:name="Grid Table 6 Colorful Accent 6" w:uiPriority="51"/>
-    <w:lsdException w:name="Grid Table 7 Colorful Accent 6" w:uiPriority="52"/>
-    <w:lsdException w:name="List Table 1 Light" w:uiPriority="46"/>
-    <w:lsdException w:name="List Table 2" w:uiPriority="47"/>
-    <w:lsdException w:name="List Table 3" w:uiPriority="48"/>
-    <w:lsdException w:name="List Table 4" w:uiPriority="49"/>
-    <w:lsdException w:name="List Table 5 Dark" w:uiPriority="50"/>
-    <w:lsdException w:name="List Table 6 Colorful" w:uiPriority="51"/>
-    <w:lsdException w:name="List Table 7 Colorful" w:uiPriority="52"/>
-    <w:lsdException w:name="List Table 1 Light Accent 1" w:uiPriority="46"/>
-    <w:lsdException w:name="List Table 2 Accent 1" w:uiPriority="47"/>
-    <w:lsdException w:name="List Table 3 Accent 1" w:uiPriority="48"/>
-    <w:lsdException w:name="List Table 4 Accent 1" w:uiPriority="49"/>
-    <w:lsdException w:name="List Table 5 Dark Accent 1" w:uiPriority="50"/>
-    <w:lsdException w:name="List Table 6 Colorful Accent 1" w:uiPriority="51"/>
-    <w:lsdException w:name="List Table 7 Colorful Accent 1" w:uiPriority="52"/>
-    <w:lsdException w:name="List Table 1 Light Accent 2" w:uiPriority="46"/>
-    <w:lsdException w:name="List Table 2 Accent 2" w:uiPriority="47"/>
-    <w:lsdException w:name="List Table 3 Accent 2" w:uiPriority="48"/>
-    <w:lsdException w:name="List Table 4 Accent 2" w:uiPriority="49"/>
-    <w:lsdException w:name="List Table 5 Dark Accent 2" w:uiPriority="50"/>
-    <w:lsdException w:name="List Table 6 Colorful Accent 2" w:uiPriority="51"/>
-    <w:lsdException w:name="List Table 7 Colorful Accent 2" w:uiPriority="52"/>
-    <w:lsdException w:name="List Table 1 Light Accent 3" w:uiPriority="46"/>
-    <w:lsdException w:name="List Table 2 Accent 3" w:uiPriority="47"/>
-    <w:lsdException w:name="List Table 3 Accent 3" w:uiPriority="48"/>
-    <w:lsdException w:name="List Table 4 Accent 3" w:uiPriority="49"/>
-    <w:lsdException w:name="List Table 5 Dark Accent 3" w:uiPriority="50"/>
-    <w:lsdException w:name="List Table 6 Colorful Accent 3" w:uiPriority="51"/>
-    <w:lsdException w:name="List Table 7 Colorful Accent 3" w:uiPriority="52"/>
-    <w:lsdException w:name="List Table 1 Light Accent 4" w:uiPriority="46"/>
-    <w:lsdException w:name="List Table 2 Accent 4" w:uiPriority="47"/>
-    <w:lsdException w:name="List Table 3 Accent 4" w:uiPriority="48"/>
-    <w:lsdException w:name="List Table 4 Accent 4" w:uiPriority="49"/>
-    <w:lsdException w:name="List Table 5 Dark Accent 4" w:uiPriority="50"/>
-    <w:lsdException w:name="List Table 6 Colorful Accent 4" w:uiPriority="51"/>
-    <w:lsdException w:name="List Table 7 Colorful Accent 4" w:uiPriority="52"/>
-    <w:lsdException w:name="List Table 1 Light Accent 5" w:uiPriority="46"/>
-    <w:lsdException w:name="List Table 2 Accent 5" w:uiPriority="47"/>
-    <w:lsdException w:name="List Table 3 Accent 5" w:uiPriority="48"/>
-    <w:lsdException w:name="List Table 4 Accent 5" w:uiPriority="49"/>
-    <w:lsdException w:name="List Table 5 Dark Accent 5" w:uiPriority="50"/>
-    <w:lsdException w:name="List Table 6 Colorful Accent 5" w:uiPriority="51"/>
-    <w:lsdException w:name="List Table 7 Colorful Accent 5" w:uiPriority="52"/>
-    <w:lsdException w:name="List Table 1 Light Accent 6" w:uiPriority="46"/>
-    <w:lsdException w:name="List Table 2 Accent 6" w:uiPriority="47"/>
-    <w:lsdException w:name="List Table 3 Accent 6" w:uiPriority="48"/>
-    <w:lsdException w:name="List Table 4 Accent 6" w:uiPriority="49"/>
-    <w:lsdException w:name="List Table 5 Dark Accent 6" w:uiPriority="50"/>
-    <w:lsdException w:name="List Table 6 Colorful Accent 6" w:uiPriority="51"/>
-    <w:lsdException w:name="List Table 7 Colorful Accent 6" w:uiPriority="52"/>
-    <w:lsdException w:name="Mention" w:semiHidden="1" w:unhideWhenUsed="1"/>
-    <w:lsdException w:name="Smart Hyperlink" w:semiHidden="1" w:unhideWhenUsed="1"/>
-    <w:lsdException w:name="Hashtag" w:semiHidden="1" w:unhideWhenUsed="1"/>
-    <w:lsdException w:name="Unresolved Mention" w:semiHidden="1" w:unhideWhenUsed="1"/>
-    <w:lsdException w:name="Smart Link" w:semiHidden="1" w:unhideWhenUsed="1"/>
+  <w:latentStyles w:defLockedState="0" w:defUIPriority="99" w:defSemiHidden="1" w:defUnhideWhenUsed="1" w:defQFormat="0" w:count="267">
+    <w:lsdException w:name="Normal" w:semiHidden="0" w:uiPriority="0" w:unhideWhenUsed="0" w:qFormat="1"/>
+    <w:lsdException w:name="heading 1" w:semiHidden="0" w:uiPriority="9" w:unhideWhenUsed="0" w:qFormat="1"/>
+    <w:lsdException w:name="heading 2" w:uiPriority="9" w:qFormat="1"/>
+    <w:lsdException w:name="heading 3" w:uiPriority="9" w:qFormat="1"/>
+    <w:lsdException w:name="heading 4" w:uiPriority="9" w:qFormat="1"/>
+    <w:lsdException w:name="heading 5" w:uiPriority="9" w:qFormat="1"/>
+    <w:lsdException w:name="heading 6" w:uiPriority="9" w:qFormat="1"/>
+    <w:lsdException w:name="heading 7" w:uiPriority="9" w:qFormat="1"/>
+    <w:lsdException w:name="heading 8" w:uiPriority="9" w:qFormat="1"/>
+    <w:lsdException w:name="heading 9" w:uiPriority="9" w:qFormat="1"/>
+    <w:lsdException w:name="toc 1" w:uiPriority="39"/>
+    <w:lsdException w:name="toc 2" w:uiPriority="39"/>
+    <w:lsdException w:name="toc 3" w:uiPriority="39"/>
+    <w:lsdException w:name="toc 4" w:uiPriority="39"/>
+    <w:lsdException w:name="toc 5" w:uiPriority="39"/>
+    <w:lsdException w:name="toc 6" w:uiPriority="39"/>
+    <w:lsdException w:name="toc 7" w:uiPriority="39"/>
+    <w:lsdException w:name="toc 8" w:uiPriority="39"/>
+    <w:lsdException w:name="toc 9" w:uiPriority="39"/>
+    <w:lsdException w:name="caption" w:uiPriority="35" w:qFormat="1"/>
+    <w:lsdException w:name="Title" w:semiHidden="0" w:uiPriority="10" w:unhideWhenUsed="0" w:qFormat="1"/>
+    <w:lsdException w:name="Default Paragraph Font" w:uiPriority="1"/>
+    <w:lsdException w:name="Subtitle" w:semiHidden="0" w:uiPriority="11" w:unhideWhenUsed="0" w:qFormat="1"/>
+    <w:lsdException w:name="Strong" w:semiHidden="0" w:uiPriority="22" w:unhideWhenUsed="0" w:qFormat="1"/>
+    <w:lsdException w:name="Emphasis" w:semiHidden="0" w:uiPriority="20" w:unhideWhenUsed="0" w:qFormat="1"/>
+    <w:lsdException w:name="Table Grid" w:semiHidden="0" w:uiPriority="59" w:unhideWhenUsed="0"/>
+    <w:lsdException w:name="Placeholder Text" w:unhideWhenUsed="0"/>
+    <w:lsdException w:name="No Spacing" w:semiHidden="0" w:uiPriority="1" w:unhideWhenUsed="0" w:qFormat="1"/>
+    <w:lsdException w:name="Light Shading" w:semiHidden="0" w:uiPriority="60" w:unhideWhenUsed="0"/>
+    <w:lsdException w:name="Light List" w:semiHidden="0" w:uiPriority="61" w:unhideWhenUsed="0"/>
+    <w:lsdException w:name="Light Grid" w:semiHidden="0" w:uiPriority="62" w:unhideWhenUsed="0"/>
+    <w:lsdException w:name="Medium Shading 1" w:semiHidden="0" w:uiPriority="63" w:unhideWhenUsed="0"/>
+    <w:lsdException w:name="Medium Shading 2" w:semiHidden="0" w:uiPriority="64" w:unhideWhenUsed="0"/>
+    <w:lsdException w:name="Medium List 1" w:semiHidden="0" w:uiPriority="65" w:unhideWhenUsed="0"/>
+    <w:lsdException w:name="Medium List 2" w:semiHidden="0" w:uiPriority="66" w:unhideWhenUsed="0"/>
+    <w:lsdException w:name="Medium Grid 1" w:semiHidden="0" w:uiPriority="67" w:unhideWhenUsed="0"/>
+    <w:lsdException w:name="Medium Grid 2" w:semiHidden="0" w:uiPriority="68" w:unhideWhenUsed="0"/>
+    <w:lsdException w:name="Medium Grid 3" w:semiHidden="0" w:uiPriority="69" w:unhideWhenUsed="0"/>
+    <w:lsdException w:name="Dark List" w:semiHidden="0" w:uiPriority="70" w:unhideWhenUsed="0"/>
+    <w:lsdException w:name="Colorful Shading" w:semiHidden="0" w:uiPriority="71" w:unhideWhenUsed="0"/>
+    <w:lsdException w:name="Colorful List" w:semiHidden="0" w:uiPriority="72" w:unhideWhenUsed="0"/>
+    <w:lsdException w:name="Colorful Grid" w:semiHidden="0" w:uiPriority="73" w:unhideWhenUsed="0"/>
+    <w:lsdException w:name="Light Shading Accent 1" w:semiHidden="0" w:uiPriority="60" w:unhideWhenUsed="0"/>
+    <w:lsdException w:name="Light List Accent 1" w:semiHidden="0" w:uiPriority="61" w:unhideWhenUsed="0"/>
+    <w:lsdException w:name="Light Grid Accent 1" w:semiHidden="0" w:uiPriority="62" w:unhideWhenUsed="0"/>
+    <w:lsdException w:name="Medium Shading 1 Accent 1" w:semiHidden="0" w:uiPriority="63" w:unhideWhenUsed="0"/>
+    <w:lsdException w:name="Medium Shading 2 Accent 1" w:semiHidden="0" w:uiPriority="64" w:unhideWhenUsed="0"/>
+    <w:lsdException w:name="Medium List 1 Accent 1" w:semiHidden="0" w:uiPriority="65" w:unhideWhenUsed="0"/>
+    <w:lsdException w:name="Revision" w:unhideWhenUsed="0"/>
+    <w:lsdException w:name="List Paragraph" w:semiHidden="0" w:uiPriority="34" w:unhideWhenUsed="0" w:qFormat="1"/>
+    <w:lsdException w:name="Quote" w:semiHidden="0" w:uiPriority="29" w:unhideWhenUsed="0" w:qFormat="1"/>
+    <w:lsdException w:name="Intense Quote" w:semiHidden="0" w:uiPriority="30" w:unhideWhenUsed="0" w:qFormat="1"/>
+    <w:lsdException w:name="Medium List 2 Accent 1" w:semiHidden="0" w:uiPriority="66" w:unhideWhenUsed="0"/>
+    <w:lsdException w:name="Medium Grid 1 Accent 1" w:semiHidden="0" w:uiPriority="67" w:unhideWhenUsed="0"/>
+    <w:lsdException w:name="Medium Grid 2 Accent 1" w:semiHidden="0" w:uiPriority="68" w:unhideWhenUsed="0"/>
+    <w:lsdException w:name="Medium Grid 3 Accent 1" w:semiHidden="0" w:uiPriority="69" w:unhideWhenUsed="0"/>
+    <w:lsdException w:name="Dark List Accent 1" w:semiHidden="0" w:uiPriority="70" w:unhideWhenUsed="0"/>
+    <w:lsdException w:name="Colorful Shading Accent 1" w:semiHidden="0" w:uiPriority="71" w:unhideWhenUsed="0"/>
+    <w:lsdException w:name="Colorful List Accent 1" w:semiHidden="0" w:uiPriority="72" w:unhideWhenUsed="0"/>
+    <w:lsdException w:name="Colorful Grid Accent 1" w:semiHidden="0" w:uiPriority="73" w:unhideWhenUsed="0"/>
+    <w:lsdException w:name="Light Shading Accent 2" w:semiHidden="0" w:uiPriority="60" w:unhideWhenUsed="0"/>
+    <w:lsdException w:name="Light List Accent 2" w:semiHidden="0" w:uiPriority="61" w:unhideWhenUsed="0"/>
+    <w:lsdException w:name="Light Grid Accent 2" w:semiHidden="0" w:uiPriority="62" w:unhideWhenUsed="0"/>
+    <w:lsdException w:name="Medium Shading 1 Accent 2" w:semiHidden="0" w:uiPriority="63" w:unhideWhenUsed="0"/>
+    <w:lsdException w:name="Medium Shading 2 Accent 2" w:semiHidden="0" w:uiPriority="64" w:unhideWhenUsed="0"/>
+    <w:lsdException w:name="Medium List 1 Accent 2" w:semiHidden="0" w:uiPriority="65" w:unhideWhenUsed="0"/>
+    <w:lsdException w:name="Medium List 2 Accent 2" w:semiHidden="0" w:uiPriority="66" w:unhideWhenUsed="0"/>
+    <w:lsdException w:name="Medium Grid 1 Accent 2" w:semiHidden="0" w:uiPriority="67" w:unhideWhenUsed="0"/>
+    <w:lsdException w:name="Medium Grid 2 Accent 2" w:semiHidden="0" w:uiPriority="68" w:unhideWhenUsed="0"/>
+    <w:lsdException w:name="Medium Grid 3 Accent 2" w:semiHidden="0" w:uiPriority="69" w:unhideWhenUsed="0"/>
+    <w:lsdException w:name="Dark List Accent 2" w:semiHidden="0" w:uiPriority="70" w:unhideWhenUsed="0"/>
+    <w:lsdException w:name="Colorful Shading Accent 2" w:semiHidden="0" w:uiPriority="71" w:unhideWhenUsed="0"/>
+    <w:lsdException w:name="Colorful List Accent 2" w:semiHidden="0" w:uiPriority="72" w:unhideWhenUsed="0"/>
+    <w:lsdException w:name="Colorful Grid Accent 2" w:semiHidden="0" w:uiPriority="73" w:unhideWhenUsed="0"/>
+    <w:lsdException w:name="Light Shading Accent 3" w:semiHidden="0" w:uiPriority="60" w:unhideWhenUsed="0"/>
+    <w:lsdException w:name="Light List Accent 3" w:semiHidden="0" w:uiPriority="61" w:unhideWhenUsed="0"/>
+    <w:lsdException w:name="Light Grid Accent 3" w:semiHidden="0" w:uiPriority="62" w:unhideWhenUsed="0"/>
+    <w:lsdException w:name="Medium Shading 1 Accent 3" w:semiHidden="0" w:uiPriority="63" w:unhideWhenUsed="0"/>
+    <w:lsdException w:name="Medium Shading 2 Accent 3" w:semiHidden="0" w:uiPriority="64" w:unhideWhenUsed="0"/>
+    <w:lsdException w:name="Medium List 1 Accent 3" w:semiHidden="0" w:uiPriority="65" w:unhideWhenUsed="0"/>
+    <w:lsdException w:name="Medium List 2 Accent 3" w:semiHidden="0" w:uiPriority="66" w:unhideWhenUsed="0"/>
+    <w:lsdException w:name="Medium Grid 1 Accent 3" w:semiHidden="0" w:uiPriority="67" w:unhideWhenUsed="0"/>
+    <w:lsdException w:name="Medium Grid 2 Accent 3" w:semiHidden="0" w:uiPriority="68" w:unhideWhenUsed="0"/>
+    <w:lsdException w:name="Medium Grid 3 Accent 3" w:semiHidden="0" w:uiPriority="69" w:unhideWhenUsed="0"/>
+    <w:lsdException w:name="Dark List Accent 3" w:semiHidden="0" w:uiPriority="70" w:unhideWhenUsed="0"/>
+    <w:lsdException w:name="Colorful Shading Accent 3" w:semiHidden="0" w:uiPriority="71" w:unhideWhenUsed="0"/>
+    <w:lsdException w:name="Colorful List Accent 3" w:semiHidden="0" w:uiPriority="72" w:unhideWhenUsed="0"/>
+    <w:lsdException w:name="Colorful Grid Accent 3" w:semiHidden="0" w:uiPriority="73" w:unhideWhenUsed="0"/>
+    <w:lsdException w:name="Light Shading Accent 4" w:semiHidden="0" w:uiPriority="60" w:unhideWhenUsed="0"/>
+    <w:lsdException w:name="Light List Accent 4" w:semiHidden="0" w:uiPriority="61" w:unhideWhenUsed="0"/>
+    <w:lsdException w:name="Light Grid Accent 4" w:semiHidden="0" w:uiPriority="62" w:unhideWhenUsed="0"/>
+    <w:lsdException w:name="Medium Shading 1 Accent 4" w:semiHidden="0" w:uiPriority="63" w:unhideWhenUsed="0"/>
+    <w:lsdException w:name="Medium Shading 2 Accent 4" w:semiHidden="0" w:uiPriority="64" w:unhideWhenUsed="0"/>
+    <w:lsdException w:name="Medium List 1 Accent 4" w:semiHidden="0" w:uiPriority="65" w:unhideWhenUsed="0"/>
+    <w:lsdException w:name="Medium List 2 Accent 4" w:semiHidden="0" w:uiPriority="66" w:unhideWhenUsed="0"/>
+    <w:lsdException w:name="Medium Grid 1 Accent 4" w:semiHidden="0" w:uiPriority="67" w:unhideWhenUsed="0"/>
+    <w:lsdException w:name="Medium Grid 2 Accent 4" w:semiHidden="0" w:uiPriority="68" w:unhideWhenUsed="0"/>
+    <w:lsdException w:name="Medium Grid 3 Accent 4" w:semiHidden="0" w:uiPriority="69" w:unhideWhenUsed="0"/>
+    <w:lsdException w:name="Dark List Accent 4" w:semiHidden="0" w:uiPriority="70" w:unhideWhenUsed="0"/>
+    <w:lsdException w:name="Colorful Shading Accent 4" w:semiHidden="0" w:uiPriority="71" w:unhideWhenUsed="0"/>
+    <w:lsdException w:name="Colorful List Accent 4" w:semiHidden="0" w:uiPriority="72" w:unhideWhenUsed="0"/>
+    <w:lsdException w:name="Colorful Grid Accent 4" w:semiHidden="0" w:uiPriority="73" w:unhideWhenUsed="0"/>
+    <w:lsdException w:name="Light Shading Accent 5" w:semiHidden="0" w:uiPriority="60" w:unhideWhenUsed="0"/>
+    <w:lsdException w:name="Light List Accent 5" w:semiHidden="0" w:uiPriority="61" w:unhideWhenUsed="0"/>
+    <w:lsdException w:name="Light Grid Accent 5" w:semiHidden="0" w:uiPriority="62" w:unhideWhenUsed="0"/>
+    <w:lsdException w:name="Medium Shading 1 Accent 5" w:semiHidden="0" w:uiPriority="63" w:unhideWhenUsed="0"/>
+    <w:lsdException w:name="Medium Shading 2 Accent 5" w:semiHidden="0" w:uiPriority="64" w:unhideWhenUsed="0"/>
+    <w:lsdException w:name="Medium List 1 Accent 5" w:semiHidden="0" w:uiPriority="65" w:unhideWhenUsed="0"/>
+    <w:lsdException w:name="Medium List 2 Accent 5" w:semiHidden="0" w:uiPriority="66" w:unhideWhenUsed="0"/>
+    <w:lsdException w:name="Medium Grid 1 Accent 5" w:semiHidden="0" w:uiPriority="67" w:unhideWhenUsed="0"/>
+    <w:lsdException w:name="Medium Grid 2 Accent 5" w:semiHidden="0" w:uiPriority="68" w:unhideWhenUsed="0"/>
+    <w:lsdException w:name="Medium Grid 3 Accent 5" w:semiHidden="0" w:uiPriority="69" w:unhideWhenUsed="0"/>
+    <w:lsdException w:name="Dark List Accent 5" w:semiHidden="0" w:uiPriority="70" w:unhideWhenUsed="0"/>
+    <w:lsdException w:name="Colorful Shading Accent 5" w:semiHidden="0" w:uiPriority="71" w:unhideWhenUsed="0"/>
+    <w:lsdException w:name="Colorful List Accent 5" w:semiHidden="0" w:uiPriority="72" w:unhideWhenUsed="0"/>
+    <w:lsdException w:name="Colorful Grid Accent 5" w:semiHidden="0" w:uiPriority="73" w:unhideWhenUsed="0"/>
+    <w:lsdException w:name="Light Shading Accent 6" w:semiHidden="0" w:uiPriority="60" w:unhideWhenUsed="0"/>
+    <w:lsdException w:name="Light List Accent 6" w:semiHidden="0" w:uiPriority="61" w:unhideWhenUsed="0"/>
+    <w:lsdException w:name="Light Grid Accent 6" w:semiHidden="0" w:uiPriority="62" w:unhideWhenUsed="0"/>
+    <w:lsdException w:name="Medium Shading 1 Accent 6" w:semiHidden="0" w:uiPriority="63" w:unhideWhenUsed="0"/>
+    <w:lsdException w:name="Medium Shading 2 Accent 6" w:semiHidden="0" w:uiPriority="64" w:unhideWhenUsed="0"/>
+    <w:lsdException w:name="Medium List 1 Accent 6" w:semiHidden="0" w:uiPriority="65" w:unhideWhenUsed="0"/>
+    <w:lsdException w:name="Medium List 2 Accent 6" w:semiHidden="0" w:uiPriority="66" w:unhideWhenUsed="0"/>
+    <w:lsdException w:name="Medium Grid 1 Accent 6" w:semiHidden="0" w:uiPriority="67" w:unhideWhenUsed="0"/>
+    <w:lsdException w:name="Medium Grid 2 Accent 6" w:semiHidden="0" w:uiPriority="68" w:unhideWhenUsed="0"/>
+    <w:lsdException w:name="Medium Grid 3 Accent 6" w:semiHidden="0" w:uiPriority="69" w:unhideWhenUsed="0"/>
+    <w:lsdException w:name="Dark List Accent 6" w:semiHidden="0" w:uiPriority="70" w:unhideWhenUsed="0"/>
+    <w:lsdException w:name="Colorful Shading Accent 6" w:semiHidden="0" w:uiPriority="71" w:unhideWhenUsed="0"/>
+    <w:lsdException w:name="Colorful List Accent 6" w:semiHidden="0" w:uiPriority="72" w:unhideWhenUsed="0"/>
+    <w:lsdException w:name="Colorful Grid Accent 6" w:semiHidden="0" w:uiPriority="73" w:unhideWhenUsed="0"/>
+    <w:lsdException w:name="Subtle Emphasis" w:semiHidden="0" w:uiPriority="19" w:unhideWhenUsed="0" w:qFormat="1"/>
+    <w:lsdException w:name="Intense Emphasis" w:semiHidden="0" w:uiPriority="21" w:unhideWhenUsed="0" w:qFormat="1"/>
+    <w:lsdException w:name="Subtle Reference" w:semiHidden="0" w:uiPriority="31" w:unhideWhenUsed="0" w:qFormat="1"/>
+    <w:lsdException w:name="Intense Reference" w:semiHidden="0" w:uiPriority="32" w:unhideWhenUsed="0" w:qFormat="1"/>
+    <w:lsdException w:name="Book Title" w:semiHidden="0" w:uiPriority="33" w:unhideWhenUsed="0" w:qFormat="1"/>
+    <w:lsdException w:name="Bibliography" w:uiPriority="37"/>
+    <w:lsdException w:name="TOC Heading" w:uiPriority="39" w:qFormat="1"/>
   </w:latentStyles>
-  <w:style w:type="paragraph" w:default="1" w:styleId="Normal">
+  <w:style w:type="paragraph" w:default="1" w:styleId="a">
     <w:name w:val="Normal"/>
     <w:qFormat/>
     <w:rsid w:val="00FC7D16"/>
@@ -6829,11 +7797,11 @@
       <w:lang w:val="uk-UA"/>
     </w:rPr>
   </w:style>
-  <w:style w:type="paragraph" w:styleId="Heading1">
+  <w:style w:type="paragraph" w:styleId="1">
     <w:name w:val="heading 1"/>
-    <w:basedOn w:val="Normal"/>
-    <w:next w:val="Normal"/>
-    <w:link w:val="Heading1Char"/>
+    <w:basedOn w:val="a"/>
+    <w:next w:val="a"/>
+    <w:link w:val="10"/>
     <w:uiPriority w:val="9"/>
     <w:qFormat/>
     <w:rsid w:val="00A108EA"/>
@@ -6851,11 +7819,11 @@
       <w:szCs w:val="28"/>
     </w:rPr>
   </w:style>
-  <w:style w:type="paragraph" w:styleId="Heading2">
+  <w:style w:type="paragraph" w:styleId="2">
     <w:name w:val="heading 2"/>
-    <w:basedOn w:val="Normal"/>
-    <w:next w:val="Normal"/>
-    <w:link w:val="Heading2Char"/>
+    <w:basedOn w:val="a"/>
+    <w:next w:val="a"/>
+    <w:link w:val="20"/>
     <w:uiPriority w:val="9"/>
     <w:unhideWhenUsed/>
     <w:qFormat/>
@@ -6875,12 +7843,12 @@
       <w:szCs w:val="26"/>
     </w:rPr>
   </w:style>
-  <w:style w:type="character" w:default="1" w:styleId="DefaultParagraphFont">
+  <w:style w:type="character" w:default="1" w:styleId="a0">
     <w:name w:val="Default Paragraph Font"/>
     <w:uiPriority w:val="1"/>
     <w:unhideWhenUsed/>
   </w:style>
-  <w:style w:type="table" w:default="1" w:styleId="TableNormal">
+  <w:style w:type="table" w:default="1" w:styleId="a1">
     <w:name w:val="Normal Table"/>
     <w:uiPriority w:val="99"/>
     <w:semiHidden/>
@@ -6895,15 +7863,15 @@
       </w:tblCellMar>
     </w:tblPr>
   </w:style>
-  <w:style w:type="numbering" w:default="1" w:styleId="NoList">
+  <w:style w:type="numbering" w:default="1" w:styleId="a2">
     <w:name w:val="No List"/>
     <w:uiPriority w:val="99"/>
     <w:semiHidden/>
     <w:unhideWhenUsed/>
   </w:style>
-  <w:style w:type="paragraph" w:styleId="ListParagraph">
+  <w:style w:type="paragraph" w:styleId="a3">
     <w:name w:val="List Paragraph"/>
-    <w:basedOn w:val="Normal"/>
+    <w:basedOn w:val="a"/>
     <w:uiPriority w:val="34"/>
     <w:qFormat/>
     <w:rsid w:val="009842F1"/>
@@ -6912,7 +7880,7 @@
       <w:contextualSpacing/>
     </w:pPr>
   </w:style>
-  <w:style w:type="paragraph" w:styleId="NoSpacing">
+  <w:style w:type="paragraph" w:styleId="a4">
     <w:name w:val="No Spacing"/>
     <w:uiPriority w:val="1"/>
     <w:qFormat/>
@@ -6921,10 +7889,10 @@
       <w:spacing w:after="0" w:line="240" w:lineRule="auto"/>
     </w:pPr>
   </w:style>
-  <w:style w:type="character" w:customStyle="1" w:styleId="Heading1Char">
-    <w:name w:val="Heading 1 Char"/>
-    <w:basedOn w:val="DefaultParagraphFont"/>
-    <w:link w:val="Heading1"/>
+  <w:style w:type="character" w:customStyle="1" w:styleId="10">
+    <w:name w:val="Заголовок 1 Знак"/>
+    <w:basedOn w:val="a0"/>
+    <w:link w:val="1"/>
     <w:uiPriority w:val="9"/>
     <w:rsid w:val="00A108EA"/>
     <w:rPr>
@@ -6936,10 +7904,10 @@
       <w:szCs w:val="28"/>
     </w:rPr>
   </w:style>
-  <w:style w:type="character" w:customStyle="1" w:styleId="Heading2Char">
-    <w:name w:val="Heading 2 Char"/>
-    <w:basedOn w:val="DefaultParagraphFont"/>
-    <w:link w:val="Heading2"/>
+  <w:style w:type="character" w:customStyle="1" w:styleId="20">
+    <w:name w:val="Заголовок 2 Знак"/>
+    <w:basedOn w:val="a0"/>
+    <w:link w:val="2"/>
     <w:uiPriority w:val="9"/>
     <w:rsid w:val="00A108EA"/>
     <w:rPr>
@@ -6951,9 +7919,9 @@
       <w:szCs w:val="26"/>
     </w:rPr>
   </w:style>
-  <w:style w:type="paragraph" w:styleId="NormalWeb">
+  <w:style w:type="paragraph" w:styleId="a5">
     <w:name w:val="Normal (Web)"/>
-    <w:basedOn w:val="Normal"/>
+    <w:basedOn w:val="a"/>
     <w:uiPriority w:val="99"/>
     <w:semiHidden/>
     <w:unhideWhenUsed/>
@@ -6969,9 +7937,9 @@
       <w:lang w:val="ru-RU" w:eastAsia="ru-RU"/>
     </w:rPr>
   </w:style>
-  <w:style w:type="paragraph" w:customStyle="1" w:styleId="1">
+  <w:style w:type="paragraph" w:customStyle="1" w:styleId="11">
     <w:name w:val="Обычный1"/>
-    <w:link w:val="10"/>
+    <w:link w:val="12"/>
     <w:rsid w:val="00922E85"/>
     <w:pPr>
       <w:suppressAutoHyphens/>
@@ -6984,15 +7952,415 @@
       <w:lang w:eastAsia="ar-SA"/>
     </w:rPr>
   </w:style>
-  <w:style w:type="character" w:customStyle="1" w:styleId="10">
+  <w:style w:type="character" w:customStyle="1" w:styleId="12">
     <w:name w:val="Обычный1 Знак"/>
-    <w:link w:val="1"/>
+    <w:link w:val="11"/>
     <w:rsid w:val="00922E85"/>
     <w:rPr>
       <w:rFonts w:ascii="Times New Roman" w:eastAsia="Arial" w:hAnsi="Times New Roman" w:cs="Times New Roman"/>
       <w:sz w:val="26"/>
       <w:szCs w:val="20"/>
       <w:lang w:eastAsia="ar-SA"/>
+    </w:rPr>
+  </w:style>
+  <w:style w:type="paragraph" w:styleId="a6">
+    <w:name w:val="Balloon Text"/>
+    <w:basedOn w:val="a"/>
+    <w:link w:val="a7"/>
+    <w:uiPriority w:val="99"/>
+    <w:semiHidden/>
+    <w:unhideWhenUsed/>
+    <w:rsid w:val="0095492D"/>
+    <w:pPr>
+      <w:spacing w:after="0" w:line="240" w:lineRule="auto"/>
+    </w:pPr>
+    <w:rPr>
+      <w:rFonts w:ascii="Tahoma" w:hAnsi="Tahoma" w:cs="Tahoma"/>
+      <w:sz w:val="16"/>
+      <w:szCs w:val="16"/>
+    </w:rPr>
+  </w:style>
+  <w:style w:type="character" w:customStyle="1" w:styleId="a7">
+    <w:name w:val="Текст выноски Знак"/>
+    <w:basedOn w:val="a0"/>
+    <w:link w:val="a6"/>
+    <w:uiPriority w:val="99"/>
+    <w:semiHidden/>
+    <w:rsid w:val="0095492D"/>
+    <w:rPr>
+      <w:rFonts w:ascii="Tahoma" w:hAnsi="Tahoma" w:cs="Tahoma"/>
+      <w:sz w:val="16"/>
+      <w:szCs w:val="16"/>
+      <w:lang w:val="uk-UA"/>
+    </w:rPr>
+  </w:style>
+</w:styles>
+</file>
+
+<file path=word/stylesWithEffects.xml><?xml version="1.0" encoding="utf-8"?>
+<w:styles xmlns:wpc="http://schemas.microsoft.com/office/word/2010/wordprocessingCanvas" xmlns:mc="http://schemas.openxmlformats.org/markup-compatibility/2006" xmlns:o="urn:schemas-microsoft-com:office:office" xmlns:r="http://schemas.openxmlformats.org/officeDocument/2006/relationships" xmlns:m="http://schemas.openxmlformats.org/officeDocument/2006/math" xmlns:v="urn:schemas-microsoft-com:vml" xmlns:wp14="http://schemas.microsoft.com/office/word/2010/wordprocessingDrawing" xmlns:wp="http://schemas.openxmlformats.org/drawingml/2006/wordprocessingDrawing" xmlns:w10="urn:schemas-microsoft-com:office:word" xmlns:w="http://schemas.openxmlformats.org/wordprocessingml/2006/main" xmlns:w14="http://schemas.microsoft.com/office/word/2010/wordml" xmlns:wpg="http://schemas.microsoft.com/office/word/2010/wordprocessingGroup" xmlns:wpi="http://schemas.microsoft.com/office/word/2010/wordprocessingInk" xmlns:wne="http://schemas.microsoft.com/office/word/2006/wordml" xmlns:wps="http://schemas.microsoft.com/office/word/2010/wordprocessingShape" mc:Ignorable="w14 wp14">
+  <w:docDefaults>
+    <w:rPrDefault>
+      <w:rPr>
+        <w:rFonts w:asciiTheme="minorHAnsi" w:eastAsiaTheme="minorHAnsi" w:hAnsiTheme="minorHAnsi" w:cstheme="minorBidi"/>
+        <w:sz w:val="22"/>
+        <w:szCs w:val="22"/>
+        <w:lang w:val="ru-RU" w:eastAsia="en-US" w:bidi="ar-SA"/>
+      </w:rPr>
+    </w:rPrDefault>
+    <w:pPrDefault>
+      <w:pPr>
+        <w:spacing w:after="200" w:line="276" w:lineRule="auto"/>
+      </w:pPr>
+    </w:pPrDefault>
+  </w:docDefaults>
+  <w:latentStyles w:defLockedState="0" w:defUIPriority="99" w:defSemiHidden="1" w:defUnhideWhenUsed="1" w:defQFormat="0" w:count="267">
+    <w:lsdException w:name="Normal" w:semiHidden="0" w:uiPriority="0" w:unhideWhenUsed="0" w:qFormat="1"/>
+    <w:lsdException w:name="heading 1" w:semiHidden="0" w:uiPriority="9" w:unhideWhenUsed="0" w:qFormat="1"/>
+    <w:lsdException w:name="heading 2" w:uiPriority="9" w:qFormat="1"/>
+    <w:lsdException w:name="heading 3" w:uiPriority="9" w:qFormat="1"/>
+    <w:lsdException w:name="heading 4" w:uiPriority="9" w:qFormat="1"/>
+    <w:lsdException w:name="heading 5" w:uiPriority="9" w:qFormat="1"/>
+    <w:lsdException w:name="heading 6" w:uiPriority="9" w:qFormat="1"/>
+    <w:lsdException w:name="heading 7" w:uiPriority="9" w:qFormat="1"/>
+    <w:lsdException w:name="heading 8" w:uiPriority="9" w:qFormat="1"/>
+    <w:lsdException w:name="heading 9" w:uiPriority="9" w:qFormat="1"/>
+    <w:lsdException w:name="toc 1" w:uiPriority="39"/>
+    <w:lsdException w:name="toc 2" w:uiPriority="39"/>
+    <w:lsdException w:name="toc 3" w:uiPriority="39"/>
+    <w:lsdException w:name="toc 4" w:uiPriority="39"/>
+    <w:lsdException w:name="toc 5" w:uiPriority="39"/>
+    <w:lsdException w:name="toc 6" w:uiPriority="39"/>
+    <w:lsdException w:name="toc 7" w:uiPriority="39"/>
+    <w:lsdException w:name="toc 8" w:uiPriority="39"/>
+    <w:lsdException w:name="toc 9" w:uiPriority="39"/>
+    <w:lsdException w:name="caption" w:uiPriority="35" w:qFormat="1"/>
+    <w:lsdException w:name="Title" w:semiHidden="0" w:uiPriority="10" w:unhideWhenUsed="0" w:qFormat="1"/>
+    <w:lsdException w:name="Default Paragraph Font" w:uiPriority="1"/>
+    <w:lsdException w:name="Subtitle" w:semiHidden="0" w:uiPriority="11" w:unhideWhenUsed="0" w:qFormat="1"/>
+    <w:lsdException w:name="Strong" w:semiHidden="0" w:uiPriority="22" w:unhideWhenUsed="0" w:qFormat="1"/>
+    <w:lsdException w:name="Emphasis" w:semiHidden="0" w:uiPriority="20" w:unhideWhenUsed="0" w:qFormat="1"/>
+    <w:lsdException w:name="Table Grid" w:semiHidden="0" w:uiPriority="59" w:unhideWhenUsed="0"/>
+    <w:lsdException w:name="Placeholder Text" w:unhideWhenUsed="0"/>
+    <w:lsdException w:name="No Spacing" w:semiHidden="0" w:uiPriority="1" w:unhideWhenUsed="0" w:qFormat="1"/>
+    <w:lsdException w:name="Light Shading" w:semiHidden="0" w:uiPriority="60" w:unhideWhenUsed="0"/>
+    <w:lsdException w:name="Light List" w:semiHidden="0" w:uiPriority="61" w:unhideWhenUsed="0"/>
+    <w:lsdException w:name="Light Grid" w:semiHidden="0" w:uiPriority="62" w:unhideWhenUsed="0"/>
+    <w:lsdException w:name="Medium Shading 1" w:semiHidden="0" w:uiPriority="63" w:unhideWhenUsed="0"/>
+    <w:lsdException w:name="Medium Shading 2" w:semiHidden="0" w:uiPriority="64" w:unhideWhenUsed="0"/>
+    <w:lsdException w:name="Medium List 1" w:semiHidden="0" w:uiPriority="65" w:unhideWhenUsed="0"/>
+    <w:lsdException w:name="Medium List 2" w:semiHidden="0" w:uiPriority="66" w:unhideWhenUsed="0"/>
+    <w:lsdException w:name="Medium Grid 1" w:semiHidden="0" w:uiPriority="67" w:unhideWhenUsed="0"/>
+    <w:lsdException w:name="Medium Grid 2" w:semiHidden="0" w:uiPriority="68" w:unhideWhenUsed="0"/>
+    <w:lsdException w:name="Medium Grid 3" w:semiHidden="0" w:uiPriority="69" w:unhideWhenUsed="0"/>
+    <w:lsdException w:name="Dark List" w:semiHidden="0" w:uiPriority="70" w:unhideWhenUsed="0"/>
+    <w:lsdException w:name="Colorful Shading" w:semiHidden="0" w:uiPriority="71" w:unhideWhenUsed="0"/>
+    <w:lsdException w:name="Colorful List" w:semiHidden="0" w:uiPriority="72" w:unhideWhenUsed="0"/>
+    <w:lsdException w:name="Colorful Grid" w:semiHidden="0" w:uiPriority="73" w:unhideWhenUsed="0"/>
+    <w:lsdException w:name="Light Shading Accent 1" w:semiHidden="0" w:uiPriority="60" w:unhideWhenUsed="0"/>
+    <w:lsdException w:name="Light List Accent 1" w:semiHidden="0" w:uiPriority="61" w:unhideWhenUsed="0"/>
+    <w:lsdException w:name="Light Grid Accent 1" w:semiHidden="0" w:uiPriority="62" w:unhideWhenUsed="0"/>
+    <w:lsdException w:name="Medium Shading 1 Accent 1" w:semiHidden="0" w:uiPriority="63" w:unhideWhenUsed="0"/>
+    <w:lsdException w:name="Medium Shading 2 Accent 1" w:semiHidden="0" w:uiPriority="64" w:unhideWhenUsed="0"/>
+    <w:lsdException w:name="Medium List 1 Accent 1" w:semiHidden="0" w:uiPriority="65" w:unhideWhenUsed="0"/>
+    <w:lsdException w:name="Revision" w:unhideWhenUsed="0"/>
+    <w:lsdException w:name="List Paragraph" w:semiHidden="0" w:uiPriority="34" w:unhideWhenUsed="0" w:qFormat="1"/>
+    <w:lsdException w:name="Quote" w:semiHidden="0" w:uiPriority="29" w:unhideWhenUsed="0" w:qFormat="1"/>
+    <w:lsdException w:name="Intense Quote" w:semiHidden="0" w:uiPriority="30" w:unhideWhenUsed="0" w:qFormat="1"/>
+    <w:lsdException w:name="Medium List 2 Accent 1" w:semiHidden="0" w:uiPriority="66" w:unhideWhenUsed="0"/>
+    <w:lsdException w:name="Medium Grid 1 Accent 1" w:semiHidden="0" w:uiPriority="67" w:unhideWhenUsed="0"/>
+    <w:lsdException w:name="Medium Grid 2 Accent 1" w:semiHidden="0" w:uiPriority="68" w:unhideWhenUsed="0"/>
+    <w:lsdException w:name="Medium Grid 3 Accent 1" w:semiHidden="0" w:uiPriority="69" w:unhideWhenUsed="0"/>
+    <w:lsdException w:name="Dark List Accent 1" w:semiHidden="0" w:uiPriority="70" w:unhideWhenUsed="0"/>
+    <w:lsdException w:name="Colorful Shading Accent 1" w:semiHidden="0" w:uiPriority="71" w:unhideWhenUsed="0"/>
+    <w:lsdException w:name="Colorful List Accent 1" w:semiHidden="0" w:uiPriority="72" w:unhideWhenUsed="0"/>
+    <w:lsdException w:name="Colorful Grid Accent 1" w:semiHidden="0" w:uiPriority="73" w:unhideWhenUsed="0"/>
+    <w:lsdException w:name="Light Shading Accent 2" w:semiHidden="0" w:uiPriority="60" w:unhideWhenUsed="0"/>
+    <w:lsdException w:name="Light List Accent 2" w:semiHidden="0" w:uiPriority="61" w:unhideWhenUsed="0"/>
+    <w:lsdException w:name="Light Grid Accent 2" w:semiHidden="0" w:uiPriority="62" w:unhideWhenUsed="0"/>
+    <w:lsdException w:name="Medium Shading 1 Accent 2" w:semiHidden="0" w:uiPriority="63" w:unhideWhenUsed="0"/>
+    <w:lsdException w:name="Medium Shading 2 Accent 2" w:semiHidden="0" w:uiPriority="64" w:unhideWhenUsed="0"/>
+    <w:lsdException w:name="Medium List 1 Accent 2" w:semiHidden="0" w:uiPriority="65" w:unhideWhenUsed="0"/>
+    <w:lsdException w:name="Medium List 2 Accent 2" w:semiHidden="0" w:uiPriority="66" w:unhideWhenUsed="0"/>
+    <w:lsdException w:name="Medium Grid 1 Accent 2" w:semiHidden="0" w:uiPriority="67" w:unhideWhenUsed="0"/>
+    <w:lsdException w:name="Medium Grid 2 Accent 2" w:semiHidden="0" w:uiPriority="68" w:unhideWhenUsed="0"/>
+    <w:lsdException w:name="Medium Grid 3 Accent 2" w:semiHidden="0" w:uiPriority="69" w:unhideWhenUsed="0"/>
+    <w:lsdException w:name="Dark List Accent 2" w:semiHidden="0" w:uiPriority="70" w:unhideWhenUsed="0"/>
+    <w:lsdException w:name="Colorful Shading Accent 2" w:semiHidden="0" w:uiPriority="71" w:unhideWhenUsed="0"/>
+    <w:lsdException w:name="Colorful List Accent 2" w:semiHidden="0" w:uiPriority="72" w:unhideWhenUsed="0"/>
+    <w:lsdException w:name="Colorful Grid Accent 2" w:semiHidden="0" w:uiPriority="73" w:unhideWhenUsed="0"/>
+    <w:lsdException w:name="Light Shading Accent 3" w:semiHidden="0" w:uiPriority="60" w:unhideWhenUsed="0"/>
+    <w:lsdException w:name="Light List Accent 3" w:semiHidden="0" w:uiPriority="61" w:unhideWhenUsed="0"/>
+    <w:lsdException w:name="Light Grid Accent 3" w:semiHidden="0" w:uiPriority="62" w:unhideWhenUsed="0"/>
+    <w:lsdException w:name="Medium Shading 1 Accent 3" w:semiHidden="0" w:uiPriority="63" w:unhideWhenUsed="0"/>
+    <w:lsdException w:name="Medium Shading 2 Accent 3" w:semiHidden="0" w:uiPriority="64" w:unhideWhenUsed="0"/>
+    <w:lsdException w:name="Medium List 1 Accent 3" w:semiHidden="0" w:uiPriority="65" w:unhideWhenUsed="0"/>
+    <w:lsdException w:name="Medium List 2 Accent 3" w:semiHidden="0" w:uiPriority="66" w:unhideWhenUsed="0"/>
+    <w:lsdException w:name="Medium Grid 1 Accent 3" w:semiHidden="0" w:uiPriority="67" w:unhideWhenUsed="0"/>
+    <w:lsdException w:name="Medium Grid 2 Accent 3" w:semiHidden="0" w:uiPriority="68" w:unhideWhenUsed="0"/>
+    <w:lsdException w:name="Medium Grid 3 Accent 3" w:semiHidden="0" w:uiPriority="69" w:unhideWhenUsed="0"/>
+    <w:lsdException w:name="Dark List Accent 3" w:semiHidden="0" w:uiPriority="70" w:unhideWhenUsed="0"/>
+    <w:lsdException w:name="Colorful Shading Accent 3" w:semiHidden="0" w:uiPriority="71" w:unhideWhenUsed="0"/>
+    <w:lsdException w:name="Colorful List Accent 3" w:semiHidden="0" w:uiPriority="72" w:unhideWhenUsed="0"/>
+    <w:lsdException w:name="Colorful Grid Accent 3" w:semiHidden="0" w:uiPriority="73" w:unhideWhenUsed="0"/>
+    <w:lsdException w:name="Light Shading Accent 4" w:semiHidden="0" w:uiPriority="60" w:unhideWhenUsed="0"/>
+    <w:lsdException w:name="Light List Accent 4" w:semiHidden="0" w:uiPriority="61" w:unhideWhenUsed="0"/>
+    <w:lsdException w:name="Light Grid Accent 4" w:semiHidden="0" w:uiPriority="62" w:unhideWhenUsed="0"/>
+    <w:lsdException w:name="Medium Shading 1 Accent 4" w:semiHidden="0" w:uiPriority="63" w:unhideWhenUsed="0"/>
+    <w:lsdException w:name="Medium Shading 2 Accent 4" w:semiHidden="0" w:uiPriority="64" w:unhideWhenUsed="0"/>
+    <w:lsdException w:name="Medium List 1 Accent 4" w:semiHidden="0" w:uiPriority="65" w:unhideWhenUsed="0"/>
+    <w:lsdException w:name="Medium List 2 Accent 4" w:semiHidden="0" w:uiPriority="66" w:unhideWhenUsed="0"/>
+    <w:lsdException w:name="Medium Grid 1 Accent 4" w:semiHidden="0" w:uiPriority="67" w:unhideWhenUsed="0"/>
+    <w:lsdException w:name="Medium Grid 2 Accent 4" w:semiHidden="0" w:uiPriority="68" w:unhideWhenUsed="0"/>
+    <w:lsdException w:name="Medium Grid 3 Accent 4" w:semiHidden="0" w:uiPriority="69" w:unhideWhenUsed="0"/>
+    <w:lsdException w:name="Dark List Accent 4" w:semiHidden="0" w:uiPriority="70" w:unhideWhenUsed="0"/>
+    <w:lsdException w:name="Colorful Shading Accent 4" w:semiHidden="0" w:uiPriority="71" w:unhideWhenUsed="0"/>
+    <w:lsdException w:name="Colorful List Accent 4" w:semiHidden="0" w:uiPriority="72" w:unhideWhenUsed="0"/>
+    <w:lsdException w:name="Colorful Grid Accent 4" w:semiHidden="0" w:uiPriority="73" w:unhideWhenUsed="0"/>
+    <w:lsdException w:name="Light Shading Accent 5" w:semiHidden="0" w:uiPriority="60" w:unhideWhenUsed="0"/>
+    <w:lsdException w:name="Light List Accent 5" w:semiHidden="0" w:uiPriority="61" w:unhideWhenUsed="0"/>
+    <w:lsdException w:name="Light Grid Accent 5" w:semiHidden="0" w:uiPriority="62" w:unhideWhenUsed="0"/>
+    <w:lsdException w:name="Medium Shading 1 Accent 5" w:semiHidden="0" w:uiPriority="63" w:unhideWhenUsed="0"/>
+    <w:lsdException w:name="Medium Shading 2 Accent 5" w:semiHidden="0" w:uiPriority="64" w:unhideWhenUsed="0"/>
+    <w:lsdException w:name="Medium List 1 Accent 5" w:semiHidden="0" w:uiPriority="65" w:unhideWhenUsed="0"/>
+    <w:lsdException w:name="Medium List 2 Accent 5" w:semiHidden="0" w:uiPriority="66" w:unhideWhenUsed="0"/>
+    <w:lsdException w:name="Medium Grid 1 Accent 5" w:semiHidden="0" w:uiPriority="67" w:unhideWhenUsed="0"/>
+    <w:lsdException w:name="Medium Grid 2 Accent 5" w:semiHidden="0" w:uiPriority="68" w:unhideWhenUsed="0"/>
+    <w:lsdException w:name="Medium Grid 3 Accent 5" w:semiHidden="0" w:uiPriority="69" w:unhideWhenUsed="0"/>
+    <w:lsdException w:name="Dark List Accent 5" w:semiHidden="0" w:uiPriority="70" w:unhideWhenUsed="0"/>
+    <w:lsdException w:name="Colorful Shading Accent 5" w:semiHidden="0" w:uiPriority="71" w:unhideWhenUsed="0"/>
+    <w:lsdException w:name="Colorful List Accent 5" w:semiHidden="0" w:uiPriority="72" w:unhideWhenUsed="0"/>
+    <w:lsdException w:name="Colorful Grid Accent 5" w:semiHidden="0" w:uiPriority="73" w:unhideWhenUsed="0"/>
+    <w:lsdException w:name="Light Shading Accent 6" w:semiHidden="0" w:uiPriority="60" w:unhideWhenUsed="0"/>
+    <w:lsdException w:name="Light List Accent 6" w:semiHidden="0" w:uiPriority="61" w:unhideWhenUsed="0"/>
+    <w:lsdException w:name="Light Grid Accent 6" w:semiHidden="0" w:uiPriority="62" w:unhideWhenUsed="0"/>
+    <w:lsdException w:name="Medium Shading 1 Accent 6" w:semiHidden="0" w:uiPriority="63" w:unhideWhenUsed="0"/>
+    <w:lsdException w:name="Medium Shading 2 Accent 6" w:semiHidden="0" w:uiPriority="64" w:unhideWhenUsed="0"/>
+    <w:lsdException w:name="Medium List 1 Accent 6" w:semiHidden="0" w:uiPriority="65" w:unhideWhenUsed="0"/>
+    <w:lsdException w:name="Medium List 2 Accent 6" w:semiHidden="0" w:uiPriority="66" w:unhideWhenUsed="0"/>
+    <w:lsdException w:name="Medium Grid 1 Accent 6" w:semiHidden="0" w:uiPriority="67" w:unhideWhenUsed="0"/>
+    <w:lsdException w:name="Medium Grid 2 Accent 6" w:semiHidden="0" w:uiPriority="68" w:unhideWhenUsed="0"/>
+    <w:lsdException w:name="Medium Grid 3 Accent 6" w:semiHidden="0" w:uiPriority="69" w:unhideWhenUsed="0"/>
+    <w:lsdException w:name="Dark List Accent 6" w:semiHidden="0" w:uiPriority="70" w:unhideWhenUsed="0"/>
+    <w:lsdException w:name="Colorful Shading Accent 6" w:semiHidden="0" w:uiPriority="71" w:unhideWhenUsed="0"/>
+    <w:lsdException w:name="Colorful List Accent 6" w:semiHidden="0" w:uiPriority="72" w:unhideWhenUsed="0"/>
+    <w:lsdException w:name="Colorful Grid Accent 6" w:semiHidden="0" w:uiPriority="73" w:unhideWhenUsed="0"/>
+    <w:lsdException w:name="Subtle Emphasis" w:semiHidden="0" w:uiPriority="19" w:unhideWhenUsed="0" w:qFormat="1"/>
+    <w:lsdException w:name="Intense Emphasis" w:semiHidden="0" w:uiPriority="21" w:unhideWhenUsed="0" w:qFormat="1"/>
+    <w:lsdException w:name="Subtle Reference" w:semiHidden="0" w:uiPriority="31" w:unhideWhenUsed="0" w:qFormat="1"/>
+    <w:lsdException w:name="Intense Reference" w:semiHidden="0" w:uiPriority="32" w:unhideWhenUsed="0" w:qFormat="1"/>
+    <w:lsdException w:name="Book Title" w:semiHidden="0" w:uiPriority="33" w:unhideWhenUsed="0" w:qFormat="1"/>
+    <w:lsdException w:name="Bibliography" w:uiPriority="37"/>
+    <w:lsdException w:name="TOC Heading" w:uiPriority="39" w:qFormat="1"/>
+  </w:latentStyles>
+  <w:style w:type="paragraph" w:default="1" w:styleId="a">
+    <w:name w:val="Normal"/>
+    <w:qFormat/>
+    <w:rsid w:val="00FC7D16"/>
+    <w:pPr>
+      <w:jc w:val="both"/>
+    </w:pPr>
+    <w:rPr>
+      <w:rFonts w:ascii="Times New Roman" w:hAnsi="Times New Roman"/>
+      <w:sz w:val="28"/>
+      <w:lang w:val="uk-UA"/>
+    </w:rPr>
+  </w:style>
+  <w:style w:type="paragraph" w:styleId="1">
+    <w:name w:val="heading 1"/>
+    <w:basedOn w:val="a"/>
+    <w:next w:val="a"/>
+    <w:link w:val="10"/>
+    <w:uiPriority w:val="9"/>
+    <w:qFormat/>
+    <w:rsid w:val="00A108EA"/>
+    <w:pPr>
+      <w:keepNext/>
+      <w:keepLines/>
+      <w:spacing w:before="480" w:after="0"/>
+      <w:outlineLvl w:val="0"/>
+    </w:pPr>
+    <w:rPr>
+      <w:rFonts w:asciiTheme="majorHAnsi" w:eastAsiaTheme="majorEastAsia" w:hAnsiTheme="majorHAnsi" w:cstheme="majorBidi"/>
+      <w:b/>
+      <w:bCs/>
+      <w:color w:val="365F91" w:themeColor="accent1" w:themeShade="BF"/>
+      <w:szCs w:val="28"/>
+    </w:rPr>
+  </w:style>
+  <w:style w:type="paragraph" w:styleId="2">
+    <w:name w:val="heading 2"/>
+    <w:basedOn w:val="a"/>
+    <w:next w:val="a"/>
+    <w:link w:val="20"/>
+    <w:uiPriority w:val="9"/>
+    <w:unhideWhenUsed/>
+    <w:qFormat/>
+    <w:rsid w:val="00A108EA"/>
+    <w:pPr>
+      <w:keepNext/>
+      <w:keepLines/>
+      <w:spacing w:before="200" w:after="0"/>
+      <w:outlineLvl w:val="1"/>
+    </w:pPr>
+    <w:rPr>
+      <w:rFonts w:asciiTheme="majorHAnsi" w:eastAsiaTheme="majorEastAsia" w:hAnsiTheme="majorHAnsi" w:cstheme="majorBidi"/>
+      <w:b/>
+      <w:bCs/>
+      <w:color w:val="4F81BD" w:themeColor="accent1"/>
+      <w:sz w:val="26"/>
+      <w:szCs w:val="26"/>
+    </w:rPr>
+  </w:style>
+  <w:style w:type="character" w:default="1" w:styleId="a0">
+    <w:name w:val="Default Paragraph Font"/>
+    <w:uiPriority w:val="1"/>
+    <w:unhideWhenUsed/>
+  </w:style>
+  <w:style w:type="table" w:default="1" w:styleId="a1">
+    <w:name w:val="Normal Table"/>
+    <w:uiPriority w:val="99"/>
+    <w:semiHidden/>
+    <w:unhideWhenUsed/>
+    <w:tblPr>
+      <w:tblInd w:w="0" w:type="dxa"/>
+      <w:tblCellMar>
+        <w:top w:w="0" w:type="dxa"/>
+        <w:left w:w="108" w:type="dxa"/>
+        <w:bottom w:w="0" w:type="dxa"/>
+        <w:right w:w="108" w:type="dxa"/>
+      </w:tblCellMar>
+    </w:tblPr>
+  </w:style>
+  <w:style w:type="numbering" w:default="1" w:styleId="a2">
+    <w:name w:val="No List"/>
+    <w:uiPriority w:val="99"/>
+    <w:semiHidden/>
+    <w:unhideWhenUsed/>
+  </w:style>
+  <w:style w:type="paragraph" w:styleId="a3">
+    <w:name w:val="List Paragraph"/>
+    <w:basedOn w:val="a"/>
+    <w:uiPriority w:val="34"/>
+    <w:qFormat/>
+    <w:rsid w:val="009842F1"/>
+    <w:pPr>
+      <w:ind w:left="720"/>
+      <w:contextualSpacing/>
+    </w:pPr>
+  </w:style>
+  <w:style w:type="paragraph" w:styleId="a4">
+    <w:name w:val="No Spacing"/>
+    <w:uiPriority w:val="1"/>
+    <w:qFormat/>
+    <w:rsid w:val="00A108EA"/>
+    <w:pPr>
+      <w:spacing w:after="0" w:line="240" w:lineRule="auto"/>
+    </w:pPr>
+  </w:style>
+  <w:style w:type="character" w:customStyle="1" w:styleId="10">
+    <w:name w:val="Заголовок 1 Знак"/>
+    <w:basedOn w:val="a0"/>
+    <w:link w:val="1"/>
+    <w:uiPriority w:val="9"/>
+    <w:rsid w:val="00A108EA"/>
+    <w:rPr>
+      <w:rFonts w:asciiTheme="majorHAnsi" w:eastAsiaTheme="majorEastAsia" w:hAnsiTheme="majorHAnsi" w:cstheme="majorBidi"/>
+      <w:b/>
+      <w:bCs/>
+      <w:color w:val="365F91" w:themeColor="accent1" w:themeShade="BF"/>
+      <w:sz w:val="28"/>
+      <w:szCs w:val="28"/>
+    </w:rPr>
+  </w:style>
+  <w:style w:type="character" w:customStyle="1" w:styleId="20">
+    <w:name w:val="Заголовок 2 Знак"/>
+    <w:basedOn w:val="a0"/>
+    <w:link w:val="2"/>
+    <w:uiPriority w:val="9"/>
+    <w:rsid w:val="00A108EA"/>
+    <w:rPr>
+      <w:rFonts w:asciiTheme="majorHAnsi" w:eastAsiaTheme="majorEastAsia" w:hAnsiTheme="majorHAnsi" w:cstheme="majorBidi"/>
+      <w:b/>
+      <w:bCs/>
+      <w:color w:val="4F81BD" w:themeColor="accent1"/>
+      <w:sz w:val="26"/>
+      <w:szCs w:val="26"/>
+    </w:rPr>
+  </w:style>
+  <w:style w:type="paragraph" w:styleId="a5">
+    <w:name w:val="Normal (Web)"/>
+    <w:basedOn w:val="a"/>
+    <w:uiPriority w:val="99"/>
+    <w:semiHidden/>
+    <w:unhideWhenUsed/>
+    <w:rsid w:val="001D4CA9"/>
+    <w:pPr>
+      <w:spacing w:before="100" w:beforeAutospacing="1" w:after="100" w:afterAutospacing="1" w:line="240" w:lineRule="auto"/>
+      <w:jc w:val="left"/>
+    </w:pPr>
+    <w:rPr>
+      <w:rFonts w:eastAsia="Times New Roman" w:cs="Times New Roman"/>
+      <w:sz w:val="24"/>
+      <w:szCs w:val="24"/>
+      <w:lang w:val="ru-RU" w:eastAsia="ru-RU"/>
+    </w:rPr>
+  </w:style>
+  <w:style w:type="paragraph" w:customStyle="1" w:styleId="11">
+    <w:name w:val="Обычный1"/>
+    <w:link w:val="12"/>
+    <w:rsid w:val="00922E85"/>
+    <w:pPr>
+      <w:suppressAutoHyphens/>
+      <w:spacing w:after="0" w:line="240" w:lineRule="auto"/>
+    </w:pPr>
+    <w:rPr>
+      <w:rFonts w:ascii="Times New Roman" w:eastAsia="Arial" w:hAnsi="Times New Roman" w:cs="Times New Roman"/>
+      <w:sz w:val="26"/>
+      <w:szCs w:val="20"/>
+      <w:lang w:eastAsia="ar-SA"/>
+    </w:rPr>
+  </w:style>
+  <w:style w:type="character" w:customStyle="1" w:styleId="12">
+    <w:name w:val="Обычный1 Знак"/>
+    <w:link w:val="11"/>
+    <w:rsid w:val="00922E85"/>
+    <w:rPr>
+      <w:rFonts w:ascii="Times New Roman" w:eastAsia="Arial" w:hAnsi="Times New Roman" w:cs="Times New Roman"/>
+      <w:sz w:val="26"/>
+      <w:szCs w:val="20"/>
+      <w:lang w:eastAsia="ar-SA"/>
+    </w:rPr>
+  </w:style>
+  <w:style w:type="paragraph" w:styleId="a6">
+    <w:name w:val="Balloon Text"/>
+    <w:basedOn w:val="a"/>
+    <w:link w:val="a7"/>
+    <w:uiPriority w:val="99"/>
+    <w:semiHidden/>
+    <w:unhideWhenUsed/>
+    <w:rsid w:val="0095492D"/>
+    <w:pPr>
+      <w:spacing w:after="0" w:line="240" w:lineRule="auto"/>
+    </w:pPr>
+    <w:rPr>
+      <w:rFonts w:ascii="Tahoma" w:hAnsi="Tahoma" w:cs="Tahoma"/>
+      <w:sz w:val="16"/>
+      <w:szCs w:val="16"/>
+    </w:rPr>
+  </w:style>
+  <w:style w:type="character" w:customStyle="1" w:styleId="a7">
+    <w:name w:val="Текст выноски Знак"/>
+    <w:basedOn w:val="a0"/>
+    <w:link w:val="a6"/>
+    <w:uiPriority w:val="99"/>
+    <w:semiHidden/>
+    <w:rsid w:val="0095492D"/>
+    <w:rPr>
+      <w:rFonts w:ascii="Tahoma" w:hAnsi="Tahoma" w:cs="Tahoma"/>
+      <w:sz w:val="16"/>
+      <w:szCs w:val="16"/>
+      <w:lang w:val="uk-UA"/>
     </w:rPr>
   </w:style>
 </w:styles>

</xml_diff>

<commit_message>
fixes after dry run 1
</commit_message>
<xml_diff>
--- a/presentation/#Diser-presentation 1.docx
+++ b/presentation/#Diser-presentation 1.docx
@@ -1,10 +1,10 @@
 
 <file path=word/document.xml><?xml version="1.0" encoding="utf-8"?>
-<w:document xmlns:wpc="http://schemas.microsoft.com/office/word/2010/wordprocessingCanvas" xmlns:mc="http://schemas.openxmlformats.org/markup-compatibility/2006" xmlns:o="urn:schemas-microsoft-com:office:office" xmlns:r="http://schemas.openxmlformats.org/officeDocument/2006/relationships" xmlns:m="http://schemas.openxmlformats.org/officeDocument/2006/math" xmlns:v="urn:schemas-microsoft-com:vml" xmlns:wp14="http://schemas.microsoft.com/office/word/2010/wordprocessingDrawing" xmlns:wp="http://schemas.openxmlformats.org/drawingml/2006/wordprocessingDrawing" xmlns:w10="urn:schemas-microsoft-com:office:word" xmlns:w="http://schemas.openxmlformats.org/wordprocessingml/2006/main" xmlns:w14="http://schemas.microsoft.com/office/word/2010/wordml" xmlns:wpg="http://schemas.microsoft.com/office/word/2010/wordprocessingGroup" xmlns:wpi="http://schemas.microsoft.com/office/word/2010/wordprocessingInk" xmlns:wne="http://schemas.microsoft.com/office/word/2006/wordml" xmlns:wps="http://schemas.microsoft.com/office/word/2010/wordprocessingShape" mc:Ignorable="w14 wp14">
+<w:document xmlns:wpc="http://schemas.microsoft.com/office/word/2010/wordprocessingCanvas" xmlns:cx="http://schemas.microsoft.com/office/drawing/2014/chartex" xmlns:cx1="http://schemas.microsoft.com/office/drawing/2015/9/8/chartex" xmlns:cx2="http://schemas.microsoft.com/office/drawing/2015/10/21/chartex" xmlns:cx3="http://schemas.microsoft.com/office/drawing/2016/5/9/chartex" xmlns:cx4="http://schemas.microsoft.com/office/drawing/2016/5/10/chartex" xmlns:cx5="http://schemas.microsoft.com/office/drawing/2016/5/11/chartex" xmlns:cx6="http://schemas.microsoft.com/office/drawing/2016/5/12/chartex" xmlns:cx7="http://schemas.microsoft.com/office/drawing/2016/5/13/chartex" xmlns:cx8="http://schemas.microsoft.com/office/drawing/2016/5/14/chartex" xmlns:mc="http://schemas.openxmlformats.org/markup-compatibility/2006" xmlns:aink="http://schemas.microsoft.com/office/drawing/2016/ink" xmlns:am3d="http://schemas.microsoft.com/office/drawing/2017/model3d" xmlns:o="urn:schemas-microsoft-com:office:office" xmlns:r="http://schemas.openxmlformats.org/officeDocument/2006/relationships" xmlns:m="http://schemas.openxmlformats.org/officeDocument/2006/math" xmlns:v="urn:schemas-microsoft-com:vml" xmlns:wp14="http://schemas.microsoft.com/office/word/2010/wordprocessingDrawing" xmlns:wp="http://schemas.openxmlformats.org/drawingml/2006/wordprocessingDrawing" xmlns:w10="urn:schemas-microsoft-com:office:word" xmlns:w="http://schemas.openxmlformats.org/wordprocessingml/2006/main" xmlns:w14="http://schemas.microsoft.com/office/word/2010/wordml" xmlns:w15="http://schemas.microsoft.com/office/word/2012/wordml" xmlns:w16cid="http://schemas.microsoft.com/office/word/2016/wordml/cid" xmlns:w16se="http://schemas.microsoft.com/office/word/2015/wordml/symex" xmlns:wpg="http://schemas.microsoft.com/office/word/2010/wordprocessingGroup" xmlns:wpi="http://schemas.microsoft.com/office/word/2010/wordprocessingInk" xmlns:wne="http://schemas.microsoft.com/office/word/2006/wordml" xmlns:wps="http://schemas.microsoft.com/office/word/2010/wordprocessingShape" mc:Ignorable="w14 w15 w16se w16cid wp14">
   <w:body>
     <w:p>
       <w:pPr>
-        <w:pStyle w:val="1"/>
+        <w:pStyle w:val="Heading1"/>
         <w:spacing w:line="360" w:lineRule="auto"/>
       </w:pPr>
       <w:r>
@@ -13,7 +13,7 @@
     </w:p>
     <w:p>
       <w:pPr>
-        <w:pStyle w:val="a3"/>
+        <w:pStyle w:val="ListParagraph"/>
         <w:numPr>
           <w:ilvl w:val="0"/>
           <w:numId w:val="1"/>
@@ -77,7 +77,7 @@
     </w:p>
     <w:p>
       <w:pPr>
-        <w:pStyle w:val="a3"/>
+        <w:pStyle w:val="ListParagraph"/>
         <w:numPr>
           <w:ilvl w:val="3"/>
           <w:numId w:val="2"/>
@@ -115,23 +115,42 @@
           <w:rFonts w:cs="Times New Roman"/>
           <w:szCs w:val="28"/>
         </w:rPr>
-        <w:t>на тему «Вплив олова на формування нанокристалів кремнію плівкових сплавах кремній-олово та гетеро структурах кремній олово»</w:t>
-      </w:r>
-      <w:r>
-        <w:rPr>
-          <w:rFonts w:cs="Times New Roman"/>
-          <w:szCs w:val="28"/>
-        </w:rPr>
-        <w:t xml:space="preserve">. Робота </w:t>
-      </w:r>
-      <w:bookmarkStart w:id="0" w:name="_GoBack"/>
-      <w:bookmarkEnd w:id="0"/>
-      <w:r>
-        <w:rPr>
-          <w:rFonts w:cs="Times New Roman"/>
-          <w:szCs w:val="28"/>
-        </w:rPr>
-        <w:t xml:space="preserve">виконувалась </w:t>
+        <w:t xml:space="preserve">на тему «Вплив олова на формування нанокристалів кремнію </w:t>
+      </w:r>
+      <w:r>
+        <w:rPr>
+          <w:rFonts w:cs="Times New Roman"/>
+          <w:szCs w:val="28"/>
+        </w:rPr>
+        <w:t xml:space="preserve">в </w:t>
+      </w:r>
+      <w:r>
+        <w:rPr>
+          <w:rFonts w:cs="Times New Roman"/>
+          <w:szCs w:val="28"/>
+        </w:rPr>
+        <w:t xml:space="preserve">плівкових сплавах кремній-олово та </w:t>
+      </w:r>
+      <w:r>
+        <w:rPr>
+          <w:rFonts w:cs="Times New Roman"/>
+          <w:szCs w:val="28"/>
+        </w:rPr>
+        <w:t xml:space="preserve">шаруватих </w:t>
+      </w:r>
+      <w:r>
+        <w:rPr>
+          <w:rFonts w:cs="Times New Roman"/>
+          <w:szCs w:val="28"/>
+        </w:rPr>
+        <w:t>структурах кремній олово»</w:t>
+      </w:r>
+      <w:r>
+        <w:rPr>
+          <w:rFonts w:cs="Times New Roman"/>
+          <w:szCs w:val="28"/>
+        </w:rPr>
+        <w:t xml:space="preserve">. Робота виконувалась </w:t>
       </w:r>
       <w:r>
         <w:rPr>
@@ -145,28 +164,12 @@
           <w:rFonts w:cs="Times New Roman"/>
           <w:szCs w:val="28"/>
         </w:rPr>
-        <w:t xml:space="preserve">під керівництвом доктора </w:t>
-      </w:r>
-      <w:proofErr w:type="spellStart"/>
-      <w:r>
-        <w:rPr>
-          <w:rFonts w:cs="Times New Roman"/>
-          <w:szCs w:val="28"/>
-        </w:rPr>
-        <w:t>фіз.-мат</w:t>
-      </w:r>
-      <w:proofErr w:type="spellEnd"/>
-      <w:r>
-        <w:rPr>
-          <w:rFonts w:cs="Times New Roman"/>
-          <w:szCs w:val="28"/>
-        </w:rPr>
-        <w:t xml:space="preserve"> наук Неймаша Володимира Борисовича.</w:t>
+        <w:t>під керівництвом доктора фіз.-мат наук Неймаша Володимира Борисовича.</w:t>
       </w:r>
     </w:p>
     <w:p>
       <w:pPr>
-        <w:pStyle w:val="a3"/>
+        <w:pStyle w:val="ListParagraph"/>
         <w:numPr>
           <w:ilvl w:val="3"/>
           <w:numId w:val="2"/>
@@ -209,7 +212,7 @@
     </w:p>
     <w:p>
       <w:pPr>
-        <w:pStyle w:val="a3"/>
+        <w:pStyle w:val="ListParagraph"/>
         <w:numPr>
           <w:ilvl w:val="0"/>
           <w:numId w:val="2"/>
@@ -420,7 +423,7 @@
     </w:p>
     <w:p>
       <w:pPr>
-        <w:pStyle w:val="a3"/>
+        <w:pStyle w:val="ListParagraph"/>
         <w:numPr>
           <w:ilvl w:val="0"/>
           <w:numId w:val="2"/>
@@ -479,7 +482,7 @@
     </w:p>
     <w:p>
       <w:pPr>
-        <w:pStyle w:val="a3"/>
+        <w:pStyle w:val="ListParagraph"/>
         <w:numPr>
           <w:ilvl w:val="0"/>
           <w:numId w:val="2"/>
@@ -537,7 +540,7 @@
     </w:p>
     <w:p>
       <w:pPr>
-        <w:pStyle w:val="a3"/>
+        <w:pStyle w:val="ListParagraph"/>
         <w:numPr>
           <w:ilvl w:val="0"/>
           <w:numId w:val="2"/>
@@ -637,7 +640,7 @@
     </w:p>
     <w:p>
       <w:pPr>
-        <w:pStyle w:val="a3"/>
+        <w:pStyle w:val="ListParagraph"/>
         <w:numPr>
           <w:ilvl w:val="0"/>
           <w:numId w:val="2"/>
@@ -658,24 +661,11 @@
       </w:r>
       <w:r>
         <w:rPr>
-          <w:rStyle w:val="12"/>
-          <w:szCs w:val="28"/>
-        </w:rPr>
-        <w:t>експериментальн</w:t>
-      </w:r>
-      <w:r>
-        <w:rPr>
-          <w:rStyle w:val="12"/>
-          <w:szCs w:val="28"/>
-        </w:rPr>
-        <w:t>о</w:t>
-      </w:r>
-      <w:r>
-        <w:rPr>
-          <w:rStyle w:val="12"/>
-          <w:szCs w:val="28"/>
-        </w:rPr>
-        <w:t xml:space="preserve"> встановити механізм впливу олова на термічну кристалізацію аморфного кремнію у плівкових сплавах</w:t>
+          <w:rStyle w:val="10"/>
+          <w:sz w:val="28"/>
+          <w:szCs w:val="28"/>
+        </w:rPr>
+        <w:t>експериментально встановити механізм впливу олова на термічну кристалізацію аморфного кремнію у плівкових сплавах</w:t>
       </w:r>
       <w:r>
         <w:rPr>
@@ -691,7 +681,8 @@
       </w:r>
       <w:r>
         <w:rPr>
-          <w:rStyle w:val="12"/>
+          <w:rStyle w:val="10"/>
+          <w:sz w:val="28"/>
           <w:szCs w:val="28"/>
         </w:rPr>
         <w:t xml:space="preserve"> та оцінити можливості його використання для управління розмірами нанокристалів</w:t>
@@ -706,7 +697,7 @@
     </w:p>
     <w:p>
       <w:pPr>
-        <w:pStyle w:val="a3"/>
+        <w:pStyle w:val="ListParagraph"/>
         <w:numPr>
           <w:ilvl w:val="0"/>
           <w:numId w:val="2"/>
@@ -758,7 +749,7 @@
     </w:p>
     <w:p>
       <w:pPr>
-        <w:pStyle w:val="a3"/>
+        <w:pStyle w:val="ListParagraph"/>
         <w:numPr>
           <w:ilvl w:val="4"/>
           <w:numId w:val="3"/>
@@ -787,7 +778,7 @@
     </w:p>
     <w:p>
       <w:pPr>
-        <w:pStyle w:val="a3"/>
+        <w:pStyle w:val="ListParagraph"/>
         <w:numPr>
           <w:ilvl w:val="4"/>
           <w:numId w:val="3"/>
@@ -839,7 +830,7 @@
     </w:p>
     <w:p>
       <w:pPr>
-        <w:pStyle w:val="a3"/>
+        <w:pStyle w:val="ListParagraph"/>
         <w:numPr>
           <w:ilvl w:val="4"/>
           <w:numId w:val="3"/>
@@ -930,7 +921,7 @@
     </w:p>
     <w:p>
       <w:pPr>
-        <w:pStyle w:val="a3"/>
+        <w:pStyle w:val="ListParagraph"/>
         <w:numPr>
           <w:ilvl w:val="3"/>
           <w:numId w:val="2"/>
@@ -952,7 +943,7 @@
     </w:p>
     <w:p>
       <w:pPr>
-        <w:pStyle w:val="a3"/>
+        <w:pStyle w:val="ListParagraph"/>
         <w:numPr>
           <w:ilvl w:val="0"/>
           <w:numId w:val="1"/>
@@ -973,7 +964,7 @@
     </w:p>
     <w:p>
       <w:pPr>
-        <w:pStyle w:val="a3"/>
+        <w:pStyle w:val="ListParagraph"/>
         <w:numPr>
           <w:ilvl w:val="2"/>
           <w:numId w:val="11"/>
@@ -1078,7 +1069,7 @@
     </w:p>
     <w:p>
       <w:pPr>
-        <w:pStyle w:val="a3"/>
+        <w:pStyle w:val="ListParagraph"/>
         <w:numPr>
           <w:ilvl w:val="2"/>
           <w:numId w:val="11"/>
@@ -1094,12 +1085,40 @@
           <w:rFonts w:cs="Times New Roman"/>
           <w:szCs w:val="28"/>
         </w:rPr>
-        <w:t>Зразки піддавались термообробкам при температурах до 400 градусів або впливу імпульсного чи неперервного лазара. Характеристика лазерів приведена на слайді</w:t>
+        <w:t>Зразки піддавались термообробкам при температурах до 400 градусів або впливу імпульсного чи неперервного лазара. Характеристик</w:t>
+      </w:r>
+      <w:r>
+        <w:rPr>
+          <w:rFonts w:cs="Times New Roman"/>
+          <w:szCs w:val="28"/>
+        </w:rPr>
+        <w:t>и</w:t>
+      </w:r>
+      <w:r>
+        <w:rPr>
+          <w:rFonts w:cs="Times New Roman"/>
+          <w:szCs w:val="28"/>
+        </w:rPr>
+        <w:t xml:space="preserve"> лазерів приведен</w:t>
+      </w:r>
+      <w:r>
+        <w:rPr>
+          <w:rFonts w:cs="Times New Roman"/>
+          <w:szCs w:val="28"/>
+        </w:rPr>
+        <w:t>о</w:t>
+      </w:r>
+      <w:r>
+        <w:rPr>
+          <w:rFonts w:cs="Times New Roman"/>
+          <w:szCs w:val="28"/>
+        </w:rPr>
+        <w:t xml:space="preserve"> на слайді</w:t>
       </w:r>
     </w:p>
     <w:p>
       <w:pPr>
-        <w:pStyle w:val="a3"/>
+        <w:pStyle w:val="ListParagraph"/>
         <w:numPr>
           <w:ilvl w:val="2"/>
           <w:numId w:val="11"/>
@@ -1122,7 +1141,42 @@
           <w:rFonts w:cs="Times New Roman"/>
           <w:szCs w:val="28"/>
         </w:rPr>
-        <w:t>Аналіз фазового стану і температури плівок оцінювались по спектрах комбінаційного розсіяння світла</w:t>
+        <w:t>Ф</w:t>
+      </w:r>
+      <w:r>
+        <w:rPr>
+          <w:rFonts w:cs="Times New Roman"/>
+          <w:szCs w:val="28"/>
+        </w:rPr>
+        <w:t>азов</w:t>
+      </w:r>
+      <w:r>
+        <w:rPr>
+          <w:rFonts w:cs="Times New Roman"/>
+          <w:szCs w:val="28"/>
+        </w:rPr>
+        <w:t>ий</w:t>
+      </w:r>
+      <w:r>
+        <w:rPr>
+          <w:rFonts w:cs="Times New Roman"/>
+          <w:szCs w:val="28"/>
+        </w:rPr>
+        <w:t xml:space="preserve"> стан і температур</w:t>
+      </w:r>
+      <w:r>
+        <w:rPr>
+          <w:rFonts w:cs="Times New Roman"/>
+          <w:szCs w:val="28"/>
+        </w:rPr>
+        <w:t>а</w:t>
+      </w:r>
+      <w:r>
+        <w:rPr>
+          <w:rFonts w:cs="Times New Roman"/>
+          <w:szCs w:val="28"/>
+        </w:rPr>
+        <w:t xml:space="preserve"> плівок оцінювались по спектрах комбінаційного розсіяння світла</w:t>
       </w:r>
       <w:r>
         <w:rPr>
@@ -1196,7 +1250,7 @@
     </w:p>
     <w:p>
       <w:pPr>
-        <w:pStyle w:val="a3"/>
+        <w:pStyle w:val="ListParagraph"/>
         <w:numPr>
           <w:ilvl w:val="2"/>
           <w:numId w:val="10"/>
@@ -1212,14 +1266,28 @@
           <w:rFonts w:cs="Times New Roman"/>
           <w:szCs w:val="28"/>
         </w:rPr>
-        <w:t xml:space="preserve">Аналіз </w:t>
-      </w:r>
-      <w:r>
-        <w:rPr>
-          <w:rFonts w:cs="Times New Roman"/>
-          <w:szCs w:val="28"/>
-        </w:rPr>
-        <w:t>просторового розподілу</w:t>
+        <w:t>П</w:t>
+      </w:r>
+      <w:r>
+        <w:rPr>
+          <w:rFonts w:cs="Times New Roman"/>
+          <w:szCs w:val="28"/>
+        </w:rPr>
+        <w:t>росторов</w:t>
+      </w:r>
+      <w:r>
+        <w:rPr>
+          <w:rFonts w:cs="Times New Roman"/>
+          <w:szCs w:val="28"/>
+        </w:rPr>
+        <w:t>ий</w:t>
+      </w:r>
+      <w:r>
+        <w:rPr>
+          <w:rFonts w:cs="Times New Roman"/>
+          <w:szCs w:val="28"/>
+        </w:rPr>
+        <w:t xml:space="preserve"> розподіл</w:t>
       </w:r>
       <w:r>
         <w:rPr>
@@ -1289,20 +1357,7 @@
           <w:rFonts w:cs="Times New Roman"/>
           <w:szCs w:val="28"/>
         </w:rPr>
-        <w:t xml:space="preserve">плівкового сплаву </w:t>
-      </w:r>
-      <w:r>
-        <w:rPr>
-          <w:rFonts w:cs="Times New Roman"/>
-          <w:szCs w:val="28"/>
-        </w:rPr>
-        <w:t xml:space="preserve">за результатами </w:t>
-      </w:r>
-      <w:r>
-        <w:rPr>
-          <w:szCs w:val="28"/>
-        </w:rPr>
-        <w:t>ОЖЕ аналізу</w:t>
+        <w:t>плівкового сплаву</w:t>
       </w:r>
       <w:r>
         <w:rPr>
@@ -1321,7 +1376,7 @@
     </w:p>
     <w:p>
       <w:pPr>
-        <w:pStyle w:val="a3"/>
+        <w:pStyle w:val="ListParagraph"/>
         <w:numPr>
           <w:ilvl w:val="2"/>
           <w:numId w:val="11"/>
@@ -1337,7 +1392,21 @@
           <w:rFonts w:cs="Times New Roman"/>
           <w:szCs w:val="28"/>
         </w:rPr>
-        <w:t>Стан поверхні та розподіл домішок по воверхні плівок досліджувався рентгено-флуоресцентним аналізом із</w:t>
+        <w:t xml:space="preserve">Стан поверхні та розподіл домішок по </w:t>
+      </w:r>
+      <w:r>
+        <w:rPr>
+          <w:rFonts w:cs="Times New Roman"/>
+          <w:szCs w:val="28"/>
+        </w:rPr>
+        <w:t>п</w:t>
+      </w:r>
+      <w:r>
+        <w:rPr>
+          <w:rFonts w:cs="Times New Roman"/>
+          <w:szCs w:val="28"/>
+        </w:rPr>
+        <w:t>оверхні плівок досліджувався рентгено-флуоресцентним аналізом із</w:t>
       </w:r>
       <w:r>
         <w:rPr>
@@ -1356,7 +1425,7 @@
     </w:p>
     <w:p>
       <w:pPr>
-        <w:pStyle w:val="a3"/>
+        <w:pStyle w:val="ListParagraph"/>
         <w:numPr>
           <w:ilvl w:val="0"/>
           <w:numId w:val="1"/>
@@ -1370,7 +1439,7 @@
     </w:p>
     <w:p>
       <w:pPr>
-        <w:pStyle w:val="a3"/>
+        <w:pStyle w:val="ListParagraph"/>
         <w:numPr>
           <w:ilvl w:val="2"/>
           <w:numId w:val="10"/>
@@ -1432,7 +1501,7 @@
     </w:p>
     <w:p>
       <w:pPr>
-        <w:pStyle w:val="a3"/>
+        <w:pStyle w:val="ListParagraph"/>
         <w:numPr>
           <w:ilvl w:val="2"/>
           <w:numId w:val="10"/>
@@ -1478,25 +1547,13 @@
         <w:rPr>
           <w:szCs w:val="28"/>
         </w:rPr>
-        <w:t xml:space="preserve"> що ілюструю даний слайд</w:t>
-      </w:r>
-      <w:r>
-        <w:rPr>
-          <w:szCs w:val="28"/>
-        </w:rPr>
-        <w:t xml:space="preserve">. </w:t>
-      </w:r>
-      <w:r>
-        <w:rPr>
-          <w:szCs w:val="28"/>
-        </w:rPr>
-        <w:t>Рентгено-флуоресцентний аналіз показав</w:t>
-      </w:r>
-      <w:r>
-        <w:rPr>
-          <w:szCs w:val="28"/>
-        </w:rPr>
-        <w:t xml:space="preserve">, що ці кластери є краплинами олова. Розмір таких краплин досягає 10 мікрон при концентрації олова 7 </w:t>
+        <w:t xml:space="preserve"> і</w:t>
+      </w:r>
+      <w:r>
+        <w:rPr>
+          <w:szCs w:val="28"/>
+        </w:rPr>
+        <w:t xml:space="preserve"> досягає 10 мікрон при концентрації олова 7 </w:t>
       </w:r>
       <w:r>
         <w:rPr>
@@ -1513,7 +1570,7 @@
     </w:p>
     <w:p>
       <w:pPr>
-        <w:pStyle w:val="a3"/>
+        <w:pStyle w:val="ListParagraph"/>
         <w:numPr>
           <w:ilvl w:val="2"/>
           <w:numId w:val="10"/>
@@ -1550,16 +1607,18 @@
       <w:r>
         <w:rPr>
           <w:rFonts w:cs="Times New Roman"/>
-          <w:szCs w:val="28"/>
-        </w:rPr>
-        <w:t>Дисперсно розчинені атоми олова не впливають на кристалізацію</w:t>
-      </w:r>
-      <w:r>
-        <w:rPr>
-          <w:rFonts w:cs="Times New Roman"/>
-          <w:szCs w:val="28"/>
-        </w:rPr>
-        <w:t xml:space="preserve">. Результати фазового аналізу зразків приведені на слайді. </w:t>
+          <w:b/>
+          <w:bCs/>
+          <w:szCs w:val="28"/>
+        </w:rPr>
+        <w:t>Дисперсно розчинені атоми олова не впливають на кристалізацію.</w:t>
+      </w:r>
+      <w:r>
+        <w:rPr>
+          <w:rFonts w:cs="Times New Roman"/>
+          <w:szCs w:val="28"/>
+        </w:rPr>
+        <w:t xml:space="preserve"> Результати фазового аналізу зразків приведені на слайді. </w:t>
       </w:r>
       <w:r>
         <w:rPr>
@@ -1588,7 +1647,7 @@
     </w:p>
     <w:p>
       <w:pPr>
-        <w:pStyle w:val="a3"/>
+        <w:pStyle w:val="ListParagraph"/>
         <w:numPr>
           <w:ilvl w:val="2"/>
           <w:numId w:val="10"/>
@@ -1650,7 +1709,7 @@
     </w:p>
     <w:p>
       <w:pPr>
-        <w:pStyle w:val="a3"/>
+        <w:pStyle w:val="ListParagraph"/>
         <w:numPr>
           <w:ilvl w:val="2"/>
           <w:numId w:val="10"/>
@@ -1694,7 +1753,15 @@
         <w:rPr>
           <w:szCs w:val="28"/>
         </w:rPr>
-        <w:t>, і що в дендрито-подібних</w:t>
+        <w:t>, і що в дендри</w:t>
+      </w:r>
+      <w:bookmarkStart w:id="0" w:name="_GoBack"/>
+      <w:bookmarkEnd w:id="0"/>
+      <w:r>
+        <w:rPr>
+          <w:szCs w:val="28"/>
+        </w:rPr>
+        <w:t>то-подібних</w:t>
       </w:r>
       <w:r>
         <w:rPr>
@@ -1735,7 +1802,7 @@
     </w:p>
     <w:p>
       <w:pPr>
-        <w:pStyle w:val="a3"/>
+        <w:pStyle w:val="ListParagraph"/>
         <w:numPr>
           <w:ilvl w:val="2"/>
           <w:numId w:val="10"/>
@@ -1882,7 +1949,7 @@
     </w:p>
     <w:p>
       <w:pPr>
-        <w:pStyle w:val="a3"/>
+        <w:pStyle w:val="ListParagraph"/>
         <w:numPr>
           <w:ilvl w:val="2"/>
           <w:numId w:val="10"/>
@@ -1932,7 +1999,7 @@
     </w:p>
     <w:p>
       <w:pPr>
-        <w:pStyle w:val="a3"/>
+        <w:pStyle w:val="ListParagraph"/>
         <w:numPr>
           <w:ilvl w:val="2"/>
           <w:numId w:val="10"/>
@@ -1949,19 +2016,12 @@
           <w:rFonts w:cs="Times New Roman"/>
           <w:szCs w:val="28"/>
         </w:rPr>
-        <w:t>Ф</w:t>
-      </w:r>
-      <w:r>
-        <w:rPr>
-          <w:rFonts w:cs="Times New Roman"/>
-          <w:szCs w:val="28"/>
-        </w:rPr>
-        <w:t>ормування нанокристалів кремнію в процесі осадження сплаву кремній – олово із газової фази відбувається лише при легуванні оловом в концентраціях вище 2,5 ат.% , коли з’являються кластери металічного олова.</w:t>
+        <w:t>Формування нанокристалів кремнію в процесі осадження сплаву кремній – олово із газової фази відбувається лише при легуванні оловом в концентраціях вище 2,5 ат.% , коли з’являються кластери металічного олова.</w:t>
       </w:r>
     </w:p>
     <w:p>
       <w:pPr>
-        <w:pStyle w:val="a3"/>
+        <w:pStyle w:val="ListParagraph"/>
         <w:numPr>
           <w:ilvl w:val="2"/>
           <w:numId w:val="10"/>
@@ -1978,7 +2038,21 @@
           <w:rFonts w:cs="Times New Roman"/>
           <w:szCs w:val="28"/>
         </w:rPr>
-        <w:t>Вперше продемонстровано утворення і дендритам подібне поширення нанокристалічної фази кремнію від інтерфейсу a-Si</w:t>
+        <w:t>Вперше продемонстровано утворення і дендрит</w:t>
+      </w:r>
+      <w:r>
+        <w:rPr>
+          <w:rFonts w:cs="Times New Roman"/>
+          <w:szCs w:val="28"/>
+        </w:rPr>
+        <w:t>о-</w:t>
+      </w:r>
+      <w:r>
+        <w:rPr>
+          <w:rFonts w:cs="Times New Roman"/>
+          <w:szCs w:val="28"/>
+        </w:rPr>
+        <w:t>подібне поширення нанокристалічної фази кремнію від інтерфейсу a-Si</w:t>
       </w:r>
       <w:r>
         <w:rPr>
@@ -1993,20 +2067,26 @@
           <w:rFonts w:cs="Times New Roman"/>
           <w:szCs w:val="28"/>
         </w:rPr>
-        <w:t xml:space="preserve">Sn вглиб об’єму </w:t>
-      </w:r>
-      <w:r>
-        <w:rPr>
-          <w:rFonts w:cs="Times New Roman"/>
-          <w:szCs w:val="28"/>
-        </w:rPr>
-        <w:lastRenderedPageBreak/>
-        <w:t xml:space="preserve">аморфного кремнію, що не вкладається в рамки раніше відомих механізмів індукованої металами кристалізації.  </w:t>
+        <w:t xml:space="preserve">Sn вглиб об’єму аморфного кремнію, що не вкладається в рамки </w:t>
+      </w:r>
+      <w:r>
+        <w:rPr>
+          <w:rFonts w:cs="Times New Roman"/>
+          <w:szCs w:val="28"/>
+        </w:rPr>
+        <w:t xml:space="preserve">відомих </w:t>
+      </w:r>
+      <w:r>
+        <w:rPr>
+          <w:rFonts w:cs="Times New Roman"/>
+          <w:szCs w:val="28"/>
+        </w:rPr>
+        <w:t xml:space="preserve">раніше механізмів індукованої металами кристалізації.  </w:t>
       </w:r>
     </w:p>
     <w:p>
       <w:pPr>
-        <w:pStyle w:val="a3"/>
+        <w:pStyle w:val="ListParagraph"/>
         <w:numPr>
           <w:ilvl w:val="0"/>
           <w:numId w:val="1"/>
@@ -2024,6 +2104,7 @@
           <w:bCs/>
           <w:szCs w:val="28"/>
         </w:rPr>
+        <w:lastRenderedPageBreak/>
         <w:t>Індукована оловом кристалізація кремнію в</w:t>
       </w:r>
       <w:r>
@@ -2046,7 +2127,7 @@
     </w:p>
     <w:p>
       <w:pPr>
-        <w:pStyle w:val="a3"/>
+        <w:pStyle w:val="ListParagraph"/>
         <w:numPr>
           <w:ilvl w:val="0"/>
           <w:numId w:val="7"/>
@@ -2131,7 +2212,7 @@
     </w:p>
     <w:p>
       <w:pPr>
-        <w:pStyle w:val="a3"/>
+        <w:pStyle w:val="ListParagraph"/>
         <w:numPr>
           <w:ilvl w:val="0"/>
           <w:numId w:val="7"/>
@@ -2176,7 +2257,7 @@
           <w:rFonts w:cs="Times New Roman"/>
           <w:szCs w:val="28"/>
         </w:rPr>
-        <w:t>контрольні зразки без олова залишаються аморфними навіть після термообробок</w:t>
+        <w:t>контрольні зразки без олова залишаються аморфними після термообробок</w:t>
       </w:r>
       <w:r>
         <w:rPr>
@@ -2195,7 +2276,7 @@
     </w:p>
     <w:p>
       <w:pPr>
-        <w:pStyle w:val="a3"/>
+        <w:pStyle w:val="ListParagraph"/>
         <w:numPr>
           <w:ilvl w:val="0"/>
           <w:numId w:val="7"/>
@@ -2261,14 +2342,42 @@
           <w:rFonts w:cs="Times New Roman"/>
           <w:szCs w:val="28"/>
         </w:rPr>
-        <w:t>ремній п</w:t>
-      </w:r>
-      <w:r>
-        <w:rPr>
-          <w:rFonts w:cs="Times New Roman"/>
-          <w:szCs w:val="28"/>
-        </w:rPr>
-        <w:t>рисутній по всій товщині зразка, хоча він мав би бути локалізованим в одному шарі.</w:t>
+        <w:t>ремній</w:t>
+      </w:r>
+      <w:r>
+        <w:rPr>
+          <w:rFonts w:cs="Times New Roman"/>
+          <w:szCs w:val="28"/>
+        </w:rPr>
+        <w:t>, синя крива,</w:t>
+      </w:r>
+      <w:r>
+        <w:rPr>
+          <w:rFonts w:cs="Times New Roman"/>
+          <w:szCs w:val="28"/>
+        </w:rPr>
+        <w:t xml:space="preserve"> п</w:t>
+      </w:r>
+      <w:r>
+        <w:rPr>
+          <w:rFonts w:cs="Times New Roman"/>
+          <w:szCs w:val="28"/>
+        </w:rPr>
+        <w:t xml:space="preserve">рисутній по всій товщині зразка, хоча він мав би бути локалізованим в </w:t>
+      </w:r>
+      <w:r>
+        <w:rPr>
+          <w:rFonts w:cs="Times New Roman"/>
+          <w:szCs w:val="28"/>
+        </w:rPr>
+        <w:t>двох шарах</w:t>
+      </w:r>
+      <w:r>
+        <w:rPr>
+          <w:rFonts w:cs="Times New Roman"/>
+          <w:szCs w:val="28"/>
+        </w:rPr>
+        <w:t>.</w:t>
       </w:r>
       <w:r>
         <w:rPr>
@@ -2345,7 +2454,7 @@
     </w:p>
     <w:p>
       <w:pPr>
-        <w:pStyle w:val="a3"/>
+        <w:pStyle w:val="ListParagraph"/>
         <w:numPr>
           <w:ilvl w:val="0"/>
           <w:numId w:val="7"/>
@@ -2362,7 +2471,21 @@
           <w:rFonts w:cs="Times New Roman"/>
           <w:szCs w:val="28"/>
         </w:rPr>
-        <w:t xml:space="preserve">Після термообробок олово і кремній розподілилось по всій товщині плівки. Наявність росту кристалічної фази під час термообробок свідчить про те, що в процесі кристалізації відбувається перемішування </w:t>
+        <w:t>Після термообробок олово і кремній розподілилось по всій товщині плівки</w:t>
+      </w:r>
+      <w:r>
+        <w:rPr>
+          <w:rFonts w:cs="Times New Roman"/>
+          <w:szCs w:val="28"/>
+        </w:rPr>
+        <w:t xml:space="preserve">. Кремнію відповідає синя крива, олову  - зелена. </w:t>
+      </w:r>
+      <w:r>
+        <w:rPr>
+          <w:rFonts w:cs="Times New Roman"/>
+          <w:szCs w:val="28"/>
+        </w:rPr>
+        <w:t xml:space="preserve">Наявність росту кристалічної фази під час термообробок свідчить про те, що в процесі кристалізації відбувається перемішування </w:t>
       </w:r>
       <w:r>
         <w:rPr>
@@ -2395,7 +2518,7 @@
     </w:p>
     <w:p>
       <w:pPr>
-        <w:pStyle w:val="a3"/>
+        <w:pStyle w:val="ListParagraph"/>
         <w:numPr>
           <w:ilvl w:val="0"/>
           <w:numId w:val="7"/>
@@ -2468,7 +2591,7 @@
     </w:p>
     <w:p>
       <w:pPr>
-        <w:pStyle w:val="a3"/>
+        <w:pStyle w:val="ListParagraph"/>
         <w:numPr>
           <w:ilvl w:val="1"/>
           <w:numId w:val="2"/>
@@ -2531,7 +2654,7 @@
     </w:p>
     <w:p>
       <w:pPr>
-        <w:pStyle w:val="a3"/>
+        <w:pStyle w:val="ListParagraph"/>
         <w:numPr>
           <w:ilvl w:val="1"/>
           <w:numId w:val="2"/>
@@ -2566,7 +2689,7 @@
     </w:p>
     <w:p>
       <w:pPr>
-        <w:pStyle w:val="a3"/>
+        <w:pStyle w:val="ListParagraph"/>
         <w:numPr>
           <w:ilvl w:val="1"/>
           <w:numId w:val="2"/>
@@ -2615,7 +2738,7 @@
     </w:p>
     <w:p>
       <w:pPr>
-        <w:pStyle w:val="a3"/>
+        <w:pStyle w:val="ListParagraph"/>
         <w:numPr>
           <w:ilvl w:val="1"/>
           <w:numId w:val="2"/>
@@ -2644,7 +2767,7 @@
     </w:p>
     <w:p>
       <w:pPr>
-        <w:pStyle w:val="a3"/>
+        <w:pStyle w:val="ListParagraph"/>
         <w:numPr>
           <w:ilvl w:val="0"/>
           <w:numId w:val="7"/>
@@ -2680,7 +2803,7 @@
     </w:p>
     <w:p>
       <w:pPr>
-        <w:pStyle w:val="a3"/>
+        <w:pStyle w:val="ListParagraph"/>
         <w:numPr>
           <w:ilvl w:val="0"/>
           <w:numId w:val="7"/>
@@ -2711,7 +2834,42 @@
           <w:rFonts w:cs="Times New Roman"/>
           <w:szCs w:val="28"/>
         </w:rPr>
-        <w:t xml:space="preserve">Експериментально продемонстрована можливість одержання за допомогою індукованої оловом кристалізації у плівкових структурах </w:t>
+        <w:t xml:space="preserve">Експериментально продемонстрована можливість </w:t>
+      </w:r>
+      <w:r>
+        <w:rPr>
+          <w:rFonts w:cs="Times New Roman"/>
+          <w:szCs w:val="28"/>
+        </w:rPr>
+        <w:t>отримання</w:t>
+      </w:r>
+      <w:r>
+        <w:rPr>
+          <w:rFonts w:cs="Times New Roman"/>
+          <w:szCs w:val="28"/>
+        </w:rPr>
+        <w:t xml:space="preserve"> </w:t>
+      </w:r>
+      <w:r>
+        <w:rPr>
+          <w:rFonts w:cs="Times New Roman"/>
+          <w:szCs w:val="28"/>
+        </w:rPr>
+        <w:t>нанокристалів кремнію з домінантними розмірами в діапазоні 2,7 – 4,5 нм</w:t>
+      </w:r>
+      <w:r>
+        <w:rPr>
+          <w:rFonts w:cs="Times New Roman"/>
+          <w:szCs w:val="28"/>
+        </w:rPr>
+        <w:t xml:space="preserve"> </w:t>
+      </w:r>
+      <w:r>
+        <w:rPr>
+          <w:rFonts w:cs="Times New Roman"/>
+          <w:szCs w:val="28"/>
+        </w:rPr>
+        <w:t xml:space="preserve">за допомогою індукованої оловом кристалізації у плівкових структурах </w:t>
       </w:r>
       <w:r>
         <w:rPr>
@@ -2786,12 +2944,12 @@
           <w:rFonts w:cs="Times New Roman"/>
           <w:szCs w:val="28"/>
         </w:rPr>
-        <w:t xml:space="preserve"> нанокристалів кремнію з домінантними розмірами в діапазоні 2,7 – 4,5 нм. </w:t>
+        <w:t>.</w:t>
       </w:r>
     </w:p>
     <w:p>
       <w:pPr>
-        <w:pStyle w:val="a3"/>
+        <w:pStyle w:val="ListParagraph"/>
         <w:numPr>
           <w:ilvl w:val="0"/>
           <w:numId w:val="7"/>
@@ -2813,7 +2971,7 @@
     </w:p>
     <w:p>
       <w:pPr>
-        <w:pStyle w:val="a3"/>
+        <w:pStyle w:val="ListParagraph"/>
         <w:numPr>
           <w:ilvl w:val="0"/>
           <w:numId w:val="7"/>
@@ -2836,7 +2994,7 @@
     </w:p>
     <w:p>
       <w:pPr>
-        <w:pStyle w:val="a3"/>
+        <w:pStyle w:val="ListParagraph"/>
         <w:numPr>
           <w:ilvl w:val="0"/>
           <w:numId w:val="1"/>
@@ -2850,7 +3008,7 @@
     </w:p>
     <w:p>
       <w:pPr>
-        <w:pStyle w:val="a3"/>
+        <w:pStyle w:val="ListParagraph"/>
         <w:numPr>
           <w:ilvl w:val="1"/>
           <w:numId w:val="1"/>
@@ -2945,7 +3103,7 @@
     </w:p>
     <w:p>
       <w:pPr>
-        <w:pStyle w:val="a3"/>
+        <w:pStyle w:val="ListParagraph"/>
         <w:numPr>
           <w:ilvl w:val="0"/>
           <w:numId w:val="8"/>
@@ -3015,7 +3173,7 @@
     </w:p>
     <w:p>
       <w:pPr>
-        <w:pStyle w:val="a3"/>
+        <w:pStyle w:val="ListParagraph"/>
         <w:numPr>
           <w:ilvl w:val="0"/>
           <w:numId w:val="8"/>
@@ -3055,13 +3213,8 @@
       <w:r>
         <w:t xml:space="preserve"> залежно від співвідношення </w:t>
       </w:r>
-      <w:proofErr w:type="spellStart"/>
-      <w:r>
-        <w:t>товщин</w:t>
-      </w:r>
-      <w:proofErr w:type="spellEnd"/>
-      <w:r>
-        <w:t xml:space="preserve"> </w:t>
+      <w:r>
+        <w:t xml:space="preserve">товщин </w:t>
       </w:r>
       <w:r>
         <w:t>шарів олова і кремнію</w:t>
@@ -3112,7 +3265,7 @@
     </w:p>
     <w:p>
       <w:pPr>
-        <w:pStyle w:val="a3"/>
+        <w:pStyle w:val="ListParagraph"/>
         <w:numPr>
           <w:ilvl w:val="0"/>
           <w:numId w:val="8"/>
@@ -3227,7 +3380,7 @@
     </w:p>
     <w:p>
       <w:pPr>
-        <w:pStyle w:val="a3"/>
+        <w:pStyle w:val="ListParagraph"/>
         <w:numPr>
           <w:ilvl w:val="0"/>
           <w:numId w:val="8"/>
@@ -3280,7 +3433,7 @@
     </w:p>
     <w:p>
       <w:pPr>
-        <w:pStyle w:val="a3"/>
+        <w:pStyle w:val="ListParagraph"/>
         <w:numPr>
           <w:ilvl w:val="0"/>
           <w:numId w:val="8"/>
@@ -3425,7 +3578,7 @@
     </w:p>
     <w:p>
       <w:pPr>
-        <w:pStyle w:val="a3"/>
+        <w:pStyle w:val="ListParagraph"/>
         <w:numPr>
           <w:ilvl w:val="0"/>
           <w:numId w:val="8"/>
@@ -3463,51 +3616,26 @@
         <w:rPr>
           <w:szCs w:val="28"/>
         </w:rPr>
-        <w:t xml:space="preserve">азерне випромінювання потужністю понад </w:t>
-      </w:r>
-      <w:r>
-        <w:rPr>
-          <w:szCs w:val="28"/>
-        </w:rPr>
-        <w:t>10</w:t>
+        <w:t>азерне випромінювання потужністю понад 10</w:t>
       </w:r>
       <w:r>
         <w:rPr>
           <w:szCs w:val="28"/>
           <w:vertAlign w:val="superscript"/>
         </w:rPr>
-        <w:t>4</w:t>
+        <w:t xml:space="preserve">4 </w:t>
+      </w:r>
+      <w:r>
+        <w:rPr>
+          <w:szCs w:val="28"/>
+        </w:rPr>
+        <w:t>Вт/см</w:t>
       </w:r>
       <w:r>
         <w:rPr>
           <w:szCs w:val="28"/>
           <w:vertAlign w:val="superscript"/>
         </w:rPr>
-        <w:t xml:space="preserve"> </w:t>
-      </w:r>
-      <w:r>
-        <w:rPr>
-          <w:szCs w:val="28"/>
-        </w:rPr>
-        <w:t>Вт</w:t>
-      </w:r>
-      <w:r>
-        <w:rPr>
-          <w:szCs w:val="28"/>
-        </w:rPr>
-        <w:t>/</w:t>
-      </w:r>
-      <w:r>
-        <w:rPr>
-          <w:szCs w:val="28"/>
-        </w:rPr>
-        <w:t>см</w:t>
-      </w:r>
-      <w:r>
-        <w:rPr>
-          <w:szCs w:val="28"/>
-          <w:vertAlign w:val="superscript"/>
-        </w:rPr>
         <w:t>2</w:t>
       </w:r>
       <w:r>
@@ -3521,18 +3649,12 @@
           <w:szCs w:val="28"/>
         </w:rPr>
         <w:lastRenderedPageBreak/>
-        <w:t xml:space="preserve">аморфного кремнію порівняно з термообробками у темноті </w:t>
-      </w:r>
-      <w:r>
-        <w:rPr>
-          <w:szCs w:val="28"/>
-        </w:rPr>
-        <w:t>при тих же температурах.</w:t>
+        <w:t>аморфного кремнію порівняно з термообробками у темноті при тих же температурах.</w:t>
       </w:r>
     </w:p>
     <w:p>
       <w:pPr>
-        <w:pStyle w:val="a3"/>
+        <w:pStyle w:val="ListParagraph"/>
         <w:numPr>
           <w:ilvl w:val="0"/>
           <w:numId w:val="8"/>
@@ -3624,7 +3746,7 @@
     </w:p>
     <w:p>
       <w:pPr>
-        <w:pStyle w:val="a3"/>
+        <w:pStyle w:val="ListParagraph"/>
         <w:numPr>
           <w:ilvl w:val="0"/>
           <w:numId w:val="8"/>
@@ -3639,18 +3761,12 @@
         <w:rPr>
           <w:szCs w:val="28"/>
         </w:rPr>
-        <w:t>Показано можливість використання лазера одночасно для створення температ</w:t>
-      </w:r>
-      <w:r>
-        <w:rPr>
-          <w:szCs w:val="28"/>
-        </w:rPr>
-        <w:t>урних умов індукованої оловом кристалізації аморфного кремнію та  для вимірювання розміру нанокристалів і частки займаного ними об’єму.</w:t>
+        <w:t>Показано можливість використання лазера одночасно для створення температурних умов індукованої оловом кристалізації аморфного кремнію та  для вимірювання розміру нанокристалів і частки займаного ними об’єму.</w:t>
       </w:r>
     </w:p>
     <w:p>
       <w:pPr>
-        <w:pStyle w:val="a3"/>
+        <w:pStyle w:val="ListParagraph"/>
         <w:numPr>
           <w:ilvl w:val="0"/>
           <w:numId w:val="1"/>
@@ -3675,7 +3791,7 @@
     </w:p>
     <w:p>
       <w:pPr>
-        <w:pStyle w:val="a3"/>
+        <w:pStyle w:val="ListParagraph"/>
         <w:numPr>
           <w:ilvl w:val="0"/>
           <w:numId w:val="8"/>
@@ -3701,7 +3817,7 @@
     </w:p>
     <w:p>
       <w:pPr>
-        <w:pStyle w:val="a3"/>
+        <w:pStyle w:val="ListParagraph"/>
         <w:numPr>
           <w:ilvl w:val="0"/>
           <w:numId w:val="8"/>
@@ -3721,7 +3837,7 @@
     </w:p>
     <w:p>
       <w:pPr>
-        <w:pStyle w:val="a3"/>
+        <w:pStyle w:val="ListParagraph"/>
         <w:numPr>
           <w:ilvl w:val="0"/>
           <w:numId w:val="8"/>
@@ -3782,13 +3898,7 @@
         <w:rPr>
           <w:szCs w:val="28"/>
         </w:rPr>
-        <w:t xml:space="preserve"> (біля 2 ат.% ) </w:t>
-      </w:r>
-      <w:r>
-        <w:rPr>
-          <w:szCs w:val="28"/>
-        </w:rPr>
-        <w:t xml:space="preserve">в плівкових сплавах </w:t>
+        <w:t xml:space="preserve"> (біля 2 ат.% ) в плівкових сплавах </w:t>
       </w:r>
       <w:proofErr w:type="spellStart"/>
       <w:r>
@@ -3815,7 +3925,7 @@
     </w:p>
     <w:p>
       <w:pPr>
-        <w:pStyle w:val="a3"/>
+        <w:pStyle w:val="ListParagraph"/>
         <w:numPr>
           <w:ilvl w:val="0"/>
           <w:numId w:val="8"/>
@@ -3912,26 +4022,12 @@
         <w:rPr>
           <w:szCs w:val="28"/>
         </w:rPr>
-        <w:t xml:space="preserve">відбувається на інтерфейсі </w:t>
-      </w:r>
-      <w:proofErr w:type="spellStart"/>
-      <w:r>
-        <w:rPr>
-          <w:szCs w:val="28"/>
-        </w:rPr>
-        <w:t>кремні-олово</w:t>
-      </w:r>
-      <w:proofErr w:type="spellEnd"/>
-      <w:r>
-        <w:rPr>
-          <w:szCs w:val="28"/>
-        </w:rPr>
-        <w:t>.</w:t>
+        <w:t>відбувається на інтерфейсі кремні-олово.</w:t>
       </w:r>
     </w:p>
     <w:p>
       <w:pPr>
-        <w:pStyle w:val="a3"/>
+        <w:pStyle w:val="ListParagraph"/>
         <w:numPr>
           <w:ilvl w:val="0"/>
           <w:numId w:val="8"/>
@@ -3964,7 +4060,7 @@
     </w:p>
     <w:p>
       <w:pPr>
-        <w:pStyle w:val="a3"/>
+        <w:pStyle w:val="ListParagraph"/>
         <w:numPr>
           <w:ilvl w:val="0"/>
           <w:numId w:val="8"/>
@@ -3979,13 +4075,7 @@
         <w:rPr>
           <w:szCs w:val="28"/>
         </w:rPr>
-        <w:t>Експериментально доведено можливіс</w:t>
-      </w:r>
-      <w:r>
-        <w:rPr>
-          <w:szCs w:val="28"/>
-        </w:rPr>
-        <w:t xml:space="preserve">ть формування нанокристалів кремнію з домінантними розмірами в діапазоні 2,7 – 4,5 нм у плівкових структурах </w:t>
+        <w:t xml:space="preserve">Експериментально доведено можливість формування нанокристалів кремнію з домінантними розмірами в діапазоні 2,7 – 4,5 нм у плівкових структурах </w:t>
       </w:r>
       <w:r>
         <w:rPr>
@@ -4057,7 +4147,7 @@
     </w:p>
     <w:p>
       <w:pPr>
-        <w:pStyle w:val="a3"/>
+        <w:pStyle w:val="ListParagraph"/>
         <w:numPr>
           <w:ilvl w:val="0"/>
           <w:numId w:val="8"/>
@@ -4077,7 +4167,7 @@
     </w:p>
     <w:p>
       <w:pPr>
-        <w:pStyle w:val="a3"/>
+        <w:pStyle w:val="ListParagraph"/>
         <w:numPr>
           <w:ilvl w:val="0"/>
           <w:numId w:val="8"/>
@@ -4110,7 +4200,7 @@
     </w:p>
     <w:p>
       <w:pPr>
-        <w:pStyle w:val="a3"/>
+        <w:pStyle w:val="ListParagraph"/>
         <w:numPr>
           <w:ilvl w:val="0"/>
           <w:numId w:val="8"/>
@@ -4169,7 +4259,7 @@
     </w:p>
     <w:p>
       <w:pPr>
-        <w:pStyle w:val="a3"/>
+        <w:pStyle w:val="ListParagraph"/>
         <w:numPr>
           <w:ilvl w:val="0"/>
           <w:numId w:val="8"/>
@@ -4198,8 +4288,8 @@
 </file>
 
 <file path=word/numbering.xml><?xml version="1.0" encoding="utf-8"?>
-<w:numbering xmlns:wpc="http://schemas.microsoft.com/office/word/2010/wordprocessingCanvas" xmlns:mc="http://schemas.openxmlformats.org/markup-compatibility/2006" xmlns:o="urn:schemas-microsoft-com:office:office" xmlns:r="http://schemas.openxmlformats.org/officeDocument/2006/relationships" xmlns:m="http://schemas.openxmlformats.org/officeDocument/2006/math" xmlns:v="urn:schemas-microsoft-com:vml" xmlns:wp14="http://schemas.microsoft.com/office/word/2010/wordprocessingDrawing" xmlns:wp="http://schemas.openxmlformats.org/drawingml/2006/wordprocessingDrawing" xmlns:w10="urn:schemas-microsoft-com:office:word" xmlns:w="http://schemas.openxmlformats.org/wordprocessingml/2006/main" xmlns:w14="http://schemas.microsoft.com/office/word/2010/wordml" xmlns:wpg="http://schemas.microsoft.com/office/word/2010/wordprocessingGroup" xmlns:wpi="http://schemas.microsoft.com/office/word/2010/wordprocessingInk" xmlns:wne="http://schemas.microsoft.com/office/word/2006/wordml" xmlns:wps="http://schemas.microsoft.com/office/word/2010/wordprocessingShape" mc:Ignorable="w14 wp14">
-  <w:abstractNum w:abstractNumId="0">
+<w:numbering xmlns:wpc="http://schemas.microsoft.com/office/word/2010/wordprocessingCanvas" xmlns:cx="http://schemas.microsoft.com/office/drawing/2014/chartex" xmlns:cx1="http://schemas.microsoft.com/office/drawing/2015/9/8/chartex" xmlns:cx2="http://schemas.microsoft.com/office/drawing/2015/10/21/chartex" xmlns:cx3="http://schemas.microsoft.com/office/drawing/2016/5/9/chartex" xmlns:cx4="http://schemas.microsoft.com/office/drawing/2016/5/10/chartex" xmlns:cx5="http://schemas.microsoft.com/office/drawing/2016/5/11/chartex" xmlns:cx6="http://schemas.microsoft.com/office/drawing/2016/5/12/chartex" xmlns:cx7="http://schemas.microsoft.com/office/drawing/2016/5/13/chartex" xmlns:cx8="http://schemas.microsoft.com/office/drawing/2016/5/14/chartex" xmlns:mc="http://schemas.openxmlformats.org/markup-compatibility/2006" xmlns:aink="http://schemas.microsoft.com/office/drawing/2016/ink" xmlns:am3d="http://schemas.microsoft.com/office/drawing/2017/model3d" xmlns:o="urn:schemas-microsoft-com:office:office" xmlns:r="http://schemas.openxmlformats.org/officeDocument/2006/relationships" xmlns:m="http://schemas.openxmlformats.org/officeDocument/2006/math" xmlns:v="urn:schemas-microsoft-com:vml" xmlns:wp14="http://schemas.microsoft.com/office/word/2010/wordprocessingDrawing" xmlns:wp="http://schemas.openxmlformats.org/drawingml/2006/wordprocessingDrawing" xmlns:w10="urn:schemas-microsoft-com:office:word" xmlns:w="http://schemas.openxmlformats.org/wordprocessingml/2006/main" xmlns:w14="http://schemas.microsoft.com/office/word/2010/wordml" xmlns:w15="http://schemas.microsoft.com/office/word/2012/wordml" xmlns:w16cid="http://schemas.microsoft.com/office/word/2016/wordml/cid" xmlns:w16se="http://schemas.microsoft.com/office/word/2015/wordml/symex" xmlns:wpg="http://schemas.microsoft.com/office/word/2010/wordprocessingGroup" xmlns:wpi="http://schemas.microsoft.com/office/word/2010/wordprocessingInk" xmlns:wne="http://schemas.microsoft.com/office/word/2006/wordml" xmlns:wps="http://schemas.microsoft.com/office/word/2010/wordprocessingShape" mc:Ignorable="w14 w15 w16se w16cid wp14">
+  <w:abstractNum w:abstractNumId="0" w15:restartNumberingAfterBreak="0">
     <w:nsid w:val="00B30FCF"/>
     <w:multiLevelType w:val="hybridMultilevel"/>
     <w:tmpl w:val="0DE44DAA"/>
@@ -4312,7 +4402,7 @@
       </w:rPr>
     </w:lvl>
   </w:abstractNum>
-  <w:abstractNum w:abstractNumId="1">
+  <w:abstractNum w:abstractNumId="1" w15:restartNumberingAfterBreak="0">
     <w:nsid w:val="00BC47A3"/>
     <w:multiLevelType w:val="multilevel"/>
     <w:tmpl w:val="7A3EFA64"/>
@@ -4425,7 +4515,7 @@
       </w:rPr>
     </w:lvl>
   </w:abstractNum>
-  <w:abstractNum w:abstractNumId="2">
+  <w:abstractNum w:abstractNumId="2" w15:restartNumberingAfterBreak="0">
     <w:nsid w:val="01AC4A8A"/>
     <w:multiLevelType w:val="hybridMultilevel"/>
     <w:tmpl w:val="955ECA3A"/>
@@ -4538,7 +4628,7 @@
       </w:pPr>
     </w:lvl>
   </w:abstractNum>
-  <w:abstractNum w:abstractNumId="3">
+  <w:abstractNum w:abstractNumId="3" w15:restartNumberingAfterBreak="0">
     <w:nsid w:val="059E1D8C"/>
     <w:multiLevelType w:val="multilevel"/>
     <w:tmpl w:val="8B30511A"/>
@@ -4659,7 +4749,7 @@
       </w:rPr>
     </w:lvl>
   </w:abstractNum>
-  <w:abstractNum w:abstractNumId="4">
+  <w:abstractNum w:abstractNumId="4" w15:restartNumberingAfterBreak="0">
     <w:nsid w:val="05C57516"/>
     <w:multiLevelType w:val="hybridMultilevel"/>
     <w:tmpl w:val="45F8ACD0"/>
@@ -4772,7 +4862,7 @@
       </w:rPr>
     </w:lvl>
   </w:abstractNum>
-  <w:abstractNum w:abstractNumId="5">
+  <w:abstractNum w:abstractNumId="5" w15:restartNumberingAfterBreak="0">
     <w:nsid w:val="127A0C19"/>
     <w:multiLevelType w:val="hybridMultilevel"/>
     <w:tmpl w:val="8B48AE20"/>
@@ -4912,7 +5002,7 @@
       </w:rPr>
     </w:lvl>
   </w:abstractNum>
-  <w:abstractNum w:abstractNumId="6">
+  <w:abstractNum w:abstractNumId="6" w15:restartNumberingAfterBreak="0">
     <w:nsid w:val="1E1B1923"/>
     <w:multiLevelType w:val="hybridMultilevel"/>
     <w:tmpl w:val="FF1C8280"/>
@@ -5025,7 +5115,7 @@
       </w:pPr>
     </w:lvl>
   </w:abstractNum>
-  <w:abstractNum w:abstractNumId="7">
+  <w:abstractNum w:abstractNumId="7" w15:restartNumberingAfterBreak="0">
     <w:nsid w:val="20AF0018"/>
     <w:multiLevelType w:val="hybridMultilevel"/>
     <w:tmpl w:val="79B82BC4"/>
@@ -5138,7 +5228,7 @@
       </w:pPr>
     </w:lvl>
   </w:abstractNum>
-  <w:abstractNum w:abstractNumId="8">
+  <w:abstractNum w:abstractNumId="8" w15:restartNumberingAfterBreak="0">
     <w:nsid w:val="22F36D9E"/>
     <w:multiLevelType w:val="hybridMultilevel"/>
     <w:tmpl w:val="09100E74"/>
@@ -5251,7 +5341,7 @@
       </w:pPr>
     </w:lvl>
   </w:abstractNum>
-  <w:abstractNum w:abstractNumId="9">
+  <w:abstractNum w:abstractNumId="9" w15:restartNumberingAfterBreak="0">
     <w:nsid w:val="25706A03"/>
     <w:multiLevelType w:val="hybridMultilevel"/>
     <w:tmpl w:val="9D903528"/>
@@ -5364,7 +5454,7 @@
       </w:pPr>
     </w:lvl>
   </w:abstractNum>
-  <w:abstractNum w:abstractNumId="10">
+  <w:abstractNum w:abstractNumId="10" w15:restartNumberingAfterBreak="0">
     <w:nsid w:val="29AB4272"/>
     <w:multiLevelType w:val="multilevel"/>
     <w:tmpl w:val="04190021"/>
@@ -5477,7 +5567,7 @@
       </w:rPr>
     </w:lvl>
   </w:abstractNum>
-  <w:abstractNum w:abstractNumId="11">
+  <w:abstractNum w:abstractNumId="11" w15:restartNumberingAfterBreak="0">
     <w:nsid w:val="30F26D79"/>
     <w:multiLevelType w:val="hybridMultilevel"/>
     <w:tmpl w:val="F4E0E454"/>
@@ -5590,7 +5680,7 @@
       </w:pPr>
     </w:lvl>
   </w:abstractNum>
-  <w:abstractNum w:abstractNumId="12">
+  <w:abstractNum w:abstractNumId="12" w15:restartNumberingAfterBreak="0">
     <w:nsid w:val="3412462B"/>
     <w:multiLevelType w:val="hybridMultilevel"/>
     <w:tmpl w:val="45F06EBC"/>
@@ -5703,7 +5793,7 @@
       </w:pPr>
     </w:lvl>
   </w:abstractNum>
-  <w:abstractNum w:abstractNumId="13">
+  <w:abstractNum w:abstractNumId="13" w15:restartNumberingAfterBreak="0">
     <w:nsid w:val="36C562AB"/>
     <w:multiLevelType w:val="hybridMultilevel"/>
     <w:tmpl w:val="0492CE0E"/>
@@ -5816,7 +5906,7 @@
       </w:pPr>
     </w:lvl>
   </w:abstractNum>
-  <w:abstractNum w:abstractNumId="14">
+  <w:abstractNum w:abstractNumId="14" w15:restartNumberingAfterBreak="0">
     <w:nsid w:val="388B7DAC"/>
     <w:multiLevelType w:val="hybridMultilevel"/>
     <w:tmpl w:val="056698A2"/>
@@ -5929,7 +6019,7 @@
       </w:pPr>
     </w:lvl>
   </w:abstractNum>
-  <w:abstractNum w:abstractNumId="15">
+  <w:abstractNum w:abstractNumId="15" w15:restartNumberingAfterBreak="0">
     <w:nsid w:val="38B656E8"/>
     <w:multiLevelType w:val="hybridMultilevel"/>
     <w:tmpl w:val="7010A4D8"/>
@@ -6042,7 +6132,7 @@
       </w:rPr>
     </w:lvl>
   </w:abstractNum>
-  <w:abstractNum w:abstractNumId="16">
+  <w:abstractNum w:abstractNumId="16" w15:restartNumberingAfterBreak="0">
     <w:nsid w:val="39B76D5B"/>
     <w:multiLevelType w:val="hybridMultilevel"/>
     <w:tmpl w:val="426A3DDE"/>
@@ -6155,7 +6245,7 @@
       </w:rPr>
     </w:lvl>
   </w:abstractNum>
-  <w:abstractNum w:abstractNumId="17">
+  <w:abstractNum w:abstractNumId="17" w15:restartNumberingAfterBreak="0">
     <w:nsid w:val="3F9209AA"/>
     <w:multiLevelType w:val="hybridMultilevel"/>
     <w:tmpl w:val="CF6607B0"/>
@@ -6295,7 +6385,7 @@
       </w:rPr>
     </w:lvl>
   </w:abstractNum>
-  <w:abstractNum w:abstractNumId="18">
+  <w:abstractNum w:abstractNumId="18" w15:restartNumberingAfterBreak="0">
     <w:nsid w:val="467C4850"/>
     <w:multiLevelType w:val="hybridMultilevel"/>
     <w:tmpl w:val="D7D0F46C"/>
@@ -6408,7 +6498,7 @@
       </w:pPr>
     </w:lvl>
   </w:abstractNum>
-  <w:abstractNum w:abstractNumId="19">
+  <w:abstractNum w:abstractNumId="19" w15:restartNumberingAfterBreak="0">
     <w:nsid w:val="48900A32"/>
     <w:multiLevelType w:val="hybridMultilevel"/>
     <w:tmpl w:val="A5C4F34E"/>
@@ -6521,7 +6611,7 @@
       </w:pPr>
     </w:lvl>
   </w:abstractNum>
-  <w:abstractNum w:abstractNumId="20">
+  <w:abstractNum w:abstractNumId="20" w15:restartNumberingAfterBreak="0">
     <w:nsid w:val="4E294AB9"/>
     <w:multiLevelType w:val="hybridMultilevel"/>
     <w:tmpl w:val="A4D63F6E"/>
@@ -6634,7 +6724,7 @@
       </w:pPr>
     </w:lvl>
   </w:abstractNum>
-  <w:abstractNum w:abstractNumId="21">
+  <w:abstractNum w:abstractNumId="21" w15:restartNumberingAfterBreak="0">
     <w:nsid w:val="50A63F8C"/>
     <w:multiLevelType w:val="hybridMultilevel"/>
     <w:tmpl w:val="29842CD0"/>
@@ -6747,7 +6837,7 @@
       </w:pPr>
     </w:lvl>
   </w:abstractNum>
-  <w:abstractNum w:abstractNumId="22">
+  <w:abstractNum w:abstractNumId="22" w15:restartNumberingAfterBreak="0">
     <w:nsid w:val="532C7D07"/>
     <w:multiLevelType w:val="multilevel"/>
     <w:tmpl w:val="7A3EFA64"/>
@@ -6860,7 +6950,7 @@
       </w:rPr>
     </w:lvl>
   </w:abstractNum>
-  <w:abstractNum w:abstractNumId="23">
+  <w:abstractNum w:abstractNumId="23" w15:restartNumberingAfterBreak="0">
     <w:nsid w:val="57552F16"/>
     <w:multiLevelType w:val="hybridMultilevel"/>
     <w:tmpl w:val="17AA1344"/>
@@ -6973,7 +7063,7 @@
       </w:pPr>
     </w:lvl>
   </w:abstractNum>
-  <w:abstractNum w:abstractNumId="24">
+  <w:abstractNum w:abstractNumId="24" w15:restartNumberingAfterBreak="0">
     <w:nsid w:val="6CB47E76"/>
     <w:multiLevelType w:val="hybridMultilevel"/>
     <w:tmpl w:val="90CED7AC"/>
@@ -7086,7 +7176,7 @@
       </w:pPr>
     </w:lvl>
   </w:abstractNum>
-  <w:abstractNum w:abstractNumId="25">
+  <w:abstractNum w:abstractNumId="25" w15:restartNumberingAfterBreak="0">
     <w:nsid w:val="6D38550F"/>
     <w:multiLevelType w:val="multilevel"/>
     <w:tmpl w:val="04190021"/>
@@ -7199,7 +7289,7 @@
       </w:rPr>
     </w:lvl>
   </w:abstractNum>
-  <w:abstractNum w:abstractNumId="26">
+  <w:abstractNum w:abstractNumId="26" w15:restartNumberingAfterBreak="0">
     <w:nsid w:val="6DED6417"/>
     <w:multiLevelType w:val="hybridMultilevel"/>
     <w:tmpl w:val="4322E8F2"/>
@@ -7312,7 +7402,7 @@
       </w:pPr>
     </w:lvl>
   </w:abstractNum>
-  <w:abstractNum w:abstractNumId="27">
+  <w:abstractNum w:abstractNumId="27" w15:restartNumberingAfterBreak="0">
     <w:nsid w:val="6EE1792B"/>
     <w:multiLevelType w:val="multilevel"/>
     <w:tmpl w:val="0419001F"/>
@@ -7398,7 +7488,7 @@
       </w:pPr>
     </w:lvl>
   </w:abstractNum>
-  <w:abstractNum w:abstractNumId="28">
+  <w:abstractNum w:abstractNumId="28" w15:restartNumberingAfterBreak="0">
     <w:nsid w:val="7EEF6D07"/>
     <w:multiLevelType w:val="hybridMultilevel"/>
     <w:tmpl w:val="DABAB63E"/>
@@ -7629,7 +7719,7 @@
 </file>
 
 <file path=word/styles.xml><?xml version="1.0" encoding="utf-8"?>
-<w:styles xmlns:mc="http://schemas.openxmlformats.org/markup-compatibility/2006" xmlns:r="http://schemas.openxmlformats.org/officeDocument/2006/relationships" xmlns:w="http://schemas.openxmlformats.org/wordprocessingml/2006/main" xmlns:w14="http://schemas.microsoft.com/office/word/2010/wordml" mc:Ignorable="w14">
+<w:styles xmlns:mc="http://schemas.openxmlformats.org/markup-compatibility/2006" xmlns:r="http://schemas.openxmlformats.org/officeDocument/2006/relationships" xmlns:w="http://schemas.openxmlformats.org/wordprocessingml/2006/main" xmlns:w14="http://schemas.microsoft.com/office/word/2010/wordml" xmlns:w15="http://schemas.microsoft.com/office/word/2012/wordml" xmlns:w16cid="http://schemas.microsoft.com/office/word/2016/wordml/cid" xmlns:w16se="http://schemas.microsoft.com/office/word/2015/wordml/symex" mc:Ignorable="w14 w15 w16se w16cid">
   <w:docDefaults>
     <w:rPrDefault>
       <w:rPr>
@@ -7645,146 +7735,385 @@
       </w:pPr>
     </w:pPrDefault>
   </w:docDefaults>
-  <w:latentStyles w:defLockedState="0" w:defUIPriority="99" w:defSemiHidden="1" w:defUnhideWhenUsed="1" w:defQFormat="0" w:count="267">
-    <w:lsdException w:name="Normal" w:semiHidden="0" w:uiPriority="0" w:unhideWhenUsed="0" w:qFormat="1"/>
-    <w:lsdException w:name="heading 1" w:semiHidden="0" w:uiPriority="9" w:unhideWhenUsed="0" w:qFormat="1"/>
-    <w:lsdException w:name="heading 2" w:uiPriority="9" w:qFormat="1"/>
-    <w:lsdException w:name="heading 3" w:uiPriority="9" w:qFormat="1"/>
-    <w:lsdException w:name="heading 4" w:uiPriority="9" w:qFormat="1"/>
-    <w:lsdException w:name="heading 5" w:uiPriority="9" w:qFormat="1"/>
-    <w:lsdException w:name="heading 6" w:uiPriority="9" w:qFormat="1"/>
-    <w:lsdException w:name="heading 7" w:uiPriority="9" w:qFormat="1"/>
-    <w:lsdException w:name="heading 8" w:uiPriority="9" w:qFormat="1"/>
-    <w:lsdException w:name="heading 9" w:uiPriority="9" w:qFormat="1"/>
-    <w:lsdException w:name="toc 1" w:uiPriority="39"/>
-    <w:lsdException w:name="toc 2" w:uiPriority="39"/>
-    <w:lsdException w:name="toc 3" w:uiPriority="39"/>
-    <w:lsdException w:name="toc 4" w:uiPriority="39"/>
-    <w:lsdException w:name="toc 5" w:uiPriority="39"/>
-    <w:lsdException w:name="toc 6" w:uiPriority="39"/>
-    <w:lsdException w:name="toc 7" w:uiPriority="39"/>
-    <w:lsdException w:name="toc 8" w:uiPriority="39"/>
-    <w:lsdException w:name="toc 9" w:uiPriority="39"/>
-    <w:lsdException w:name="caption" w:uiPriority="35" w:qFormat="1"/>
-    <w:lsdException w:name="Title" w:semiHidden="0" w:uiPriority="10" w:unhideWhenUsed="0" w:qFormat="1"/>
-    <w:lsdException w:name="Default Paragraph Font" w:uiPriority="1"/>
-    <w:lsdException w:name="Subtitle" w:semiHidden="0" w:uiPriority="11" w:unhideWhenUsed="0" w:qFormat="1"/>
-    <w:lsdException w:name="Strong" w:semiHidden="0" w:uiPriority="22" w:unhideWhenUsed="0" w:qFormat="1"/>
-    <w:lsdException w:name="Emphasis" w:semiHidden="0" w:uiPriority="20" w:unhideWhenUsed="0" w:qFormat="1"/>
-    <w:lsdException w:name="Table Grid" w:semiHidden="0" w:uiPriority="59" w:unhideWhenUsed="0"/>
-    <w:lsdException w:name="Placeholder Text" w:unhideWhenUsed="0"/>
-    <w:lsdException w:name="No Spacing" w:semiHidden="0" w:uiPriority="1" w:unhideWhenUsed="0" w:qFormat="1"/>
-    <w:lsdException w:name="Light Shading" w:semiHidden="0" w:uiPriority="60" w:unhideWhenUsed="0"/>
-    <w:lsdException w:name="Light List" w:semiHidden="0" w:uiPriority="61" w:unhideWhenUsed="0"/>
-    <w:lsdException w:name="Light Grid" w:semiHidden="0" w:uiPriority="62" w:unhideWhenUsed="0"/>
-    <w:lsdException w:name="Medium Shading 1" w:semiHidden="0" w:uiPriority="63" w:unhideWhenUsed="0"/>
-    <w:lsdException w:name="Medium Shading 2" w:semiHidden="0" w:uiPriority="64" w:unhideWhenUsed="0"/>
-    <w:lsdException w:name="Medium List 1" w:semiHidden="0" w:uiPriority="65" w:unhideWhenUsed="0"/>
-    <w:lsdException w:name="Medium List 2" w:semiHidden="0" w:uiPriority="66" w:unhideWhenUsed="0"/>
-    <w:lsdException w:name="Medium Grid 1" w:semiHidden="0" w:uiPriority="67" w:unhideWhenUsed="0"/>
-    <w:lsdException w:name="Medium Grid 2" w:semiHidden="0" w:uiPriority="68" w:unhideWhenUsed="0"/>
-    <w:lsdException w:name="Medium Grid 3" w:semiHidden="0" w:uiPriority="69" w:unhideWhenUsed="0"/>
-    <w:lsdException w:name="Dark List" w:semiHidden="0" w:uiPriority="70" w:unhideWhenUsed="0"/>
-    <w:lsdException w:name="Colorful Shading" w:semiHidden="0" w:uiPriority="71" w:unhideWhenUsed="0"/>
-    <w:lsdException w:name="Colorful List" w:semiHidden="0" w:uiPriority="72" w:unhideWhenUsed="0"/>
-    <w:lsdException w:name="Colorful Grid" w:semiHidden="0" w:uiPriority="73" w:unhideWhenUsed="0"/>
-    <w:lsdException w:name="Light Shading Accent 1" w:semiHidden="0" w:uiPriority="60" w:unhideWhenUsed="0"/>
-    <w:lsdException w:name="Light List Accent 1" w:semiHidden="0" w:uiPriority="61" w:unhideWhenUsed="0"/>
-    <w:lsdException w:name="Light Grid Accent 1" w:semiHidden="0" w:uiPriority="62" w:unhideWhenUsed="0"/>
-    <w:lsdException w:name="Medium Shading 1 Accent 1" w:semiHidden="0" w:uiPriority="63" w:unhideWhenUsed="0"/>
-    <w:lsdException w:name="Medium Shading 2 Accent 1" w:semiHidden="0" w:uiPriority="64" w:unhideWhenUsed="0"/>
-    <w:lsdException w:name="Medium List 1 Accent 1" w:semiHidden="0" w:uiPriority="65" w:unhideWhenUsed="0"/>
-    <w:lsdException w:name="Revision" w:unhideWhenUsed="0"/>
-    <w:lsdException w:name="List Paragraph" w:semiHidden="0" w:uiPriority="34" w:unhideWhenUsed="0" w:qFormat="1"/>
-    <w:lsdException w:name="Quote" w:semiHidden="0" w:uiPriority="29" w:unhideWhenUsed="0" w:qFormat="1"/>
-    <w:lsdException w:name="Intense Quote" w:semiHidden="0" w:uiPriority="30" w:unhideWhenUsed="0" w:qFormat="1"/>
-    <w:lsdException w:name="Medium List 2 Accent 1" w:semiHidden="0" w:uiPriority="66" w:unhideWhenUsed="0"/>
-    <w:lsdException w:name="Medium Grid 1 Accent 1" w:semiHidden="0" w:uiPriority="67" w:unhideWhenUsed="0"/>
-    <w:lsdException w:name="Medium Grid 2 Accent 1" w:semiHidden="0" w:uiPriority="68" w:unhideWhenUsed="0"/>
-    <w:lsdException w:name="Medium Grid 3 Accent 1" w:semiHidden="0" w:uiPriority="69" w:unhideWhenUsed="0"/>
-    <w:lsdException w:name="Dark List Accent 1" w:semiHidden="0" w:uiPriority="70" w:unhideWhenUsed="0"/>
-    <w:lsdException w:name="Colorful Shading Accent 1" w:semiHidden="0" w:uiPriority="71" w:unhideWhenUsed="0"/>
-    <w:lsdException w:name="Colorful List Accent 1" w:semiHidden="0" w:uiPriority="72" w:unhideWhenUsed="0"/>
-    <w:lsdException w:name="Colorful Grid Accent 1" w:semiHidden="0" w:uiPriority="73" w:unhideWhenUsed="0"/>
-    <w:lsdException w:name="Light Shading Accent 2" w:semiHidden="0" w:uiPriority="60" w:unhideWhenUsed="0"/>
-    <w:lsdException w:name="Light List Accent 2" w:semiHidden="0" w:uiPriority="61" w:unhideWhenUsed="0"/>
-    <w:lsdException w:name="Light Grid Accent 2" w:semiHidden="0" w:uiPriority="62" w:unhideWhenUsed="0"/>
-    <w:lsdException w:name="Medium Shading 1 Accent 2" w:semiHidden="0" w:uiPriority="63" w:unhideWhenUsed="0"/>
-    <w:lsdException w:name="Medium Shading 2 Accent 2" w:semiHidden="0" w:uiPriority="64" w:unhideWhenUsed="0"/>
-    <w:lsdException w:name="Medium List 1 Accent 2" w:semiHidden="0" w:uiPriority="65" w:unhideWhenUsed="0"/>
-    <w:lsdException w:name="Medium List 2 Accent 2" w:semiHidden="0" w:uiPriority="66" w:unhideWhenUsed="0"/>
-    <w:lsdException w:name="Medium Grid 1 Accent 2" w:semiHidden="0" w:uiPriority="67" w:unhideWhenUsed="0"/>
-    <w:lsdException w:name="Medium Grid 2 Accent 2" w:semiHidden="0" w:uiPriority="68" w:unhideWhenUsed="0"/>
-    <w:lsdException w:name="Medium Grid 3 Accent 2" w:semiHidden="0" w:uiPriority="69" w:unhideWhenUsed="0"/>
-    <w:lsdException w:name="Dark List Accent 2" w:semiHidden="0" w:uiPriority="70" w:unhideWhenUsed="0"/>
-    <w:lsdException w:name="Colorful Shading Accent 2" w:semiHidden="0" w:uiPriority="71" w:unhideWhenUsed="0"/>
-    <w:lsdException w:name="Colorful List Accent 2" w:semiHidden="0" w:uiPriority="72" w:unhideWhenUsed="0"/>
-    <w:lsdException w:name="Colorful Grid Accent 2" w:semiHidden="0" w:uiPriority="73" w:unhideWhenUsed="0"/>
-    <w:lsdException w:name="Light Shading Accent 3" w:semiHidden="0" w:uiPriority="60" w:unhideWhenUsed="0"/>
-    <w:lsdException w:name="Light List Accent 3" w:semiHidden="0" w:uiPriority="61" w:unhideWhenUsed="0"/>
-    <w:lsdException w:name="Light Grid Accent 3" w:semiHidden="0" w:uiPriority="62" w:unhideWhenUsed="0"/>
-    <w:lsdException w:name="Medium Shading 1 Accent 3" w:semiHidden="0" w:uiPriority="63" w:unhideWhenUsed="0"/>
-    <w:lsdException w:name="Medium Shading 2 Accent 3" w:semiHidden="0" w:uiPriority="64" w:unhideWhenUsed="0"/>
-    <w:lsdException w:name="Medium List 1 Accent 3" w:semiHidden="0" w:uiPriority="65" w:unhideWhenUsed="0"/>
-    <w:lsdException w:name="Medium List 2 Accent 3" w:semiHidden="0" w:uiPriority="66" w:unhideWhenUsed="0"/>
-    <w:lsdException w:name="Medium Grid 1 Accent 3" w:semiHidden="0" w:uiPriority="67" w:unhideWhenUsed="0"/>
-    <w:lsdException w:name="Medium Grid 2 Accent 3" w:semiHidden="0" w:uiPriority="68" w:unhideWhenUsed="0"/>
-    <w:lsdException w:name="Medium Grid 3 Accent 3" w:semiHidden="0" w:uiPriority="69" w:unhideWhenUsed="0"/>
-    <w:lsdException w:name="Dark List Accent 3" w:semiHidden="0" w:uiPriority="70" w:unhideWhenUsed="0"/>
-    <w:lsdException w:name="Colorful Shading Accent 3" w:semiHidden="0" w:uiPriority="71" w:unhideWhenUsed="0"/>
-    <w:lsdException w:name="Colorful List Accent 3" w:semiHidden="0" w:uiPriority="72" w:unhideWhenUsed="0"/>
-    <w:lsdException w:name="Colorful Grid Accent 3" w:semiHidden="0" w:uiPriority="73" w:unhideWhenUsed="0"/>
-    <w:lsdException w:name="Light Shading Accent 4" w:semiHidden="0" w:uiPriority="60" w:unhideWhenUsed="0"/>
-    <w:lsdException w:name="Light List Accent 4" w:semiHidden="0" w:uiPriority="61" w:unhideWhenUsed="0"/>
-    <w:lsdException w:name="Light Grid Accent 4" w:semiHidden="0" w:uiPriority="62" w:unhideWhenUsed="0"/>
-    <w:lsdException w:name="Medium Shading 1 Accent 4" w:semiHidden="0" w:uiPriority="63" w:unhideWhenUsed="0"/>
-    <w:lsdException w:name="Medium Shading 2 Accent 4" w:semiHidden="0" w:uiPriority="64" w:unhideWhenUsed="0"/>
-    <w:lsdException w:name="Medium List 1 Accent 4" w:semiHidden="0" w:uiPriority="65" w:unhideWhenUsed="0"/>
-    <w:lsdException w:name="Medium List 2 Accent 4" w:semiHidden="0" w:uiPriority="66" w:unhideWhenUsed="0"/>
-    <w:lsdException w:name="Medium Grid 1 Accent 4" w:semiHidden="0" w:uiPriority="67" w:unhideWhenUsed="0"/>
-    <w:lsdException w:name="Medium Grid 2 Accent 4" w:semiHidden="0" w:uiPriority="68" w:unhideWhenUsed="0"/>
-    <w:lsdException w:name="Medium Grid 3 Accent 4" w:semiHidden="0" w:uiPriority="69" w:unhideWhenUsed="0"/>
-    <w:lsdException w:name="Dark List Accent 4" w:semiHidden="0" w:uiPriority="70" w:unhideWhenUsed="0"/>
-    <w:lsdException w:name="Colorful Shading Accent 4" w:semiHidden="0" w:uiPriority="71" w:unhideWhenUsed="0"/>
-    <w:lsdException w:name="Colorful List Accent 4" w:semiHidden="0" w:uiPriority="72" w:unhideWhenUsed="0"/>
-    <w:lsdException w:name="Colorful Grid Accent 4" w:semiHidden="0" w:uiPriority="73" w:unhideWhenUsed="0"/>
-    <w:lsdException w:name="Light Shading Accent 5" w:semiHidden="0" w:uiPriority="60" w:unhideWhenUsed="0"/>
-    <w:lsdException w:name="Light List Accent 5" w:semiHidden="0" w:uiPriority="61" w:unhideWhenUsed="0"/>
-    <w:lsdException w:name="Light Grid Accent 5" w:semiHidden="0" w:uiPriority="62" w:unhideWhenUsed="0"/>
-    <w:lsdException w:name="Medium Shading 1 Accent 5" w:semiHidden="0" w:uiPriority="63" w:unhideWhenUsed="0"/>
-    <w:lsdException w:name="Medium Shading 2 Accent 5" w:semiHidden="0" w:uiPriority="64" w:unhideWhenUsed="0"/>
-    <w:lsdException w:name="Medium List 1 Accent 5" w:semiHidden="0" w:uiPriority="65" w:unhideWhenUsed="0"/>
-    <w:lsdException w:name="Medium List 2 Accent 5" w:semiHidden="0" w:uiPriority="66" w:unhideWhenUsed="0"/>
-    <w:lsdException w:name="Medium Grid 1 Accent 5" w:semiHidden="0" w:uiPriority="67" w:unhideWhenUsed="0"/>
-    <w:lsdException w:name="Medium Grid 2 Accent 5" w:semiHidden="0" w:uiPriority="68" w:unhideWhenUsed="0"/>
-    <w:lsdException w:name="Medium Grid 3 Accent 5" w:semiHidden="0" w:uiPriority="69" w:unhideWhenUsed="0"/>
-    <w:lsdException w:name="Dark List Accent 5" w:semiHidden="0" w:uiPriority="70" w:unhideWhenUsed="0"/>
-    <w:lsdException w:name="Colorful Shading Accent 5" w:semiHidden="0" w:uiPriority="71" w:unhideWhenUsed="0"/>
-    <w:lsdException w:name="Colorful List Accent 5" w:semiHidden="0" w:uiPriority="72" w:unhideWhenUsed="0"/>
-    <w:lsdException w:name="Colorful Grid Accent 5" w:semiHidden="0" w:uiPriority="73" w:unhideWhenUsed="0"/>
-    <w:lsdException w:name="Light Shading Accent 6" w:semiHidden="0" w:uiPriority="60" w:unhideWhenUsed="0"/>
-    <w:lsdException w:name="Light List Accent 6" w:semiHidden="0" w:uiPriority="61" w:unhideWhenUsed="0"/>
-    <w:lsdException w:name="Light Grid Accent 6" w:semiHidden="0" w:uiPriority="62" w:unhideWhenUsed="0"/>
-    <w:lsdException w:name="Medium Shading 1 Accent 6" w:semiHidden="0" w:uiPriority="63" w:unhideWhenUsed="0"/>
-    <w:lsdException w:name="Medium Shading 2 Accent 6" w:semiHidden="0" w:uiPriority="64" w:unhideWhenUsed="0"/>
-    <w:lsdException w:name="Medium List 1 Accent 6" w:semiHidden="0" w:uiPriority="65" w:unhideWhenUsed="0"/>
-    <w:lsdException w:name="Medium List 2 Accent 6" w:semiHidden="0" w:uiPriority="66" w:unhideWhenUsed="0"/>
-    <w:lsdException w:name="Medium Grid 1 Accent 6" w:semiHidden="0" w:uiPriority="67" w:unhideWhenUsed="0"/>
-    <w:lsdException w:name="Medium Grid 2 Accent 6" w:semiHidden="0" w:uiPriority="68" w:unhideWhenUsed="0"/>
-    <w:lsdException w:name="Medium Grid 3 Accent 6" w:semiHidden="0" w:uiPriority="69" w:unhideWhenUsed="0"/>
-    <w:lsdException w:name="Dark List Accent 6" w:semiHidden="0" w:uiPriority="70" w:unhideWhenUsed="0"/>
-    <w:lsdException w:name="Colorful Shading Accent 6" w:semiHidden="0" w:uiPriority="71" w:unhideWhenUsed="0"/>
-    <w:lsdException w:name="Colorful List Accent 6" w:semiHidden="0" w:uiPriority="72" w:unhideWhenUsed="0"/>
-    <w:lsdException w:name="Colorful Grid Accent 6" w:semiHidden="0" w:uiPriority="73" w:unhideWhenUsed="0"/>
-    <w:lsdException w:name="Subtle Emphasis" w:semiHidden="0" w:uiPriority="19" w:unhideWhenUsed="0" w:qFormat="1"/>
-    <w:lsdException w:name="Intense Emphasis" w:semiHidden="0" w:uiPriority="21" w:unhideWhenUsed="0" w:qFormat="1"/>
-    <w:lsdException w:name="Subtle Reference" w:semiHidden="0" w:uiPriority="31" w:unhideWhenUsed="0" w:qFormat="1"/>
-    <w:lsdException w:name="Intense Reference" w:semiHidden="0" w:uiPriority="32" w:unhideWhenUsed="0" w:qFormat="1"/>
-    <w:lsdException w:name="Book Title" w:semiHidden="0" w:uiPriority="33" w:unhideWhenUsed="0" w:qFormat="1"/>
-    <w:lsdException w:name="Bibliography" w:uiPriority="37"/>
-    <w:lsdException w:name="TOC Heading" w:uiPriority="39" w:qFormat="1"/>
+  <w:latentStyles w:defLockedState="0" w:defUIPriority="99" w:defSemiHidden="0" w:defUnhideWhenUsed="0" w:defQFormat="0" w:count="376">
+    <w:lsdException w:name="Normal" w:uiPriority="0" w:qFormat="1"/>
+    <w:lsdException w:name="heading 1" w:uiPriority="9" w:qFormat="1"/>
+    <w:lsdException w:name="heading 2" w:semiHidden="1" w:uiPriority="9" w:unhideWhenUsed="1" w:qFormat="1"/>
+    <w:lsdException w:name="heading 3" w:semiHidden="1" w:uiPriority="9" w:unhideWhenUsed="1" w:qFormat="1"/>
+    <w:lsdException w:name="heading 4" w:semiHidden="1" w:uiPriority="9" w:unhideWhenUsed="1" w:qFormat="1"/>
+    <w:lsdException w:name="heading 5" w:semiHidden="1" w:uiPriority="9" w:unhideWhenUsed="1" w:qFormat="1"/>
+    <w:lsdException w:name="heading 6" w:semiHidden="1" w:uiPriority="9" w:unhideWhenUsed="1" w:qFormat="1"/>
+    <w:lsdException w:name="heading 7" w:semiHidden="1" w:uiPriority="9" w:unhideWhenUsed="1" w:qFormat="1"/>
+    <w:lsdException w:name="heading 8" w:semiHidden="1" w:uiPriority="9" w:unhideWhenUsed="1" w:qFormat="1"/>
+    <w:lsdException w:name="heading 9" w:semiHidden="1" w:uiPriority="9" w:unhideWhenUsed="1" w:qFormat="1"/>
+    <w:lsdException w:name="index 1" w:semiHidden="1" w:unhideWhenUsed="1"/>
+    <w:lsdException w:name="index 2" w:semiHidden="1" w:unhideWhenUsed="1"/>
+    <w:lsdException w:name="index 3" w:semiHidden="1" w:unhideWhenUsed="1"/>
+    <w:lsdException w:name="index 4" w:semiHidden="1" w:unhideWhenUsed="1"/>
+    <w:lsdException w:name="index 5" w:semiHidden="1" w:unhideWhenUsed="1"/>
+    <w:lsdException w:name="index 6" w:semiHidden="1" w:unhideWhenUsed="1"/>
+    <w:lsdException w:name="index 7" w:semiHidden="1" w:unhideWhenUsed="1"/>
+    <w:lsdException w:name="index 8" w:semiHidden="1" w:unhideWhenUsed="1"/>
+    <w:lsdException w:name="index 9" w:semiHidden="1" w:unhideWhenUsed="1"/>
+    <w:lsdException w:name="toc 1" w:semiHidden="1" w:uiPriority="39" w:unhideWhenUsed="1"/>
+    <w:lsdException w:name="toc 2" w:semiHidden="1" w:uiPriority="39" w:unhideWhenUsed="1"/>
+    <w:lsdException w:name="toc 3" w:semiHidden="1" w:uiPriority="39" w:unhideWhenUsed="1"/>
+    <w:lsdException w:name="toc 4" w:semiHidden="1" w:uiPriority="39" w:unhideWhenUsed="1"/>
+    <w:lsdException w:name="toc 5" w:semiHidden="1" w:uiPriority="39" w:unhideWhenUsed="1"/>
+    <w:lsdException w:name="toc 6" w:semiHidden="1" w:uiPriority="39" w:unhideWhenUsed="1"/>
+    <w:lsdException w:name="toc 7" w:semiHidden="1" w:uiPriority="39" w:unhideWhenUsed="1"/>
+    <w:lsdException w:name="toc 8" w:semiHidden="1" w:uiPriority="39" w:unhideWhenUsed="1"/>
+    <w:lsdException w:name="toc 9" w:semiHidden="1" w:uiPriority="39" w:unhideWhenUsed="1"/>
+    <w:lsdException w:name="Normal Indent" w:semiHidden="1" w:unhideWhenUsed="1"/>
+    <w:lsdException w:name="footnote text" w:semiHidden="1" w:unhideWhenUsed="1"/>
+    <w:lsdException w:name="annotation text" w:semiHidden="1" w:unhideWhenUsed="1"/>
+    <w:lsdException w:name="header" w:semiHidden="1" w:unhideWhenUsed="1"/>
+    <w:lsdException w:name="footer" w:semiHidden="1" w:unhideWhenUsed="1"/>
+    <w:lsdException w:name="index heading" w:semiHidden="1" w:unhideWhenUsed="1"/>
+    <w:lsdException w:name="caption" w:semiHidden="1" w:uiPriority="35" w:unhideWhenUsed="1" w:qFormat="1"/>
+    <w:lsdException w:name="table of figures" w:semiHidden="1" w:unhideWhenUsed="1"/>
+    <w:lsdException w:name="envelope address" w:semiHidden="1" w:unhideWhenUsed="1"/>
+    <w:lsdException w:name="envelope return" w:semiHidden="1" w:unhideWhenUsed="1"/>
+    <w:lsdException w:name="footnote reference" w:semiHidden="1" w:unhideWhenUsed="1"/>
+    <w:lsdException w:name="annotation reference" w:semiHidden="1" w:unhideWhenUsed="1"/>
+    <w:lsdException w:name="line number" w:semiHidden="1" w:unhideWhenUsed="1"/>
+    <w:lsdException w:name="page number" w:semiHidden="1" w:unhideWhenUsed="1"/>
+    <w:lsdException w:name="endnote reference" w:semiHidden="1" w:unhideWhenUsed="1"/>
+    <w:lsdException w:name="endnote text" w:semiHidden="1" w:unhideWhenUsed="1"/>
+    <w:lsdException w:name="table of authorities" w:semiHidden="1" w:unhideWhenUsed="1"/>
+    <w:lsdException w:name="macro" w:semiHidden="1" w:unhideWhenUsed="1"/>
+    <w:lsdException w:name="toa heading" w:semiHidden="1" w:unhideWhenUsed="1"/>
+    <w:lsdException w:name="List" w:semiHidden="1" w:unhideWhenUsed="1"/>
+    <w:lsdException w:name="List Bullet" w:semiHidden="1" w:unhideWhenUsed="1"/>
+    <w:lsdException w:name="List Number" w:semiHidden="1" w:unhideWhenUsed="1"/>
+    <w:lsdException w:name="List 2" w:semiHidden="1" w:unhideWhenUsed="1"/>
+    <w:lsdException w:name="List 3" w:semiHidden="1" w:unhideWhenUsed="1"/>
+    <w:lsdException w:name="List 4" w:semiHidden="1" w:unhideWhenUsed="1"/>
+    <w:lsdException w:name="List 5" w:semiHidden="1" w:unhideWhenUsed="1"/>
+    <w:lsdException w:name="List Bullet 2" w:semiHidden="1" w:unhideWhenUsed="1"/>
+    <w:lsdException w:name="List Bullet 3" w:semiHidden="1" w:unhideWhenUsed="1"/>
+    <w:lsdException w:name="List Bullet 4" w:semiHidden="1" w:unhideWhenUsed="1"/>
+    <w:lsdException w:name="List Bullet 5" w:semiHidden="1" w:unhideWhenUsed="1"/>
+    <w:lsdException w:name="List Number 2" w:semiHidden="1" w:unhideWhenUsed="1"/>
+    <w:lsdException w:name="List Number 3" w:semiHidden="1" w:unhideWhenUsed="1"/>
+    <w:lsdException w:name="List Number 4" w:semiHidden="1" w:unhideWhenUsed="1"/>
+    <w:lsdException w:name="List Number 5" w:semiHidden="1" w:unhideWhenUsed="1"/>
+    <w:lsdException w:name="Title" w:uiPriority="10" w:qFormat="1"/>
+    <w:lsdException w:name="Closing" w:semiHidden="1" w:unhideWhenUsed="1"/>
+    <w:lsdException w:name="Signature" w:semiHidden="1" w:unhideWhenUsed="1"/>
+    <w:lsdException w:name="Default Paragraph Font" w:semiHidden="1" w:uiPriority="1" w:unhideWhenUsed="1"/>
+    <w:lsdException w:name="Body Text" w:semiHidden="1" w:unhideWhenUsed="1"/>
+    <w:lsdException w:name="Body Text Indent" w:semiHidden="1" w:unhideWhenUsed="1"/>
+    <w:lsdException w:name="List Continue" w:semiHidden="1" w:unhideWhenUsed="1"/>
+    <w:lsdException w:name="List Continue 2" w:semiHidden="1" w:unhideWhenUsed="1"/>
+    <w:lsdException w:name="List Continue 3" w:semiHidden="1" w:unhideWhenUsed="1"/>
+    <w:lsdException w:name="List Continue 4" w:semiHidden="1" w:unhideWhenUsed="1"/>
+    <w:lsdException w:name="List Continue 5" w:semiHidden="1" w:unhideWhenUsed="1"/>
+    <w:lsdException w:name="Message Header" w:semiHidden="1" w:unhideWhenUsed="1"/>
+    <w:lsdException w:name="Subtitle" w:uiPriority="11" w:qFormat="1"/>
+    <w:lsdException w:name="Salutation" w:semiHidden="1" w:unhideWhenUsed="1"/>
+    <w:lsdException w:name="Date" w:semiHidden="1" w:unhideWhenUsed="1"/>
+    <w:lsdException w:name="Body Text First Indent" w:semiHidden="1" w:unhideWhenUsed="1"/>
+    <w:lsdException w:name="Body Text First Indent 2" w:semiHidden="1" w:unhideWhenUsed="1"/>
+    <w:lsdException w:name="Note Heading" w:semiHidden="1" w:unhideWhenUsed="1"/>
+    <w:lsdException w:name="Body Text 2" w:semiHidden="1" w:unhideWhenUsed="1"/>
+    <w:lsdException w:name="Body Text 3" w:semiHidden="1" w:unhideWhenUsed="1"/>
+    <w:lsdException w:name="Body Text Indent 2" w:semiHidden="1" w:unhideWhenUsed="1"/>
+    <w:lsdException w:name="Body Text Indent 3" w:semiHidden="1" w:unhideWhenUsed="1"/>
+    <w:lsdException w:name="Block Text" w:semiHidden="1" w:unhideWhenUsed="1"/>
+    <w:lsdException w:name="Hyperlink" w:semiHidden="1" w:unhideWhenUsed="1"/>
+    <w:lsdException w:name="FollowedHyperlink" w:semiHidden="1" w:unhideWhenUsed="1"/>
+    <w:lsdException w:name="Strong" w:uiPriority="22" w:qFormat="1"/>
+    <w:lsdException w:name="Emphasis" w:uiPriority="20" w:qFormat="1"/>
+    <w:lsdException w:name="Document Map" w:semiHidden="1" w:unhideWhenUsed="1"/>
+    <w:lsdException w:name="Plain Text" w:semiHidden="1" w:unhideWhenUsed="1"/>
+    <w:lsdException w:name="E-mail Signature" w:semiHidden="1" w:unhideWhenUsed="1"/>
+    <w:lsdException w:name="HTML Top of Form" w:semiHidden="1" w:unhideWhenUsed="1"/>
+    <w:lsdException w:name="HTML Bottom of Form" w:semiHidden="1" w:unhideWhenUsed="1"/>
+    <w:lsdException w:name="Normal (Web)" w:semiHidden="1" w:unhideWhenUsed="1"/>
+    <w:lsdException w:name="HTML Acronym" w:semiHidden="1" w:unhideWhenUsed="1"/>
+    <w:lsdException w:name="HTML Address" w:semiHidden="1" w:unhideWhenUsed="1"/>
+    <w:lsdException w:name="HTML Cite" w:semiHidden="1" w:unhideWhenUsed="1"/>
+    <w:lsdException w:name="HTML Code" w:semiHidden="1" w:unhideWhenUsed="1"/>
+    <w:lsdException w:name="HTML Definition" w:semiHidden="1" w:unhideWhenUsed="1"/>
+    <w:lsdException w:name="HTML Keyboard" w:semiHidden="1" w:unhideWhenUsed="1"/>
+    <w:lsdException w:name="HTML Preformatted" w:semiHidden="1" w:unhideWhenUsed="1"/>
+    <w:lsdException w:name="HTML Sample" w:semiHidden="1" w:unhideWhenUsed="1"/>
+    <w:lsdException w:name="HTML Typewriter" w:semiHidden="1" w:unhideWhenUsed="1"/>
+    <w:lsdException w:name="HTML Variable" w:semiHidden="1" w:unhideWhenUsed="1"/>
+    <w:lsdException w:name="Normal Table" w:semiHidden="1" w:unhideWhenUsed="1"/>
+    <w:lsdException w:name="annotation subject" w:semiHidden="1" w:unhideWhenUsed="1"/>
+    <w:lsdException w:name="No List" w:semiHidden="1" w:unhideWhenUsed="1"/>
+    <w:lsdException w:name="Outline List 1" w:semiHidden="1" w:unhideWhenUsed="1"/>
+    <w:lsdException w:name="Outline List 2" w:semiHidden="1" w:unhideWhenUsed="1"/>
+    <w:lsdException w:name="Outline List 3" w:semiHidden="1" w:unhideWhenUsed="1"/>
+    <w:lsdException w:name="Table Simple 1" w:semiHidden="1" w:unhideWhenUsed="1"/>
+    <w:lsdException w:name="Table Simple 2" w:semiHidden="1" w:unhideWhenUsed="1"/>
+    <w:lsdException w:name="Table Simple 3" w:semiHidden="1" w:unhideWhenUsed="1"/>
+    <w:lsdException w:name="Table Classic 1" w:semiHidden="1" w:unhideWhenUsed="1"/>
+    <w:lsdException w:name="Table Classic 2" w:semiHidden="1" w:unhideWhenUsed="1"/>
+    <w:lsdException w:name="Table Classic 3" w:semiHidden="1" w:unhideWhenUsed="1"/>
+    <w:lsdException w:name="Table Classic 4" w:semiHidden="1" w:unhideWhenUsed="1"/>
+    <w:lsdException w:name="Table Colorful 1" w:semiHidden="1" w:unhideWhenUsed="1"/>
+    <w:lsdException w:name="Table Colorful 2" w:semiHidden="1" w:unhideWhenUsed="1"/>
+    <w:lsdException w:name="Table Colorful 3" w:semiHidden="1" w:unhideWhenUsed="1"/>
+    <w:lsdException w:name="Table Columns 1" w:semiHidden="1" w:unhideWhenUsed="1"/>
+    <w:lsdException w:name="Table Columns 2" w:semiHidden="1" w:unhideWhenUsed="1"/>
+    <w:lsdException w:name="Table Columns 3" w:semiHidden="1" w:unhideWhenUsed="1"/>
+    <w:lsdException w:name="Table Columns 4" w:semiHidden="1" w:unhideWhenUsed="1"/>
+    <w:lsdException w:name="Table Columns 5" w:semiHidden="1" w:unhideWhenUsed="1"/>
+    <w:lsdException w:name="Table Grid 1" w:semiHidden="1" w:unhideWhenUsed="1"/>
+    <w:lsdException w:name="Table Grid 2" w:semiHidden="1" w:unhideWhenUsed="1"/>
+    <w:lsdException w:name="Table Grid 3" w:semiHidden="1" w:unhideWhenUsed="1"/>
+    <w:lsdException w:name="Table Grid 4" w:semiHidden="1" w:unhideWhenUsed="1"/>
+    <w:lsdException w:name="Table Grid 5" w:semiHidden="1" w:unhideWhenUsed="1"/>
+    <w:lsdException w:name="Table Grid 6" w:semiHidden="1" w:unhideWhenUsed="1"/>
+    <w:lsdException w:name="Table Grid 7" w:semiHidden="1" w:unhideWhenUsed="1"/>
+    <w:lsdException w:name="Table Grid 8" w:semiHidden="1" w:unhideWhenUsed="1"/>
+    <w:lsdException w:name="Table List 1" w:semiHidden="1" w:unhideWhenUsed="1"/>
+    <w:lsdException w:name="Table List 2" w:semiHidden="1" w:unhideWhenUsed="1"/>
+    <w:lsdException w:name="Table List 3" w:semiHidden="1" w:unhideWhenUsed="1"/>
+    <w:lsdException w:name="Table List 4" w:semiHidden="1" w:unhideWhenUsed="1"/>
+    <w:lsdException w:name="Table List 5" w:semiHidden="1" w:unhideWhenUsed="1"/>
+    <w:lsdException w:name="Table List 6" w:semiHidden="1" w:unhideWhenUsed="1"/>
+    <w:lsdException w:name="Table List 7" w:semiHidden="1" w:unhideWhenUsed="1"/>
+    <w:lsdException w:name="Table List 8" w:semiHidden="1" w:unhideWhenUsed="1"/>
+    <w:lsdException w:name="Table 3D effects 1" w:semiHidden="1" w:unhideWhenUsed="1"/>
+    <w:lsdException w:name="Table 3D effects 2" w:semiHidden="1" w:unhideWhenUsed="1"/>
+    <w:lsdException w:name="Table 3D effects 3" w:semiHidden="1" w:unhideWhenUsed="1"/>
+    <w:lsdException w:name="Table Contemporary" w:semiHidden="1" w:unhideWhenUsed="1"/>
+    <w:lsdException w:name="Table Elegant" w:semiHidden="1" w:unhideWhenUsed="1"/>
+    <w:lsdException w:name="Table Professional" w:semiHidden="1" w:unhideWhenUsed="1"/>
+    <w:lsdException w:name="Table Subtle 1" w:semiHidden="1" w:unhideWhenUsed="1"/>
+    <w:lsdException w:name="Table Subtle 2" w:semiHidden="1" w:unhideWhenUsed="1"/>
+    <w:lsdException w:name="Table Web 1" w:semiHidden="1" w:unhideWhenUsed="1"/>
+    <w:lsdException w:name="Table Web 2" w:semiHidden="1" w:unhideWhenUsed="1"/>
+    <w:lsdException w:name="Table Web 3" w:semiHidden="1" w:unhideWhenUsed="1"/>
+    <w:lsdException w:name="Balloon Text" w:semiHidden="1" w:unhideWhenUsed="1"/>
+    <w:lsdException w:name="Table Grid" w:semiHidden="1" w:uiPriority="59" w:unhideWhenUsed="1"/>
+    <w:lsdException w:name="Table Theme" w:semiHidden="1" w:unhideWhenUsed="1"/>
+    <w:lsdException w:name="Placeholder Text" w:semiHidden="1"/>
+    <w:lsdException w:name="No Spacing" w:uiPriority="1" w:qFormat="1"/>
+    <w:lsdException w:name="Light Shading" w:uiPriority="60"/>
+    <w:lsdException w:name="Light List" w:uiPriority="61"/>
+    <w:lsdException w:name="Light Grid" w:uiPriority="62"/>
+    <w:lsdException w:name="Medium Shading 1" w:uiPriority="63"/>
+    <w:lsdException w:name="Medium Shading 2" w:uiPriority="64"/>
+    <w:lsdException w:name="Medium List 1" w:uiPriority="65"/>
+    <w:lsdException w:name="Medium List 2" w:uiPriority="66"/>
+    <w:lsdException w:name="Medium Grid 1" w:uiPriority="67"/>
+    <w:lsdException w:name="Medium Grid 2" w:uiPriority="68"/>
+    <w:lsdException w:name="Medium Grid 3" w:uiPriority="69"/>
+    <w:lsdException w:name="Dark List" w:uiPriority="70"/>
+    <w:lsdException w:name="Colorful Shading" w:uiPriority="71"/>
+    <w:lsdException w:name="Colorful List" w:uiPriority="72"/>
+    <w:lsdException w:name="Colorful Grid" w:uiPriority="73"/>
+    <w:lsdException w:name="Light Shading Accent 1" w:uiPriority="60"/>
+    <w:lsdException w:name="Light List Accent 1" w:uiPriority="61"/>
+    <w:lsdException w:name="Light Grid Accent 1" w:uiPriority="62"/>
+    <w:lsdException w:name="Medium Shading 1 Accent 1" w:uiPriority="63"/>
+    <w:lsdException w:name="Medium Shading 2 Accent 1" w:uiPriority="64"/>
+    <w:lsdException w:name="Medium List 1 Accent 1" w:uiPriority="65"/>
+    <w:lsdException w:name="Revision" w:semiHidden="1"/>
+    <w:lsdException w:name="List Paragraph" w:uiPriority="34" w:qFormat="1"/>
+    <w:lsdException w:name="Quote" w:uiPriority="29" w:qFormat="1"/>
+    <w:lsdException w:name="Intense Quote" w:uiPriority="30" w:qFormat="1"/>
+    <w:lsdException w:name="Medium List 2 Accent 1" w:uiPriority="66"/>
+    <w:lsdException w:name="Medium Grid 1 Accent 1" w:uiPriority="67"/>
+    <w:lsdException w:name="Medium Grid 2 Accent 1" w:uiPriority="68"/>
+    <w:lsdException w:name="Medium Grid 3 Accent 1" w:uiPriority="69"/>
+    <w:lsdException w:name="Dark List Accent 1" w:uiPriority="70"/>
+    <w:lsdException w:name="Colorful Shading Accent 1" w:uiPriority="71"/>
+    <w:lsdException w:name="Colorful List Accent 1" w:uiPriority="72"/>
+    <w:lsdException w:name="Colorful Grid Accent 1" w:uiPriority="73"/>
+    <w:lsdException w:name="Light Shading Accent 2" w:uiPriority="60"/>
+    <w:lsdException w:name="Light List Accent 2" w:uiPriority="61"/>
+    <w:lsdException w:name="Light Grid Accent 2" w:uiPriority="62"/>
+    <w:lsdException w:name="Medium Shading 1 Accent 2" w:uiPriority="63"/>
+    <w:lsdException w:name="Medium Shading 2 Accent 2" w:uiPriority="64"/>
+    <w:lsdException w:name="Medium List 1 Accent 2" w:uiPriority="65"/>
+    <w:lsdException w:name="Medium List 2 Accent 2" w:uiPriority="66"/>
+    <w:lsdException w:name="Medium Grid 1 Accent 2" w:uiPriority="67"/>
+    <w:lsdException w:name="Medium Grid 2 Accent 2" w:uiPriority="68"/>
+    <w:lsdException w:name="Medium Grid 3 Accent 2" w:uiPriority="69"/>
+    <w:lsdException w:name="Dark List Accent 2" w:uiPriority="70"/>
+    <w:lsdException w:name="Colorful Shading Accent 2" w:uiPriority="71"/>
+    <w:lsdException w:name="Colorful List Accent 2" w:uiPriority="72"/>
+    <w:lsdException w:name="Colorful Grid Accent 2" w:uiPriority="73"/>
+    <w:lsdException w:name="Light Shading Accent 3" w:uiPriority="60"/>
+    <w:lsdException w:name="Light List Accent 3" w:uiPriority="61"/>
+    <w:lsdException w:name="Light Grid Accent 3" w:uiPriority="62"/>
+    <w:lsdException w:name="Medium Shading 1 Accent 3" w:uiPriority="63"/>
+    <w:lsdException w:name="Medium Shading 2 Accent 3" w:uiPriority="64"/>
+    <w:lsdException w:name="Medium List 1 Accent 3" w:uiPriority="65"/>
+    <w:lsdException w:name="Medium List 2 Accent 3" w:uiPriority="66"/>
+    <w:lsdException w:name="Medium Grid 1 Accent 3" w:uiPriority="67"/>
+    <w:lsdException w:name="Medium Grid 2 Accent 3" w:uiPriority="68"/>
+    <w:lsdException w:name="Medium Grid 3 Accent 3" w:uiPriority="69"/>
+    <w:lsdException w:name="Dark List Accent 3" w:uiPriority="70"/>
+    <w:lsdException w:name="Colorful Shading Accent 3" w:uiPriority="71"/>
+    <w:lsdException w:name="Colorful List Accent 3" w:uiPriority="72"/>
+    <w:lsdException w:name="Colorful Grid Accent 3" w:uiPriority="73"/>
+    <w:lsdException w:name="Light Shading Accent 4" w:uiPriority="60"/>
+    <w:lsdException w:name="Light List Accent 4" w:uiPriority="61"/>
+    <w:lsdException w:name="Light Grid Accent 4" w:uiPriority="62"/>
+    <w:lsdException w:name="Medium Shading 1 Accent 4" w:uiPriority="63"/>
+    <w:lsdException w:name="Medium Shading 2 Accent 4" w:uiPriority="64"/>
+    <w:lsdException w:name="Medium List 1 Accent 4" w:uiPriority="65"/>
+    <w:lsdException w:name="Medium List 2 Accent 4" w:uiPriority="66"/>
+    <w:lsdException w:name="Medium Grid 1 Accent 4" w:uiPriority="67"/>
+    <w:lsdException w:name="Medium Grid 2 Accent 4" w:uiPriority="68"/>
+    <w:lsdException w:name="Medium Grid 3 Accent 4" w:uiPriority="69"/>
+    <w:lsdException w:name="Dark List Accent 4" w:uiPriority="70"/>
+    <w:lsdException w:name="Colorful Shading Accent 4" w:uiPriority="71"/>
+    <w:lsdException w:name="Colorful List Accent 4" w:uiPriority="72"/>
+    <w:lsdException w:name="Colorful Grid Accent 4" w:uiPriority="73"/>
+    <w:lsdException w:name="Light Shading Accent 5" w:uiPriority="60"/>
+    <w:lsdException w:name="Light List Accent 5" w:uiPriority="61"/>
+    <w:lsdException w:name="Light Grid Accent 5" w:uiPriority="62"/>
+    <w:lsdException w:name="Medium Shading 1 Accent 5" w:uiPriority="63"/>
+    <w:lsdException w:name="Medium Shading 2 Accent 5" w:uiPriority="64"/>
+    <w:lsdException w:name="Medium List 1 Accent 5" w:uiPriority="65"/>
+    <w:lsdException w:name="Medium List 2 Accent 5" w:uiPriority="66"/>
+    <w:lsdException w:name="Medium Grid 1 Accent 5" w:uiPriority="67"/>
+    <w:lsdException w:name="Medium Grid 2 Accent 5" w:uiPriority="68"/>
+    <w:lsdException w:name="Medium Grid 3 Accent 5" w:uiPriority="69"/>
+    <w:lsdException w:name="Dark List Accent 5" w:uiPriority="70"/>
+    <w:lsdException w:name="Colorful Shading Accent 5" w:uiPriority="71"/>
+    <w:lsdException w:name="Colorful List Accent 5" w:uiPriority="72"/>
+    <w:lsdException w:name="Colorful Grid Accent 5" w:uiPriority="73"/>
+    <w:lsdException w:name="Light Shading Accent 6" w:uiPriority="60"/>
+    <w:lsdException w:name="Light List Accent 6" w:uiPriority="61"/>
+    <w:lsdException w:name="Light Grid Accent 6" w:uiPriority="62"/>
+    <w:lsdException w:name="Medium Shading 1 Accent 6" w:uiPriority="63"/>
+    <w:lsdException w:name="Medium Shading 2 Accent 6" w:uiPriority="64"/>
+    <w:lsdException w:name="Medium List 1 Accent 6" w:uiPriority="65"/>
+    <w:lsdException w:name="Medium List 2 Accent 6" w:uiPriority="66"/>
+    <w:lsdException w:name="Medium Grid 1 Accent 6" w:uiPriority="67"/>
+    <w:lsdException w:name="Medium Grid 2 Accent 6" w:uiPriority="68"/>
+    <w:lsdException w:name="Medium Grid 3 Accent 6" w:uiPriority="69"/>
+    <w:lsdException w:name="Dark List Accent 6" w:uiPriority="70"/>
+    <w:lsdException w:name="Colorful Shading Accent 6" w:uiPriority="71"/>
+    <w:lsdException w:name="Colorful List Accent 6" w:uiPriority="72"/>
+    <w:lsdException w:name="Colorful Grid Accent 6" w:uiPriority="73"/>
+    <w:lsdException w:name="Subtle Emphasis" w:uiPriority="19" w:qFormat="1"/>
+    <w:lsdException w:name="Intense Emphasis" w:uiPriority="21" w:qFormat="1"/>
+    <w:lsdException w:name="Subtle Reference" w:uiPriority="31" w:qFormat="1"/>
+    <w:lsdException w:name="Intense Reference" w:uiPriority="32" w:qFormat="1"/>
+    <w:lsdException w:name="Book Title" w:uiPriority="33" w:qFormat="1"/>
+    <w:lsdException w:name="Bibliography" w:semiHidden="1" w:uiPriority="37" w:unhideWhenUsed="1"/>
+    <w:lsdException w:name="TOC Heading" w:semiHidden="1" w:uiPriority="39" w:unhideWhenUsed="1" w:qFormat="1"/>
+    <w:lsdException w:name="Plain Table 1" w:uiPriority="41"/>
+    <w:lsdException w:name="Plain Table 2" w:uiPriority="42"/>
+    <w:lsdException w:name="Plain Table 3" w:uiPriority="43"/>
+    <w:lsdException w:name="Plain Table 4" w:uiPriority="44"/>
+    <w:lsdException w:name="Plain Table 5" w:uiPriority="45"/>
+    <w:lsdException w:name="Grid Table Light" w:uiPriority="40"/>
+    <w:lsdException w:name="Grid Table 1 Light" w:uiPriority="46"/>
+    <w:lsdException w:name="Grid Table 2" w:uiPriority="47"/>
+    <w:lsdException w:name="Grid Table 3" w:uiPriority="48"/>
+    <w:lsdException w:name="Grid Table 4" w:uiPriority="49"/>
+    <w:lsdException w:name="Grid Table 5 Dark" w:uiPriority="50"/>
+    <w:lsdException w:name="Grid Table 6 Colorful" w:uiPriority="51"/>
+    <w:lsdException w:name="Grid Table 7 Colorful" w:uiPriority="52"/>
+    <w:lsdException w:name="Grid Table 1 Light Accent 1" w:uiPriority="46"/>
+    <w:lsdException w:name="Grid Table 2 Accent 1" w:uiPriority="47"/>
+    <w:lsdException w:name="Grid Table 3 Accent 1" w:uiPriority="48"/>
+    <w:lsdException w:name="Grid Table 4 Accent 1" w:uiPriority="49"/>
+    <w:lsdException w:name="Grid Table 5 Dark Accent 1" w:uiPriority="50"/>
+    <w:lsdException w:name="Grid Table 6 Colorful Accent 1" w:uiPriority="51"/>
+    <w:lsdException w:name="Grid Table 7 Colorful Accent 1" w:uiPriority="52"/>
+    <w:lsdException w:name="Grid Table 1 Light Accent 2" w:uiPriority="46"/>
+    <w:lsdException w:name="Grid Table 2 Accent 2" w:uiPriority="47"/>
+    <w:lsdException w:name="Grid Table 3 Accent 2" w:uiPriority="48"/>
+    <w:lsdException w:name="Grid Table 4 Accent 2" w:uiPriority="49"/>
+    <w:lsdException w:name="Grid Table 5 Dark Accent 2" w:uiPriority="50"/>
+    <w:lsdException w:name="Grid Table 6 Colorful Accent 2" w:uiPriority="51"/>
+    <w:lsdException w:name="Grid Table 7 Colorful Accent 2" w:uiPriority="52"/>
+    <w:lsdException w:name="Grid Table 1 Light Accent 3" w:uiPriority="46"/>
+    <w:lsdException w:name="Grid Table 2 Accent 3" w:uiPriority="47"/>
+    <w:lsdException w:name="Grid Table 3 Accent 3" w:uiPriority="48"/>
+    <w:lsdException w:name="Grid Table 4 Accent 3" w:uiPriority="49"/>
+    <w:lsdException w:name="Grid Table 5 Dark Accent 3" w:uiPriority="50"/>
+    <w:lsdException w:name="Grid Table 6 Colorful Accent 3" w:uiPriority="51"/>
+    <w:lsdException w:name="Grid Table 7 Colorful Accent 3" w:uiPriority="52"/>
+    <w:lsdException w:name="Grid Table 1 Light Accent 4" w:uiPriority="46"/>
+    <w:lsdException w:name="Grid Table 2 Accent 4" w:uiPriority="47"/>
+    <w:lsdException w:name="Grid Table 3 Accent 4" w:uiPriority="48"/>
+    <w:lsdException w:name="Grid Table 4 Accent 4" w:uiPriority="49"/>
+    <w:lsdException w:name="Grid Table 5 Dark Accent 4" w:uiPriority="50"/>
+    <w:lsdException w:name="Grid Table 6 Colorful Accent 4" w:uiPriority="51"/>
+    <w:lsdException w:name="Grid Table 7 Colorful Accent 4" w:uiPriority="52"/>
+    <w:lsdException w:name="Grid Table 1 Light Accent 5" w:uiPriority="46"/>
+    <w:lsdException w:name="Grid Table 2 Accent 5" w:uiPriority="47"/>
+    <w:lsdException w:name="Grid Table 3 Accent 5" w:uiPriority="48"/>
+    <w:lsdException w:name="Grid Table 4 Accent 5" w:uiPriority="49"/>
+    <w:lsdException w:name="Grid Table 5 Dark Accent 5" w:uiPriority="50"/>
+    <w:lsdException w:name="Grid Table 6 Colorful Accent 5" w:uiPriority="51"/>
+    <w:lsdException w:name="Grid Table 7 Colorful Accent 5" w:uiPriority="52"/>
+    <w:lsdException w:name="Grid Table 1 Light Accent 6" w:uiPriority="46"/>
+    <w:lsdException w:name="Grid Table 2 Accent 6" w:uiPriority="47"/>
+    <w:lsdException w:name="Grid Table 3 Accent 6" w:uiPriority="48"/>
+    <w:lsdException w:name="Grid Table 4 Accent 6" w:uiPriority="49"/>
+    <w:lsdException w:name="Grid Table 5 Dark Accent 6" w:uiPriority="50"/>
+    <w:lsdException w:name="Grid Table 6 Colorful Accent 6" w:uiPriority="51"/>
+    <w:lsdException w:name="Grid Table 7 Colorful Accent 6" w:uiPriority="52"/>
+    <w:lsdException w:name="List Table 1 Light" w:uiPriority="46"/>
+    <w:lsdException w:name="List Table 2" w:uiPriority="47"/>
+    <w:lsdException w:name="List Table 3" w:uiPriority="48"/>
+    <w:lsdException w:name="List Table 4" w:uiPriority="49"/>
+    <w:lsdException w:name="List Table 5 Dark" w:uiPriority="50"/>
+    <w:lsdException w:name="List Table 6 Colorful" w:uiPriority="51"/>
+    <w:lsdException w:name="List Table 7 Colorful" w:uiPriority="52"/>
+    <w:lsdException w:name="List Table 1 Light Accent 1" w:uiPriority="46"/>
+    <w:lsdException w:name="List Table 2 Accent 1" w:uiPriority="47"/>
+    <w:lsdException w:name="List Table 3 Accent 1" w:uiPriority="48"/>
+    <w:lsdException w:name="List Table 4 Accent 1" w:uiPriority="49"/>
+    <w:lsdException w:name="List Table 5 Dark Accent 1" w:uiPriority="50"/>
+    <w:lsdException w:name="List Table 6 Colorful Accent 1" w:uiPriority="51"/>
+    <w:lsdException w:name="List Table 7 Colorful Accent 1" w:uiPriority="52"/>
+    <w:lsdException w:name="List Table 1 Light Accent 2" w:uiPriority="46"/>
+    <w:lsdException w:name="List Table 2 Accent 2" w:uiPriority="47"/>
+    <w:lsdException w:name="List Table 3 Accent 2" w:uiPriority="48"/>
+    <w:lsdException w:name="List Table 4 Accent 2" w:uiPriority="49"/>
+    <w:lsdException w:name="List Table 5 Dark Accent 2" w:uiPriority="50"/>
+    <w:lsdException w:name="List Table 6 Colorful Accent 2" w:uiPriority="51"/>
+    <w:lsdException w:name="List Table 7 Colorful Accent 2" w:uiPriority="52"/>
+    <w:lsdException w:name="List Table 1 Light Accent 3" w:uiPriority="46"/>
+    <w:lsdException w:name="List Table 2 Accent 3" w:uiPriority="47"/>
+    <w:lsdException w:name="List Table 3 Accent 3" w:uiPriority="48"/>
+    <w:lsdException w:name="List Table 4 Accent 3" w:uiPriority="49"/>
+    <w:lsdException w:name="List Table 5 Dark Accent 3" w:uiPriority="50"/>
+    <w:lsdException w:name="List Table 6 Colorful Accent 3" w:uiPriority="51"/>
+    <w:lsdException w:name="List Table 7 Colorful Accent 3" w:uiPriority="52"/>
+    <w:lsdException w:name="List Table 1 Light Accent 4" w:uiPriority="46"/>
+    <w:lsdException w:name="List Table 2 Accent 4" w:uiPriority="47"/>
+    <w:lsdException w:name="List Table 3 Accent 4" w:uiPriority="48"/>
+    <w:lsdException w:name="List Table 4 Accent 4" w:uiPriority="49"/>
+    <w:lsdException w:name="List Table 5 Dark Accent 4" w:uiPriority="50"/>
+    <w:lsdException w:name="List Table 6 Colorful Accent 4" w:uiPriority="51"/>
+    <w:lsdException w:name="List Table 7 Colorful Accent 4" w:uiPriority="52"/>
+    <w:lsdException w:name="List Table 1 Light Accent 5" w:uiPriority="46"/>
+    <w:lsdException w:name="List Table 2 Accent 5" w:uiPriority="47"/>
+    <w:lsdException w:name="List Table 3 Accent 5" w:uiPriority="48"/>
+    <w:lsdException w:name="List Table 4 Accent 5" w:uiPriority="49"/>
+    <w:lsdException w:name="List Table 5 Dark Accent 5" w:uiPriority="50"/>
+    <w:lsdException w:name="List Table 6 Colorful Accent 5" w:uiPriority="51"/>
+    <w:lsdException w:name="List Table 7 Colorful Accent 5" w:uiPriority="52"/>
+    <w:lsdException w:name="List Table 1 Light Accent 6" w:uiPriority="46"/>
+    <w:lsdException w:name="List Table 2 Accent 6" w:uiPriority="47"/>
+    <w:lsdException w:name="List Table 3 Accent 6" w:uiPriority="48"/>
+    <w:lsdException w:name="List Table 4 Accent 6" w:uiPriority="49"/>
+    <w:lsdException w:name="List Table 5 Dark Accent 6" w:uiPriority="50"/>
+    <w:lsdException w:name="List Table 6 Colorful Accent 6" w:uiPriority="51"/>
+    <w:lsdException w:name="List Table 7 Colorful Accent 6" w:uiPriority="52"/>
+    <w:lsdException w:name="Mention" w:semiHidden="1" w:unhideWhenUsed="1"/>
+    <w:lsdException w:name="Smart Hyperlink" w:semiHidden="1" w:unhideWhenUsed="1"/>
+    <w:lsdException w:name="Hashtag" w:semiHidden="1" w:unhideWhenUsed="1"/>
+    <w:lsdException w:name="Unresolved Mention" w:semiHidden="1" w:unhideWhenUsed="1"/>
+    <w:lsdException w:name="Smart Link" w:semiHidden="1" w:unhideWhenUsed="1"/>
   </w:latentStyles>
-  <w:style w:type="paragraph" w:default="1" w:styleId="a">
+  <w:style w:type="paragraph" w:default="1" w:styleId="Normal">
     <w:name w:val="Normal"/>
     <w:qFormat/>
     <w:rsid w:val="00FC7D16"/>
@@ -7797,11 +8126,11 @@
       <w:lang w:val="uk-UA"/>
     </w:rPr>
   </w:style>
-  <w:style w:type="paragraph" w:styleId="1">
+  <w:style w:type="paragraph" w:styleId="Heading1">
     <w:name w:val="heading 1"/>
-    <w:basedOn w:val="a"/>
-    <w:next w:val="a"/>
-    <w:link w:val="10"/>
+    <w:basedOn w:val="Normal"/>
+    <w:next w:val="Normal"/>
+    <w:link w:val="Heading1Char"/>
     <w:uiPriority w:val="9"/>
     <w:qFormat/>
     <w:rsid w:val="00A108EA"/>
@@ -7819,11 +8148,11 @@
       <w:szCs w:val="28"/>
     </w:rPr>
   </w:style>
-  <w:style w:type="paragraph" w:styleId="2">
+  <w:style w:type="paragraph" w:styleId="Heading2">
     <w:name w:val="heading 2"/>
-    <w:basedOn w:val="a"/>
-    <w:next w:val="a"/>
-    <w:link w:val="20"/>
+    <w:basedOn w:val="Normal"/>
+    <w:next w:val="Normal"/>
+    <w:link w:val="Heading2Char"/>
     <w:uiPriority w:val="9"/>
     <w:unhideWhenUsed/>
     <w:qFormat/>
@@ -7843,12 +8172,13 @@
       <w:szCs w:val="26"/>
     </w:rPr>
   </w:style>
-  <w:style w:type="character" w:default="1" w:styleId="a0">
+  <w:style w:type="character" w:default="1" w:styleId="DefaultParagraphFont">
     <w:name w:val="Default Paragraph Font"/>
     <w:uiPriority w:val="1"/>
+    <w:semiHidden/>
     <w:unhideWhenUsed/>
   </w:style>
-  <w:style w:type="table" w:default="1" w:styleId="a1">
+  <w:style w:type="table" w:default="1" w:styleId="TableNormal">
     <w:name w:val="Normal Table"/>
     <w:uiPriority w:val="99"/>
     <w:semiHidden/>
@@ -7863,15 +8193,15 @@
       </w:tblCellMar>
     </w:tblPr>
   </w:style>
-  <w:style w:type="numbering" w:default="1" w:styleId="a2">
+  <w:style w:type="numbering" w:default="1" w:styleId="NoList">
     <w:name w:val="No List"/>
     <w:uiPriority w:val="99"/>
     <w:semiHidden/>
     <w:unhideWhenUsed/>
   </w:style>
-  <w:style w:type="paragraph" w:styleId="a3">
+  <w:style w:type="paragraph" w:styleId="ListParagraph">
     <w:name w:val="List Paragraph"/>
-    <w:basedOn w:val="a"/>
+    <w:basedOn w:val="Normal"/>
     <w:uiPriority w:val="34"/>
     <w:qFormat/>
     <w:rsid w:val="009842F1"/>
@@ -7880,7 +8210,7 @@
       <w:contextualSpacing/>
     </w:pPr>
   </w:style>
-  <w:style w:type="paragraph" w:styleId="a4">
+  <w:style w:type="paragraph" w:styleId="NoSpacing">
     <w:name w:val="No Spacing"/>
     <w:uiPriority w:val="1"/>
     <w:qFormat/>
@@ -7889,10 +8219,10 @@
       <w:spacing w:after="0" w:line="240" w:lineRule="auto"/>
     </w:pPr>
   </w:style>
-  <w:style w:type="character" w:customStyle="1" w:styleId="10">
-    <w:name w:val="Заголовок 1 Знак"/>
-    <w:basedOn w:val="a0"/>
-    <w:link w:val="1"/>
+  <w:style w:type="character" w:customStyle="1" w:styleId="Heading1Char">
+    <w:name w:val="Heading 1 Char"/>
+    <w:basedOn w:val="DefaultParagraphFont"/>
+    <w:link w:val="Heading1"/>
     <w:uiPriority w:val="9"/>
     <w:rsid w:val="00A108EA"/>
     <w:rPr>
@@ -7904,10 +8234,10 @@
       <w:szCs w:val="28"/>
     </w:rPr>
   </w:style>
-  <w:style w:type="character" w:customStyle="1" w:styleId="20">
-    <w:name w:val="Заголовок 2 Знак"/>
-    <w:basedOn w:val="a0"/>
-    <w:link w:val="2"/>
+  <w:style w:type="character" w:customStyle="1" w:styleId="Heading2Char">
+    <w:name w:val="Heading 2 Char"/>
+    <w:basedOn w:val="DefaultParagraphFont"/>
+    <w:link w:val="Heading2"/>
     <w:uiPriority w:val="9"/>
     <w:rsid w:val="00A108EA"/>
     <w:rPr>
@@ -7919,9 +8249,9 @@
       <w:szCs w:val="26"/>
     </w:rPr>
   </w:style>
-  <w:style w:type="paragraph" w:styleId="a5">
+  <w:style w:type="paragraph" w:styleId="NormalWeb">
     <w:name w:val="Normal (Web)"/>
-    <w:basedOn w:val="a"/>
+    <w:basedOn w:val="Normal"/>
     <w:uiPriority w:val="99"/>
     <w:semiHidden/>
     <w:unhideWhenUsed/>
@@ -7937,9 +8267,9 @@
       <w:lang w:val="ru-RU" w:eastAsia="ru-RU"/>
     </w:rPr>
   </w:style>
-  <w:style w:type="paragraph" w:customStyle="1" w:styleId="11">
+  <w:style w:type="paragraph" w:customStyle="1" w:styleId="1">
     <w:name w:val="Обычный1"/>
-    <w:link w:val="12"/>
+    <w:link w:val="10"/>
     <w:rsid w:val="00922E85"/>
     <w:pPr>
       <w:suppressAutoHyphens/>
@@ -7952,9 +8282,9 @@
       <w:lang w:eastAsia="ar-SA"/>
     </w:rPr>
   </w:style>
-  <w:style w:type="character" w:customStyle="1" w:styleId="12">
+  <w:style w:type="character" w:customStyle="1" w:styleId="10">
     <w:name w:val="Обычный1 Знак"/>
-    <w:link w:val="11"/>
+    <w:link w:val="1"/>
     <w:rsid w:val="00922E85"/>
     <w:rPr>
       <w:rFonts w:ascii="Times New Roman" w:eastAsia="Arial" w:hAnsi="Times New Roman" w:cs="Times New Roman"/>
@@ -7963,10 +8293,10 @@
       <w:lang w:eastAsia="ar-SA"/>
     </w:rPr>
   </w:style>
-  <w:style w:type="paragraph" w:styleId="a6">
+  <w:style w:type="paragraph" w:styleId="BalloonText">
     <w:name w:val="Balloon Text"/>
-    <w:basedOn w:val="a"/>
-    <w:link w:val="a7"/>
+    <w:basedOn w:val="Normal"/>
+    <w:link w:val="BalloonTextChar"/>
     <w:uiPriority w:val="99"/>
     <w:semiHidden/>
     <w:unhideWhenUsed/>
@@ -7980,379 +8310,10 @@
       <w:szCs w:val="16"/>
     </w:rPr>
   </w:style>
-  <w:style w:type="character" w:customStyle="1" w:styleId="a7">
-    <w:name w:val="Текст выноски Знак"/>
-    <w:basedOn w:val="a0"/>
-    <w:link w:val="a6"/>
-    <w:uiPriority w:val="99"/>
-    <w:semiHidden/>
-    <w:rsid w:val="0095492D"/>
-    <w:rPr>
-      <w:rFonts w:ascii="Tahoma" w:hAnsi="Tahoma" w:cs="Tahoma"/>
-      <w:sz w:val="16"/>
-      <w:szCs w:val="16"/>
-      <w:lang w:val="uk-UA"/>
-    </w:rPr>
-  </w:style>
-</w:styles>
-</file>
-
-<file path=word/stylesWithEffects.xml><?xml version="1.0" encoding="utf-8"?>
-<w:styles xmlns:wpc="http://schemas.microsoft.com/office/word/2010/wordprocessingCanvas" xmlns:mc="http://schemas.openxmlformats.org/markup-compatibility/2006" xmlns:o="urn:schemas-microsoft-com:office:office" xmlns:r="http://schemas.openxmlformats.org/officeDocument/2006/relationships" xmlns:m="http://schemas.openxmlformats.org/officeDocument/2006/math" xmlns:v="urn:schemas-microsoft-com:vml" xmlns:wp14="http://schemas.microsoft.com/office/word/2010/wordprocessingDrawing" xmlns:wp="http://schemas.openxmlformats.org/drawingml/2006/wordprocessingDrawing" xmlns:w10="urn:schemas-microsoft-com:office:word" xmlns:w="http://schemas.openxmlformats.org/wordprocessingml/2006/main" xmlns:w14="http://schemas.microsoft.com/office/word/2010/wordml" xmlns:wpg="http://schemas.microsoft.com/office/word/2010/wordprocessingGroup" xmlns:wpi="http://schemas.microsoft.com/office/word/2010/wordprocessingInk" xmlns:wne="http://schemas.microsoft.com/office/word/2006/wordml" xmlns:wps="http://schemas.microsoft.com/office/word/2010/wordprocessingShape" mc:Ignorable="w14 wp14">
-  <w:docDefaults>
-    <w:rPrDefault>
-      <w:rPr>
-        <w:rFonts w:asciiTheme="minorHAnsi" w:eastAsiaTheme="minorHAnsi" w:hAnsiTheme="minorHAnsi" w:cstheme="minorBidi"/>
-        <w:sz w:val="22"/>
-        <w:szCs w:val="22"/>
-        <w:lang w:val="ru-RU" w:eastAsia="en-US" w:bidi="ar-SA"/>
-      </w:rPr>
-    </w:rPrDefault>
-    <w:pPrDefault>
-      <w:pPr>
-        <w:spacing w:after="200" w:line="276" w:lineRule="auto"/>
-      </w:pPr>
-    </w:pPrDefault>
-  </w:docDefaults>
-  <w:latentStyles w:defLockedState="0" w:defUIPriority="99" w:defSemiHidden="1" w:defUnhideWhenUsed="1" w:defQFormat="0" w:count="267">
-    <w:lsdException w:name="Normal" w:semiHidden="0" w:uiPriority="0" w:unhideWhenUsed="0" w:qFormat="1"/>
-    <w:lsdException w:name="heading 1" w:semiHidden="0" w:uiPriority="9" w:unhideWhenUsed="0" w:qFormat="1"/>
-    <w:lsdException w:name="heading 2" w:uiPriority="9" w:qFormat="1"/>
-    <w:lsdException w:name="heading 3" w:uiPriority="9" w:qFormat="1"/>
-    <w:lsdException w:name="heading 4" w:uiPriority="9" w:qFormat="1"/>
-    <w:lsdException w:name="heading 5" w:uiPriority="9" w:qFormat="1"/>
-    <w:lsdException w:name="heading 6" w:uiPriority="9" w:qFormat="1"/>
-    <w:lsdException w:name="heading 7" w:uiPriority="9" w:qFormat="1"/>
-    <w:lsdException w:name="heading 8" w:uiPriority="9" w:qFormat="1"/>
-    <w:lsdException w:name="heading 9" w:uiPriority="9" w:qFormat="1"/>
-    <w:lsdException w:name="toc 1" w:uiPriority="39"/>
-    <w:lsdException w:name="toc 2" w:uiPriority="39"/>
-    <w:lsdException w:name="toc 3" w:uiPriority="39"/>
-    <w:lsdException w:name="toc 4" w:uiPriority="39"/>
-    <w:lsdException w:name="toc 5" w:uiPriority="39"/>
-    <w:lsdException w:name="toc 6" w:uiPriority="39"/>
-    <w:lsdException w:name="toc 7" w:uiPriority="39"/>
-    <w:lsdException w:name="toc 8" w:uiPriority="39"/>
-    <w:lsdException w:name="toc 9" w:uiPriority="39"/>
-    <w:lsdException w:name="caption" w:uiPriority="35" w:qFormat="1"/>
-    <w:lsdException w:name="Title" w:semiHidden="0" w:uiPriority="10" w:unhideWhenUsed="0" w:qFormat="1"/>
-    <w:lsdException w:name="Default Paragraph Font" w:uiPriority="1"/>
-    <w:lsdException w:name="Subtitle" w:semiHidden="0" w:uiPriority="11" w:unhideWhenUsed="0" w:qFormat="1"/>
-    <w:lsdException w:name="Strong" w:semiHidden="0" w:uiPriority="22" w:unhideWhenUsed="0" w:qFormat="1"/>
-    <w:lsdException w:name="Emphasis" w:semiHidden="0" w:uiPriority="20" w:unhideWhenUsed="0" w:qFormat="1"/>
-    <w:lsdException w:name="Table Grid" w:semiHidden="0" w:uiPriority="59" w:unhideWhenUsed="0"/>
-    <w:lsdException w:name="Placeholder Text" w:unhideWhenUsed="0"/>
-    <w:lsdException w:name="No Spacing" w:semiHidden="0" w:uiPriority="1" w:unhideWhenUsed="0" w:qFormat="1"/>
-    <w:lsdException w:name="Light Shading" w:semiHidden="0" w:uiPriority="60" w:unhideWhenUsed="0"/>
-    <w:lsdException w:name="Light List" w:semiHidden="0" w:uiPriority="61" w:unhideWhenUsed="0"/>
-    <w:lsdException w:name="Light Grid" w:semiHidden="0" w:uiPriority="62" w:unhideWhenUsed="0"/>
-    <w:lsdException w:name="Medium Shading 1" w:semiHidden="0" w:uiPriority="63" w:unhideWhenUsed="0"/>
-    <w:lsdException w:name="Medium Shading 2" w:semiHidden="0" w:uiPriority="64" w:unhideWhenUsed="0"/>
-    <w:lsdException w:name="Medium List 1" w:semiHidden="0" w:uiPriority="65" w:unhideWhenUsed="0"/>
-    <w:lsdException w:name="Medium List 2" w:semiHidden="0" w:uiPriority="66" w:unhideWhenUsed="0"/>
-    <w:lsdException w:name="Medium Grid 1" w:semiHidden="0" w:uiPriority="67" w:unhideWhenUsed="0"/>
-    <w:lsdException w:name="Medium Grid 2" w:semiHidden="0" w:uiPriority="68" w:unhideWhenUsed="0"/>
-    <w:lsdException w:name="Medium Grid 3" w:semiHidden="0" w:uiPriority="69" w:unhideWhenUsed="0"/>
-    <w:lsdException w:name="Dark List" w:semiHidden="0" w:uiPriority="70" w:unhideWhenUsed="0"/>
-    <w:lsdException w:name="Colorful Shading" w:semiHidden="0" w:uiPriority="71" w:unhideWhenUsed="0"/>
-    <w:lsdException w:name="Colorful List" w:semiHidden="0" w:uiPriority="72" w:unhideWhenUsed="0"/>
-    <w:lsdException w:name="Colorful Grid" w:semiHidden="0" w:uiPriority="73" w:unhideWhenUsed="0"/>
-    <w:lsdException w:name="Light Shading Accent 1" w:semiHidden="0" w:uiPriority="60" w:unhideWhenUsed="0"/>
-    <w:lsdException w:name="Light List Accent 1" w:semiHidden="0" w:uiPriority="61" w:unhideWhenUsed="0"/>
-    <w:lsdException w:name="Light Grid Accent 1" w:semiHidden="0" w:uiPriority="62" w:unhideWhenUsed="0"/>
-    <w:lsdException w:name="Medium Shading 1 Accent 1" w:semiHidden="0" w:uiPriority="63" w:unhideWhenUsed="0"/>
-    <w:lsdException w:name="Medium Shading 2 Accent 1" w:semiHidden="0" w:uiPriority="64" w:unhideWhenUsed="0"/>
-    <w:lsdException w:name="Medium List 1 Accent 1" w:semiHidden="0" w:uiPriority="65" w:unhideWhenUsed="0"/>
-    <w:lsdException w:name="Revision" w:unhideWhenUsed="0"/>
-    <w:lsdException w:name="List Paragraph" w:semiHidden="0" w:uiPriority="34" w:unhideWhenUsed="0" w:qFormat="1"/>
-    <w:lsdException w:name="Quote" w:semiHidden="0" w:uiPriority="29" w:unhideWhenUsed="0" w:qFormat="1"/>
-    <w:lsdException w:name="Intense Quote" w:semiHidden="0" w:uiPriority="30" w:unhideWhenUsed="0" w:qFormat="1"/>
-    <w:lsdException w:name="Medium List 2 Accent 1" w:semiHidden="0" w:uiPriority="66" w:unhideWhenUsed="0"/>
-    <w:lsdException w:name="Medium Grid 1 Accent 1" w:semiHidden="0" w:uiPriority="67" w:unhideWhenUsed="0"/>
-    <w:lsdException w:name="Medium Grid 2 Accent 1" w:semiHidden="0" w:uiPriority="68" w:unhideWhenUsed="0"/>
-    <w:lsdException w:name="Medium Grid 3 Accent 1" w:semiHidden="0" w:uiPriority="69" w:unhideWhenUsed="0"/>
-    <w:lsdException w:name="Dark List Accent 1" w:semiHidden="0" w:uiPriority="70" w:unhideWhenUsed="0"/>
-    <w:lsdException w:name="Colorful Shading Accent 1" w:semiHidden="0" w:uiPriority="71" w:unhideWhenUsed="0"/>
-    <w:lsdException w:name="Colorful List Accent 1" w:semiHidden="0" w:uiPriority="72" w:unhideWhenUsed="0"/>
-    <w:lsdException w:name="Colorful Grid Accent 1" w:semiHidden="0" w:uiPriority="73" w:unhideWhenUsed="0"/>
-    <w:lsdException w:name="Light Shading Accent 2" w:semiHidden="0" w:uiPriority="60" w:unhideWhenUsed="0"/>
-    <w:lsdException w:name="Light List Accent 2" w:semiHidden="0" w:uiPriority="61" w:unhideWhenUsed="0"/>
-    <w:lsdException w:name="Light Grid Accent 2" w:semiHidden="0" w:uiPriority="62" w:unhideWhenUsed="0"/>
-    <w:lsdException w:name="Medium Shading 1 Accent 2" w:semiHidden="0" w:uiPriority="63" w:unhideWhenUsed="0"/>
-    <w:lsdException w:name="Medium Shading 2 Accent 2" w:semiHidden="0" w:uiPriority="64" w:unhideWhenUsed="0"/>
-    <w:lsdException w:name="Medium List 1 Accent 2" w:semiHidden="0" w:uiPriority="65" w:unhideWhenUsed="0"/>
-    <w:lsdException w:name="Medium List 2 Accent 2" w:semiHidden="0" w:uiPriority="66" w:unhideWhenUsed="0"/>
-    <w:lsdException w:name="Medium Grid 1 Accent 2" w:semiHidden="0" w:uiPriority="67" w:unhideWhenUsed="0"/>
-    <w:lsdException w:name="Medium Grid 2 Accent 2" w:semiHidden="0" w:uiPriority="68" w:unhideWhenUsed="0"/>
-    <w:lsdException w:name="Medium Grid 3 Accent 2" w:semiHidden="0" w:uiPriority="69" w:unhideWhenUsed="0"/>
-    <w:lsdException w:name="Dark List Accent 2" w:semiHidden="0" w:uiPriority="70" w:unhideWhenUsed="0"/>
-    <w:lsdException w:name="Colorful Shading Accent 2" w:semiHidden="0" w:uiPriority="71" w:unhideWhenUsed="0"/>
-    <w:lsdException w:name="Colorful List Accent 2" w:semiHidden="0" w:uiPriority="72" w:unhideWhenUsed="0"/>
-    <w:lsdException w:name="Colorful Grid Accent 2" w:semiHidden="0" w:uiPriority="73" w:unhideWhenUsed="0"/>
-    <w:lsdException w:name="Light Shading Accent 3" w:semiHidden="0" w:uiPriority="60" w:unhideWhenUsed="0"/>
-    <w:lsdException w:name="Light List Accent 3" w:semiHidden="0" w:uiPriority="61" w:unhideWhenUsed="0"/>
-    <w:lsdException w:name="Light Grid Accent 3" w:semiHidden="0" w:uiPriority="62" w:unhideWhenUsed="0"/>
-    <w:lsdException w:name="Medium Shading 1 Accent 3" w:semiHidden="0" w:uiPriority="63" w:unhideWhenUsed="0"/>
-    <w:lsdException w:name="Medium Shading 2 Accent 3" w:semiHidden="0" w:uiPriority="64" w:unhideWhenUsed="0"/>
-    <w:lsdException w:name="Medium List 1 Accent 3" w:semiHidden="0" w:uiPriority="65" w:unhideWhenUsed="0"/>
-    <w:lsdException w:name="Medium List 2 Accent 3" w:semiHidden="0" w:uiPriority="66" w:unhideWhenUsed="0"/>
-    <w:lsdException w:name="Medium Grid 1 Accent 3" w:semiHidden="0" w:uiPriority="67" w:unhideWhenUsed="0"/>
-    <w:lsdException w:name="Medium Grid 2 Accent 3" w:semiHidden="0" w:uiPriority="68" w:unhideWhenUsed="0"/>
-    <w:lsdException w:name="Medium Grid 3 Accent 3" w:semiHidden="0" w:uiPriority="69" w:unhideWhenUsed="0"/>
-    <w:lsdException w:name="Dark List Accent 3" w:semiHidden="0" w:uiPriority="70" w:unhideWhenUsed="0"/>
-    <w:lsdException w:name="Colorful Shading Accent 3" w:semiHidden="0" w:uiPriority="71" w:unhideWhenUsed="0"/>
-    <w:lsdException w:name="Colorful List Accent 3" w:semiHidden="0" w:uiPriority="72" w:unhideWhenUsed="0"/>
-    <w:lsdException w:name="Colorful Grid Accent 3" w:semiHidden="0" w:uiPriority="73" w:unhideWhenUsed="0"/>
-    <w:lsdException w:name="Light Shading Accent 4" w:semiHidden="0" w:uiPriority="60" w:unhideWhenUsed="0"/>
-    <w:lsdException w:name="Light List Accent 4" w:semiHidden="0" w:uiPriority="61" w:unhideWhenUsed="0"/>
-    <w:lsdException w:name="Light Grid Accent 4" w:semiHidden="0" w:uiPriority="62" w:unhideWhenUsed="0"/>
-    <w:lsdException w:name="Medium Shading 1 Accent 4" w:semiHidden="0" w:uiPriority="63" w:unhideWhenUsed="0"/>
-    <w:lsdException w:name="Medium Shading 2 Accent 4" w:semiHidden="0" w:uiPriority="64" w:unhideWhenUsed="0"/>
-    <w:lsdException w:name="Medium List 1 Accent 4" w:semiHidden="0" w:uiPriority="65" w:unhideWhenUsed="0"/>
-    <w:lsdException w:name="Medium List 2 Accent 4" w:semiHidden="0" w:uiPriority="66" w:unhideWhenUsed="0"/>
-    <w:lsdException w:name="Medium Grid 1 Accent 4" w:semiHidden="0" w:uiPriority="67" w:unhideWhenUsed="0"/>
-    <w:lsdException w:name="Medium Grid 2 Accent 4" w:semiHidden="0" w:uiPriority="68" w:unhideWhenUsed="0"/>
-    <w:lsdException w:name="Medium Grid 3 Accent 4" w:semiHidden="0" w:uiPriority="69" w:unhideWhenUsed="0"/>
-    <w:lsdException w:name="Dark List Accent 4" w:semiHidden="0" w:uiPriority="70" w:unhideWhenUsed="0"/>
-    <w:lsdException w:name="Colorful Shading Accent 4" w:semiHidden="0" w:uiPriority="71" w:unhideWhenUsed="0"/>
-    <w:lsdException w:name="Colorful List Accent 4" w:semiHidden="0" w:uiPriority="72" w:unhideWhenUsed="0"/>
-    <w:lsdException w:name="Colorful Grid Accent 4" w:semiHidden="0" w:uiPriority="73" w:unhideWhenUsed="0"/>
-    <w:lsdException w:name="Light Shading Accent 5" w:semiHidden="0" w:uiPriority="60" w:unhideWhenUsed="0"/>
-    <w:lsdException w:name="Light List Accent 5" w:semiHidden="0" w:uiPriority="61" w:unhideWhenUsed="0"/>
-    <w:lsdException w:name="Light Grid Accent 5" w:semiHidden="0" w:uiPriority="62" w:unhideWhenUsed="0"/>
-    <w:lsdException w:name="Medium Shading 1 Accent 5" w:semiHidden="0" w:uiPriority="63" w:unhideWhenUsed="0"/>
-    <w:lsdException w:name="Medium Shading 2 Accent 5" w:semiHidden="0" w:uiPriority="64" w:unhideWhenUsed="0"/>
-    <w:lsdException w:name="Medium List 1 Accent 5" w:semiHidden="0" w:uiPriority="65" w:unhideWhenUsed="0"/>
-    <w:lsdException w:name="Medium List 2 Accent 5" w:semiHidden="0" w:uiPriority="66" w:unhideWhenUsed="0"/>
-    <w:lsdException w:name="Medium Grid 1 Accent 5" w:semiHidden="0" w:uiPriority="67" w:unhideWhenUsed="0"/>
-    <w:lsdException w:name="Medium Grid 2 Accent 5" w:semiHidden="0" w:uiPriority="68" w:unhideWhenUsed="0"/>
-    <w:lsdException w:name="Medium Grid 3 Accent 5" w:semiHidden="0" w:uiPriority="69" w:unhideWhenUsed="0"/>
-    <w:lsdException w:name="Dark List Accent 5" w:semiHidden="0" w:uiPriority="70" w:unhideWhenUsed="0"/>
-    <w:lsdException w:name="Colorful Shading Accent 5" w:semiHidden="0" w:uiPriority="71" w:unhideWhenUsed="0"/>
-    <w:lsdException w:name="Colorful List Accent 5" w:semiHidden="0" w:uiPriority="72" w:unhideWhenUsed="0"/>
-    <w:lsdException w:name="Colorful Grid Accent 5" w:semiHidden="0" w:uiPriority="73" w:unhideWhenUsed="0"/>
-    <w:lsdException w:name="Light Shading Accent 6" w:semiHidden="0" w:uiPriority="60" w:unhideWhenUsed="0"/>
-    <w:lsdException w:name="Light List Accent 6" w:semiHidden="0" w:uiPriority="61" w:unhideWhenUsed="0"/>
-    <w:lsdException w:name="Light Grid Accent 6" w:semiHidden="0" w:uiPriority="62" w:unhideWhenUsed="0"/>
-    <w:lsdException w:name="Medium Shading 1 Accent 6" w:semiHidden="0" w:uiPriority="63" w:unhideWhenUsed="0"/>
-    <w:lsdException w:name="Medium Shading 2 Accent 6" w:semiHidden="0" w:uiPriority="64" w:unhideWhenUsed="0"/>
-    <w:lsdException w:name="Medium List 1 Accent 6" w:semiHidden="0" w:uiPriority="65" w:unhideWhenUsed="0"/>
-    <w:lsdException w:name="Medium List 2 Accent 6" w:semiHidden="0" w:uiPriority="66" w:unhideWhenUsed="0"/>
-    <w:lsdException w:name="Medium Grid 1 Accent 6" w:semiHidden="0" w:uiPriority="67" w:unhideWhenUsed="0"/>
-    <w:lsdException w:name="Medium Grid 2 Accent 6" w:semiHidden="0" w:uiPriority="68" w:unhideWhenUsed="0"/>
-    <w:lsdException w:name="Medium Grid 3 Accent 6" w:semiHidden="0" w:uiPriority="69" w:unhideWhenUsed="0"/>
-    <w:lsdException w:name="Dark List Accent 6" w:semiHidden="0" w:uiPriority="70" w:unhideWhenUsed="0"/>
-    <w:lsdException w:name="Colorful Shading Accent 6" w:semiHidden="0" w:uiPriority="71" w:unhideWhenUsed="0"/>
-    <w:lsdException w:name="Colorful List Accent 6" w:semiHidden="0" w:uiPriority="72" w:unhideWhenUsed="0"/>
-    <w:lsdException w:name="Colorful Grid Accent 6" w:semiHidden="0" w:uiPriority="73" w:unhideWhenUsed="0"/>
-    <w:lsdException w:name="Subtle Emphasis" w:semiHidden="0" w:uiPriority="19" w:unhideWhenUsed="0" w:qFormat="1"/>
-    <w:lsdException w:name="Intense Emphasis" w:semiHidden="0" w:uiPriority="21" w:unhideWhenUsed="0" w:qFormat="1"/>
-    <w:lsdException w:name="Subtle Reference" w:semiHidden="0" w:uiPriority="31" w:unhideWhenUsed="0" w:qFormat="1"/>
-    <w:lsdException w:name="Intense Reference" w:semiHidden="0" w:uiPriority="32" w:unhideWhenUsed="0" w:qFormat="1"/>
-    <w:lsdException w:name="Book Title" w:semiHidden="0" w:uiPriority="33" w:unhideWhenUsed="0" w:qFormat="1"/>
-    <w:lsdException w:name="Bibliography" w:uiPriority="37"/>
-    <w:lsdException w:name="TOC Heading" w:uiPriority="39" w:qFormat="1"/>
-  </w:latentStyles>
-  <w:style w:type="paragraph" w:default="1" w:styleId="a">
-    <w:name w:val="Normal"/>
-    <w:qFormat/>
-    <w:rsid w:val="00FC7D16"/>
-    <w:pPr>
-      <w:jc w:val="both"/>
-    </w:pPr>
-    <w:rPr>
-      <w:rFonts w:ascii="Times New Roman" w:hAnsi="Times New Roman"/>
-      <w:sz w:val="28"/>
-      <w:lang w:val="uk-UA"/>
-    </w:rPr>
-  </w:style>
-  <w:style w:type="paragraph" w:styleId="1">
-    <w:name w:val="heading 1"/>
-    <w:basedOn w:val="a"/>
-    <w:next w:val="a"/>
-    <w:link w:val="10"/>
-    <w:uiPriority w:val="9"/>
-    <w:qFormat/>
-    <w:rsid w:val="00A108EA"/>
-    <w:pPr>
-      <w:keepNext/>
-      <w:keepLines/>
-      <w:spacing w:before="480" w:after="0"/>
-      <w:outlineLvl w:val="0"/>
-    </w:pPr>
-    <w:rPr>
-      <w:rFonts w:asciiTheme="majorHAnsi" w:eastAsiaTheme="majorEastAsia" w:hAnsiTheme="majorHAnsi" w:cstheme="majorBidi"/>
-      <w:b/>
-      <w:bCs/>
-      <w:color w:val="365F91" w:themeColor="accent1" w:themeShade="BF"/>
-      <w:szCs w:val="28"/>
-    </w:rPr>
-  </w:style>
-  <w:style w:type="paragraph" w:styleId="2">
-    <w:name w:val="heading 2"/>
-    <w:basedOn w:val="a"/>
-    <w:next w:val="a"/>
-    <w:link w:val="20"/>
-    <w:uiPriority w:val="9"/>
-    <w:unhideWhenUsed/>
-    <w:qFormat/>
-    <w:rsid w:val="00A108EA"/>
-    <w:pPr>
-      <w:keepNext/>
-      <w:keepLines/>
-      <w:spacing w:before="200" w:after="0"/>
-      <w:outlineLvl w:val="1"/>
-    </w:pPr>
-    <w:rPr>
-      <w:rFonts w:asciiTheme="majorHAnsi" w:eastAsiaTheme="majorEastAsia" w:hAnsiTheme="majorHAnsi" w:cstheme="majorBidi"/>
-      <w:b/>
-      <w:bCs/>
-      <w:color w:val="4F81BD" w:themeColor="accent1"/>
-      <w:sz w:val="26"/>
-      <w:szCs w:val="26"/>
-    </w:rPr>
-  </w:style>
-  <w:style w:type="character" w:default="1" w:styleId="a0">
-    <w:name w:val="Default Paragraph Font"/>
-    <w:uiPriority w:val="1"/>
-    <w:unhideWhenUsed/>
-  </w:style>
-  <w:style w:type="table" w:default="1" w:styleId="a1">
-    <w:name w:val="Normal Table"/>
-    <w:uiPriority w:val="99"/>
-    <w:semiHidden/>
-    <w:unhideWhenUsed/>
-    <w:tblPr>
-      <w:tblInd w:w="0" w:type="dxa"/>
-      <w:tblCellMar>
-        <w:top w:w="0" w:type="dxa"/>
-        <w:left w:w="108" w:type="dxa"/>
-        <w:bottom w:w="0" w:type="dxa"/>
-        <w:right w:w="108" w:type="dxa"/>
-      </w:tblCellMar>
-    </w:tblPr>
-  </w:style>
-  <w:style w:type="numbering" w:default="1" w:styleId="a2">
-    <w:name w:val="No List"/>
-    <w:uiPriority w:val="99"/>
-    <w:semiHidden/>
-    <w:unhideWhenUsed/>
-  </w:style>
-  <w:style w:type="paragraph" w:styleId="a3">
-    <w:name w:val="List Paragraph"/>
-    <w:basedOn w:val="a"/>
-    <w:uiPriority w:val="34"/>
-    <w:qFormat/>
-    <w:rsid w:val="009842F1"/>
-    <w:pPr>
-      <w:ind w:left="720"/>
-      <w:contextualSpacing/>
-    </w:pPr>
-  </w:style>
-  <w:style w:type="paragraph" w:styleId="a4">
-    <w:name w:val="No Spacing"/>
-    <w:uiPriority w:val="1"/>
-    <w:qFormat/>
-    <w:rsid w:val="00A108EA"/>
-    <w:pPr>
-      <w:spacing w:after="0" w:line="240" w:lineRule="auto"/>
-    </w:pPr>
-  </w:style>
-  <w:style w:type="character" w:customStyle="1" w:styleId="10">
-    <w:name w:val="Заголовок 1 Знак"/>
-    <w:basedOn w:val="a0"/>
-    <w:link w:val="1"/>
-    <w:uiPriority w:val="9"/>
-    <w:rsid w:val="00A108EA"/>
-    <w:rPr>
-      <w:rFonts w:asciiTheme="majorHAnsi" w:eastAsiaTheme="majorEastAsia" w:hAnsiTheme="majorHAnsi" w:cstheme="majorBidi"/>
-      <w:b/>
-      <w:bCs/>
-      <w:color w:val="365F91" w:themeColor="accent1" w:themeShade="BF"/>
-      <w:sz w:val="28"/>
-      <w:szCs w:val="28"/>
-    </w:rPr>
-  </w:style>
-  <w:style w:type="character" w:customStyle="1" w:styleId="20">
-    <w:name w:val="Заголовок 2 Знак"/>
-    <w:basedOn w:val="a0"/>
-    <w:link w:val="2"/>
-    <w:uiPriority w:val="9"/>
-    <w:rsid w:val="00A108EA"/>
-    <w:rPr>
-      <w:rFonts w:asciiTheme="majorHAnsi" w:eastAsiaTheme="majorEastAsia" w:hAnsiTheme="majorHAnsi" w:cstheme="majorBidi"/>
-      <w:b/>
-      <w:bCs/>
-      <w:color w:val="4F81BD" w:themeColor="accent1"/>
-      <w:sz w:val="26"/>
-      <w:szCs w:val="26"/>
-    </w:rPr>
-  </w:style>
-  <w:style w:type="paragraph" w:styleId="a5">
-    <w:name w:val="Normal (Web)"/>
-    <w:basedOn w:val="a"/>
-    <w:uiPriority w:val="99"/>
-    <w:semiHidden/>
-    <w:unhideWhenUsed/>
-    <w:rsid w:val="001D4CA9"/>
-    <w:pPr>
-      <w:spacing w:before="100" w:beforeAutospacing="1" w:after="100" w:afterAutospacing="1" w:line="240" w:lineRule="auto"/>
-      <w:jc w:val="left"/>
-    </w:pPr>
-    <w:rPr>
-      <w:rFonts w:eastAsia="Times New Roman" w:cs="Times New Roman"/>
-      <w:sz w:val="24"/>
-      <w:szCs w:val="24"/>
-      <w:lang w:val="ru-RU" w:eastAsia="ru-RU"/>
-    </w:rPr>
-  </w:style>
-  <w:style w:type="paragraph" w:customStyle="1" w:styleId="11">
-    <w:name w:val="Обычный1"/>
-    <w:link w:val="12"/>
-    <w:rsid w:val="00922E85"/>
-    <w:pPr>
-      <w:suppressAutoHyphens/>
-      <w:spacing w:after="0" w:line="240" w:lineRule="auto"/>
-    </w:pPr>
-    <w:rPr>
-      <w:rFonts w:ascii="Times New Roman" w:eastAsia="Arial" w:hAnsi="Times New Roman" w:cs="Times New Roman"/>
-      <w:sz w:val="26"/>
-      <w:szCs w:val="20"/>
-      <w:lang w:eastAsia="ar-SA"/>
-    </w:rPr>
-  </w:style>
-  <w:style w:type="character" w:customStyle="1" w:styleId="12">
-    <w:name w:val="Обычный1 Знак"/>
-    <w:link w:val="11"/>
-    <w:rsid w:val="00922E85"/>
-    <w:rPr>
-      <w:rFonts w:ascii="Times New Roman" w:eastAsia="Arial" w:hAnsi="Times New Roman" w:cs="Times New Roman"/>
-      <w:sz w:val="26"/>
-      <w:szCs w:val="20"/>
-      <w:lang w:eastAsia="ar-SA"/>
-    </w:rPr>
-  </w:style>
-  <w:style w:type="paragraph" w:styleId="a6">
-    <w:name w:val="Balloon Text"/>
-    <w:basedOn w:val="a"/>
-    <w:link w:val="a7"/>
-    <w:uiPriority w:val="99"/>
-    <w:semiHidden/>
-    <w:unhideWhenUsed/>
-    <w:rsid w:val="0095492D"/>
-    <w:pPr>
-      <w:spacing w:after="0" w:line="240" w:lineRule="auto"/>
-    </w:pPr>
-    <w:rPr>
-      <w:rFonts w:ascii="Tahoma" w:hAnsi="Tahoma" w:cs="Tahoma"/>
-      <w:sz w:val="16"/>
-      <w:szCs w:val="16"/>
-    </w:rPr>
-  </w:style>
-  <w:style w:type="character" w:customStyle="1" w:styleId="a7">
-    <w:name w:val="Текст выноски Знак"/>
-    <w:basedOn w:val="a0"/>
-    <w:link w:val="a6"/>
+  <w:style w:type="character" w:customStyle="1" w:styleId="BalloonTextChar">
+    <w:name w:val="Balloon Text Char"/>
+    <w:basedOn w:val="DefaultParagraphFont"/>
+    <w:link w:val="BalloonText"/>
     <w:uiPriority w:val="99"/>
     <w:semiHidden/>
     <w:rsid w:val="0095492D"/>

</xml_diff>

<commit_message>
fixes after dry run
</commit_message>
<xml_diff>
--- a/presentation/#Diser-presentation 1.docx
+++ b/presentation/#Diser-presentation 1.docx
@@ -2,15 +2,6 @@
 <file path=word/document.xml><?xml version="1.0" encoding="utf-8"?>
 <w:document xmlns:wpc="http://schemas.microsoft.com/office/word/2010/wordprocessingCanvas" xmlns:cx="http://schemas.microsoft.com/office/drawing/2014/chartex" xmlns:cx1="http://schemas.microsoft.com/office/drawing/2015/9/8/chartex" xmlns:cx2="http://schemas.microsoft.com/office/drawing/2015/10/21/chartex" xmlns:cx3="http://schemas.microsoft.com/office/drawing/2016/5/9/chartex" xmlns:cx4="http://schemas.microsoft.com/office/drawing/2016/5/10/chartex" xmlns:cx5="http://schemas.microsoft.com/office/drawing/2016/5/11/chartex" xmlns:cx6="http://schemas.microsoft.com/office/drawing/2016/5/12/chartex" xmlns:cx7="http://schemas.microsoft.com/office/drawing/2016/5/13/chartex" xmlns:cx8="http://schemas.microsoft.com/office/drawing/2016/5/14/chartex" xmlns:mc="http://schemas.openxmlformats.org/markup-compatibility/2006" xmlns:aink="http://schemas.microsoft.com/office/drawing/2016/ink" xmlns:am3d="http://schemas.microsoft.com/office/drawing/2017/model3d" xmlns:o="urn:schemas-microsoft-com:office:office" xmlns:r="http://schemas.openxmlformats.org/officeDocument/2006/relationships" xmlns:m="http://schemas.openxmlformats.org/officeDocument/2006/math" xmlns:v="urn:schemas-microsoft-com:vml" xmlns:wp14="http://schemas.microsoft.com/office/word/2010/wordprocessingDrawing" xmlns:wp="http://schemas.openxmlformats.org/drawingml/2006/wordprocessingDrawing" xmlns:w10="urn:schemas-microsoft-com:office:word" xmlns:w="http://schemas.openxmlformats.org/wordprocessingml/2006/main" xmlns:w14="http://schemas.microsoft.com/office/word/2010/wordml" xmlns:w15="http://schemas.microsoft.com/office/word/2012/wordml" xmlns:w16cid="http://schemas.microsoft.com/office/word/2016/wordml/cid" xmlns:w16se="http://schemas.microsoft.com/office/word/2015/wordml/symex" xmlns:wpg="http://schemas.microsoft.com/office/word/2010/wordprocessingGroup" xmlns:wpi="http://schemas.microsoft.com/office/word/2010/wordprocessingInk" xmlns:wne="http://schemas.microsoft.com/office/word/2006/wordml" xmlns:wps="http://schemas.microsoft.com/office/word/2010/wordprocessingShape" mc:Ignorable="w14 w15 w16se w16cid wp14">
   <w:body>
-    <w:p>
-      <w:pPr>
-        <w:pStyle w:val="Heading1"/>
-        <w:spacing w:line="360" w:lineRule="auto"/>
-      </w:pPr>
-      <w:r>
-        <w:t>Доповідь по захисту дисертації</w:t>
-      </w:r>
-    </w:p>
     <w:p>
       <w:pPr>
         <w:pStyle w:val="ListParagraph"/>
@@ -19,32 +10,25 @@
           <w:numId w:val="1"/>
         </w:numPr>
         <w:spacing w:line="360" w:lineRule="auto"/>
-        <w:rPr>
-          <w:rFonts w:cs="Times New Roman"/>
-          <w:szCs w:val="28"/>
-        </w:rPr>
-      </w:pPr>
-      <w:r>
-        <w:rPr>
-          <w:rFonts w:cs="Times New Roman"/>
-          <w:szCs w:val="28"/>
-        </w:rPr>
-        <w:t>Вступ</w:t>
-      </w:r>
-      <w:r>
-        <w:rPr>
-          <w:rFonts w:cs="Times New Roman"/>
-          <w:szCs w:val="28"/>
-          <w:lang w:val="ru-RU"/>
-        </w:rPr>
-        <w:t xml:space="preserve"> </w:t>
-      </w:r>
-      <w:r>
-        <w:rPr>
-          <w:rFonts w:cs="Times New Roman"/>
-          <w:szCs w:val="28"/>
-        </w:rPr>
-        <w:t xml:space="preserve">доброго дня </w:t>
+        <w:ind w:left="630"/>
+        <w:rPr>
+          <w:rFonts w:cs="Times New Roman"/>
+          <w:szCs w:val="28"/>
+        </w:rPr>
+      </w:pPr>
+      <w:r>
+        <w:rPr>
+          <w:rFonts w:cs="Times New Roman"/>
+          <w:szCs w:val="28"/>
+        </w:rPr>
+        <w:t>Д</w:t>
+      </w:r>
+      <w:r>
+        <w:rPr>
+          <w:rFonts w:cs="Times New Roman"/>
+          <w:szCs w:val="28"/>
+        </w:rPr>
+        <w:t xml:space="preserve">оброго дня </w:t>
       </w:r>
       <w:r>
         <w:rPr>
@@ -83,7 +67,7 @@
           <w:numId w:val="2"/>
         </w:numPr>
         <w:spacing w:line="360" w:lineRule="auto"/>
-        <w:ind w:left="851" w:hanging="284"/>
+        <w:ind w:left="630" w:hanging="284"/>
         <w:rPr>
           <w:rFonts w:cs="Times New Roman"/>
           <w:szCs w:val="28"/>
@@ -175,7 +159,7 @@
           <w:numId w:val="2"/>
         </w:numPr>
         <w:spacing w:line="360" w:lineRule="auto"/>
-        <w:ind w:left="851" w:hanging="284"/>
+        <w:ind w:left="630" w:hanging="284"/>
         <w:rPr>
           <w:rFonts w:cs="Times New Roman"/>
           <w:szCs w:val="28"/>
@@ -218,7 +202,7 @@
           <w:numId w:val="2"/>
         </w:numPr>
         <w:spacing w:line="360" w:lineRule="auto"/>
-        <w:ind w:left="851" w:hanging="284"/>
+        <w:ind w:left="630" w:hanging="284"/>
         <w:rPr>
           <w:rFonts w:cs="Times New Roman"/>
           <w:szCs w:val="28"/>
@@ -429,7 +413,7 @@
           <w:numId w:val="2"/>
         </w:numPr>
         <w:spacing w:line="360" w:lineRule="auto"/>
-        <w:ind w:left="851" w:hanging="284"/>
+        <w:ind w:left="630" w:hanging="284"/>
         <w:rPr>
           <w:rFonts w:cs="Times New Roman"/>
           <w:szCs w:val="28"/>
@@ -488,7 +472,7 @@
           <w:numId w:val="2"/>
         </w:numPr>
         <w:spacing w:line="360" w:lineRule="auto"/>
-        <w:ind w:left="851" w:hanging="284"/>
+        <w:ind w:left="630" w:hanging="284"/>
         <w:rPr>
           <w:rFonts w:cs="Times New Roman"/>
           <w:szCs w:val="28"/>
@@ -546,7 +530,7 @@
           <w:numId w:val="2"/>
         </w:numPr>
         <w:spacing w:line="360" w:lineRule="auto"/>
-        <w:ind w:left="851" w:hanging="284"/>
+        <w:ind w:left="630" w:hanging="284"/>
         <w:rPr>
           <w:rFonts w:cs="Times New Roman"/>
           <w:szCs w:val="28"/>
@@ -646,7 +630,7 @@
           <w:numId w:val="2"/>
         </w:numPr>
         <w:spacing w:line="360" w:lineRule="auto"/>
-        <w:ind w:left="851" w:hanging="284"/>
+        <w:ind w:left="630" w:hanging="284"/>
         <w:rPr>
           <w:rFonts w:cs="Times New Roman"/>
           <w:szCs w:val="28"/>
@@ -703,7 +687,7 @@
           <w:numId w:val="2"/>
         </w:numPr>
         <w:spacing w:line="360" w:lineRule="auto"/>
-        <w:ind w:left="851" w:hanging="284"/>
+        <w:ind w:left="630" w:hanging="284"/>
         <w:rPr>
           <w:rFonts w:cs="Times New Roman"/>
           <w:szCs w:val="28"/>
@@ -714,7 +698,6 @@
           <w:bCs/>
           <w:szCs w:val="28"/>
         </w:rPr>
-        <w:lastRenderedPageBreak/>
         <w:t xml:space="preserve">Для досягнення мети </w:t>
       </w:r>
       <w:r>
@@ -755,7 +738,7 @@
           <w:numId w:val="3"/>
         </w:numPr>
         <w:spacing w:line="360" w:lineRule="auto"/>
-        <w:ind w:left="1276" w:hanging="283"/>
+        <w:ind w:left="630" w:hanging="283"/>
         <w:rPr>
           <w:szCs w:val="28"/>
           <w:lang w:val="ru-RU"/>
@@ -784,7 +767,7 @@
           <w:numId w:val="3"/>
         </w:numPr>
         <w:spacing w:line="360" w:lineRule="auto"/>
-        <w:ind w:left="1276" w:hanging="283"/>
+        <w:ind w:left="630" w:hanging="283"/>
         <w:rPr>
           <w:rFonts w:cs="Times New Roman"/>
           <w:szCs w:val="28"/>
@@ -836,17 +819,18 @@
           <w:numId w:val="3"/>
         </w:numPr>
         <w:spacing w:line="360" w:lineRule="auto"/>
-        <w:ind w:left="1276" w:hanging="283"/>
-        <w:rPr>
-          <w:rFonts w:cs="Times New Roman"/>
-          <w:szCs w:val="28"/>
-        </w:rPr>
-      </w:pPr>
-      <w:r>
-        <w:rPr>
-          <w:rFonts w:cs="Times New Roman"/>
-          <w:szCs w:val="28"/>
-        </w:rPr>
+        <w:ind w:left="630" w:hanging="283"/>
+        <w:rPr>
+          <w:rFonts w:cs="Times New Roman"/>
+          <w:szCs w:val="28"/>
+        </w:rPr>
+      </w:pPr>
+      <w:r>
+        <w:rPr>
+          <w:rFonts w:cs="Times New Roman"/>
+          <w:szCs w:val="28"/>
+        </w:rPr>
+        <w:lastRenderedPageBreak/>
         <w:t>Досл</w:t>
       </w:r>
       <w:r>
@@ -927,7 +911,7 @@
           <w:numId w:val="2"/>
         </w:numPr>
         <w:spacing w:line="360" w:lineRule="auto"/>
-        <w:ind w:left="851" w:hanging="284"/>
+        <w:ind w:left="630" w:hanging="284"/>
         <w:rPr>
           <w:rFonts w:cs="Times New Roman"/>
           <w:szCs w:val="28"/>
@@ -949,6 +933,7 @@
           <w:numId w:val="1"/>
         </w:numPr>
         <w:spacing w:line="360" w:lineRule="auto"/>
+        <w:ind w:left="630"/>
         <w:rPr>
           <w:rFonts w:cs="Times New Roman"/>
           <w:szCs w:val="28"/>
@@ -970,6 +955,7 @@
           <w:numId w:val="11"/>
         </w:numPr>
         <w:spacing w:line="360" w:lineRule="auto"/>
+        <w:ind w:left="630"/>
         <w:rPr>
           <w:rFonts w:cs="Times New Roman"/>
           <w:szCs w:val="28"/>
@@ -1075,6 +1061,7 @@
           <w:numId w:val="11"/>
         </w:numPr>
         <w:spacing w:line="360" w:lineRule="auto"/>
+        <w:ind w:left="630"/>
         <w:rPr>
           <w:rFonts w:cs="Times New Roman"/>
           <w:szCs w:val="28"/>
@@ -1124,6 +1111,7 @@
           <w:numId w:val="11"/>
         </w:numPr>
         <w:spacing w:line="360" w:lineRule="auto"/>
+        <w:ind w:left="630"/>
         <w:rPr>
           <w:rFonts w:cs="Times New Roman"/>
           <w:szCs w:val="28"/>
@@ -1256,6 +1244,7 @@
           <w:numId w:val="10"/>
         </w:numPr>
         <w:spacing w:line="360" w:lineRule="auto"/>
+        <w:ind w:left="630"/>
         <w:rPr>
           <w:rFonts w:cs="Times New Roman"/>
           <w:szCs w:val="28"/>
@@ -1382,6 +1371,7 @@
           <w:numId w:val="11"/>
         </w:numPr>
         <w:spacing w:line="360" w:lineRule="auto"/>
+        <w:ind w:left="630"/>
         <w:rPr>
           <w:rFonts w:cs="Times New Roman"/>
           <w:szCs w:val="28"/>
@@ -1431,11 +1421,60 @@
           <w:numId w:val="1"/>
         </w:numPr>
         <w:spacing w:line="360" w:lineRule="auto"/>
-        <w:rPr>
-          <w:rFonts w:cs="Times New Roman"/>
-          <w:szCs w:val="28"/>
-        </w:rPr>
-      </w:pPr>
+        <w:ind w:left="630"/>
+        <w:rPr>
+          <w:szCs w:val="28"/>
+          <w:lang w:val="ru-RU"/>
+        </w:rPr>
+      </w:pPr>
+      <w:r>
+        <w:rPr>
+          <w:rFonts w:cs="Times New Roman"/>
+          <w:szCs w:val="28"/>
+        </w:rPr>
+        <w:t>(</w:t>
+      </w:r>
+      <w:r>
+        <w:rPr>
+          <w:rFonts w:cs="Times New Roman"/>
+          <w:szCs w:val="28"/>
+        </w:rPr>
+        <w:t>7</w:t>
+      </w:r>
+      <w:r>
+        <w:rPr>
+          <w:rFonts w:cs="Times New Roman"/>
+          <w:szCs w:val="28"/>
+        </w:rPr>
+        <w:t xml:space="preserve">) </w:t>
+      </w:r>
+      <w:r>
+        <w:rPr>
+          <w:rFonts w:cs="Times New Roman"/>
+          <w:szCs w:val="28"/>
+        </w:rPr>
+        <w:t xml:space="preserve">Виявлено, що </w:t>
+      </w:r>
+      <w:r>
+        <w:rPr>
+          <w:szCs w:val="28"/>
+        </w:rPr>
+        <w:t>максимальна розчинність олова в аморфному кремнії становить вели</w:t>
+      </w:r>
+      <w:r>
+        <w:rPr>
+          <w:szCs w:val="28"/>
+          <w:lang w:val="ru-RU"/>
+        </w:rPr>
+        <w:t>чину в інтервалі 1,5 – 2,0 ат.%. При більших концентраціях надлишок олова в сплаві виділяється у вигляді мікроскопічних кластерів.</w:t>
+      </w:r>
+      <w:r>
+        <w:rPr>
+          <w:szCs w:val="28"/>
+          <w:lang w:val="ru-RU"/>
+        </w:rPr>
+        <w:t xml:space="preserve"> </w:t>
+      </w:r>
     </w:p>
     <w:p>
       <w:pPr>
@@ -1445,6 +1484,7 @@
           <w:numId w:val="10"/>
         </w:numPr>
         <w:spacing w:line="360" w:lineRule="auto"/>
+        <w:ind w:left="630"/>
         <w:rPr>
           <w:szCs w:val="28"/>
           <w:lang w:val="ru-RU"/>
@@ -1452,51 +1492,57 @@
       </w:pPr>
       <w:r>
         <w:rPr>
-          <w:rFonts w:cs="Times New Roman"/>
           <w:szCs w:val="28"/>
         </w:rPr>
         <w:t>(</w:t>
       </w:r>
       <w:r>
         <w:rPr>
-          <w:rFonts w:cs="Times New Roman"/>
-          <w:szCs w:val="28"/>
-        </w:rPr>
-        <w:t>7</w:t>
-      </w:r>
-      <w:r>
-        <w:rPr>
-          <w:rFonts w:cs="Times New Roman"/>
+          <w:szCs w:val="28"/>
+        </w:rPr>
+        <w:t>8</w:t>
+      </w:r>
+      <w:r>
+        <w:rPr>
           <w:szCs w:val="28"/>
         </w:rPr>
         <w:t xml:space="preserve">) </w:t>
       </w:r>
       <w:r>
         <w:rPr>
-          <w:rFonts w:cs="Times New Roman"/>
-          <w:szCs w:val="28"/>
-        </w:rPr>
-        <w:t xml:space="preserve">Виявлено, що </w:t>
-      </w:r>
-      <w:r>
-        <w:rPr>
-          <w:szCs w:val="28"/>
-        </w:rPr>
-        <w:t>максимальна розчинність олова в аморфному кремнії становить вели</w:t>
-      </w:r>
-      <w:r>
-        <w:rPr>
-          <w:szCs w:val="28"/>
-          <w:lang w:val="ru-RU"/>
-        </w:rPr>
-        <w:t>чину в інтервалі 1,5 – 2,0 ат.%. При більших концентраціях надлишок олова в сплаві виділяється у вигляді мікроскопічних кластерів.</w:t>
-      </w:r>
-      <w:r>
-        <w:rPr>
-          <w:szCs w:val="28"/>
-          <w:lang w:val="ru-RU"/>
-        </w:rPr>
-        <w:t xml:space="preserve"> </w:t>
+          <w:szCs w:val="28"/>
+        </w:rPr>
+        <w:t>Розмір кластерів збільшується із збільшенням концентрації олова</w:t>
+      </w:r>
+      <w:r>
+        <w:rPr>
+          <w:szCs w:val="28"/>
+        </w:rPr>
+        <w:t>,</w:t>
+      </w:r>
+      <w:r>
+        <w:rPr>
+          <w:szCs w:val="28"/>
+        </w:rPr>
+        <w:t xml:space="preserve"> і</w:t>
+      </w:r>
+      <w:r>
+        <w:rPr>
+          <w:szCs w:val="28"/>
+        </w:rPr>
+        <w:t xml:space="preserve"> досягає 10 мікрон при концентрації олова 7 </w:t>
+      </w:r>
+      <w:r>
+        <w:rPr>
+          <w:szCs w:val="28"/>
+        </w:rPr>
+        <w:t xml:space="preserve">атомних </w:t>
+      </w:r>
+      <w:r>
+        <w:rPr>
+          <w:szCs w:val="28"/>
+        </w:rPr>
+        <w:t>відсотків.</w:t>
       </w:r>
     </w:p>
     <w:p>
@@ -1507,65 +1553,81 @@
           <w:numId w:val="10"/>
         </w:numPr>
         <w:spacing w:line="360" w:lineRule="auto"/>
-        <w:rPr>
-          <w:szCs w:val="28"/>
-          <w:lang w:val="ru-RU"/>
-        </w:rPr>
-      </w:pPr>
+        <w:ind w:left="630"/>
+        <w:rPr>
+          <w:szCs w:val="28"/>
+        </w:rPr>
+      </w:pPr>
+      <w:r>
+        <w:rPr>
+          <w:szCs w:val="28"/>
+        </w:rPr>
+        <w:t>(</w:t>
+      </w:r>
+      <w:r>
+        <w:rPr>
+          <w:szCs w:val="28"/>
+        </w:rPr>
+        <w:t>9</w:t>
+      </w:r>
+      <w:r>
+        <w:rPr>
+          <w:szCs w:val="28"/>
+        </w:rPr>
+        <w:t xml:space="preserve">) Встановлено, що кристалізація кремнію починається тільки </w:t>
+      </w:r>
+      <w:r>
+        <w:rPr>
+          <w:szCs w:val="28"/>
+        </w:rPr>
+        <w:t xml:space="preserve">при досягненні концентрації олова необхідної для утворення крапель, тобто 2,5%. </w:t>
+      </w:r>
+      <w:r>
+        <w:rPr>
+          <w:rFonts w:cs="Times New Roman"/>
+          <w:b/>
+          <w:bCs/>
+          <w:szCs w:val="28"/>
+        </w:rPr>
+        <w:t>Дисперсно розчинені атоми олова не впливають на кристалізацію.</w:t>
+      </w:r>
+      <w:r>
+        <w:rPr>
+          <w:rFonts w:cs="Times New Roman"/>
+          <w:szCs w:val="28"/>
+        </w:rPr>
+        <w:t xml:space="preserve"> Результати фазового аналізу зразків приведені на слайді. </w:t>
+      </w:r>
+      <w:r>
+        <w:rPr>
+          <w:szCs w:val="28"/>
+        </w:rPr>
+        <w:t>Частка кристалічної фази досягає 60% при середніх розмірах нанокристалів три нанометри.</w:t>
+      </w:r>
+      <w:r>
+        <w:rPr>
+          <w:szCs w:val="28"/>
+        </w:rPr>
+        <w:t xml:space="preserve"> Отже, л</w:t>
+      </w:r>
+      <w:r>
+        <w:rPr>
+          <w:szCs w:val="28"/>
+        </w:rPr>
+        <w:t xml:space="preserve">егування оловом в </w:t>
+      </w:r>
       <w:r>
         <w:rPr>
           <w:szCs w:val="28"/>
         </w:rPr>
         <w:lastRenderedPageBreak/>
-        <w:t>(</w:t>
-      </w:r>
-      <w:r>
-        <w:rPr>
-          <w:szCs w:val="28"/>
-        </w:rPr>
-        <w:t>8</w:t>
-      </w:r>
-      <w:r>
-        <w:rPr>
-          <w:szCs w:val="28"/>
-        </w:rPr>
-        <w:t xml:space="preserve">) </w:t>
-      </w:r>
-      <w:r>
-        <w:rPr>
-          <w:szCs w:val="28"/>
-        </w:rPr>
-        <w:t>Розмір кластерів збільшується із збільшенням концентрації олова</w:t>
-      </w:r>
-      <w:r>
-        <w:rPr>
-          <w:szCs w:val="28"/>
-        </w:rPr>
-        <w:t>,</w:t>
-      </w:r>
-      <w:r>
-        <w:rPr>
-          <w:szCs w:val="28"/>
-        </w:rPr>
-        <w:t xml:space="preserve"> і</w:t>
-      </w:r>
-      <w:r>
-        <w:rPr>
-          <w:szCs w:val="28"/>
-        </w:rPr>
-        <w:t xml:space="preserve"> досягає 10 мікрон при концентрації олова 7 </w:t>
-      </w:r>
-      <w:r>
-        <w:rPr>
-          <w:szCs w:val="28"/>
-        </w:rPr>
-        <w:t xml:space="preserve">атомних </w:t>
-      </w:r>
-      <w:r>
-        <w:rPr>
-          <w:szCs w:val="28"/>
-        </w:rPr>
-        <w:t>відсотків.</w:t>
+        <w:t>концентраціях вище максимальної розчинності викликає формування нанокристалів кремнію вже в процесі формування сплаву кремній – олово при осадженні із газової фази</w:t>
+      </w:r>
+      <w:r>
+        <w:rPr>
+          <w:szCs w:val="28"/>
+        </w:rPr>
+        <w:t>.</w:t>
       </w:r>
     </w:p>
     <w:p>
@@ -1576,73 +1638,59 @@
           <w:numId w:val="10"/>
         </w:numPr>
         <w:spacing w:line="360" w:lineRule="auto"/>
-        <w:rPr>
-          <w:szCs w:val="28"/>
-        </w:rPr>
-      </w:pPr>
-      <w:r>
-        <w:rPr>
-          <w:szCs w:val="28"/>
-        </w:rPr>
-        <w:t>(</w:t>
-      </w:r>
-      <w:r>
-        <w:rPr>
-          <w:szCs w:val="28"/>
-        </w:rPr>
-        <w:t>9</w:t>
-      </w:r>
-      <w:r>
-        <w:rPr>
-          <w:szCs w:val="28"/>
-        </w:rPr>
-        <w:t xml:space="preserve">) Встановлено, що кристалізація кремнію починається тільки </w:t>
-      </w:r>
-      <w:r>
-        <w:rPr>
-          <w:szCs w:val="28"/>
-        </w:rPr>
-        <w:t xml:space="preserve">при досягненні концентрації олова необхідної для утворення крапель, тобто 2,5%. </w:t>
-      </w:r>
-      <w:r>
-        <w:rPr>
-          <w:rFonts w:cs="Times New Roman"/>
-          <w:b/>
-          <w:bCs/>
-          <w:szCs w:val="28"/>
-        </w:rPr>
-        <w:t>Дисперсно розчинені атоми олова не впливають на кристалізацію.</w:t>
-      </w:r>
-      <w:r>
-        <w:rPr>
-          <w:rFonts w:cs="Times New Roman"/>
-          <w:szCs w:val="28"/>
-        </w:rPr>
-        <w:t xml:space="preserve"> Результати фазового аналізу зразків приведені на слайді. </w:t>
-      </w:r>
-      <w:r>
-        <w:rPr>
-          <w:szCs w:val="28"/>
-        </w:rPr>
-        <w:t>Частка кристалічної фази досягає 60% при середніх розмірах нанокристалів три нанометри.</w:t>
-      </w:r>
-      <w:r>
-        <w:rPr>
-          <w:szCs w:val="28"/>
-        </w:rPr>
-        <w:t xml:space="preserve"> Отже, л</w:t>
-      </w:r>
-      <w:r>
-        <w:rPr>
-          <w:szCs w:val="28"/>
-        </w:rPr>
-        <w:t>егування оловом в концентраціях вище максимальної розчинності викликає формування нанокристалів кремнію вже в процесі формування сплаву кремній – олово при осадженні із газової фази</w:t>
-      </w:r>
-      <w:r>
-        <w:rPr>
-          <w:szCs w:val="28"/>
-        </w:rPr>
-        <w:t>.</w:t>
+        <w:ind w:left="630"/>
+        <w:rPr>
+          <w:szCs w:val="28"/>
+          <w:lang w:val="ru-RU"/>
+        </w:rPr>
+      </w:pPr>
+      <w:r>
+        <w:rPr>
+          <w:szCs w:val="28"/>
+        </w:rPr>
+        <w:t>(1</w:t>
+      </w:r>
+      <w:r>
+        <w:rPr>
+          <w:szCs w:val="28"/>
+        </w:rPr>
+        <w:t>0</w:t>
+      </w:r>
+      <w:r>
+        <w:rPr>
+          <w:szCs w:val="28"/>
+        </w:rPr>
+        <w:t xml:space="preserve">) </w:t>
+      </w:r>
+      <w:r>
+        <w:rPr>
+          <w:szCs w:val="28"/>
+        </w:rPr>
+        <w:t xml:space="preserve">Ще цікавіші речі відбуваються після термообробки. Олово починає </w:t>
+      </w:r>
+      <w:r>
+        <w:rPr>
+          <w:szCs w:val="28"/>
+        </w:rPr>
+        <w:t xml:space="preserve">поширюватись вглиб </w:t>
+      </w:r>
+      <w:r>
+        <w:rPr>
+          <w:szCs w:val="28"/>
+        </w:rPr>
+        <w:t>зразк</w:t>
+      </w:r>
+      <w:r>
+        <w:rPr>
+          <w:szCs w:val="28"/>
+        </w:rPr>
+        <w:t>а</w:t>
+      </w:r>
+      <w:r>
+        <w:rPr>
+          <w:szCs w:val="28"/>
+        </w:rPr>
+        <w:t>, при цьому кристалізуючи кремній.</w:t>
       </w:r>
     </w:p>
     <w:p>
@@ -1653,9 +1701,9 @@
           <w:numId w:val="10"/>
         </w:numPr>
         <w:spacing w:line="360" w:lineRule="auto"/>
-        <w:rPr>
-          <w:szCs w:val="28"/>
-          <w:lang w:val="ru-RU"/>
+        <w:ind w:left="630"/>
+        <w:rPr>
+          <w:szCs w:val="28"/>
         </w:rPr>
       </w:pPr>
       <w:r>
@@ -1668,43 +1716,67 @@
         <w:rPr>
           <w:szCs w:val="28"/>
         </w:rPr>
-        <w:t>0</w:t>
-      </w:r>
-      <w:r>
-        <w:rPr>
-          <w:szCs w:val="28"/>
-        </w:rPr>
-        <w:t xml:space="preserve">) </w:t>
-      </w:r>
-      <w:r>
-        <w:rPr>
-          <w:szCs w:val="28"/>
-        </w:rPr>
-        <w:t xml:space="preserve">Ще цікавіші речі відбуваються після термообробки. Олово починає </w:t>
-      </w:r>
-      <w:r>
-        <w:rPr>
-          <w:szCs w:val="28"/>
-        </w:rPr>
-        <w:t xml:space="preserve">поширюватись вглиб </w:t>
-      </w:r>
-      <w:r>
-        <w:rPr>
-          <w:szCs w:val="28"/>
-        </w:rPr>
-        <w:t>зразк</w:t>
-      </w:r>
-      <w:r>
-        <w:rPr>
-          <w:szCs w:val="28"/>
-        </w:rPr>
-        <w:t>а</w:t>
-      </w:r>
-      <w:r>
-        <w:rPr>
-          <w:szCs w:val="28"/>
-        </w:rPr>
-        <w:t>, при цьому кристалізуючи кремній.</w:t>
+        <w:t>1</w:t>
+      </w:r>
+      <w:r>
+        <w:rPr>
+          <w:szCs w:val="28"/>
+        </w:rPr>
+        <w:t xml:space="preserve">) Рентгено-Флуоресцентний аналіз </w:t>
+      </w:r>
+      <w:r>
+        <w:rPr>
+          <w:szCs w:val="28"/>
+        </w:rPr>
+        <w:t>підтвердив</w:t>
+      </w:r>
+      <w:r>
+        <w:rPr>
+          <w:szCs w:val="28"/>
+        </w:rPr>
+        <w:t>, що ці кластери являються мікрокраплинами олова</w:t>
+      </w:r>
+      <w:r>
+        <w:rPr>
+          <w:szCs w:val="28"/>
+        </w:rPr>
+        <w:t>, і що в дендрито-подібних</w:t>
+      </w:r>
+      <w:r>
+        <w:rPr>
+          <w:szCs w:val="28"/>
+        </w:rPr>
+        <w:t xml:space="preserve"> областях </w:t>
+      </w:r>
+      <w:r>
+        <w:rPr>
+          <w:szCs w:val="28"/>
+        </w:rPr>
+        <w:t>олова більша, ніж на периферії</w:t>
+      </w:r>
+      <w:r>
+        <w:rPr>
+          <w:szCs w:val="28"/>
+        </w:rPr>
+        <w:t>.</w:t>
+      </w:r>
+      <w:r>
+        <w:rPr>
+          <w:szCs w:val="28"/>
+        </w:rPr>
+        <w:t xml:space="preserve"> </w:t>
+      </w:r>
+      <w:r>
+        <w:rPr>
+          <w:szCs w:val="28"/>
+        </w:rPr>
+        <w:t>Олово дійсно поширються вглиб аморфної плівки</w:t>
+      </w:r>
+      <w:r>
+        <w:rPr>
+          <w:szCs w:val="28"/>
+        </w:rPr>
+        <w:t>.</w:t>
       </w:r>
     </w:p>
     <w:p>
@@ -1715,89 +1787,144 @@
           <w:numId w:val="10"/>
         </w:numPr>
         <w:spacing w:line="360" w:lineRule="auto"/>
-        <w:rPr>
-          <w:szCs w:val="28"/>
-        </w:rPr>
-      </w:pPr>
-      <w:r>
-        <w:rPr>
+        <w:ind w:left="630"/>
+        <w:rPr>
+          <w:rFonts w:cs="Times New Roman"/>
+          <w:szCs w:val="28"/>
+        </w:rPr>
+      </w:pPr>
+      <w:r>
+        <w:rPr>
+          <w:rFonts w:cs="Times New Roman"/>
           <w:szCs w:val="28"/>
         </w:rPr>
         <w:t>(1</w:t>
       </w:r>
       <w:r>
         <w:rPr>
-          <w:szCs w:val="28"/>
-        </w:rPr>
-        <w:t>1</w:t>
-      </w:r>
-      <w:r>
-        <w:rPr>
-          <w:szCs w:val="28"/>
-        </w:rPr>
-        <w:t xml:space="preserve">) Рентгено-Флуоресцентний аналіз </w:t>
-      </w:r>
-      <w:r>
-        <w:rPr>
-          <w:szCs w:val="28"/>
-        </w:rPr>
-        <w:t>підтвердив</w:t>
-      </w:r>
-      <w:r>
-        <w:rPr>
-          <w:szCs w:val="28"/>
-        </w:rPr>
-        <w:t>, що ці кластери являються мікрокраплинами олова</w:t>
-      </w:r>
-      <w:r>
-        <w:rPr>
-          <w:szCs w:val="28"/>
-        </w:rPr>
-        <w:t>, і що в дендри</w:t>
-      </w:r>
-      <w:bookmarkStart w:id="0" w:name="_GoBack"/>
-      <w:bookmarkEnd w:id="0"/>
-      <w:r>
-        <w:rPr>
-          <w:szCs w:val="28"/>
-        </w:rPr>
-        <w:t>то-подібних</w:t>
-      </w:r>
-      <w:r>
-        <w:rPr>
-          <w:szCs w:val="28"/>
-        </w:rPr>
-        <w:t xml:space="preserve"> областях </w:t>
-      </w:r>
-      <w:r>
-        <w:rPr>
-          <w:szCs w:val="28"/>
-        </w:rPr>
-        <w:t>олова більша, ніж на периферії</w:t>
-      </w:r>
-      <w:r>
-        <w:rPr>
-          <w:szCs w:val="28"/>
-        </w:rPr>
-        <w:t>.</w:t>
-      </w:r>
-      <w:r>
-        <w:rPr>
+          <w:rFonts w:cs="Times New Roman"/>
+          <w:szCs w:val="28"/>
+        </w:rPr>
+        <w:t>2</w:t>
+      </w:r>
+      <w:r>
+        <w:rPr>
+          <w:rFonts w:cs="Times New Roman"/>
+          <w:szCs w:val="28"/>
+        </w:rPr>
+        <w:t xml:space="preserve">) </w:t>
+      </w:r>
+      <w:r>
+        <w:rPr>
+          <w:rFonts w:cs="Times New Roman"/>
+          <w:szCs w:val="28"/>
+        </w:rPr>
+        <w:t>М</w:t>
+      </w:r>
+      <w:r>
+        <w:rPr>
+          <w:rFonts w:cs="Times New Roman"/>
+          <w:szCs w:val="28"/>
+        </w:rPr>
+        <w:t>ікро-раманівськ</w:t>
+      </w:r>
+      <w:r>
+        <w:rPr>
+          <w:rFonts w:cs="Times New Roman"/>
+          <w:szCs w:val="28"/>
+        </w:rPr>
+        <w:t>е</w:t>
+      </w:r>
+      <w:r>
+        <w:rPr>
+          <w:rFonts w:cs="Times New Roman"/>
+          <w:szCs w:val="28"/>
+        </w:rPr>
+        <w:t xml:space="preserve"> дослідження </w:t>
+      </w:r>
+      <w:r>
+        <w:rPr>
+          <w:rFonts w:cs="Times New Roman"/>
+          <w:szCs w:val="28"/>
+        </w:rPr>
+        <w:t xml:space="preserve">фазового </w:t>
+      </w:r>
+      <w:r>
+        <w:rPr>
+          <w:rFonts w:cs="Times New Roman"/>
+          <w:szCs w:val="28"/>
+        </w:rPr>
+        <w:t xml:space="preserve">складу плівки навколо </w:t>
+      </w:r>
+      <w:r>
+        <w:rPr>
+          <w:rFonts w:cs="Times New Roman"/>
+          <w:szCs w:val="28"/>
+        </w:rPr>
+        <w:t xml:space="preserve">краплини олова підтвердило, що </w:t>
+      </w:r>
+      <w:r>
+        <w:rPr>
+          <w:rFonts w:cs="Times New Roman"/>
+          <w:szCs w:val="28"/>
+        </w:rPr>
+        <w:t xml:space="preserve">разом з поширенням олова вглиб аморфної плівки пошиються і кристалізація. На слайді показано спектри комбінаційного розсіювання і результати їх аналізу. </w:t>
+      </w:r>
+      <w:r>
+        <w:rPr>
+          <w:rFonts w:cs="Times New Roman"/>
+          <w:szCs w:val="28"/>
+        </w:rPr>
+        <w:t>Н</w:t>
+      </w:r>
+      <w:r>
+        <w:rPr>
+          <w:rFonts w:cs="Times New Roman"/>
+          <w:szCs w:val="28"/>
+        </w:rPr>
+        <w:t xml:space="preserve">а </w:t>
+      </w:r>
+      <w:r>
+        <w:rPr>
+          <w:rFonts w:cs="Times New Roman"/>
+          <w:szCs w:val="28"/>
+        </w:rPr>
+        <w:t>межі</w:t>
+      </w:r>
+      <w:r>
+        <w:rPr>
+          <w:rFonts w:cs="Times New Roman"/>
+          <w:szCs w:val="28"/>
+        </w:rPr>
+        <w:t xml:space="preserve"> краплі олова і аморфного кремнію</w:t>
+      </w:r>
+      <w:r>
+        <w:rPr>
+          <w:rFonts w:cs="Times New Roman"/>
           <w:szCs w:val="28"/>
         </w:rPr>
         <w:t xml:space="preserve"> </w:t>
       </w:r>
       <w:r>
         <w:rPr>
-          <w:szCs w:val="28"/>
-        </w:rPr>
-        <w:t>Олово дійсно поширються вглиб аморфної плівки</w:t>
-      </w:r>
-      <w:r>
-        <w:rPr>
-          <w:szCs w:val="28"/>
-        </w:rPr>
-        <w:t>.</w:t>
+          <w:rFonts w:cs="Times New Roman"/>
+          <w:szCs w:val="28"/>
+        </w:rPr>
+        <w:t xml:space="preserve">частка кристалічної фази найбільша. </w:t>
+      </w:r>
+      <w:r>
+        <w:rPr>
+          <w:rFonts w:cs="Times New Roman"/>
+          <w:szCs w:val="28"/>
+        </w:rPr>
+        <w:t>І вона зменшується з віддаленням від краплини, і відповідно, зменшенням концентрації олова.</w:t>
+      </w:r>
+      <w:r>
+        <w:rPr>
+          <w:rFonts w:cs="Times New Roman"/>
+          <w:szCs w:val="28"/>
+        </w:rPr>
+        <w:t xml:space="preserve"> </w:t>
       </w:r>
     </w:p>
     <w:p>
@@ -1808,9 +1935,11 @@
           <w:numId w:val="10"/>
         </w:numPr>
         <w:spacing w:line="360" w:lineRule="auto"/>
-        <w:rPr>
-          <w:rFonts w:cs="Times New Roman"/>
-          <w:szCs w:val="28"/>
+        <w:ind w:left="630"/>
+        <w:rPr>
+          <w:rFonts w:cs="Times New Roman"/>
+          <w:szCs w:val="28"/>
+          <w:lang w:val="ru-RU"/>
         </w:rPr>
       </w:pPr>
       <w:r>
@@ -1825,7 +1954,7 @@
           <w:rFonts w:cs="Times New Roman"/>
           <w:szCs w:val="28"/>
         </w:rPr>
-        <w:t>2</w:t>
+        <w:t>3</w:t>
       </w:r>
       <w:r>
         <w:rPr>
@@ -1839,112 +1968,14 @@
           <w:rFonts w:cs="Times New Roman"/>
           <w:szCs w:val="28"/>
         </w:rPr>
-        <w:t>М</w:t>
-      </w:r>
-      <w:r>
-        <w:rPr>
-          <w:rFonts w:cs="Times New Roman"/>
-          <w:szCs w:val="28"/>
-        </w:rPr>
-        <w:t>ікро-раманівськ</w:t>
-      </w:r>
-      <w:r>
-        <w:rPr>
-          <w:rFonts w:cs="Times New Roman"/>
-          <w:szCs w:val="28"/>
-        </w:rPr>
-        <w:t>е</w:t>
-      </w:r>
-      <w:r>
-        <w:rPr>
-          <w:rFonts w:cs="Times New Roman"/>
-          <w:szCs w:val="28"/>
-        </w:rPr>
-        <w:t xml:space="preserve"> дослідження </w:t>
-      </w:r>
-      <w:r>
-        <w:rPr>
-          <w:rFonts w:cs="Times New Roman"/>
-          <w:szCs w:val="28"/>
-        </w:rPr>
-        <w:t xml:space="preserve">фазового </w:t>
-      </w:r>
-      <w:r>
-        <w:rPr>
-          <w:rFonts w:cs="Times New Roman"/>
-          <w:szCs w:val="28"/>
-        </w:rPr>
-        <w:t xml:space="preserve">складу плівки навколо </w:t>
-      </w:r>
-      <w:r>
-        <w:rPr>
-          <w:rFonts w:cs="Times New Roman"/>
-          <w:szCs w:val="28"/>
-        </w:rPr>
-        <w:t xml:space="preserve">краплини олова підтвердило, що </w:t>
-      </w:r>
-      <w:r>
-        <w:rPr>
-          <w:rFonts w:cs="Times New Roman"/>
-          <w:szCs w:val="28"/>
-        </w:rPr>
-        <w:t xml:space="preserve">разом з поширенням олова вглиб аморфної плівки пошиються і кристалізація. На слайді показано спектри комбінаційного розсіювання і результати їх аналізу. </w:t>
-      </w:r>
-      <w:r>
-        <w:rPr>
-          <w:rFonts w:cs="Times New Roman"/>
-          <w:szCs w:val="28"/>
-        </w:rPr>
-        <w:t>Н</w:t>
-      </w:r>
-      <w:r>
-        <w:rPr>
-          <w:rFonts w:cs="Times New Roman"/>
-          <w:szCs w:val="28"/>
-        </w:rPr>
-        <w:t xml:space="preserve">а </w:t>
-      </w:r>
-      <w:r>
-        <w:rPr>
-          <w:rFonts w:cs="Times New Roman"/>
-          <w:szCs w:val="28"/>
-        </w:rPr>
-        <w:t>межі</w:t>
-      </w:r>
-      <w:r>
-        <w:rPr>
-          <w:rFonts w:cs="Times New Roman"/>
-          <w:szCs w:val="28"/>
-        </w:rPr>
-        <w:t xml:space="preserve"> краплі олова і аморфного кремнію</w:t>
-      </w:r>
-      <w:r>
-        <w:rPr>
-          <w:rFonts w:cs="Times New Roman"/>
-          <w:szCs w:val="28"/>
-        </w:rPr>
-        <w:t xml:space="preserve"> </w:t>
-      </w:r>
-      <w:r>
-        <w:rPr>
-          <w:rFonts w:cs="Times New Roman"/>
-          <w:szCs w:val="28"/>
-        </w:rPr>
-        <w:t xml:space="preserve">частка кристалічної фази найбільша. </w:t>
-      </w:r>
-      <w:r>
-        <w:rPr>
-          <w:rFonts w:cs="Times New Roman"/>
-          <w:szCs w:val="28"/>
-        </w:rPr>
-        <w:t>І вона зменшується з віддаленням від краплини, і відповідно, зменшенням концентрації олова.</w:t>
-      </w:r>
-      <w:r>
-        <w:rPr>
-          <w:rFonts w:cs="Times New Roman"/>
-          <w:szCs w:val="28"/>
-        </w:rPr>
-        <w:t xml:space="preserve"> </w:t>
+        <w:t xml:space="preserve">Це все дозволяє зробити висновки, що </w:t>
+      </w:r>
+      <w:r>
+        <w:rPr>
+          <w:rFonts w:cs="Times New Roman"/>
+          <w:szCs w:val="28"/>
+        </w:rPr>
+        <w:t>Дисперсно розчинені в аморфному кремнії атоми олова не впливають помітним чином на його термічну кристалізацію.</w:t>
       </w:r>
     </w:p>
     <w:p>
@@ -1955,6 +1986,7 @@
           <w:numId w:val="10"/>
         </w:numPr>
         <w:spacing w:line="360" w:lineRule="auto"/>
+        <w:ind w:left="630"/>
         <w:rPr>
           <w:rFonts w:cs="Times New Roman"/>
           <w:szCs w:val="28"/>
@@ -1966,35 +1998,7 @@
           <w:rFonts w:cs="Times New Roman"/>
           <w:szCs w:val="28"/>
         </w:rPr>
-        <w:t>(1</w:t>
-      </w:r>
-      <w:r>
-        <w:rPr>
-          <w:rFonts w:cs="Times New Roman"/>
-          <w:szCs w:val="28"/>
-        </w:rPr>
-        <w:t>3</w:t>
-      </w:r>
-      <w:r>
-        <w:rPr>
-          <w:rFonts w:cs="Times New Roman"/>
-          <w:szCs w:val="28"/>
-        </w:rPr>
-        <w:t xml:space="preserve">) </w:t>
-      </w:r>
-      <w:r>
-        <w:rPr>
-          <w:rFonts w:cs="Times New Roman"/>
-          <w:szCs w:val="28"/>
-        </w:rPr>
-        <w:t xml:space="preserve">Це все дозволяє зробити висновки, що </w:t>
-      </w:r>
-      <w:r>
-        <w:rPr>
-          <w:rFonts w:cs="Times New Roman"/>
-          <w:szCs w:val="28"/>
-        </w:rPr>
-        <w:t>Дисперсно розчинені в аморфному кремнії атоми олова не впливають помітним чином на його термічну кристалізацію.</w:t>
+        <w:t>Формування нанокристалів кремнію в процесі осадження сплаву кремній – олово із газової фази відбувається лише при легуванні оловом в концентраціях вище 2,5 ат.% , коли з’являються кластери металічного олова.</w:t>
       </w:r>
     </w:p>
     <w:p>
@@ -2005,28 +2009,7 @@
           <w:numId w:val="10"/>
         </w:numPr>
         <w:spacing w:line="360" w:lineRule="auto"/>
-        <w:rPr>
-          <w:rFonts w:cs="Times New Roman"/>
-          <w:szCs w:val="28"/>
-          <w:lang w:val="ru-RU"/>
-        </w:rPr>
-      </w:pPr>
-      <w:r>
-        <w:rPr>
-          <w:rFonts w:cs="Times New Roman"/>
-          <w:szCs w:val="28"/>
-        </w:rPr>
-        <w:t>Формування нанокристалів кремнію в процесі осадження сплаву кремній – олово із газової фази відбувається лише при легуванні оловом в концентраціях вище 2,5 ат.% , коли з’являються кластери металічного олова.</w:t>
-      </w:r>
-    </w:p>
-    <w:p>
-      <w:pPr>
-        <w:pStyle w:val="ListParagraph"/>
-        <w:numPr>
-          <w:ilvl w:val="2"/>
-          <w:numId w:val="10"/>
-        </w:numPr>
-        <w:spacing w:line="360" w:lineRule="auto"/>
+        <w:ind w:left="630"/>
         <w:rPr>
           <w:rFonts w:cs="Times New Roman"/>
           <w:szCs w:val="28"/>
@@ -2092,6 +2075,7 @@
           <w:numId w:val="1"/>
         </w:numPr>
         <w:spacing w:line="360" w:lineRule="auto"/>
+        <w:ind w:left="630"/>
         <w:rPr>
           <w:rFonts w:cs="Times New Roman"/>
           <w:szCs w:val="28"/>
@@ -2104,7 +2088,6 @@
           <w:bCs/>
           <w:szCs w:val="28"/>
         </w:rPr>
-        <w:lastRenderedPageBreak/>
         <w:t>Індукована оловом кристалізація кремнію в</w:t>
       </w:r>
       <w:r>
@@ -2133,7 +2116,7 @@
           <w:numId w:val="7"/>
         </w:numPr>
         <w:spacing w:line="360" w:lineRule="auto"/>
-        <w:ind w:left="1134" w:hanging="425"/>
+        <w:ind w:left="630" w:hanging="425"/>
         <w:rPr>
           <w:rFonts w:cs="Times New Roman"/>
           <w:szCs w:val="28"/>
@@ -2218,7 +2201,7 @@
           <w:numId w:val="7"/>
         </w:numPr>
         <w:spacing w:line="360" w:lineRule="auto"/>
-        <w:ind w:left="1134" w:hanging="425"/>
+        <w:ind w:left="630" w:hanging="425"/>
         <w:rPr>
           <w:rFonts w:cs="Times New Roman"/>
           <w:szCs w:val="28"/>
@@ -2250,7 +2233,15 @@
           <w:rFonts w:cs="Times New Roman"/>
           <w:szCs w:val="28"/>
         </w:rPr>
-        <w:t xml:space="preserve"> Розміри нанокристалів досягають 4.5 нм. При цьому </w:t>
+        <w:t xml:space="preserve"> Розміри нанокристалів досягають 4.5 нм. </w:t>
+      </w:r>
+      <w:r>
+        <w:rPr>
+          <w:rFonts w:cs="Times New Roman"/>
+          <w:szCs w:val="28"/>
+        </w:rPr>
+        <w:lastRenderedPageBreak/>
+        <w:t xml:space="preserve">При цьому </w:t>
       </w:r>
       <w:r>
         <w:rPr>
@@ -2282,7 +2273,7 @@
           <w:numId w:val="7"/>
         </w:numPr>
         <w:spacing w:line="360" w:lineRule="auto"/>
-        <w:ind w:left="1134" w:hanging="425"/>
+        <w:ind w:left="630" w:hanging="425"/>
         <w:rPr>
           <w:rFonts w:cs="Times New Roman"/>
           <w:szCs w:val="28"/>
@@ -2412,7 +2403,16 @@
           <w:rFonts w:cs="Times New Roman"/>
           <w:szCs w:val="28"/>
         </w:rPr>
-        <w:t xml:space="preserve">. Тобто, олово збирається в краплі ще </w:t>
+        <w:t xml:space="preserve">. Тобто, олово збирається </w:t>
+      </w:r>
+      <w:bookmarkStart w:id="0" w:name="_GoBack"/>
+      <w:bookmarkEnd w:id="0"/>
+      <w:r>
+        <w:rPr>
+          <w:rFonts w:cs="Times New Roman"/>
+          <w:szCs w:val="28"/>
+        </w:rPr>
+        <w:t xml:space="preserve">в краплі ще </w:t>
       </w:r>
       <w:r>
         <w:rPr>
@@ -2460,7 +2460,7 @@
           <w:numId w:val="7"/>
         </w:numPr>
         <w:spacing w:line="360" w:lineRule="auto"/>
-        <w:ind w:left="1134" w:hanging="425"/>
+        <w:ind w:left="630" w:hanging="425"/>
         <w:rPr>
           <w:rFonts w:cs="Times New Roman"/>
           <w:szCs w:val="28"/>
@@ -2524,7 +2524,7 @@
           <w:numId w:val="7"/>
         </w:numPr>
         <w:spacing w:line="360" w:lineRule="auto"/>
-        <w:ind w:left="1134" w:hanging="425"/>
+        <w:ind w:left="630" w:hanging="425"/>
         <w:rPr>
           <w:rFonts w:cs="Times New Roman"/>
           <w:szCs w:val="28"/>
@@ -2597,6 +2597,7 @@
           <w:numId w:val="2"/>
         </w:numPr>
         <w:spacing w:line="360" w:lineRule="auto"/>
+        <w:ind w:left="630"/>
         <w:rPr>
           <w:rFonts w:cs="Times New Roman"/>
           <w:szCs w:val="28"/>
@@ -2660,6 +2661,7 @@
           <w:numId w:val="2"/>
         </w:numPr>
         <w:spacing w:line="360" w:lineRule="auto"/>
+        <w:ind w:left="630"/>
         <w:rPr>
           <w:rFonts w:cs="Times New Roman"/>
           <w:szCs w:val="28"/>
@@ -2695,6 +2697,7 @@
           <w:numId w:val="2"/>
         </w:numPr>
         <w:spacing w:line="360" w:lineRule="auto"/>
+        <w:ind w:left="630"/>
         <w:rPr>
           <w:rFonts w:cs="Times New Roman"/>
           <w:szCs w:val="28"/>
@@ -2744,17 +2747,17 @@
           <w:numId w:val="2"/>
         </w:numPr>
         <w:spacing w:line="360" w:lineRule="auto"/>
-        <w:rPr>
-          <w:rFonts w:cs="Times New Roman"/>
-          <w:szCs w:val="28"/>
-        </w:rPr>
-      </w:pPr>
-      <w:r>
-        <w:rPr>
-          <w:rFonts w:cs="Times New Roman"/>
-          <w:szCs w:val="28"/>
-        </w:rPr>
-        <w:lastRenderedPageBreak/>
+        <w:ind w:left="630"/>
+        <w:rPr>
+          <w:rFonts w:cs="Times New Roman"/>
+          <w:szCs w:val="28"/>
+        </w:rPr>
+      </w:pPr>
+      <w:r>
+        <w:rPr>
+          <w:rFonts w:cs="Times New Roman"/>
+          <w:szCs w:val="28"/>
+        </w:rPr>
         <w:t>циклічну повторюваність процесів розчинення a-Si та утворення частинок  кристалічного Si при розпаді евтектики на інтерфейсі а-Si/Sn.</w:t>
       </w:r>
       <w:r>
@@ -2773,7 +2776,7 @@
           <w:numId w:val="7"/>
         </w:numPr>
         <w:spacing w:line="360" w:lineRule="auto"/>
-        <w:ind w:left="1134" w:hanging="425"/>
+        <w:ind w:left="630" w:hanging="425"/>
         <w:rPr>
           <w:rFonts w:cs="Times New Roman"/>
           <w:szCs w:val="28"/>
@@ -2809,7 +2812,7 @@
           <w:numId w:val="7"/>
         </w:numPr>
         <w:spacing w:line="360" w:lineRule="auto"/>
-        <w:ind w:left="1134" w:hanging="425"/>
+        <w:ind w:left="630" w:hanging="425"/>
         <w:rPr>
           <w:rFonts w:cs="Times New Roman"/>
           <w:szCs w:val="28"/>
@@ -2855,14 +2858,7 @@
           <w:rFonts w:cs="Times New Roman"/>
           <w:szCs w:val="28"/>
         </w:rPr>
-        <w:t>нанокристалів кремнію з домінантними розмірами в діапазоні 2,7 – 4,5 нм</w:t>
-      </w:r>
-      <w:r>
-        <w:rPr>
-          <w:rFonts w:cs="Times New Roman"/>
-          <w:szCs w:val="28"/>
-        </w:rPr>
-        <w:t xml:space="preserve"> </w:t>
+        <w:t xml:space="preserve">нанокристалів кремнію з домінантними розмірами в діапазоні 2,7 – 4,5 нм </w:t>
       </w:r>
       <w:r>
         <w:rPr>
@@ -2955,17 +2951,18 @@
           <w:numId w:val="7"/>
         </w:numPr>
         <w:spacing w:line="360" w:lineRule="auto"/>
-        <w:ind w:left="1134" w:hanging="425"/>
-        <w:rPr>
-          <w:rFonts w:cs="Times New Roman"/>
-          <w:szCs w:val="28"/>
-        </w:rPr>
-      </w:pPr>
-      <w:r>
-        <w:rPr>
-          <w:rFonts w:cs="Times New Roman"/>
-          <w:szCs w:val="28"/>
-        </w:rPr>
+        <w:ind w:left="630" w:hanging="425"/>
+        <w:rPr>
+          <w:rFonts w:cs="Times New Roman"/>
+          <w:szCs w:val="28"/>
+        </w:rPr>
+      </w:pPr>
+      <w:r>
+        <w:rPr>
+          <w:rFonts w:cs="Times New Roman"/>
+          <w:szCs w:val="28"/>
+        </w:rPr>
+        <w:lastRenderedPageBreak/>
         <w:t>Запропоновано новий механізм індукованої оловом кристалізації аморфного кремнію, як періодичну послідовність процесів утворення і розпаду розчину кремнію в олові.</w:t>
       </w:r>
     </w:p>
@@ -2977,7 +2974,7 @@
           <w:numId w:val="7"/>
         </w:numPr>
         <w:spacing w:line="360" w:lineRule="auto"/>
-        <w:ind w:left="1134" w:hanging="425"/>
+        <w:ind w:left="630" w:hanging="425"/>
         <w:rPr>
           <w:rFonts w:cs="Times New Roman"/>
           <w:szCs w:val="28"/>
@@ -3000,6 +2997,7 @@
           <w:numId w:val="1"/>
         </w:numPr>
         <w:spacing w:line="360" w:lineRule="auto"/>
+        <w:ind w:left="630"/>
         <w:rPr>
           <w:rFonts w:cs="Times New Roman"/>
           <w:szCs w:val="28"/>
@@ -3014,6 +3012,7 @@
           <w:numId w:val="1"/>
         </w:numPr>
         <w:spacing w:line="360" w:lineRule="auto"/>
+        <w:ind w:left="630"/>
       </w:pPr>
       <w:r>
         <w:rPr>
@@ -3109,6 +3108,7 @@
           <w:numId w:val="8"/>
         </w:numPr>
         <w:spacing w:line="360" w:lineRule="auto"/>
+        <w:ind w:left="630"/>
       </w:pPr>
       <w:r>
         <w:t>Тоді як зразки б</w:t>
@@ -3179,6 +3179,7 @@
           <w:numId w:val="8"/>
         </w:numPr>
         <w:spacing w:line="360" w:lineRule="auto"/>
+        <w:ind w:left="630"/>
         <w:rPr>
           <w:rFonts w:cs="Times New Roman"/>
           <w:szCs w:val="28"/>
@@ -3198,11 +3199,7 @@
         <w:t xml:space="preserve"> що положення кристалічного піка на спектрах КРС залежить від температури, нам вдалося оцінити температуру під час кристалізації  із аналізу зсуву кристалічної смуги при охолодженні до</w:t>
       </w:r>
       <w:r>
-        <w:t xml:space="preserve"> </w:t>
-      </w:r>
-      <w:r>
-        <w:lastRenderedPageBreak/>
-        <w:t>кімнатної температури після кристалізації.</w:t>
+        <w:t xml:space="preserve"> кімнатної температури після кристалізації.</w:t>
       </w:r>
       <w:r>
         <w:t xml:space="preserve"> </w:t>
@@ -3246,9 +3243,8 @@
     <w:p>
       <w:pPr>
         <w:spacing w:line="360" w:lineRule="auto"/>
-        <w:ind w:left="720"/>
-        <w:rPr>
-          <w:rFonts w:cs="Times New Roman"/>
+        <w:ind w:left="630"/>
+        <w:rPr>
           <w:szCs w:val="28"/>
         </w:rPr>
       </w:pPr>
@@ -3260,7 +3256,34 @@
         <w:t xml:space="preserve">5.2 </w:t>
       </w:r>
       <w:r>
-        <w:t>Вплив світла імпульсного лазера на МІК в а-Si/Sn.</w:t>
+        <w:rPr>
+          <w:szCs w:val="28"/>
+        </w:rPr>
+        <w:t xml:space="preserve">(20) </w:t>
+      </w:r>
+      <w:r>
+        <w:rPr>
+          <w:szCs w:val="28"/>
+        </w:rPr>
+        <w:t xml:space="preserve">Так як </w:t>
+      </w:r>
+      <w:r>
+        <w:rPr>
+          <w:szCs w:val="28"/>
+        </w:rPr>
+        <w:t xml:space="preserve">стимульована лазером кристалізація відбувається </w:t>
+      </w:r>
+      <w:r>
+        <w:rPr>
+          <w:szCs w:val="28"/>
+        </w:rPr>
+        <w:t>за час порядку 30 с, було досліджено вплив менших тривалостей</w:t>
+      </w:r>
+      <w:r>
+        <w:rPr>
+          <w:szCs w:val="28"/>
+        </w:rPr>
+        <w:t xml:space="preserve"> імпульсів лазера на кристалізацію. Досліджувані зразки сканувались одиночними імпульсами лазера.</w:t>
       </w:r>
     </w:p>
     <w:p>
@@ -3271,15 +3294,17 @@
           <w:numId w:val="8"/>
         </w:numPr>
         <w:spacing w:line="360" w:lineRule="auto"/>
-        <w:rPr>
-          <w:szCs w:val="28"/>
-        </w:rPr>
-      </w:pPr>
-      <w:r>
-        <w:rPr>
-          <w:szCs w:val="28"/>
-        </w:rPr>
-        <w:t xml:space="preserve">(20) На слайді показано залежності </w:t>
+        <w:ind w:left="630"/>
+        <w:rPr>
+          <w:szCs w:val="28"/>
+        </w:rPr>
+      </w:pPr>
+      <w:r>
+        <w:rPr>
+          <w:szCs w:val="28"/>
+        </w:rPr>
+        <w:lastRenderedPageBreak/>
+        <w:t xml:space="preserve">На слайді показано залежності </w:t>
       </w:r>
       <w:r>
         <w:rPr>
@@ -3291,7 +3316,7 @@
         <w:rPr>
           <w:szCs w:val="28"/>
         </w:rPr>
-        <w:t xml:space="preserve"> зразків від потужності імпульсу після їх сканування одиничними імпульсами лазера. </w:t>
+        <w:t xml:space="preserve"> зразків від потужності імпульсу. </w:t>
       </w:r>
       <w:r>
         <w:rPr>
@@ -3369,13 +3394,101 @@
         <w:rPr>
           <w:szCs w:val="28"/>
         </w:rPr>
+        <w:t xml:space="preserve"> при потужності порядку 10</w:t>
+      </w:r>
+      <w:r>
+        <w:rPr>
+          <w:szCs w:val="28"/>
+          <w:vertAlign w:val="superscript"/>
+        </w:rPr>
+        <w:t>8</w:t>
+      </w:r>
+      <w:r>
+        <w:rPr>
+          <w:szCs w:val="28"/>
+        </w:rPr>
+        <w:t xml:space="preserve"> Вт</w:t>
+      </w:r>
+      <w:r>
+        <w:rPr>
+          <w:szCs w:val="28"/>
+        </w:rPr>
+        <w:t>/</w:t>
+      </w:r>
+      <w:r>
+        <w:rPr>
+          <w:szCs w:val="28"/>
+        </w:rPr>
+        <w:t>см</w:t>
+      </w:r>
+      <w:r>
+        <w:rPr>
+          <w:szCs w:val="28"/>
+          <w:vertAlign w:val="superscript"/>
+        </w:rPr>
+        <w:t>2</w:t>
+      </w:r>
+      <w:r>
+        <w:rPr>
+          <w:szCs w:val="28"/>
+        </w:rPr>
         <w:t xml:space="preserve">. </w:t>
       </w:r>
       <w:r>
         <w:rPr>
           <w:szCs w:val="28"/>
         </w:rPr>
-        <w:t xml:space="preserve">Частка кристалічної фази кремнію і розміри нанокристалів ростуть корельовано з потужністю лазера. </w:t>
+        <w:t xml:space="preserve">При використанні імпульсів тривалістю 150 мікросикунд вплив на кристалізацію починається при потужності в імпульсі порядку </w:t>
+      </w:r>
+      <w:r>
+        <w:rPr>
+          <w:szCs w:val="28"/>
+        </w:rPr>
+        <w:t>10</w:t>
+      </w:r>
+      <w:r>
+        <w:rPr>
+          <w:szCs w:val="28"/>
+          <w:vertAlign w:val="superscript"/>
+        </w:rPr>
+        <w:t>8</w:t>
+      </w:r>
+      <w:r>
+        <w:rPr>
+          <w:szCs w:val="28"/>
+        </w:rPr>
+        <w:t xml:space="preserve"> Вт</w:t>
+      </w:r>
+      <w:r>
+        <w:rPr>
+          <w:szCs w:val="28"/>
+        </w:rPr>
+        <w:t>/</w:t>
+      </w:r>
+      <w:r>
+        <w:rPr>
+          <w:szCs w:val="28"/>
+        </w:rPr>
+        <w:t>см</w:t>
+      </w:r>
+      <w:r>
+        <w:rPr>
+          <w:szCs w:val="28"/>
+          <w:vertAlign w:val="superscript"/>
+        </w:rPr>
+        <w:t>2</w:t>
+      </w:r>
+      <w:r>
+        <w:rPr>
+          <w:szCs w:val="28"/>
+        </w:rPr>
+        <w:t>.Ч</w:t>
+      </w:r>
+      <w:r>
+        <w:rPr>
+          <w:szCs w:val="28"/>
+        </w:rPr>
+        <w:t xml:space="preserve">астка кристалічної фази кремнію і розміри нанокристалів ростуть корельовано з потужністю лазера. </w:t>
       </w:r>
     </w:p>
     <w:p>
@@ -3386,6 +3499,7 @@
           <w:numId w:val="8"/>
         </w:numPr>
         <w:spacing w:line="360" w:lineRule="auto"/>
+        <w:ind w:left="630"/>
         <w:rPr>
           <w:szCs w:val="28"/>
         </w:rPr>
@@ -3439,6 +3553,7 @@
           <w:numId w:val="8"/>
         </w:numPr>
         <w:spacing w:line="360" w:lineRule="auto"/>
+        <w:ind w:left="630"/>
         <w:rPr>
           <w:szCs w:val="28"/>
         </w:rPr>
@@ -3490,6 +3605,18 @@
           <w:szCs w:val="28"/>
         </w:rPr>
         <w:t xml:space="preserve">535 нм – ситуація інша. </w:t>
+      </w:r>
+      <w:r>
+        <w:rPr>
+          <w:szCs w:val="28"/>
+        </w:rPr>
+        <w:t>На слайді приведено розрахунковий розподів джерел тепловиділення по товщині зразка і зростання темпрератури в зразку після одного імпульсу лазера.</w:t>
+      </w:r>
+      <w:r>
+        <w:rPr>
+          <w:szCs w:val="28"/>
+        </w:rPr>
+        <w:t xml:space="preserve"> </w:t>
       </w:r>
       <w:r>
         <w:rPr>
@@ -3584,6 +3711,7 @@
           <w:numId w:val="8"/>
         </w:numPr>
         <w:spacing w:line="360" w:lineRule="auto"/>
+        <w:ind w:left="630"/>
         <w:rPr>
           <w:szCs w:val="28"/>
         </w:rPr>
@@ -3642,14 +3770,7 @@
         <w:rPr>
           <w:szCs w:val="28"/>
         </w:rPr>
-        <w:t xml:space="preserve"> суттєво прискорює індуковану оловом кристалізацію </w:t>
-      </w:r>
-      <w:r>
-        <w:rPr>
-          <w:szCs w:val="28"/>
-        </w:rPr>
-        <w:lastRenderedPageBreak/>
-        <w:t>аморфного кремнію порівняно з термообробками у темноті при тих же температурах.</w:t>
+        <w:t xml:space="preserve"> суттєво прискорює індуковану оловом кристалізацію аморфного кремнію порівняно з термообробками у темноті при тих же температурах.</w:t>
       </w:r>
     </w:p>
     <w:p>
@@ -3660,6 +3781,7 @@
           <w:numId w:val="8"/>
         </w:numPr>
         <w:spacing w:line="360" w:lineRule="auto"/>
+        <w:ind w:left="630"/>
         <w:rPr>
           <w:szCs w:val="28"/>
           <w:lang w:val="ru-RU"/>
@@ -3752,6 +3874,7 @@
           <w:numId w:val="8"/>
         </w:numPr>
         <w:spacing w:line="360" w:lineRule="auto"/>
+        <w:ind w:left="630"/>
         <w:rPr>
           <w:szCs w:val="28"/>
           <w:lang w:val="ru-RU"/>
@@ -3762,31 +3885,6 @@
           <w:szCs w:val="28"/>
         </w:rPr>
         <w:t>Показано можливість використання лазера одночасно для створення температурних умов індукованої оловом кристалізації аморфного кремнію та  для вимірювання розміру нанокристалів і частки займаного ними об’єму.</w:t>
-      </w:r>
-    </w:p>
-    <w:p>
-      <w:pPr>
-        <w:pStyle w:val="ListParagraph"/>
-        <w:numPr>
-          <w:ilvl w:val="0"/>
-          <w:numId w:val="1"/>
-        </w:numPr>
-        <w:spacing w:line="360" w:lineRule="auto"/>
-        <w:rPr>
-          <w:szCs w:val="28"/>
-        </w:rPr>
-      </w:pPr>
-      <w:r>
-        <w:rPr>
-          <w:szCs w:val="28"/>
-        </w:rPr>
-        <w:t xml:space="preserve">(23) </w:t>
-      </w:r>
-      <w:r>
-        <w:rPr>
-          <w:szCs w:val="28"/>
-        </w:rPr>
-        <w:t>Висновки</w:t>
       </w:r>
     </w:p>
     <w:p>
@@ -3797,10 +3895,18 @@
           <w:numId w:val="8"/>
         </w:numPr>
         <w:spacing w:line="360" w:lineRule="auto"/>
-        <w:rPr>
-          <w:szCs w:val="28"/>
-        </w:rPr>
-      </w:pPr>
+        <w:ind w:left="630"/>
+        <w:rPr>
+          <w:szCs w:val="28"/>
+        </w:rPr>
+      </w:pPr>
+      <w:r>
+        <w:rPr>
+          <w:szCs w:val="28"/>
+        </w:rPr>
+        <w:lastRenderedPageBreak/>
+        <w:t xml:space="preserve">(23) </w:t>
+      </w:r>
       <w:r>
         <w:rPr>
           <w:szCs w:val="28"/>
@@ -3823,6 +3929,7 @@
           <w:numId w:val="8"/>
         </w:numPr>
         <w:spacing w:line="360" w:lineRule="auto"/>
+        <w:ind w:left="630"/>
         <w:rPr>
           <w:szCs w:val="28"/>
           <w:lang w:val="ru-RU"/>
@@ -3843,6 +3950,7 @@
           <w:numId w:val="8"/>
         </w:numPr>
         <w:spacing w:line="360" w:lineRule="auto"/>
+        <w:ind w:left="630"/>
         <w:rPr>
           <w:szCs w:val="28"/>
           <w:lang w:val="ru-RU"/>
@@ -3931,6 +4039,7 @@
           <w:numId w:val="8"/>
         </w:numPr>
         <w:spacing w:line="360" w:lineRule="auto"/>
+        <w:ind w:left="630"/>
         <w:rPr>
           <w:szCs w:val="28"/>
           <w:lang w:val="ru-RU"/>
@@ -4033,6 +4142,7 @@
           <w:numId w:val="8"/>
         </w:numPr>
         <w:spacing w:line="360" w:lineRule="auto"/>
+        <w:ind w:left="630"/>
         <w:rPr>
           <w:szCs w:val="28"/>
           <w:lang w:val="ru-RU"/>
@@ -4066,6 +4176,7 @@
           <w:numId w:val="8"/>
         </w:numPr>
         <w:spacing w:line="360" w:lineRule="auto"/>
+        <w:ind w:left="630"/>
         <w:rPr>
           <w:szCs w:val="28"/>
           <w:lang w:val="ru-RU"/>
@@ -4153,6 +4264,7 @@
           <w:numId w:val="8"/>
         </w:numPr>
         <w:spacing w:line="360" w:lineRule="auto"/>
+        <w:ind w:left="630"/>
         <w:rPr>
           <w:szCs w:val="28"/>
           <w:lang w:val="ru-RU"/>
@@ -4173,6 +4285,7 @@
           <w:numId w:val="8"/>
         </w:numPr>
         <w:spacing w:line="360" w:lineRule="auto"/>
+        <w:ind w:left="630"/>
         <w:rPr>
           <w:szCs w:val="28"/>
           <w:lang w:val="ru-RU"/>
@@ -4206,6 +4319,7 @@
           <w:numId w:val="8"/>
         </w:numPr>
         <w:spacing w:line="360" w:lineRule="auto"/>
+        <w:ind w:left="630"/>
         <w:rPr>
           <w:szCs w:val="28"/>
           <w:lang w:val="ru-RU"/>
@@ -4265,6 +4379,7 @@
           <w:numId w:val="8"/>
         </w:numPr>
         <w:spacing w:line="360" w:lineRule="auto"/>
+        <w:ind w:left="630"/>
         <w:rPr>
           <w:szCs w:val="28"/>
           <w:lang w:val="ru-RU"/>
@@ -7890,7 +8005,7 @@
     <w:lsdException w:name="Table Web 2" w:semiHidden="1" w:unhideWhenUsed="1"/>
     <w:lsdException w:name="Table Web 3" w:semiHidden="1" w:unhideWhenUsed="1"/>
     <w:lsdException w:name="Balloon Text" w:semiHidden="1" w:unhideWhenUsed="1"/>
-    <w:lsdException w:name="Table Grid" w:semiHidden="1" w:uiPriority="59" w:unhideWhenUsed="1"/>
+    <w:lsdException w:name="Table Grid" w:uiPriority="59"/>
     <w:lsdException w:name="Table Theme" w:semiHidden="1" w:unhideWhenUsed="1"/>
     <w:lsdException w:name="Placeholder Text" w:semiHidden="1"/>
     <w:lsdException w:name="No Spacing" w:uiPriority="1" w:qFormat="1"/>

</xml_diff>